<commit_message>
Corrección del guión y esqueleto, eliminación rec
Se eliminó el recurso nuevo ya que tuvimos inconvenientes con el video a
proyectar, por lo tanto se hizo modificación del recurso a uno
aprovechado
</commit_message>
<xml_diff>
--- a/fuentes/contenidos/grado06/guion12/CN_06_12_CO.docx
+++ b/fuentes/contenidos/grado06/guion12/CN_06_12_CO.docx
@@ -74,255 +74,97 @@
         <w:t>Fuentes de energía y su transformación</w:t>
       </w:r>
     </w:p>
-    <w:tbl>
-      <w:tblPr>
-        <w:tblStyle w:val="Tablaconcuadrcula"/>
-        <w:tblW w:w="8978" w:type="dxa"/>
-        <w:tblInd w:w="108" w:type="dxa"/>
-        <w:tblLook w:val="04A0" w:firstRow="1" w:lastRow="0" w:firstColumn="1" w:lastColumn="0" w:noHBand="0" w:noVBand="1"/>
-      </w:tblPr>
-      <w:tblGrid>
-        <w:gridCol w:w="1951"/>
-        <w:gridCol w:w="7027"/>
-      </w:tblGrid>
-      <w:tr>
-        <w:tc>
-          <w:tcPr>
-            <w:tcW w:w="1951" w:type="dxa"/>
-            <w:shd w:val="clear" w:color="auto" w:fill="000000" w:themeFill="text1"/>
-          </w:tcPr>
-          <w:p>
-            <w:pPr>
-              <w:tabs>
-                <w:tab w:val="right" w:pos="8498"/>
-              </w:tabs>
-              <w:rPr>
-                <w:rFonts w:ascii="Times" w:hAnsi="Times"/>
-              </w:rPr>
-            </w:pPr>
-            <w:r>
-              <w:rPr>
-                <w:rFonts w:ascii="Times" w:hAnsi="Times"/>
-              </w:rPr>
-              <w:t>Título del guion</w:t>
-            </w:r>
-          </w:p>
-        </w:tc>
-        <w:tc>
-          <w:tcPr>
-            <w:tcW w:w="7027" w:type="dxa"/>
-          </w:tcPr>
-          <w:p>
-            <w:pPr>
-              <w:tabs>
-                <w:tab w:val="right" w:pos="8498"/>
-              </w:tabs>
-              <w:jc w:val="both"/>
-              <w:rPr>
-                <w:rFonts w:ascii="Times" w:hAnsi="Times"/>
-                <w:highlight w:val="yellow"/>
-              </w:rPr>
-            </w:pPr>
-            <w:r>
-              <w:rPr>
-                <w:rFonts w:ascii="Arial" w:hAnsi="Arial" w:cs="Arial"/>
-              </w:rPr>
-              <w:t>Fuentes de energía y su transformación</w:t>
-            </w:r>
-          </w:p>
-        </w:tc>
-      </w:tr>
-      <w:tr>
-        <w:tc>
-          <w:tcPr>
-            <w:tcW w:w="1951" w:type="dxa"/>
-            <w:shd w:val="clear" w:color="auto" w:fill="000000" w:themeFill="text1"/>
-          </w:tcPr>
-          <w:p>
-            <w:pPr>
-              <w:tabs>
-                <w:tab w:val="right" w:pos="8498"/>
-              </w:tabs>
-              <w:rPr>
-                <w:rFonts w:ascii="Times" w:hAnsi="Times"/>
-              </w:rPr>
-            </w:pPr>
-            <w:r>
-              <w:rPr>
-                <w:rFonts w:ascii="Times" w:hAnsi="Times"/>
-              </w:rPr>
-              <w:t>Código del guion</w:t>
-            </w:r>
-          </w:p>
-        </w:tc>
-        <w:tc>
-          <w:tcPr>
-            <w:tcW w:w="7027" w:type="dxa"/>
-          </w:tcPr>
-          <w:p>
-            <w:pPr>
-              <w:tabs>
-                <w:tab w:val="right" w:pos="8498"/>
-              </w:tabs>
-              <w:rPr>
-                <w:rFonts w:ascii="Arial" w:hAnsi="Arial" w:cs="Arial"/>
-                <w:highlight w:val="yellow"/>
-              </w:rPr>
-            </w:pPr>
-            <w:r>
-              <w:rPr>
-                <w:rFonts w:ascii="Arial" w:hAnsi="Arial" w:cs="Arial"/>
-                <w:lang w:val="es-CO"/>
-              </w:rPr>
-              <w:t>GUION CN_06_1</w:t>
-            </w:r>
-            <w:r>
-              <w:rPr>
-                <w:rFonts w:ascii="Arial" w:hAnsi="Arial" w:cs="Arial"/>
-                <w:lang w:val="es-CO"/>
-              </w:rPr>
-              <w:t>2</w:t>
-            </w:r>
-            <w:r>
-              <w:rPr>
-                <w:rFonts w:ascii="Arial" w:hAnsi="Arial" w:cs="Arial"/>
-                <w:lang w:val="es-CO"/>
-              </w:rPr>
-              <w:t>_CO</w:t>
-            </w:r>
-          </w:p>
-        </w:tc>
-      </w:tr>
-      <w:tr>
-        <w:tc>
-          <w:tcPr>
-            <w:tcW w:w="1951" w:type="dxa"/>
-            <w:shd w:val="clear" w:color="auto" w:fill="000000" w:themeFill="text1"/>
-          </w:tcPr>
-          <w:p>
-            <w:pPr>
-              <w:tabs>
-                <w:tab w:val="right" w:pos="8498"/>
-              </w:tabs>
-              <w:rPr>
-                <w:rFonts w:ascii="Times" w:hAnsi="Times"/>
-              </w:rPr>
-            </w:pPr>
-            <w:r>
-              <w:rPr>
-                <w:rFonts w:ascii="Times" w:hAnsi="Times"/>
-              </w:rPr>
-              <w:t>Descripción</w:t>
-            </w:r>
-          </w:p>
-        </w:tc>
-        <w:tc>
-          <w:tcPr>
-            <w:tcW w:w="7027" w:type="dxa"/>
-          </w:tcPr>
-          <w:p>
-            <w:pPr>
-              <w:shd w:val="clear" w:color="auto" w:fill="FFFFFF"/>
-              <w:spacing w:before="100" w:beforeAutospacing="1" w:after="100" w:afterAutospacing="1" w:line="360" w:lineRule="auto"/>
-              <w:rPr>
-                <w:rFonts w:ascii="Arial" w:eastAsia="Times New Roman" w:hAnsi="Arial" w:cs="Arial"/>
-                <w:lang w:val="es-CO" w:eastAsia="es-CO"/>
-              </w:rPr>
-            </w:pPr>
-            <w:r>
-              <w:rPr>
-                <w:rStyle w:val="Refdecomentario"/>
-                <w:rFonts w:ascii="Arial" w:eastAsia="Calibri" w:hAnsi="Arial" w:cs="Arial"/>
-                <w:sz w:val="24"/>
-                <w:szCs w:val="24"/>
-              </w:rPr>
-              <w:t>L</w:t>
-            </w:r>
-            <w:r>
-              <w:rPr>
-                <w:rFonts w:ascii="Arial" w:eastAsia="Times New Roman" w:hAnsi="Arial" w:cs="Arial"/>
-                <w:lang w:val="es-CO" w:eastAsia="es-CO"/>
-              </w:rPr>
-              <w:t>a energía provoca todos los cambios que se dan en el universo</w:t>
-            </w:r>
-            <w:r>
-              <w:rPr>
-                <w:rFonts w:ascii="Arial" w:eastAsia="Times New Roman" w:hAnsi="Arial" w:cs="Arial"/>
-                <w:lang w:val="es-CO" w:eastAsia="es-CO"/>
-              </w:rPr>
-              <w:t>, como los físicos y químicos de la materia</w:t>
-            </w:r>
-            <w:r>
-              <w:rPr>
-                <w:rFonts w:ascii="Arial" w:eastAsia="Times New Roman" w:hAnsi="Arial" w:cs="Arial"/>
-                <w:lang w:val="es-CO" w:eastAsia="es-CO"/>
-              </w:rPr>
-              <w:t>.</w:t>
-            </w:r>
-            <w:r>
-              <w:rPr>
-                <w:rFonts w:ascii="Arial" w:eastAsia="Times New Roman" w:hAnsi="Arial" w:cs="Arial"/>
-                <w:lang w:val="es-CO" w:eastAsia="es-CO"/>
-              </w:rPr>
-              <w:t xml:space="preserve"> </w:t>
-            </w:r>
-            <w:r>
-              <w:rPr>
-                <w:rFonts w:ascii="Arial" w:eastAsia="Times New Roman" w:hAnsi="Arial" w:cs="Arial"/>
-                <w:lang w:val="es-CO" w:eastAsia="es-CO"/>
-              </w:rPr>
-              <w:t xml:space="preserve">Cuando el viento mueve las hojas, </w:t>
-            </w:r>
-            <w:r>
-              <w:rPr>
-                <w:rFonts w:ascii="Arial" w:eastAsia="Times New Roman" w:hAnsi="Arial" w:cs="Arial"/>
-                <w:lang w:val="es-CO" w:eastAsia="es-CO"/>
-              </w:rPr>
-              <w:t>hay energía. Si</w:t>
-            </w:r>
-            <w:r>
-              <w:rPr>
-                <w:rFonts w:ascii="Arial" w:eastAsia="Times New Roman" w:hAnsi="Arial" w:cs="Arial"/>
-                <w:lang w:val="es-CO" w:eastAsia="es-CO"/>
-              </w:rPr>
-              <w:t xml:space="preserve"> </w:t>
-            </w:r>
-            <w:r>
-              <w:rPr>
-                <w:rFonts w:ascii="Arial" w:eastAsia="Times New Roman" w:hAnsi="Arial" w:cs="Arial"/>
-                <w:lang w:val="es-CO" w:eastAsia="es-CO"/>
-              </w:rPr>
-              <w:t xml:space="preserve">se </w:t>
-            </w:r>
-            <w:r>
-              <w:rPr>
-                <w:rFonts w:ascii="Arial" w:eastAsia="Times New Roman" w:hAnsi="Arial" w:cs="Arial"/>
-                <w:lang w:val="es-CO" w:eastAsia="es-CO"/>
-              </w:rPr>
-              <w:t>ilumina una bombilla o nace una nueva estrella, es gracias a la energía.</w:t>
-            </w:r>
-            <w:r>
-              <w:rPr>
-                <w:rFonts w:ascii="Arial" w:eastAsia="Times New Roman" w:hAnsi="Arial" w:cs="Arial"/>
-                <w:lang w:val="es-CO" w:eastAsia="es-CO"/>
-              </w:rPr>
-              <w:t xml:space="preserve"> </w:t>
-            </w:r>
-          </w:p>
-        </w:tc>
-      </w:tr>
-    </w:tbl>
     <w:p>
       <w:pPr>
-        <w:tabs>
-          <w:tab w:val="right" w:pos="8498"/>
-        </w:tabs>
-        <w:spacing w:after="0" w:line="360" w:lineRule="auto"/>
-        <w:rPr>
-          <w:rFonts w:ascii="Arial" w:hAnsi="Arial" w:cs="Arial"/>
-          <w:b/>
+        <w:shd w:val="clear" w:color="auto" w:fill="FFFFFF"/>
+        <w:spacing w:before="100" w:beforeAutospacing="1" w:after="100" w:afterAutospacing="1" w:line="360" w:lineRule="auto"/>
+        <w:rPr>
+          <w:rFonts w:ascii="Arial" w:eastAsia="Times New Roman" w:hAnsi="Arial" w:cs="Arial"/>
+          <w:sz w:val="18"/>
+          <w:szCs w:val="18"/>
+          <w:lang w:val="es-ES" w:eastAsia="es-CO"/>
         </w:rPr>
       </w:pPr>
+      <w:r>
+        <w:rPr>
+          <w:rStyle w:val="Refdecomentario"/>
+          <w:rFonts w:ascii="Arial" w:eastAsia="Calibri" w:hAnsi="Arial" w:cs="Arial"/>
+          <w:sz w:val="24"/>
+          <w:szCs w:val="24"/>
+          <w:lang w:val="es-MX"/>
+        </w:rPr>
+        <w:t>L</w:t>
+      </w:r>
+      <w:r>
+        <w:rPr>
+          <w:rFonts w:ascii="Arial" w:eastAsia="Times New Roman" w:hAnsi="Arial" w:cs="Arial"/>
+          <w:lang w:val="es-CO" w:eastAsia="es-CO"/>
+        </w:rPr>
+        <w:t>a energía provoca todos los cambios que se dan en el universo</w:t>
+      </w:r>
+      <w:r>
+        <w:rPr>
+          <w:rFonts w:ascii="Arial" w:eastAsia="Times New Roman" w:hAnsi="Arial" w:cs="Arial"/>
+          <w:lang w:val="es-CO" w:eastAsia="es-CO"/>
+        </w:rPr>
+        <w:t>, como los físicos y químicos de la materia</w:t>
+      </w:r>
+      <w:r>
+        <w:rPr>
+          <w:rFonts w:ascii="Arial" w:eastAsia="Times New Roman" w:hAnsi="Arial" w:cs="Arial"/>
+          <w:lang w:val="es-CO" w:eastAsia="es-CO"/>
+        </w:rPr>
+        <w:t>.</w:t>
+      </w:r>
+      <w:r>
+        <w:rPr>
+          <w:rFonts w:ascii="Arial" w:eastAsia="Times New Roman" w:hAnsi="Arial" w:cs="Arial"/>
+          <w:lang w:val="es-CO" w:eastAsia="es-CO"/>
+        </w:rPr>
+        <w:t xml:space="preserve"> </w:t>
+      </w:r>
+      <w:r>
+        <w:rPr>
+          <w:rFonts w:ascii="Arial" w:eastAsia="Times New Roman" w:hAnsi="Arial" w:cs="Arial"/>
+          <w:lang w:val="es-CO" w:eastAsia="es-CO"/>
+        </w:rPr>
+        <w:t xml:space="preserve">Cuando el viento mueve las hojas, </w:t>
+      </w:r>
+      <w:r>
+        <w:rPr>
+          <w:rFonts w:ascii="Arial" w:eastAsia="Times New Roman" w:hAnsi="Arial" w:cs="Arial"/>
+          <w:lang w:val="es-CO" w:eastAsia="es-CO"/>
+        </w:rPr>
+        <w:t>hay energía. Si</w:t>
+      </w:r>
+      <w:r>
+        <w:rPr>
+          <w:rFonts w:ascii="Arial" w:eastAsia="Times New Roman" w:hAnsi="Arial" w:cs="Arial"/>
+          <w:lang w:val="es-CO" w:eastAsia="es-CO"/>
+        </w:rPr>
+        <w:t xml:space="preserve"> </w:t>
+      </w:r>
+      <w:r>
+        <w:rPr>
+          <w:rFonts w:ascii="Arial" w:eastAsia="Times New Roman" w:hAnsi="Arial" w:cs="Arial"/>
+          <w:lang w:val="es-CO" w:eastAsia="es-CO"/>
+        </w:rPr>
+        <w:t xml:space="preserve">se </w:t>
+      </w:r>
+      <w:r>
+        <w:rPr>
+          <w:rFonts w:ascii="Arial" w:eastAsia="Times New Roman" w:hAnsi="Arial" w:cs="Arial"/>
+          <w:lang w:val="es-CO" w:eastAsia="es-CO"/>
+        </w:rPr>
+        <w:t>ilumina una bombilla o nace una nueva estrella, es gracias a la energía.</w:t>
+      </w:r>
+      <w:r>
+        <w:rPr>
+          <w:rFonts w:ascii="Arial" w:eastAsia="Times New Roman" w:hAnsi="Arial" w:cs="Arial"/>
+          <w:lang w:val="es-CO" w:eastAsia="es-CO"/>
+        </w:rPr>
+        <w:t xml:space="preserve"> </w:t>
+      </w:r>
     </w:p>
     <w:p>
       <w:pPr>
@@ -332,8 +174,6 @@
           <w:lang w:val="es-CO" w:eastAsia="es-CO"/>
         </w:rPr>
       </w:pPr>
-      <w:bookmarkStart w:id="0" w:name="_GoBack"/>
-      <w:bookmarkEnd w:id="0"/>
       <w:r>
         <w:rPr>
           <w:rFonts w:ascii="Arial" w:hAnsi="Arial" w:cs="Arial"/>
@@ -640,11 +480,11 @@
             <w:pPr>
               <w:spacing w:line="360" w:lineRule="auto"/>
             </w:pPr>
-            <w:bookmarkStart w:id="1" w:name="OLE_LINK1"/>
+            <w:bookmarkStart w:id="0" w:name="OLE_LINK1"/>
             <w:r>
               <w:t>232152070</w:t>
             </w:r>
-            <w:bookmarkEnd w:id="1"/>
+            <w:bookmarkEnd w:id="0"/>
           </w:p>
           <w:p>
             <w:pPr>
@@ -885,7 +725,6 @@
                 <w:sz w:val="24"/>
                 <w:szCs w:val="24"/>
               </w:rPr>
-              <w:lastRenderedPageBreak/>
               <w:t>Im</w:t>
             </w:r>
             <w:r>
@@ -988,6 +827,7 @@
                 <w:sz w:val="24"/>
                 <w:szCs w:val="24"/>
               </w:rPr>
+              <w:lastRenderedPageBreak/>
               <w:t>Descripción</w:t>
             </w:r>
           </w:p>
@@ -1053,13 +893,13 @@
             <w:pPr>
               <w:spacing w:line="360" w:lineRule="auto"/>
             </w:pPr>
-            <w:bookmarkStart w:id="2" w:name="OLE_LINK2"/>
-            <w:bookmarkStart w:id="3" w:name="OLE_LINK3"/>
+            <w:bookmarkStart w:id="1" w:name="OLE_LINK2"/>
+            <w:bookmarkStart w:id="2" w:name="OLE_LINK3"/>
             <w:r>
               <w:t>194774006</w:t>
             </w:r>
+            <w:bookmarkEnd w:id="1"/>
             <w:bookmarkEnd w:id="2"/>
-            <w:bookmarkEnd w:id="3"/>
           </w:p>
           <w:p>
             <w:pPr>
@@ -1653,17 +1493,7 @@
                 <w:sz w:val="24"/>
                 <w:szCs w:val="24"/>
               </w:rPr>
-              <w:t xml:space="preserve"> se están agotando, el hombre ha tenido la necesidad de encontrar nuevas formas de energía que permitan resolver </w:t>
-            </w:r>
-            <w:r>
-              <w:rPr>
-                <w:rFonts w:ascii="Arial" w:hAnsi="Arial" w:cs="Arial"/>
-                <w:color w:val="000000"/>
-                <w:sz w:val="24"/>
-                <w:szCs w:val="24"/>
-              </w:rPr>
-              <w:lastRenderedPageBreak/>
-              <w:t>la demanda de gasolina. Algunos automóviles aprovechan la energía eléctrica para su funcionamiento</w:t>
+              <w:t xml:space="preserve"> se están agotando, el hombre ha tenido la necesidad de encontrar nuevas formas de energía que permitan resolver la demanda de gasolina. Algunos automóviles aprovechan la energía eléctrica para su funcionamiento</w:t>
             </w:r>
           </w:p>
         </w:tc>
@@ -1900,276 +1730,12 @@
         </w:rPr>
       </w:pPr>
     </w:p>
-    <w:tbl>
-      <w:tblPr>
-        <w:tblStyle w:val="Tablaconcuadrcula"/>
-        <w:tblW w:w="0" w:type="auto"/>
-        <w:tblLook w:val="04A0" w:firstRow="1" w:lastRow="0" w:firstColumn="1" w:lastColumn="0" w:noHBand="0" w:noVBand="1"/>
-      </w:tblPr>
-      <w:tblGrid>
-        <w:gridCol w:w="2518"/>
-        <w:gridCol w:w="6515"/>
-      </w:tblGrid>
-      <w:tr>
-        <w:tc>
-          <w:tcPr>
-            <w:tcW w:w="9033" w:type="dxa"/>
-            <w:gridSpan w:val="2"/>
-            <w:shd w:val="clear" w:color="auto" w:fill="000000" w:themeFill="text1"/>
-          </w:tcPr>
-          <w:p>
-            <w:pPr>
-              <w:spacing w:line="360" w:lineRule="auto"/>
-              <w:jc w:val="center"/>
-              <w:rPr>
-                <w:rFonts w:ascii="Arial" w:hAnsi="Arial" w:cs="Arial"/>
-                <w:b/>
-                <w:color w:val="FFFFFF" w:themeColor="background1"/>
-                <w:sz w:val="24"/>
-                <w:szCs w:val="24"/>
-              </w:rPr>
-            </w:pPr>
-            <w:r>
-              <w:rPr>
-                <w:rFonts w:ascii="Arial" w:hAnsi="Arial" w:cs="Arial"/>
-                <w:b/>
-                <w:color w:val="FFFFFF" w:themeColor="background1"/>
-                <w:sz w:val="24"/>
-                <w:szCs w:val="24"/>
-              </w:rPr>
-              <w:t>Profundiza: recurso nuevo</w:t>
-            </w:r>
-          </w:p>
-        </w:tc>
-      </w:tr>
-      <w:tr>
-        <w:tc>
-          <w:tcPr>
-            <w:tcW w:w="2518" w:type="dxa"/>
-          </w:tcPr>
-          <w:p>
-            <w:pPr>
-              <w:spacing w:line="360" w:lineRule="auto"/>
-              <w:rPr>
-                <w:rFonts w:ascii="Arial" w:hAnsi="Arial" w:cs="Arial"/>
-                <w:b/>
-                <w:color w:val="000000"/>
-                <w:sz w:val="24"/>
-                <w:szCs w:val="24"/>
-              </w:rPr>
-            </w:pPr>
-            <w:r>
-              <w:rPr>
-                <w:rFonts w:ascii="Arial" w:hAnsi="Arial" w:cs="Arial"/>
-                <w:b/>
-                <w:color w:val="000000"/>
-                <w:sz w:val="24"/>
-                <w:szCs w:val="24"/>
-              </w:rPr>
-              <w:t>Código</w:t>
-            </w:r>
-          </w:p>
-        </w:tc>
-        <w:tc>
-          <w:tcPr>
-            <w:tcW w:w="6515" w:type="dxa"/>
-          </w:tcPr>
-          <w:p>
-            <w:pPr>
-              <w:spacing w:line="360" w:lineRule="auto"/>
-              <w:rPr>
-                <w:rFonts w:ascii="Arial" w:hAnsi="Arial" w:cs="Arial"/>
-                <w:b/>
-                <w:color w:val="000000"/>
-                <w:sz w:val="24"/>
-                <w:szCs w:val="24"/>
-              </w:rPr>
-            </w:pPr>
-            <w:bookmarkStart w:id="4" w:name="OLE_LINK6"/>
-            <w:r>
-              <w:rPr>
-                <w:rFonts w:ascii="Arial" w:hAnsi="Arial" w:cs="Arial"/>
-                <w:color w:val="000000"/>
-                <w:sz w:val="24"/>
-                <w:szCs w:val="24"/>
-              </w:rPr>
-              <w:t>CN_</w:t>
-            </w:r>
-            <w:r>
-              <w:rPr>
-                <w:rFonts w:ascii="Arial" w:hAnsi="Arial" w:cs="Arial"/>
-                <w:color w:val="000000"/>
-                <w:sz w:val="24"/>
-                <w:szCs w:val="24"/>
-              </w:rPr>
-              <w:t>0</w:t>
-            </w:r>
-            <w:r>
-              <w:rPr>
-                <w:rFonts w:ascii="Arial" w:hAnsi="Arial" w:cs="Arial"/>
-                <w:color w:val="000000"/>
-                <w:sz w:val="24"/>
-                <w:szCs w:val="24"/>
-              </w:rPr>
-              <w:t>6</w:t>
-            </w:r>
-            <w:r>
-              <w:rPr>
-                <w:rFonts w:ascii="Arial" w:hAnsi="Arial" w:cs="Arial"/>
-                <w:color w:val="000000"/>
-                <w:sz w:val="24"/>
-                <w:szCs w:val="24"/>
-              </w:rPr>
-              <w:t>_</w:t>
-            </w:r>
-            <w:r>
-              <w:rPr>
-                <w:rFonts w:ascii="Arial" w:hAnsi="Arial" w:cs="Arial"/>
-                <w:color w:val="000000"/>
-                <w:sz w:val="24"/>
-                <w:szCs w:val="24"/>
-              </w:rPr>
-              <w:t>12</w:t>
-            </w:r>
-            <w:r>
-              <w:rPr>
-                <w:rFonts w:ascii="Arial" w:hAnsi="Arial" w:cs="Arial"/>
-                <w:color w:val="000000"/>
-                <w:sz w:val="24"/>
-                <w:szCs w:val="24"/>
-              </w:rPr>
-              <w:t xml:space="preserve">_REC10 </w:t>
-            </w:r>
-            <w:bookmarkEnd w:id="4"/>
-          </w:p>
-        </w:tc>
-      </w:tr>
-      <w:tr>
-        <w:tc>
-          <w:tcPr>
-            <w:tcW w:w="2518" w:type="dxa"/>
-          </w:tcPr>
-          <w:p>
-            <w:pPr>
-              <w:spacing w:line="360" w:lineRule="auto"/>
-              <w:rPr>
-                <w:rFonts w:ascii="Arial" w:hAnsi="Arial" w:cs="Arial"/>
-                <w:color w:val="000000"/>
-                <w:sz w:val="24"/>
-                <w:szCs w:val="24"/>
-              </w:rPr>
-            </w:pPr>
-            <w:r>
-              <w:rPr>
-                <w:rFonts w:ascii="Arial" w:hAnsi="Arial" w:cs="Arial"/>
-                <w:b/>
-                <w:color w:val="000000"/>
-                <w:sz w:val="24"/>
-                <w:szCs w:val="24"/>
-              </w:rPr>
-              <w:t>Título</w:t>
-            </w:r>
-          </w:p>
-        </w:tc>
-        <w:tc>
-          <w:tcPr>
-            <w:tcW w:w="6515" w:type="dxa"/>
-          </w:tcPr>
-          <w:p>
-            <w:pPr>
-              <w:spacing w:line="360" w:lineRule="auto"/>
-              <w:rPr>
-                <w:rFonts w:ascii="Arial" w:hAnsi="Arial" w:cs="Arial"/>
-                <w:color w:val="000000"/>
-                <w:sz w:val="24"/>
-                <w:szCs w:val="24"/>
-              </w:rPr>
-            </w:pPr>
-            <w:r>
-              <w:rPr>
-                <w:rFonts w:ascii="Arial" w:hAnsi="Arial" w:cs="Arial"/>
-                <w:color w:val="000000"/>
-                <w:sz w:val="24"/>
-                <w:szCs w:val="24"/>
-              </w:rPr>
-              <w:t>La energía en la naturaleza</w:t>
-            </w:r>
-          </w:p>
-        </w:tc>
-      </w:tr>
-      <w:tr>
-        <w:tc>
-          <w:tcPr>
-            <w:tcW w:w="2518" w:type="dxa"/>
-          </w:tcPr>
-          <w:p>
-            <w:pPr>
-              <w:spacing w:line="360" w:lineRule="auto"/>
-              <w:rPr>
-                <w:rFonts w:ascii="Arial" w:hAnsi="Arial" w:cs="Arial"/>
-                <w:color w:val="000000"/>
-                <w:sz w:val="24"/>
-                <w:szCs w:val="24"/>
-              </w:rPr>
-            </w:pPr>
-            <w:r>
-              <w:rPr>
-                <w:rFonts w:ascii="Arial" w:hAnsi="Arial" w:cs="Arial"/>
-                <w:b/>
-                <w:color w:val="000000"/>
-                <w:sz w:val="24"/>
-                <w:szCs w:val="24"/>
-              </w:rPr>
-              <w:t>Descripción</w:t>
-            </w:r>
-          </w:p>
-        </w:tc>
-        <w:tc>
-          <w:tcPr>
-            <w:tcW w:w="6515" w:type="dxa"/>
-          </w:tcPr>
-          <w:p>
-            <w:pPr>
-              <w:spacing w:line="360" w:lineRule="auto"/>
-              <w:rPr>
-                <w:rFonts w:ascii="Arial" w:hAnsi="Arial" w:cs="Arial"/>
-                <w:sz w:val="24"/>
-                <w:szCs w:val="24"/>
-              </w:rPr>
-            </w:pPr>
-            <w:r>
-              <w:rPr>
-                <w:rFonts w:ascii="Arial" w:hAnsi="Arial" w:cs="Arial"/>
-                <w:sz w:val="24"/>
-                <w:szCs w:val="24"/>
-              </w:rPr>
-              <w:t>Interactivo</w:t>
-            </w:r>
-            <w:r>
-              <w:rPr>
-                <w:rFonts w:ascii="Arial" w:hAnsi="Arial" w:cs="Arial"/>
-                <w:sz w:val="24"/>
-                <w:szCs w:val="24"/>
-              </w:rPr>
-              <w:t xml:space="preserve"> que muestra el crecimiento de una planta debido a la ener</w:t>
-            </w:r>
-            <w:r>
-              <w:rPr>
-                <w:rFonts w:ascii="Arial" w:hAnsi="Arial" w:cs="Arial"/>
-                <w:sz w:val="24"/>
-                <w:szCs w:val="24"/>
-              </w:rPr>
-              <w:t xml:space="preserve">gía que puede obtener del sol. </w:t>
-            </w:r>
-          </w:p>
-        </w:tc>
-      </w:tr>
-    </w:tbl>
     <w:p>
       <w:pPr>
-        <w:spacing w:line="360" w:lineRule="auto"/>
-        <w:rPr>
-          <w:rFonts w:ascii="Arial" w:hAnsi="Arial" w:cs="Arial"/>
+        <w:spacing w:after="0" w:line="360" w:lineRule="auto"/>
+        <w:rPr>
+          <w:rFonts w:ascii="Arial" w:eastAsia="Times New Roman" w:hAnsi="Arial" w:cs="Arial"/>
+          <w:lang w:eastAsia="es-CO"/>
         </w:rPr>
       </w:pPr>
     </w:p>
@@ -2210,7 +1776,27 @@
                 <w:sz w:val="24"/>
                 <w:szCs w:val="24"/>
               </w:rPr>
-              <w:t>Practica: recurso aprovechado</w:t>
+              <w:t>P</w:t>
+            </w:r>
+            <w:r>
+              <w:rPr>
+                <w:rFonts w:ascii="Arial" w:hAnsi="Arial" w:cs="Arial"/>
+                <w:b/>
+                <w:color w:val="FFFFFF" w:themeColor="background1"/>
+                <w:sz w:val="24"/>
+                <w:szCs w:val="24"/>
+              </w:rPr>
+              <w:t>rofundiza</w:t>
+            </w:r>
+            <w:r>
+              <w:rPr>
+                <w:rFonts w:ascii="Arial" w:hAnsi="Arial" w:cs="Arial"/>
+                <w:b/>
+                <w:color w:val="FFFFFF" w:themeColor="background1"/>
+                <w:sz w:val="24"/>
+                <w:szCs w:val="24"/>
+              </w:rPr>
+              <w:t>: recurso aprovechado</w:t>
             </w:r>
           </w:p>
         </w:tc>
@@ -2265,34 +1851,7 @@
                 <w:sz w:val="24"/>
                 <w:szCs w:val="24"/>
               </w:rPr>
-              <w:t>CN_06_1</w:t>
-            </w:r>
-            <w:r>
-              <w:rPr>
-                <w:rFonts w:ascii="Arial" w:hAnsi="Arial" w:cs="Arial"/>
-                <w:color w:val="000000"/>
-                <w:sz w:val="24"/>
-                <w:szCs w:val="24"/>
-              </w:rPr>
-              <w:t>2_REC</w:t>
-            </w:r>
-            <w:r>
-              <w:rPr>
-                <w:rFonts w:ascii="Arial" w:hAnsi="Arial" w:cs="Arial"/>
-                <w:color w:val="000000"/>
-                <w:sz w:val="24"/>
-                <w:szCs w:val="24"/>
-              </w:rPr>
-              <w:t>2</w:t>
-            </w:r>
-            <w:r>
-              <w:rPr>
-                <w:rFonts w:ascii="Arial" w:hAnsi="Arial" w:cs="Arial"/>
-                <w:color w:val="000000"/>
-                <w:sz w:val="24"/>
-                <w:szCs w:val="24"/>
-              </w:rPr>
-              <w:t>0</w:t>
+              <w:t>CN_06_12_REC10</w:t>
             </w:r>
           </w:p>
         </w:tc>
@@ -2330,157 +1889,48 @@
           </w:tcPr>
           <w:p>
             <w:pPr>
-              <w:spacing w:line="360" w:lineRule="auto"/>
-              <w:rPr>
-                <w:rFonts w:ascii="Arial" w:hAnsi="Arial" w:cs="Arial"/>
-                <w:color w:val="000000"/>
-                <w:sz w:val="24"/>
-                <w:szCs w:val="24"/>
-              </w:rPr>
-            </w:pPr>
-            <w:r>
-              <w:rPr>
-                <w:rFonts w:ascii="Arial" w:hAnsi="Arial" w:cs="Arial"/>
-                <w:color w:val="000000"/>
-                <w:sz w:val="24"/>
-                <w:szCs w:val="24"/>
-              </w:rPr>
-              <w:t>5</w:t>
-            </w:r>
-            <w:r>
-              <w:rPr>
-                <w:rFonts w:ascii="Arial" w:hAnsi="Arial" w:cs="Arial"/>
-                <w:color w:val="000000"/>
-                <w:sz w:val="24"/>
-                <w:szCs w:val="24"/>
-              </w:rPr>
-              <w:t>°</w:t>
-            </w:r>
-            <w:r>
-              <w:rPr>
-                <w:rFonts w:ascii="Arial" w:hAnsi="Arial" w:cs="Arial"/>
-                <w:color w:val="000000"/>
-                <w:sz w:val="24"/>
-                <w:szCs w:val="24"/>
-              </w:rPr>
-              <w:t xml:space="preserve"> Primaria/</w:t>
-            </w:r>
-            <w:r>
-              <w:rPr>
-                <w:rFonts w:ascii="Arial" w:hAnsi="Arial" w:cs="Arial"/>
-                <w:color w:val="000000"/>
-                <w:sz w:val="24"/>
-                <w:szCs w:val="24"/>
-              </w:rPr>
-              <w:t xml:space="preserve">Ciencias </w:t>
-            </w:r>
-            <w:r>
-              <w:rPr>
-                <w:rFonts w:ascii="Arial" w:hAnsi="Arial" w:cs="Arial"/>
-                <w:color w:val="000000"/>
-                <w:sz w:val="24"/>
-                <w:szCs w:val="24"/>
-              </w:rPr>
-              <w:t>de la naturaleza/</w:t>
-            </w:r>
-            <w:r>
-              <w:rPr>
-                <w:rFonts w:ascii="Arial" w:hAnsi="Arial" w:cs="Arial"/>
-                <w:color w:val="000000"/>
-                <w:sz w:val="24"/>
-                <w:szCs w:val="24"/>
-              </w:rPr>
-              <w:t xml:space="preserve">La </w:t>
-            </w:r>
-            <w:r>
-              <w:rPr>
-                <w:rFonts w:ascii="Arial" w:hAnsi="Arial" w:cs="Arial"/>
-                <w:color w:val="000000"/>
-                <w:sz w:val="24"/>
-                <w:szCs w:val="24"/>
-              </w:rPr>
-              <w:t>energía/¿</w:t>
-            </w:r>
-            <w:r>
-              <w:rPr>
-                <w:rFonts w:ascii="Arial" w:hAnsi="Arial" w:cs="Arial"/>
-                <w:color w:val="000000"/>
-                <w:sz w:val="24"/>
-                <w:szCs w:val="24"/>
-              </w:rPr>
-              <w:t xml:space="preserve">Qué </w:t>
-            </w:r>
-            <w:r>
-              <w:rPr>
-                <w:rFonts w:ascii="Arial" w:hAnsi="Arial" w:cs="Arial"/>
-                <w:color w:val="000000"/>
-                <w:sz w:val="24"/>
-                <w:szCs w:val="24"/>
-              </w:rPr>
-              <w:t>es la energía?/</w:t>
-            </w:r>
-            <w:r>
-              <w:rPr>
-                <w:rFonts w:ascii="Arial" w:hAnsi="Arial" w:cs="Arial"/>
-                <w:color w:val="000000"/>
-                <w:sz w:val="24"/>
-                <w:szCs w:val="24"/>
-              </w:rPr>
-              <w:t>Practica</w:t>
-            </w:r>
-            <w:r>
-              <w:rPr>
-                <w:rFonts w:ascii="Arial" w:hAnsi="Arial" w:cs="Arial"/>
-                <w:color w:val="000000"/>
-                <w:sz w:val="24"/>
-                <w:szCs w:val="24"/>
-              </w:rPr>
-              <w:t>:</w:t>
-            </w:r>
-            <w:r>
-              <w:rPr>
-                <w:rFonts w:ascii="Arial" w:hAnsi="Arial" w:cs="Arial"/>
-                <w:color w:val="000000"/>
-                <w:sz w:val="24"/>
-                <w:szCs w:val="24"/>
-              </w:rPr>
-              <w:t xml:space="preserve"> </w:t>
-            </w:r>
-            <w:r>
-              <w:rPr>
-                <w:rFonts w:ascii="Arial" w:hAnsi="Arial" w:cs="Arial"/>
-                <w:color w:val="000000"/>
-                <w:sz w:val="24"/>
-                <w:szCs w:val="24"/>
-              </w:rPr>
-              <w:t xml:space="preserve">Refuerza </w:t>
-            </w:r>
-            <w:r>
-              <w:rPr>
-                <w:rFonts w:ascii="Arial" w:hAnsi="Arial" w:cs="Arial"/>
-                <w:color w:val="000000"/>
-                <w:sz w:val="24"/>
-                <w:szCs w:val="24"/>
-              </w:rPr>
-              <w:t>tu aprendizaje: ¿</w:t>
-            </w:r>
-            <w:r>
-              <w:rPr>
-                <w:rFonts w:ascii="Arial" w:hAnsi="Arial" w:cs="Arial"/>
-                <w:color w:val="000000"/>
-                <w:sz w:val="24"/>
-                <w:szCs w:val="24"/>
-              </w:rPr>
-              <w:t xml:space="preserve">qué </w:t>
-            </w:r>
-            <w:r>
-              <w:rPr>
-                <w:rFonts w:ascii="Arial" w:hAnsi="Arial" w:cs="Arial"/>
-                <w:color w:val="000000"/>
-                <w:sz w:val="24"/>
-                <w:szCs w:val="24"/>
-              </w:rPr>
-              <w:t>es la energía?</w:t>
+              <w:pStyle w:val="Ttulo3"/>
+              <w:shd w:val="clear" w:color="auto" w:fill="FFFFFF"/>
+              <w:spacing w:line="375" w:lineRule="atLeast"/>
+              <w:outlineLvl w:val="2"/>
+              <w:rPr>
+                <w:rFonts w:ascii="Arial" w:hAnsi="Arial" w:cs="Arial"/>
+                <w:b w:val="0"/>
+                <w:color w:val="000000" w:themeColor="text1"/>
+              </w:rPr>
+            </w:pPr>
+            <w:r>
+              <w:rPr>
+                <w:rFonts w:ascii="Arial" w:hAnsi="Arial" w:cs="Arial"/>
+                <w:b w:val="0"/>
+                <w:color w:val="000000" w:themeColor="text1"/>
+              </w:rPr>
+              <w:t>4° Eso /Tecnología/Las nuevas fuentes de energía</w:t>
+            </w:r>
+          </w:p>
+          <w:p>
+            <w:pPr>
+              <w:spacing w:line="360" w:lineRule="auto"/>
+              <w:rPr>
+                <w:rFonts w:ascii="Arial" w:hAnsi="Arial" w:cs="Arial"/>
+                <w:color w:val="000000"/>
+                <w:sz w:val="24"/>
+                <w:szCs w:val="24"/>
+              </w:rPr>
+            </w:pPr>
+            <w:r>
+              <w:rPr>
+                <w:rFonts w:ascii="Arial" w:hAnsi="Arial" w:cs="Arial"/>
+                <w:color w:val="000000" w:themeColor="text1"/>
+              </w:rPr>
+              <w:t>/</w:t>
+            </w:r>
+            <w:r>
+              <w:rPr>
+                <w:rFonts w:ascii="Arial" w:hAnsi="Arial" w:cs="Arial"/>
+                <w:color w:val="000000" w:themeColor="text1"/>
+              </w:rPr>
+              <w:t>La necesidad de nuevas fuente de energía/Profundiza: La evolución histórica de las fuentes de energía</w:t>
             </w:r>
           </w:p>
         </w:tc>
@@ -2508,6 +1958,560 @@
                 <w:sz w:val="24"/>
                 <w:szCs w:val="24"/>
               </w:rPr>
+              <w:t>Cambio (descripción o capturas de pantallas)</w:t>
+            </w:r>
+          </w:p>
+        </w:tc>
+        <w:tc>
+          <w:tcPr>
+            <w:tcW w:w="6536" w:type="dxa"/>
+          </w:tcPr>
+          <w:p>
+            <w:pPr>
+              <w:spacing w:line="360" w:lineRule="auto"/>
+              <w:rPr>
+                <w:rFonts w:ascii="Arial" w:hAnsi="Arial" w:cs="Arial"/>
+                <w:color w:val="000000"/>
+                <w:sz w:val="24"/>
+                <w:szCs w:val="24"/>
+                <w:lang w:val="es-ES_tradnl"/>
+              </w:rPr>
+            </w:pPr>
+            <w:r>
+              <w:rPr>
+                <w:rFonts w:ascii="Arial" w:hAnsi="Arial" w:cs="Arial"/>
+                <w:color w:val="000000"/>
+                <w:sz w:val="24"/>
+                <w:szCs w:val="24"/>
+                <w:lang w:val="es-ES_tradnl"/>
+              </w:rPr>
+              <w:t>No hay cambios</w:t>
+            </w:r>
+          </w:p>
+          <w:p>
+            <w:pPr>
+              <w:spacing w:line="360" w:lineRule="auto"/>
+              <w:rPr>
+                <w:rFonts w:ascii="Arial" w:hAnsi="Arial" w:cs="Arial"/>
+                <w:color w:val="000000"/>
+                <w:sz w:val="24"/>
+                <w:szCs w:val="24"/>
+                <w:lang w:val="es-ES_tradnl"/>
+              </w:rPr>
+            </w:pPr>
+          </w:p>
+        </w:tc>
+      </w:tr>
+      <w:tr>
+        <w:tc>
+          <w:tcPr>
+            <w:tcW w:w="2518" w:type="dxa"/>
+          </w:tcPr>
+          <w:p>
+            <w:pPr>
+              <w:spacing w:line="360" w:lineRule="auto"/>
+              <w:rPr>
+                <w:rFonts w:ascii="Arial" w:hAnsi="Arial" w:cs="Arial"/>
+                <w:b/>
+                <w:color w:val="000000"/>
+                <w:sz w:val="24"/>
+                <w:szCs w:val="24"/>
+              </w:rPr>
+            </w:pPr>
+            <w:r>
+              <w:rPr>
+                <w:rFonts w:ascii="Arial" w:hAnsi="Arial" w:cs="Arial"/>
+                <w:b/>
+                <w:color w:val="000000"/>
+                <w:sz w:val="24"/>
+                <w:szCs w:val="24"/>
+              </w:rPr>
+              <w:t>Título</w:t>
+            </w:r>
+          </w:p>
+        </w:tc>
+        <w:tc>
+          <w:tcPr>
+            <w:tcW w:w="6536" w:type="dxa"/>
+          </w:tcPr>
+          <w:p>
+            <w:pPr>
+              <w:spacing w:line="360" w:lineRule="auto"/>
+              <w:rPr>
+                <w:rFonts w:ascii="Arial" w:hAnsi="Arial" w:cs="Arial"/>
+                <w:sz w:val="24"/>
+                <w:szCs w:val="24"/>
+              </w:rPr>
+            </w:pPr>
+            <w:r>
+              <w:rPr>
+                <w:rFonts w:ascii="Arial" w:hAnsi="Arial" w:cs="Arial"/>
+                <w:sz w:val="24"/>
+                <w:szCs w:val="24"/>
+              </w:rPr>
+              <w:t xml:space="preserve">La </w:t>
+            </w:r>
+            <w:bookmarkStart w:id="3" w:name="_GoBack"/>
+            <w:r>
+              <w:rPr>
+                <w:rFonts w:ascii="Arial" w:hAnsi="Arial" w:cs="Arial"/>
+                <w:sz w:val="24"/>
+                <w:szCs w:val="24"/>
+              </w:rPr>
+              <w:t>e</w:t>
+            </w:r>
+            <w:bookmarkEnd w:id="3"/>
+            <w:r>
+              <w:rPr>
+                <w:rFonts w:ascii="Arial" w:hAnsi="Arial" w:cs="Arial"/>
+                <w:sz w:val="24"/>
+                <w:szCs w:val="24"/>
+              </w:rPr>
+              <w:t>volución histórica de las fuentes de energía</w:t>
+            </w:r>
+          </w:p>
+          <w:p>
+            <w:pPr>
+              <w:spacing w:line="360" w:lineRule="auto"/>
+              <w:rPr>
+                <w:rFonts w:ascii="Arial" w:hAnsi="Arial" w:cs="Arial"/>
+                <w:color w:val="000000"/>
+                <w:sz w:val="24"/>
+                <w:szCs w:val="24"/>
+              </w:rPr>
+            </w:pPr>
+          </w:p>
+        </w:tc>
+      </w:tr>
+      <w:tr>
+        <w:tc>
+          <w:tcPr>
+            <w:tcW w:w="2518" w:type="dxa"/>
+          </w:tcPr>
+          <w:p>
+            <w:pPr>
+              <w:spacing w:line="360" w:lineRule="auto"/>
+              <w:rPr>
+                <w:rFonts w:ascii="Arial" w:hAnsi="Arial" w:cs="Arial"/>
+                <w:b/>
+                <w:color w:val="000000"/>
+                <w:sz w:val="24"/>
+                <w:szCs w:val="24"/>
+              </w:rPr>
+            </w:pPr>
+            <w:r>
+              <w:rPr>
+                <w:rFonts w:ascii="Arial" w:hAnsi="Arial" w:cs="Arial"/>
+                <w:b/>
+                <w:color w:val="000000"/>
+                <w:sz w:val="24"/>
+                <w:szCs w:val="24"/>
+              </w:rPr>
+              <w:t>Descripción</w:t>
+            </w:r>
+          </w:p>
+        </w:tc>
+        <w:tc>
+          <w:tcPr>
+            <w:tcW w:w="6536" w:type="dxa"/>
+          </w:tcPr>
+          <w:p>
+            <w:pPr>
+              <w:spacing w:line="360" w:lineRule="auto"/>
+              <w:rPr>
+                <w:rFonts w:ascii="Arial" w:hAnsi="Arial" w:cs="Arial"/>
+                <w:color w:val="000000" w:themeColor="text1"/>
+                <w:sz w:val="24"/>
+                <w:szCs w:val="24"/>
+              </w:rPr>
+            </w:pPr>
+            <w:r>
+              <w:rPr>
+                <w:rFonts w:ascii="Arial" w:hAnsi="Arial" w:cs="Arial"/>
+                <w:color w:val="000000" w:themeColor="text1"/>
+                <w:sz w:val="24"/>
+                <w:szCs w:val="24"/>
+              </w:rPr>
+              <w:t xml:space="preserve">Actividad </w:t>
+            </w:r>
+            <w:r>
+              <w:rPr>
+                <w:rFonts w:ascii="Arial" w:hAnsi="Arial" w:cs="Arial"/>
+                <w:color w:val="000000" w:themeColor="text1"/>
+                <w:sz w:val="24"/>
+                <w:szCs w:val="24"/>
+              </w:rPr>
+              <w:t>relacionada con la energía</w:t>
+            </w:r>
+          </w:p>
+          <w:p>
+            <w:pPr>
+              <w:spacing w:line="360" w:lineRule="auto"/>
+              <w:rPr>
+                <w:rFonts w:ascii="Arial" w:hAnsi="Arial" w:cs="Arial"/>
+                <w:color w:val="000000"/>
+                <w:sz w:val="24"/>
+                <w:szCs w:val="24"/>
+              </w:rPr>
+            </w:pPr>
+          </w:p>
+        </w:tc>
+      </w:tr>
+    </w:tbl>
+    <w:p>
+      <w:pPr>
+        <w:spacing w:after="0" w:line="360" w:lineRule="auto"/>
+        <w:rPr>
+          <w:rFonts w:ascii="Arial" w:eastAsia="Times New Roman" w:hAnsi="Arial" w:cs="Arial"/>
+          <w:lang w:eastAsia="es-CO"/>
+        </w:rPr>
+      </w:pPr>
+    </w:p>
+    <w:p>
+      <w:pPr>
+        <w:spacing w:after="0" w:line="360" w:lineRule="auto"/>
+        <w:rPr>
+          <w:rFonts w:ascii="Arial" w:eastAsia="Times New Roman" w:hAnsi="Arial" w:cs="Arial"/>
+          <w:lang w:eastAsia="es-CO"/>
+        </w:rPr>
+      </w:pPr>
+    </w:p>
+    <w:tbl>
+      <w:tblPr>
+        <w:tblStyle w:val="Tablaconcuadrcula"/>
+        <w:tblW w:w="0" w:type="auto"/>
+        <w:tblLook w:val="04A0" w:firstRow="1" w:lastRow="0" w:firstColumn="1" w:lastColumn="0" w:noHBand="0" w:noVBand="1"/>
+      </w:tblPr>
+      <w:tblGrid>
+        <w:gridCol w:w="2518"/>
+        <w:gridCol w:w="6536"/>
+      </w:tblGrid>
+      <w:tr>
+        <w:tc>
+          <w:tcPr>
+            <w:tcW w:w="9054" w:type="dxa"/>
+            <w:gridSpan w:val="2"/>
+            <w:shd w:val="clear" w:color="auto" w:fill="000000" w:themeFill="text1"/>
+          </w:tcPr>
+          <w:p>
+            <w:pPr>
+              <w:spacing w:line="360" w:lineRule="auto"/>
+              <w:jc w:val="center"/>
+              <w:rPr>
+                <w:rFonts w:ascii="Arial" w:hAnsi="Arial" w:cs="Arial"/>
+                <w:b/>
+                <w:color w:val="FFFFFF" w:themeColor="background1"/>
+                <w:sz w:val="24"/>
+                <w:szCs w:val="24"/>
+              </w:rPr>
+            </w:pPr>
+            <w:r>
+              <w:rPr>
+                <w:rFonts w:ascii="Arial" w:hAnsi="Arial" w:cs="Arial"/>
+                <w:b/>
+                <w:color w:val="FFFFFF" w:themeColor="background1"/>
+                <w:sz w:val="24"/>
+                <w:szCs w:val="24"/>
+              </w:rPr>
+              <w:t>Practica: recurso aprovechado</w:t>
+            </w:r>
+          </w:p>
+        </w:tc>
+      </w:tr>
+      <w:tr>
+        <w:tc>
+          <w:tcPr>
+            <w:tcW w:w="2518" w:type="dxa"/>
+          </w:tcPr>
+          <w:p>
+            <w:pPr>
+              <w:spacing w:line="360" w:lineRule="auto"/>
+              <w:rPr>
+                <w:rFonts w:ascii="Arial" w:hAnsi="Arial" w:cs="Arial"/>
+                <w:b/>
+                <w:color w:val="000000"/>
+                <w:sz w:val="24"/>
+                <w:szCs w:val="24"/>
+              </w:rPr>
+            </w:pPr>
+            <w:r>
+              <w:rPr>
+                <w:rFonts w:ascii="Arial" w:hAnsi="Arial" w:cs="Arial"/>
+                <w:b/>
+                <w:color w:val="000000"/>
+                <w:sz w:val="24"/>
+                <w:szCs w:val="24"/>
+              </w:rPr>
+              <w:t>Código</w:t>
+            </w:r>
+          </w:p>
+        </w:tc>
+        <w:tc>
+          <w:tcPr>
+            <w:tcW w:w="6536" w:type="dxa"/>
+          </w:tcPr>
+          <w:p>
+            <w:pPr>
+              <w:spacing w:line="360" w:lineRule="auto"/>
+              <w:rPr>
+                <w:rFonts w:ascii="Arial" w:hAnsi="Arial" w:cs="Arial"/>
+                <w:b/>
+                <w:color w:val="000000"/>
+                <w:sz w:val="24"/>
+                <w:szCs w:val="24"/>
+              </w:rPr>
+            </w:pPr>
+            <w:r>
+              <w:rPr>
+                <w:rFonts w:ascii="Arial" w:hAnsi="Arial" w:cs="Arial"/>
+                <w:color w:val="000000"/>
+                <w:sz w:val="24"/>
+                <w:szCs w:val="24"/>
+              </w:rPr>
+              <w:t>CN_06_1</w:t>
+            </w:r>
+            <w:r>
+              <w:rPr>
+                <w:rFonts w:ascii="Arial" w:hAnsi="Arial" w:cs="Arial"/>
+                <w:color w:val="000000"/>
+                <w:sz w:val="24"/>
+                <w:szCs w:val="24"/>
+              </w:rPr>
+              <w:t>2_REC</w:t>
+            </w:r>
+            <w:r>
+              <w:rPr>
+                <w:rFonts w:ascii="Arial" w:hAnsi="Arial" w:cs="Arial"/>
+                <w:color w:val="000000"/>
+                <w:sz w:val="24"/>
+                <w:szCs w:val="24"/>
+              </w:rPr>
+              <w:t>2</w:t>
+            </w:r>
+            <w:r>
+              <w:rPr>
+                <w:rFonts w:ascii="Arial" w:hAnsi="Arial" w:cs="Arial"/>
+                <w:color w:val="000000"/>
+                <w:sz w:val="24"/>
+                <w:szCs w:val="24"/>
+              </w:rPr>
+              <w:t>0</w:t>
+            </w:r>
+          </w:p>
+        </w:tc>
+      </w:tr>
+      <w:tr>
+        <w:tc>
+          <w:tcPr>
+            <w:tcW w:w="2518" w:type="dxa"/>
+          </w:tcPr>
+          <w:p>
+            <w:pPr>
+              <w:spacing w:line="360" w:lineRule="auto"/>
+              <w:rPr>
+                <w:rFonts w:ascii="Arial" w:hAnsi="Arial" w:cs="Arial"/>
+                <w:color w:val="000000"/>
+                <w:sz w:val="24"/>
+                <w:szCs w:val="24"/>
+              </w:rPr>
+            </w:pPr>
+            <w:r>
+              <w:rPr>
+                <w:rFonts w:ascii="Arial" w:hAnsi="Arial" w:cs="Arial"/>
+                <w:b/>
+                <w:color w:val="000000"/>
+                <w:sz w:val="24"/>
+                <w:szCs w:val="24"/>
+              </w:rPr>
+              <w:t>Ubicación en Aula Planeta</w:t>
+            </w:r>
+          </w:p>
+        </w:tc>
+        <w:tc>
+          <w:tcPr>
+            <w:tcW w:w="6536" w:type="dxa"/>
+          </w:tcPr>
+          <w:p>
+            <w:pPr>
+              <w:spacing w:line="360" w:lineRule="auto"/>
+              <w:rPr>
+                <w:rFonts w:ascii="Arial" w:hAnsi="Arial" w:cs="Arial"/>
+                <w:color w:val="000000"/>
+                <w:sz w:val="24"/>
+                <w:szCs w:val="24"/>
+              </w:rPr>
+            </w:pPr>
+            <w:r>
+              <w:rPr>
+                <w:rFonts w:ascii="Arial" w:hAnsi="Arial" w:cs="Arial"/>
+                <w:color w:val="000000"/>
+                <w:sz w:val="24"/>
+                <w:szCs w:val="24"/>
+              </w:rPr>
+              <w:t>5</w:t>
+            </w:r>
+            <w:r>
+              <w:rPr>
+                <w:rFonts w:ascii="Arial" w:hAnsi="Arial" w:cs="Arial"/>
+                <w:color w:val="000000"/>
+                <w:sz w:val="24"/>
+                <w:szCs w:val="24"/>
+              </w:rPr>
+              <w:t>°</w:t>
+            </w:r>
+            <w:r>
+              <w:rPr>
+                <w:rFonts w:ascii="Arial" w:hAnsi="Arial" w:cs="Arial"/>
+                <w:color w:val="000000"/>
+                <w:sz w:val="24"/>
+                <w:szCs w:val="24"/>
+              </w:rPr>
+              <w:t xml:space="preserve"> Primaria/</w:t>
+            </w:r>
+            <w:r>
+              <w:rPr>
+                <w:rFonts w:ascii="Arial" w:hAnsi="Arial" w:cs="Arial"/>
+                <w:color w:val="000000"/>
+                <w:sz w:val="24"/>
+                <w:szCs w:val="24"/>
+              </w:rPr>
+              <w:t xml:space="preserve">Ciencias </w:t>
+            </w:r>
+            <w:r>
+              <w:rPr>
+                <w:rFonts w:ascii="Arial" w:hAnsi="Arial" w:cs="Arial"/>
+                <w:color w:val="000000"/>
+                <w:sz w:val="24"/>
+                <w:szCs w:val="24"/>
+              </w:rPr>
+              <w:t>de la naturaleza/</w:t>
+            </w:r>
+            <w:r>
+              <w:rPr>
+                <w:rFonts w:ascii="Arial" w:hAnsi="Arial" w:cs="Arial"/>
+                <w:color w:val="000000"/>
+                <w:sz w:val="24"/>
+                <w:szCs w:val="24"/>
+              </w:rPr>
+              <w:t xml:space="preserve">La </w:t>
+            </w:r>
+            <w:r>
+              <w:rPr>
+                <w:rFonts w:ascii="Arial" w:hAnsi="Arial" w:cs="Arial"/>
+                <w:color w:val="000000"/>
+                <w:sz w:val="24"/>
+                <w:szCs w:val="24"/>
+              </w:rPr>
+              <w:t>energía/¿</w:t>
+            </w:r>
+            <w:r>
+              <w:rPr>
+                <w:rFonts w:ascii="Arial" w:hAnsi="Arial" w:cs="Arial"/>
+                <w:color w:val="000000"/>
+                <w:sz w:val="24"/>
+                <w:szCs w:val="24"/>
+              </w:rPr>
+              <w:t xml:space="preserve">Qué </w:t>
+            </w:r>
+            <w:r>
+              <w:rPr>
+                <w:rFonts w:ascii="Arial" w:hAnsi="Arial" w:cs="Arial"/>
+                <w:color w:val="000000"/>
+                <w:sz w:val="24"/>
+                <w:szCs w:val="24"/>
+              </w:rPr>
+              <w:t>es la energía?/</w:t>
+            </w:r>
+            <w:r>
+              <w:rPr>
+                <w:rFonts w:ascii="Arial" w:hAnsi="Arial" w:cs="Arial"/>
+                <w:color w:val="000000"/>
+                <w:sz w:val="24"/>
+                <w:szCs w:val="24"/>
+              </w:rPr>
+              <w:t>Practica</w:t>
+            </w:r>
+            <w:r>
+              <w:rPr>
+                <w:rFonts w:ascii="Arial" w:hAnsi="Arial" w:cs="Arial"/>
+                <w:color w:val="000000"/>
+                <w:sz w:val="24"/>
+                <w:szCs w:val="24"/>
+              </w:rPr>
+              <w:t>:</w:t>
+            </w:r>
+            <w:r>
+              <w:rPr>
+                <w:rFonts w:ascii="Arial" w:hAnsi="Arial" w:cs="Arial"/>
+                <w:color w:val="000000"/>
+                <w:sz w:val="24"/>
+                <w:szCs w:val="24"/>
+              </w:rPr>
+              <w:t xml:space="preserve"> </w:t>
+            </w:r>
+            <w:r>
+              <w:rPr>
+                <w:rFonts w:ascii="Arial" w:hAnsi="Arial" w:cs="Arial"/>
+                <w:color w:val="000000"/>
+                <w:sz w:val="24"/>
+                <w:szCs w:val="24"/>
+              </w:rPr>
+              <w:t xml:space="preserve">Refuerza </w:t>
+            </w:r>
+            <w:r>
+              <w:rPr>
+                <w:rFonts w:ascii="Arial" w:hAnsi="Arial" w:cs="Arial"/>
+                <w:color w:val="000000"/>
+                <w:sz w:val="24"/>
+                <w:szCs w:val="24"/>
+              </w:rPr>
+              <w:t>tu aprendizaje: ¿</w:t>
+            </w:r>
+            <w:r>
+              <w:rPr>
+                <w:rFonts w:ascii="Arial" w:hAnsi="Arial" w:cs="Arial"/>
+                <w:color w:val="000000"/>
+                <w:sz w:val="24"/>
+                <w:szCs w:val="24"/>
+              </w:rPr>
+              <w:t xml:space="preserve">qué </w:t>
+            </w:r>
+            <w:r>
+              <w:rPr>
+                <w:rFonts w:ascii="Arial" w:hAnsi="Arial" w:cs="Arial"/>
+                <w:color w:val="000000"/>
+                <w:sz w:val="24"/>
+                <w:szCs w:val="24"/>
+              </w:rPr>
+              <w:t>es la energía?</w:t>
+            </w:r>
+          </w:p>
+        </w:tc>
+      </w:tr>
+      <w:tr>
+        <w:tc>
+          <w:tcPr>
+            <w:tcW w:w="2518" w:type="dxa"/>
+          </w:tcPr>
+          <w:p>
+            <w:pPr>
+              <w:spacing w:line="360" w:lineRule="auto"/>
+              <w:rPr>
+                <w:rFonts w:ascii="Arial" w:hAnsi="Arial" w:cs="Arial"/>
+                <w:color w:val="000000"/>
+                <w:sz w:val="24"/>
+                <w:szCs w:val="24"/>
+              </w:rPr>
+            </w:pPr>
+            <w:r>
+              <w:rPr>
+                <w:rFonts w:ascii="Arial" w:hAnsi="Arial" w:cs="Arial"/>
+                <w:b/>
+                <w:color w:val="000000"/>
+                <w:sz w:val="24"/>
+                <w:szCs w:val="24"/>
+              </w:rPr>
+              <w:lastRenderedPageBreak/>
               <w:t>Cambio (descripción o capturas de pantallas)</w:t>
             </w:r>
           </w:p>
@@ -2611,7 +2615,6 @@
                 <w:sz w:val="24"/>
                 <w:szCs w:val="24"/>
               </w:rPr>
-              <w:lastRenderedPageBreak/>
               <w:t>Título</w:t>
             </w:r>
           </w:p>
@@ -3302,7 +3305,18 @@
                 <w:sz w:val="24"/>
                 <w:szCs w:val="24"/>
               </w:rPr>
-              <w:t>Código Shutterstock (o URL o la ruta en AulaPlaneta)</w:t>
+              <w:t xml:space="preserve">Código Shutterstock (o </w:t>
+            </w:r>
+            <w:r>
+              <w:rPr>
+                <w:rFonts w:ascii="Arial" w:hAnsi="Arial" w:cs="Arial"/>
+                <w:b/>
+                <w:color w:val="000000"/>
+                <w:sz w:val="24"/>
+                <w:szCs w:val="24"/>
+              </w:rPr>
+              <w:lastRenderedPageBreak/>
+              <w:t>URL o la ruta en AulaPlaneta)</w:t>
             </w:r>
           </w:p>
         </w:tc>
@@ -3332,6 +3346,7 @@
                 <w:noProof/>
                 <w:lang w:val="es-ES" w:eastAsia="es-ES"/>
               </w:rPr>
+              <w:lastRenderedPageBreak/>
               <w:drawing>
                 <wp:inline distT="0" distB="0" distL="0" distR="0" wp14:anchorId="09DF280C" wp14:editId="05AFF75E">
                   <wp:extent cx="2391414" cy="1743075"/>
@@ -3407,6 +3422,7 @@
                 <w:sz w:val="24"/>
                 <w:szCs w:val="24"/>
               </w:rPr>
+              <w:lastRenderedPageBreak/>
               <w:t>Pie de imagen</w:t>
             </w:r>
           </w:p>
@@ -3459,17 +3475,7 @@
                 <w:sz w:val="24"/>
                 <w:szCs w:val="24"/>
               </w:rPr>
-              <w:t xml:space="preserve"> cómo se transforma la energía </w:t>
-            </w:r>
-            <w:r>
-              <w:rPr>
-                <w:rFonts w:ascii="Arial" w:hAnsi="Arial" w:cs="Arial"/>
-                <w:color w:val="000000"/>
-                <w:sz w:val="24"/>
-                <w:szCs w:val="24"/>
-              </w:rPr>
-              <w:lastRenderedPageBreak/>
-              <w:t>eléctrica en energía térmica en un secador de cabello</w:t>
+              <w:t xml:space="preserve"> cómo se transforma la energía eléctrica en energía térmica en un secador de cabello</w:t>
             </w:r>
           </w:p>
         </w:tc>
@@ -3497,7 +3503,6 @@
           <w:bCs/>
           <w:lang w:val="es-ES" w:eastAsia="es-CO"/>
         </w:rPr>
-        <w:lastRenderedPageBreak/>
         <w:t>Se transfiere</w:t>
       </w:r>
       <w:r>
@@ -3838,11 +3843,11 @@
             <w:pPr>
               <w:spacing w:line="360" w:lineRule="auto"/>
             </w:pPr>
-            <w:bookmarkStart w:id="5" w:name="OLE_LINK10"/>
+            <w:bookmarkStart w:id="4" w:name="OLE_LINK10"/>
             <w:r>
               <w:t>128150357</w:t>
             </w:r>
-            <w:bookmarkEnd w:id="5"/>
+            <w:bookmarkEnd w:id="4"/>
           </w:p>
           <w:p>
             <w:pPr>
@@ -4033,6 +4038,7 @@
           <w:bCs/>
           <w:lang w:val="es-ES" w:eastAsia="es-CO"/>
         </w:rPr>
+        <w:lastRenderedPageBreak/>
         <w:t xml:space="preserve">Se </w:t>
       </w:r>
       <w:r>
@@ -4361,18 +4367,7 @@
                 <w:sz w:val="24"/>
                 <w:szCs w:val="24"/>
               </w:rPr>
-              <w:t xml:space="preserve">Código </w:t>
-            </w:r>
-            <w:r>
-              <w:rPr>
-                <w:rFonts w:ascii="Arial" w:hAnsi="Arial" w:cs="Arial"/>
-                <w:b/>
-                <w:color w:val="000000"/>
-                <w:sz w:val="24"/>
-                <w:szCs w:val="24"/>
-              </w:rPr>
-              <w:lastRenderedPageBreak/>
-              <w:t>Shutterstock (o URL o la ruta en AulaPlaneta)</w:t>
+              <w:t>Código Shutterstock (o URL o la ruta en AulaPlaneta)</w:t>
             </w:r>
           </w:p>
         </w:tc>
@@ -4384,14 +4379,13 @@
             <w:pPr>
               <w:spacing w:line="360" w:lineRule="auto"/>
             </w:pPr>
-            <w:bookmarkStart w:id="6" w:name="OLE_LINK11"/>
-            <w:bookmarkStart w:id="7" w:name="OLE_LINK12"/>
-            <w:r>
-              <w:lastRenderedPageBreak/>
+            <w:bookmarkStart w:id="5" w:name="OLE_LINK11"/>
+            <w:bookmarkStart w:id="6" w:name="OLE_LINK12"/>
+            <w:r>
               <w:t>56515648</w:t>
             </w:r>
+            <w:bookmarkEnd w:id="5"/>
             <w:bookmarkEnd w:id="6"/>
-            <w:bookmarkEnd w:id="7"/>
           </w:p>
           <w:p>
             <w:pPr>
@@ -4407,7 +4401,6 @@
                 <w:noProof/>
                 <w:lang w:val="es-ES" w:eastAsia="es-ES"/>
               </w:rPr>
-              <w:lastRenderedPageBreak/>
               <w:drawing>
                 <wp:inline distT="0" distB="0" distL="0" distR="0" wp14:anchorId="56D7DF0C" wp14:editId="22B9BF91">
                   <wp:extent cx="1447800" cy="1512147"/>
@@ -4483,7 +4476,6 @@
                 <w:sz w:val="24"/>
                 <w:szCs w:val="24"/>
               </w:rPr>
-              <w:lastRenderedPageBreak/>
               <w:t>Pie de imagen</w:t>
             </w:r>
           </w:p>
@@ -4895,7 +4887,7 @@
               </w:rPr>
               <w:t> </w:t>
             </w:r>
-            <w:bookmarkStart w:id="8" w:name="OLE_LINK13"/>
+            <w:bookmarkStart w:id="7" w:name="OLE_LINK13"/>
             <w:r>
               <w:rPr>
                 <w:rFonts w:ascii="Arial" w:hAnsi="Arial" w:cs="Arial"/>
@@ -4906,7 +4898,7 @@
               </w:rPr>
               <w:t>217318135</w:t>
             </w:r>
-            <w:bookmarkEnd w:id="8"/>
+            <w:bookmarkEnd w:id="7"/>
           </w:p>
           <w:p>
             <w:pPr>
@@ -5031,7 +5023,17 @@
                 <w:sz w:val="24"/>
                 <w:szCs w:val="24"/>
               </w:rPr>
-              <w:t>a energía eléctrica se transforma en luz pero parte de esta energía se disipa en forma de calor</w:t>
+              <w:t xml:space="preserve">a energía eléctrica se transforma en luz pero parte de </w:t>
+            </w:r>
+            <w:r>
+              <w:rPr>
+                <w:rFonts w:ascii="Arial" w:hAnsi="Arial" w:cs="Arial"/>
+                <w:color w:val="000000"/>
+                <w:sz w:val="24"/>
+                <w:szCs w:val="24"/>
+              </w:rPr>
+              <w:lastRenderedPageBreak/>
+              <w:t>esta energía se disipa en forma de calor</w:t>
             </w:r>
             <w:r>
               <w:rPr>
@@ -5889,6 +5891,7 @@
                 <w:sz w:val="24"/>
                 <w:szCs w:val="24"/>
               </w:rPr>
+              <w:lastRenderedPageBreak/>
               <w:t>Imagen (fotografía, gráfica o ilustración)</w:t>
             </w:r>
           </w:p>
@@ -6028,7 +6031,6 @@
                 <w:sz w:val="24"/>
                 <w:szCs w:val="24"/>
               </w:rPr>
-              <w:lastRenderedPageBreak/>
               <w:t>Código Shutterstock (o URL o la ruta en AulaPlaneta)</w:t>
             </w:r>
           </w:p>
@@ -6041,13 +6043,13 @@
             <w:pPr>
               <w:spacing w:line="360" w:lineRule="auto"/>
             </w:pPr>
-            <w:bookmarkStart w:id="9" w:name="OLE_LINK14"/>
-            <w:bookmarkStart w:id="10" w:name="OLE_LINK15"/>
+            <w:bookmarkStart w:id="8" w:name="OLE_LINK14"/>
+            <w:bookmarkStart w:id="9" w:name="OLE_LINK15"/>
             <w:r>
               <w:t>146523533</w:t>
             </w:r>
+            <w:bookmarkEnd w:id="8"/>
             <w:bookmarkEnd w:id="9"/>
-            <w:bookmarkEnd w:id="10"/>
           </w:p>
           <w:p>
             <w:pPr>
@@ -6220,7 +6222,7 @@
                 <w:szCs w:val="24"/>
               </w:rPr>
             </w:pPr>
-            <w:bookmarkStart w:id="11" w:name="OLE_LINK16"/>
+            <w:bookmarkStart w:id="10" w:name="OLE_LINK16"/>
             <w:r>
               <w:rPr>
                 <w:rFonts w:ascii="Arial" w:hAnsi="Arial" w:cs="Arial"/>
@@ -6229,158 +6231,158 @@
               </w:rPr>
               <w:t>Penstocks</w:t>
             </w:r>
+            <w:bookmarkEnd w:id="10"/>
+            <w:r>
+              <w:rPr>
+                <w:rFonts w:ascii="Arial" w:hAnsi="Arial" w:cs="Arial"/>
+                <w:sz w:val="24"/>
+                <w:szCs w:val="24"/>
+              </w:rPr>
+              <w:t>: conducto</w:t>
+            </w:r>
+          </w:p>
+          <w:p>
+            <w:pPr>
+              <w:spacing w:line="360" w:lineRule="auto"/>
+              <w:rPr>
+                <w:rFonts w:ascii="Arial" w:hAnsi="Arial" w:cs="Arial"/>
+                <w:sz w:val="24"/>
+                <w:szCs w:val="24"/>
+              </w:rPr>
+            </w:pPr>
+            <w:bookmarkStart w:id="11" w:name="OLE_LINK17"/>
+            <w:bookmarkStart w:id="12" w:name="OLE_LINK18"/>
+            <w:r>
+              <w:rPr>
+                <w:rFonts w:ascii="Arial" w:hAnsi="Arial" w:cs="Arial"/>
+                <w:sz w:val="24"/>
+                <w:szCs w:val="24"/>
+              </w:rPr>
+              <w:t xml:space="preserve">Intake y control gate: compuerta de admisión. </w:t>
+            </w:r>
+            <w:r>
+              <w:rPr>
+                <w:rFonts w:ascii="Arial" w:hAnsi="Arial" w:cs="Arial"/>
+                <w:highlight w:val="yellow"/>
+              </w:rPr>
+              <w:t>Solo dejar una de las palabra inicadas</w:t>
+            </w:r>
+          </w:p>
+          <w:p>
+            <w:pPr>
+              <w:spacing w:line="360" w:lineRule="auto"/>
+              <w:rPr>
+                <w:rFonts w:ascii="Arial" w:hAnsi="Arial" w:cs="Arial"/>
+                <w:sz w:val="24"/>
+                <w:szCs w:val="24"/>
+                <w:lang w:val="en-US"/>
+              </w:rPr>
+            </w:pPr>
+            <w:r>
+              <w:rPr>
+                <w:rFonts w:ascii="Arial" w:hAnsi="Arial" w:cs="Arial"/>
+                <w:sz w:val="24"/>
+                <w:szCs w:val="24"/>
+                <w:lang w:val="en-US"/>
+              </w:rPr>
+              <w:t>Turbine: turbina</w:t>
+            </w:r>
+          </w:p>
+          <w:p>
+            <w:pPr>
+              <w:spacing w:line="360" w:lineRule="auto"/>
+              <w:rPr>
+                <w:rFonts w:ascii="Arial" w:hAnsi="Arial" w:cs="Arial"/>
+                <w:sz w:val="24"/>
+                <w:szCs w:val="24"/>
+                <w:lang w:val="en-US"/>
+              </w:rPr>
+            </w:pPr>
+            <w:r>
+              <w:rPr>
+                <w:rFonts w:ascii="Arial" w:hAnsi="Arial" w:cs="Arial"/>
+                <w:sz w:val="24"/>
+                <w:szCs w:val="24"/>
+                <w:lang w:val="en-US"/>
+              </w:rPr>
+              <w:t>Outflow: desagüe</w:t>
+            </w:r>
+          </w:p>
+          <w:p>
+            <w:pPr>
+              <w:spacing w:line="360" w:lineRule="auto"/>
+              <w:rPr>
+                <w:rFonts w:ascii="Arial" w:hAnsi="Arial" w:cs="Arial"/>
+                <w:sz w:val="24"/>
+                <w:szCs w:val="24"/>
+                <w:lang w:val="en-US"/>
+              </w:rPr>
+            </w:pPr>
+            <w:r>
+              <w:rPr>
+                <w:rFonts w:ascii="Arial" w:hAnsi="Arial" w:cs="Arial"/>
+                <w:sz w:val="24"/>
+                <w:szCs w:val="24"/>
+                <w:lang w:val="en-US"/>
+              </w:rPr>
+              <w:t>Power house:</w:t>
+            </w:r>
+            <w:r>
+              <w:rPr>
+                <w:rFonts w:ascii="Arial" w:hAnsi="Arial" w:cs="Arial"/>
+                <w:sz w:val="24"/>
+                <w:szCs w:val="24"/>
+                <w:lang w:val="en-US"/>
+              </w:rPr>
+              <w:t xml:space="preserve"> </w:t>
+            </w:r>
+            <w:r>
+              <w:rPr>
+                <w:rFonts w:ascii="Arial" w:hAnsi="Arial" w:cs="Arial"/>
+                <w:sz w:val="24"/>
+                <w:szCs w:val="24"/>
+                <w:lang w:val="en-US"/>
+              </w:rPr>
+              <w:t>Central eléctrica</w:t>
+            </w:r>
+          </w:p>
+          <w:p>
+            <w:pPr>
+              <w:spacing w:line="360" w:lineRule="auto"/>
+              <w:rPr>
+                <w:rFonts w:ascii="Arial" w:hAnsi="Arial" w:cs="Arial"/>
+                <w:sz w:val="24"/>
+                <w:szCs w:val="24"/>
+              </w:rPr>
+            </w:pPr>
+            <w:r>
+              <w:rPr>
+                <w:rFonts w:ascii="Arial" w:hAnsi="Arial" w:cs="Arial"/>
+                <w:sz w:val="24"/>
+                <w:szCs w:val="24"/>
+              </w:rPr>
+              <w:t>Transformer: transformador</w:t>
+            </w:r>
+          </w:p>
+          <w:p>
+            <w:pPr>
+              <w:spacing w:line="360" w:lineRule="auto"/>
+              <w:rPr>
+                <w:rFonts w:ascii="Arial" w:hAnsi="Arial" w:cs="Arial"/>
+                <w:sz w:val="24"/>
+                <w:szCs w:val="24"/>
+              </w:rPr>
+            </w:pPr>
+            <w:r>
+              <w:rPr>
+                <w:rFonts w:ascii="Arial" w:hAnsi="Arial" w:cs="Arial"/>
+                <w:sz w:val="24"/>
+                <w:szCs w:val="24"/>
+              </w:rPr>
+              <w:t>Generator: generador</w:t>
+            </w:r>
             <w:bookmarkEnd w:id="11"/>
-            <w:r>
-              <w:rPr>
-                <w:rFonts w:ascii="Arial" w:hAnsi="Arial" w:cs="Arial"/>
-                <w:sz w:val="24"/>
-                <w:szCs w:val="24"/>
-              </w:rPr>
-              <w:t>: conducto</w:t>
-            </w:r>
-          </w:p>
-          <w:p>
-            <w:pPr>
-              <w:spacing w:line="360" w:lineRule="auto"/>
-              <w:rPr>
-                <w:rFonts w:ascii="Arial" w:hAnsi="Arial" w:cs="Arial"/>
-                <w:sz w:val="24"/>
-                <w:szCs w:val="24"/>
-              </w:rPr>
-            </w:pPr>
-            <w:bookmarkStart w:id="12" w:name="OLE_LINK17"/>
-            <w:bookmarkStart w:id="13" w:name="OLE_LINK18"/>
-            <w:r>
-              <w:rPr>
-                <w:rFonts w:ascii="Arial" w:hAnsi="Arial" w:cs="Arial"/>
-                <w:sz w:val="24"/>
-                <w:szCs w:val="24"/>
-              </w:rPr>
-              <w:t xml:space="preserve">Intake y control gate: compuerta de admisión. </w:t>
-            </w:r>
-            <w:r>
-              <w:rPr>
-                <w:rFonts w:ascii="Arial" w:hAnsi="Arial" w:cs="Arial"/>
-                <w:highlight w:val="yellow"/>
-              </w:rPr>
-              <w:t>Solo dejar una de las palabra inicadas</w:t>
-            </w:r>
-          </w:p>
-          <w:p>
-            <w:pPr>
-              <w:spacing w:line="360" w:lineRule="auto"/>
-              <w:rPr>
-                <w:rFonts w:ascii="Arial" w:hAnsi="Arial" w:cs="Arial"/>
-                <w:sz w:val="24"/>
-                <w:szCs w:val="24"/>
-                <w:lang w:val="en-US"/>
-              </w:rPr>
-            </w:pPr>
-            <w:r>
-              <w:rPr>
-                <w:rFonts w:ascii="Arial" w:hAnsi="Arial" w:cs="Arial"/>
-                <w:sz w:val="24"/>
-                <w:szCs w:val="24"/>
-                <w:lang w:val="en-US"/>
-              </w:rPr>
-              <w:t>Turbine: turbina</w:t>
-            </w:r>
-          </w:p>
-          <w:p>
-            <w:pPr>
-              <w:spacing w:line="360" w:lineRule="auto"/>
-              <w:rPr>
-                <w:rFonts w:ascii="Arial" w:hAnsi="Arial" w:cs="Arial"/>
-                <w:sz w:val="24"/>
-                <w:szCs w:val="24"/>
-                <w:lang w:val="en-US"/>
-              </w:rPr>
-            </w:pPr>
-            <w:r>
-              <w:rPr>
-                <w:rFonts w:ascii="Arial" w:hAnsi="Arial" w:cs="Arial"/>
-                <w:sz w:val="24"/>
-                <w:szCs w:val="24"/>
-                <w:lang w:val="en-US"/>
-              </w:rPr>
-              <w:t>Outflow: desagüe</w:t>
-            </w:r>
-          </w:p>
-          <w:p>
-            <w:pPr>
-              <w:spacing w:line="360" w:lineRule="auto"/>
-              <w:rPr>
-                <w:rFonts w:ascii="Arial" w:hAnsi="Arial" w:cs="Arial"/>
-                <w:sz w:val="24"/>
-                <w:szCs w:val="24"/>
-                <w:lang w:val="en-US"/>
-              </w:rPr>
-            </w:pPr>
-            <w:r>
-              <w:rPr>
-                <w:rFonts w:ascii="Arial" w:hAnsi="Arial" w:cs="Arial"/>
-                <w:sz w:val="24"/>
-                <w:szCs w:val="24"/>
-                <w:lang w:val="en-US"/>
-              </w:rPr>
-              <w:t>Power house:</w:t>
-            </w:r>
-            <w:r>
-              <w:rPr>
-                <w:rFonts w:ascii="Arial" w:hAnsi="Arial" w:cs="Arial"/>
-                <w:sz w:val="24"/>
-                <w:szCs w:val="24"/>
-                <w:lang w:val="en-US"/>
-              </w:rPr>
-              <w:t xml:space="preserve"> </w:t>
-            </w:r>
-            <w:r>
-              <w:rPr>
-                <w:rFonts w:ascii="Arial" w:hAnsi="Arial" w:cs="Arial"/>
-                <w:sz w:val="24"/>
-                <w:szCs w:val="24"/>
-                <w:lang w:val="en-US"/>
-              </w:rPr>
-              <w:t>Central eléctrica</w:t>
-            </w:r>
-          </w:p>
-          <w:p>
-            <w:pPr>
-              <w:spacing w:line="360" w:lineRule="auto"/>
-              <w:rPr>
-                <w:rFonts w:ascii="Arial" w:hAnsi="Arial" w:cs="Arial"/>
-                <w:sz w:val="24"/>
-                <w:szCs w:val="24"/>
-              </w:rPr>
-            </w:pPr>
-            <w:r>
-              <w:rPr>
-                <w:rFonts w:ascii="Arial" w:hAnsi="Arial" w:cs="Arial"/>
-                <w:sz w:val="24"/>
-                <w:szCs w:val="24"/>
-              </w:rPr>
-              <w:t>Transformer: transformador</w:t>
-            </w:r>
-          </w:p>
-          <w:p>
-            <w:pPr>
-              <w:spacing w:line="360" w:lineRule="auto"/>
-              <w:rPr>
-                <w:rFonts w:ascii="Arial" w:hAnsi="Arial" w:cs="Arial"/>
-                <w:sz w:val="24"/>
-                <w:szCs w:val="24"/>
-              </w:rPr>
-            </w:pPr>
-            <w:r>
-              <w:rPr>
-                <w:rFonts w:ascii="Arial" w:hAnsi="Arial" w:cs="Arial"/>
-                <w:sz w:val="24"/>
-                <w:szCs w:val="24"/>
-              </w:rPr>
-              <w:t>Generator: generador</w:t>
-            </w:r>
             <w:bookmarkEnd w:id="12"/>
-            <w:bookmarkEnd w:id="13"/>
           </w:p>
         </w:tc>
       </w:tr>
@@ -6486,7 +6488,17 @@
                 <w:sz w:val="24"/>
                 <w:szCs w:val="24"/>
               </w:rPr>
-              <w:t xml:space="preserve">desde la energía mecánica que contiene el río debido a su movimiento </w:t>
+              <w:t xml:space="preserve">desde la energía mecánica que contiene </w:t>
+            </w:r>
+            <w:r>
+              <w:rPr>
+                <w:rFonts w:ascii="Arial" w:hAnsi="Arial" w:cs="Arial"/>
+                <w:color w:val="000000"/>
+                <w:sz w:val="24"/>
+                <w:szCs w:val="24"/>
+              </w:rPr>
+              <w:lastRenderedPageBreak/>
+              <w:t xml:space="preserve">el río debido a su movimiento </w:t>
             </w:r>
           </w:p>
         </w:tc>
@@ -6507,6 +6519,7 @@
           <w:rFonts w:ascii="Arial" w:hAnsi="Arial" w:cs="Arial"/>
           <w:highlight w:val="yellow"/>
         </w:rPr>
+        <w:lastRenderedPageBreak/>
         <w:t>[SECCIÓN 2]</w:t>
       </w:r>
       <w:r>
@@ -6536,8 +6549,8 @@
         </w:rPr>
         <w:t>La energía mecánica</w:t>
       </w:r>
-      <w:bookmarkStart w:id="14" w:name="modal_add_section-text"/>
-      <w:bookmarkEnd w:id="14"/>
+      <w:bookmarkStart w:id="13" w:name="modal_add_section-text"/>
+      <w:bookmarkEnd w:id="13"/>
     </w:p>
     <w:p>
       <w:pPr>
@@ -6556,7 +6569,6 @@
           <w:rFonts w:ascii="Arial" w:hAnsi="Arial" w:cs="Arial"/>
           <w:lang w:val="es-ES"/>
         </w:rPr>
-        <w:lastRenderedPageBreak/>
         <w:t xml:space="preserve">La </w:t>
       </w:r>
       <w:r>
@@ -7279,6 +7291,7 @@
                 <w:noProof/>
                 <w:lang w:val="es-ES" w:eastAsia="es-ES"/>
               </w:rPr>
+              <w:lastRenderedPageBreak/>
               <w:drawing>
                 <wp:inline distT="0" distB="0" distL="0" distR="0" wp14:anchorId="0B66B01C" wp14:editId="7A1A7255">
                   <wp:extent cx="2542274" cy="1971675"/>
@@ -7354,6 +7367,7 @@
                 <w:sz w:val="24"/>
                 <w:szCs w:val="24"/>
               </w:rPr>
+              <w:lastRenderedPageBreak/>
               <w:t>Pie de imagen</w:t>
             </w:r>
           </w:p>
@@ -7379,17 +7393,7 @@
                 <w:sz w:val="24"/>
                 <w:szCs w:val="24"/>
               </w:rPr>
-              <w:t xml:space="preserve">El recorrido de un carrito en la montaña rusa alterna su </w:t>
-            </w:r>
-            <w:r>
-              <w:rPr>
-                <w:rFonts w:ascii="Arial" w:hAnsi="Arial" w:cs="Arial"/>
-                <w:color w:val="000000"/>
-                <w:sz w:val="24"/>
-                <w:szCs w:val="24"/>
-              </w:rPr>
-              <w:lastRenderedPageBreak/>
-              <w:t xml:space="preserve">energía entre la potencial y la cinética, esto obedece a que la energía mecánica se conserva en el recorrido pues es la suma de la energía </w:t>
+              <w:t xml:space="preserve">El recorrido de un carrito en la montaña rusa alterna su energía entre la potencial y la cinética, esto obedece a que la energía mecánica se conserva en el recorrido pues es la suma de la energía </w:t>
             </w:r>
             <w:r>
               <w:rPr>
@@ -7841,6 +7845,7 @@
                 <w:sz w:val="24"/>
                 <w:szCs w:val="24"/>
               </w:rPr>
+              <w:lastRenderedPageBreak/>
               <w:t>Código</w:t>
             </w:r>
           </w:p>
@@ -8198,17 +8203,7 @@
                 <w:sz w:val="24"/>
                 <w:szCs w:val="24"/>
               </w:rPr>
-              <w:t xml:space="preserve">Animación que muestra que la energía mecánica es la </w:t>
-            </w:r>
-            <w:r>
-              <w:rPr>
-                <w:rFonts w:ascii="Arial" w:hAnsi="Arial" w:cs="Arial"/>
-                <w:color w:val="000000"/>
-                <w:sz w:val="24"/>
-                <w:szCs w:val="24"/>
-              </w:rPr>
-              <w:lastRenderedPageBreak/>
-              <w:t>suma de la energía potencial y la energía cinética</w:t>
+              <w:t>Animación que muestra que la energía mecánica es la suma de la energía potencial y la energía cinética</w:t>
             </w:r>
           </w:p>
         </w:tc>
@@ -8269,7 +8264,7 @@
           <w:lang w:val="es-ES"/>
         </w:rPr>
       </w:pPr>
-      <w:bookmarkStart w:id="15" w:name="modal_add_note"/>
+      <w:bookmarkStart w:id="14" w:name="modal_add_note"/>
       <w:r>
         <w:rPr>
           <w:rFonts w:ascii="Arial" w:hAnsi="Arial" w:cs="Arial"/>
@@ -8779,6 +8774,7 @@
           <w:rFonts w:ascii="Arial" w:hAnsi="Arial" w:cs="Arial"/>
           <w:lang w:val="es-ES"/>
         </w:rPr>
+        <w:lastRenderedPageBreak/>
         <w:t xml:space="preserve">En el </w:t>
       </w:r>
       <w:r>
@@ -9079,7 +9075,6 @@
                 <w:sz w:val="24"/>
                 <w:szCs w:val="24"/>
               </w:rPr>
-              <w:lastRenderedPageBreak/>
               <w:t>Imagen (fotografía, gráfica o ilustración)</w:t>
             </w:r>
           </w:p>
@@ -9551,6 +9546,7 @@
                 <w:sz w:val="24"/>
                 <w:szCs w:val="24"/>
               </w:rPr>
+              <w:lastRenderedPageBreak/>
               <w:t>Contenido</w:t>
             </w:r>
           </w:p>
@@ -9775,7 +9771,6 @@
           <w:rFonts w:ascii="Arial" w:hAnsi="Arial" w:cs="Arial"/>
           <w:lang w:val="es-ES"/>
         </w:rPr>
-        <w:lastRenderedPageBreak/>
         <w:t xml:space="preserve">La </w:t>
       </w:r>
       <w:r>
@@ -10140,6 +10135,7 @@
                 <w:sz w:val="24"/>
                 <w:szCs w:val="24"/>
               </w:rPr>
+              <w:lastRenderedPageBreak/>
               <w:t>Destacado</w:t>
             </w:r>
           </w:p>
@@ -10255,7 +10251,6 @@
           <w:color w:val="auto"/>
           <w:highlight w:val="yellow"/>
         </w:rPr>
-        <w:lastRenderedPageBreak/>
         <w:t xml:space="preserve"> </w:t>
       </w:r>
       <w:r>
@@ -10678,7 +10673,7 @@
                 <w:shd w:val="clear" w:color="auto" w:fill="FFFFFF"/>
               </w:rPr>
             </w:pPr>
-            <w:bookmarkStart w:id="16" w:name="OLE_LINK21"/>
+            <w:bookmarkStart w:id="15" w:name="OLE_LINK21"/>
             <w:r>
               <w:rPr>
                 <w:rFonts w:ascii="Arial" w:hAnsi="Arial" w:cs="Arial"/>
@@ -10689,7 +10684,7 @@
               </w:rPr>
               <w:t>111677186</w:t>
             </w:r>
-            <w:bookmarkEnd w:id="16"/>
+            <w:bookmarkEnd w:id="15"/>
           </w:p>
           <w:p>
             <w:pPr>
@@ -10780,6 +10775,7 @@
                 <w:sz w:val="24"/>
                 <w:szCs w:val="24"/>
               </w:rPr>
+              <w:lastRenderedPageBreak/>
               <w:t>Traducir:</w:t>
             </w:r>
           </w:p>
@@ -10952,6 +10948,7 @@
                 <w:sz w:val="24"/>
                 <w:szCs w:val="24"/>
               </w:rPr>
+              <w:lastRenderedPageBreak/>
               <w:t>Pie de imagen</w:t>
             </w:r>
           </w:p>
@@ -11013,7 +11010,6 @@
                 <w:szCs w:val="24"/>
                 <w:lang w:val="es-ES"/>
               </w:rPr>
-              <w:lastRenderedPageBreak/>
               <w:t xml:space="preserve">y el punto de ebullición </w:t>
             </w:r>
             <w:r>
@@ -11064,7 +11060,6 @@
           <w:rFonts w:ascii="Arial" w:hAnsi="Arial" w:cs="Arial"/>
           <w:lang w:val="es-ES"/>
         </w:rPr>
-        <w:lastRenderedPageBreak/>
         <w:t>L</w:t>
       </w:r>
       <w:r>
@@ -11451,6 +11446,7 @@
           <w:vanish/>
           <w:lang w:val="es-ES"/>
         </w:rPr>
+        <w:lastRenderedPageBreak/>
         <w:t>Recursos de</w:t>
       </w:r>
       <w:r>
@@ -11474,9 +11470,9 @@
           <w:lang w:val="es-ES"/>
         </w:rPr>
       </w:pPr>
-      <w:bookmarkStart w:id="17" w:name="media-popup-all"/>
-      <w:bookmarkEnd w:id="15"/>
-      <w:bookmarkEnd w:id="17"/>
+      <w:bookmarkStart w:id="16" w:name="media-popup-all"/>
+      <w:bookmarkEnd w:id="14"/>
+      <w:bookmarkEnd w:id="16"/>
       <w:r>
         <w:rPr>
           <w:rFonts w:ascii="Arial" w:hAnsi="Arial" w:cs="Arial"/>
@@ -11644,7 +11640,6 @@
           <w:rFonts w:ascii="Arial" w:hAnsi="Arial" w:cs="Arial"/>
           <w:lang w:val="es-ES"/>
         </w:rPr>
-        <w:lastRenderedPageBreak/>
         <w:t>E</w:t>
       </w:r>
       <w:r>
@@ -11886,8 +11881,8 @@
                 <w:shd w:val="clear" w:color="auto" w:fill="FFFFFF"/>
               </w:rPr>
             </w:pPr>
-            <w:bookmarkStart w:id="18" w:name="OLE_LINK22"/>
-            <w:bookmarkStart w:id="19" w:name="OLE_LINK23"/>
+            <w:bookmarkStart w:id="17" w:name="OLE_LINK22"/>
+            <w:bookmarkStart w:id="18" w:name="OLE_LINK23"/>
             <w:r>
               <w:rPr>
                 <w:rFonts w:ascii="Arial" w:hAnsi="Arial" w:cs="Arial"/>
@@ -11898,8 +11893,8 @@
               </w:rPr>
               <w:t>147596591</w:t>
             </w:r>
+            <w:bookmarkEnd w:id="17"/>
             <w:bookmarkEnd w:id="18"/>
-            <w:bookmarkEnd w:id="19"/>
           </w:p>
           <w:p>
             <w:pPr>
@@ -12209,6 +12204,7 @@
                 <w:sz w:val="24"/>
                 <w:szCs w:val="24"/>
               </w:rPr>
+              <w:lastRenderedPageBreak/>
               <w:t>Imagen (fotografía, gráfica o ilustración)</w:t>
             </w:r>
           </w:p>
@@ -12375,8 +12371,8 @@
               </w:rPr>
               <w:t> </w:t>
             </w:r>
-            <w:bookmarkStart w:id="20" w:name="OLE_LINK24"/>
-            <w:bookmarkStart w:id="21" w:name="OLE_LINK25"/>
+            <w:bookmarkStart w:id="19" w:name="OLE_LINK24"/>
+            <w:bookmarkStart w:id="20" w:name="OLE_LINK25"/>
             <w:r>
               <w:rPr>
                 <w:rFonts w:ascii="Arial" w:hAnsi="Arial" w:cs="Arial"/>
@@ -12387,8 +12383,8 @@
               </w:rPr>
               <w:t>224424208</w:t>
             </w:r>
+            <w:bookmarkEnd w:id="19"/>
             <w:bookmarkEnd w:id="20"/>
-            <w:bookmarkEnd w:id="21"/>
           </w:p>
           <w:p>
             <w:pPr>
@@ -12404,7 +12400,6 @@
                 <w:noProof/>
                 <w:lang w:val="es-ES" w:eastAsia="es-ES"/>
               </w:rPr>
-              <w:lastRenderedPageBreak/>
               <w:drawing>
                 <wp:inline distT="0" distB="0" distL="0" distR="0" wp14:anchorId="0DD0A658" wp14:editId="6336B3D3">
                   <wp:extent cx="1569493" cy="1760529"/>
@@ -12483,7 +12478,6 @@
                 <w:sz w:val="24"/>
                 <w:szCs w:val="24"/>
               </w:rPr>
-              <w:lastRenderedPageBreak/>
               <w:t>Pie de imagen</w:t>
             </w:r>
           </w:p>
@@ -13038,6 +13032,7 @@
                 <w:sz w:val="24"/>
                 <w:szCs w:val="24"/>
               </w:rPr>
+              <w:lastRenderedPageBreak/>
               <w:t>Ubicación en Aula Planeta</w:t>
             </w:r>
           </w:p>
@@ -13199,18 +13194,7 @@
                 <w:sz w:val="24"/>
                 <w:szCs w:val="24"/>
               </w:rPr>
-              <w:t xml:space="preserve">Cambio (descripción o </w:t>
-            </w:r>
-            <w:r>
-              <w:rPr>
-                <w:rFonts w:ascii="Arial" w:hAnsi="Arial" w:cs="Arial"/>
-                <w:b/>
-                <w:color w:val="000000"/>
-                <w:sz w:val="24"/>
-                <w:szCs w:val="24"/>
-              </w:rPr>
-              <w:lastRenderedPageBreak/>
-              <w:t>capturas de pantallas)</w:t>
+              <w:t>Cambio (descripción o capturas de pantallas)</w:t>
             </w:r>
           </w:p>
         </w:tc>
@@ -13235,7 +13219,6 @@
                 <w:sz w:val="24"/>
                 <w:szCs w:val="24"/>
               </w:rPr>
-              <w:lastRenderedPageBreak/>
               <w:t>No hay cambios</w:t>
             </w:r>
           </w:p>
@@ -13265,7 +13248,6 @@
                 <w:sz w:val="24"/>
                 <w:szCs w:val="24"/>
               </w:rPr>
-              <w:lastRenderedPageBreak/>
               <w:t>Título</w:t>
             </w:r>
           </w:p>
@@ -14008,6 +13990,7 @@
                 <w:sz w:val="24"/>
                 <w:szCs w:val="24"/>
               </w:rPr>
+              <w:lastRenderedPageBreak/>
               <w:t>Ubicación en Aula Planeta</w:t>
             </w:r>
           </w:p>
@@ -14142,7 +14125,6 @@
                 <w:sz w:val="24"/>
                 <w:szCs w:val="24"/>
               </w:rPr>
-              <w:lastRenderedPageBreak/>
               <w:t>Cambio (descripción o capturas de pantallas)</w:t>
             </w:r>
           </w:p>
@@ -14692,9 +14674,9 @@
                 <w:szCs w:val="24"/>
               </w:rPr>
             </w:pPr>
-            <w:bookmarkStart w:id="22" w:name="OLE_LINK28"/>
-            <w:bookmarkStart w:id="23" w:name="OLE_LINK29"/>
-            <w:bookmarkStart w:id="24" w:name="OLE_LINK30"/>
+            <w:bookmarkStart w:id="21" w:name="OLE_LINK28"/>
+            <w:bookmarkStart w:id="22" w:name="OLE_LINK29"/>
+            <w:bookmarkStart w:id="23" w:name="OLE_LINK30"/>
             <w:r>
               <w:rPr>
                 <w:rFonts w:ascii="Arial" w:hAnsi="Arial" w:cs="Arial"/>
@@ -14704,9 +14686,9 @@
               </w:rPr>
               <w:t>La energía eléctrica</w:t>
             </w:r>
+            <w:bookmarkEnd w:id="21"/>
             <w:bookmarkEnd w:id="22"/>
             <w:bookmarkEnd w:id="23"/>
-            <w:bookmarkEnd w:id="24"/>
           </w:p>
         </w:tc>
       </w:tr>
@@ -14827,7 +14809,6 @@
           <w:rFonts w:ascii="Arial" w:eastAsia="Times New Roman" w:hAnsi="Arial" w:cs="Arial"/>
           <w:lang w:val="es-ES" w:eastAsia="es-CO"/>
         </w:rPr>
-        <w:lastRenderedPageBreak/>
         <w:t xml:space="preserve">Las </w:t>
       </w:r>
       <w:r>
@@ -15138,8 +15119,8 @@
                 <w:shd w:val="clear" w:color="auto" w:fill="FFFFFF"/>
               </w:rPr>
             </w:pPr>
-            <w:bookmarkStart w:id="25" w:name="OLE_LINK26"/>
-            <w:bookmarkStart w:id="26" w:name="OLE_LINK27"/>
+            <w:bookmarkStart w:id="24" w:name="OLE_LINK26"/>
+            <w:bookmarkStart w:id="25" w:name="OLE_LINK27"/>
             <w:r>
               <w:rPr>
                 <w:rFonts w:ascii="Arial" w:hAnsi="Arial" w:cs="Arial"/>
@@ -15149,8 +15130,8 @@
               </w:rPr>
               <w:t>123705166</w:t>
             </w:r>
+            <w:bookmarkEnd w:id="24"/>
             <w:bookmarkEnd w:id="25"/>
-            <w:bookmarkEnd w:id="26"/>
           </w:p>
           <w:p>
             <w:pPr>
@@ -15539,7 +15520,18 @@
                 <w:sz w:val="24"/>
                 <w:szCs w:val="24"/>
               </w:rPr>
-              <w:t>Cambio (descripción o capturas de pantallas)</w:t>
+              <w:t xml:space="preserve">Cambio (descripción o capturas de </w:t>
+            </w:r>
+            <w:r>
+              <w:rPr>
+                <w:rFonts w:ascii="Arial" w:hAnsi="Arial" w:cs="Arial"/>
+                <w:b/>
+                <w:color w:val="000000"/>
+                <w:sz w:val="24"/>
+                <w:szCs w:val="24"/>
+              </w:rPr>
+              <w:lastRenderedPageBreak/>
+              <w:t>pantallas)</w:t>
             </w:r>
           </w:p>
         </w:tc>
@@ -15564,6 +15556,7 @@
                 <w:sz w:val="24"/>
                 <w:szCs w:val="24"/>
               </w:rPr>
+              <w:lastRenderedPageBreak/>
               <w:t>No hay cambios</w:t>
             </w:r>
           </w:p>
@@ -15593,6 +15586,7 @@
                 <w:sz w:val="24"/>
                 <w:szCs w:val="24"/>
               </w:rPr>
+              <w:lastRenderedPageBreak/>
               <w:t>Título</w:t>
             </w:r>
           </w:p>
@@ -15611,9 +15605,9 @@
                 <w:szCs w:val="24"/>
               </w:rPr>
             </w:pPr>
-            <w:bookmarkStart w:id="27" w:name="OLE_LINK31"/>
-            <w:bookmarkStart w:id="28" w:name="OLE_LINK32"/>
-            <w:bookmarkStart w:id="29" w:name="OLE_LINK33"/>
+            <w:bookmarkStart w:id="26" w:name="OLE_LINK31"/>
+            <w:bookmarkStart w:id="27" w:name="OLE_LINK32"/>
+            <w:bookmarkStart w:id="28" w:name="OLE_LINK33"/>
             <w:r>
               <w:rPr>
                 <w:rFonts w:ascii="Arial" w:hAnsi="Arial" w:cs="Arial"/>
@@ -15632,9 +15626,9 @@
               </w:rPr>
               <w:t>las fuentes de energía</w:t>
             </w:r>
+            <w:bookmarkEnd w:id="26"/>
             <w:bookmarkEnd w:id="27"/>
             <w:bookmarkEnd w:id="28"/>
-            <w:bookmarkEnd w:id="29"/>
           </w:p>
         </w:tc>
       </w:tr>
@@ -15687,17 +15681,7 @@
                 <w:sz w:val="24"/>
                 <w:szCs w:val="24"/>
               </w:rPr>
-              <w:t xml:space="preserve">Actividad que plantea clasificar las fuentes de energía en </w:t>
-            </w:r>
-            <w:r>
-              <w:rPr>
-                <w:rFonts w:ascii="Arial" w:hAnsi="Arial" w:cs="Arial"/>
-                <w:color w:val="000000"/>
-                <w:sz w:val="24"/>
-                <w:szCs w:val="24"/>
-              </w:rPr>
-              <w:lastRenderedPageBreak/>
-              <w:t>renovables y no renovables</w:t>
+              <w:t>Actividad que plantea clasificar las fuentes de energía en renovables y no renovables</w:t>
             </w:r>
           </w:p>
         </w:tc>
@@ -15723,7 +15707,6 @@
           <w:color w:val="auto"/>
           <w:highlight w:val="yellow"/>
         </w:rPr>
-        <w:lastRenderedPageBreak/>
         <w:t>[SECCIÓN 2]</w:t>
       </w:r>
       <w:r>
@@ -16407,6 +16390,7 @@
           <w:color w:val="auto"/>
           <w:highlight w:val="yellow"/>
         </w:rPr>
+        <w:lastRenderedPageBreak/>
         <w:t>[SECCIÓN 3]</w:t>
       </w:r>
       <w:r>
@@ -16450,7 +16434,6 @@
           <w:rFonts w:ascii="Arial" w:hAnsi="Arial" w:cs="Arial"/>
           <w:lang w:val="es-ES"/>
         </w:rPr>
-        <w:lastRenderedPageBreak/>
         <w:t xml:space="preserve">La energía solar </w:t>
       </w:r>
       <w:r>
@@ -16784,8 +16767,8 @@
                 <w:shd w:val="clear" w:color="auto" w:fill="FFFFFF"/>
               </w:rPr>
             </w:pPr>
-            <w:bookmarkStart w:id="30" w:name="OLE_LINK34"/>
-            <w:bookmarkStart w:id="31" w:name="OLE_LINK35"/>
+            <w:bookmarkStart w:id="29" w:name="OLE_LINK34"/>
+            <w:bookmarkStart w:id="30" w:name="OLE_LINK35"/>
             <w:r>
               <w:rPr>
                 <w:rFonts w:ascii="Arial" w:hAnsi="Arial" w:cs="Arial"/>
@@ -16795,8 +16778,8 @@
               </w:rPr>
               <w:t>157736174</w:t>
             </w:r>
+            <w:bookmarkEnd w:id="29"/>
             <w:bookmarkEnd w:id="30"/>
-            <w:bookmarkEnd w:id="31"/>
           </w:p>
           <w:p>
             <w:pPr>
@@ -17008,7 +16991,15 @@
           <w:rFonts w:ascii="Arial" w:eastAsia="Times New Roman" w:hAnsi="Arial" w:cs="Arial"/>
           <w:lang w:val="es-ES" w:eastAsia="es-CO"/>
         </w:rPr>
-        <w:t xml:space="preserve">: los rayos del Sol calientan la superficie terrestre y proporcionan el calor necesario para que se desarrolle la vida en la Tierra. Los humanos aprovechamos la energía térmica mediante </w:t>
+        <w:t xml:space="preserve">: los rayos del Sol calientan la superficie terrestre y proporcionan el calor necesario para que se desarrolle la vida en la Tierra. Los </w:t>
+      </w:r>
+      <w:r>
+        <w:rPr>
+          <w:rFonts w:ascii="Arial" w:eastAsia="Times New Roman" w:hAnsi="Arial" w:cs="Arial"/>
+          <w:lang w:val="es-ES" w:eastAsia="es-CO"/>
+        </w:rPr>
+        <w:lastRenderedPageBreak/>
+        <w:t xml:space="preserve">humanos aprovechamos la energía térmica mediante </w:t>
       </w:r>
       <w:r>
         <w:rPr>
@@ -17856,6 +17847,7 @@
                 <w:sz w:val="24"/>
                 <w:szCs w:val="24"/>
               </w:rPr>
+              <w:lastRenderedPageBreak/>
               <w:t>Ubicación en Aula Planeta</w:t>
             </w:r>
           </w:p>
@@ -18026,7 +18018,6 @@
                 <w:sz w:val="24"/>
                 <w:szCs w:val="24"/>
               </w:rPr>
-              <w:lastRenderedPageBreak/>
               <w:t>Cambio (descripción o capturas de pantallas)</w:t>
             </w:r>
           </w:p>
@@ -18717,7 +18708,18 @@
                 <w:sz w:val="24"/>
                 <w:szCs w:val="24"/>
               </w:rPr>
-              <w:t>Código Shutterstock (o URL o la ruta en AulaPlaneta)</w:t>
+              <w:t xml:space="preserve">Código </w:t>
+            </w:r>
+            <w:r>
+              <w:rPr>
+                <w:rFonts w:ascii="Arial" w:hAnsi="Arial" w:cs="Arial"/>
+                <w:b/>
+                <w:color w:val="000000"/>
+                <w:sz w:val="24"/>
+                <w:szCs w:val="24"/>
+              </w:rPr>
+              <w:lastRenderedPageBreak/>
+              <w:t>Shutterstock (o URL o la ruta en AulaPlaneta)</w:t>
             </w:r>
           </w:p>
         </w:tc>
@@ -18742,6 +18744,7 @@
                 <w:sz w:val="24"/>
                 <w:szCs w:val="24"/>
               </w:rPr>
+              <w:lastRenderedPageBreak/>
               <w:t xml:space="preserve">2 ESO/ </w:t>
             </w:r>
             <w:r>
@@ -18796,7 +18799,17 @@
                 <w:sz w:val="24"/>
                 <w:szCs w:val="24"/>
               </w:rPr>
-              <w:t>fuentes de energía/</w:t>
+              <w:t xml:space="preserve">fuentes de </w:t>
+            </w:r>
+            <w:r>
+              <w:rPr>
+                <w:rFonts w:ascii="Arial" w:hAnsi="Arial" w:cs="Arial"/>
+                <w:color w:val="000000"/>
+                <w:sz w:val="24"/>
+                <w:szCs w:val="24"/>
+              </w:rPr>
+              <w:lastRenderedPageBreak/>
+              <w:t>energía/</w:t>
             </w:r>
             <w:r>
               <w:rPr>
@@ -18850,7 +18863,6 @@
                 <w:noProof/>
                 <w:lang w:val="es-ES" w:eastAsia="es-ES"/>
               </w:rPr>
-              <w:lastRenderedPageBreak/>
               <w:drawing>
                 <wp:inline distT="0" distB="0" distL="0" distR="0" wp14:anchorId="24B251CF" wp14:editId="62DC3EF7">
                   <wp:extent cx="1214651" cy="1588060"/>
@@ -19619,7 +19631,6 @@
                 <w:sz w:val="24"/>
                 <w:szCs w:val="24"/>
               </w:rPr>
-              <w:lastRenderedPageBreak/>
               <w:t>Código</w:t>
             </w:r>
           </w:p>
@@ -20612,8 +20623,8 @@
                 <w:szCs w:val="24"/>
               </w:rPr>
             </w:pPr>
-            <w:bookmarkStart w:id="32" w:name="OLE_LINK36"/>
-            <w:bookmarkStart w:id="33" w:name="OLE_LINK37"/>
+            <w:bookmarkStart w:id="31" w:name="OLE_LINK36"/>
+            <w:bookmarkStart w:id="32" w:name="OLE_LINK37"/>
             <w:r>
               <w:rPr>
                 <w:rFonts w:ascii="Arial" w:hAnsi="Arial" w:cs="Arial"/>
@@ -20623,8 +20634,8 @@
               </w:rPr>
               <w:t>52898251</w:t>
             </w:r>
+            <w:bookmarkEnd w:id="31"/>
             <w:bookmarkEnd w:id="32"/>
-            <w:bookmarkEnd w:id="33"/>
           </w:p>
           <w:p>
             <w:pPr>
@@ -20716,6 +20727,7 @@
                 <w:sz w:val="24"/>
                 <w:szCs w:val="24"/>
               </w:rPr>
+              <w:lastRenderedPageBreak/>
               <w:t>Pie de imagen</w:t>
             </w:r>
           </w:p>
@@ -20768,17 +20780,7 @@
                 <w:sz w:val="24"/>
                 <w:szCs w:val="24"/>
               </w:rPr>
-              <w:t xml:space="preserve"> es utilizada para el </w:t>
-            </w:r>
-            <w:r>
-              <w:rPr>
-                <w:rFonts w:ascii="Arial" w:hAnsi="Arial" w:cs="Arial"/>
-                <w:color w:val="000000"/>
-                <w:sz w:val="24"/>
-                <w:szCs w:val="24"/>
-              </w:rPr>
-              <w:lastRenderedPageBreak/>
-              <w:t xml:space="preserve">funcionamiento de los equipos eléctricos </w:t>
+              <w:t xml:space="preserve"> es utilizada para el funcionamiento de los equipos eléctricos </w:t>
             </w:r>
             <w:r>
               <w:rPr>
@@ -20818,7 +20820,6 @@
           <w:rFonts w:ascii="Arial" w:hAnsi="Arial" w:cs="Arial"/>
           <w:lang w:val="es-ES"/>
         </w:rPr>
-        <w:lastRenderedPageBreak/>
         <w:t xml:space="preserve">En el </w:t>
       </w:r>
       <w:r>
@@ -21671,6 +21672,7 @@
           <w:color w:val="252525"/>
           <w:shd w:val="clear" w:color="auto" w:fill="FFFFFF"/>
         </w:rPr>
+        <w:lastRenderedPageBreak/>
         <w:t>El vapor del agua caliente</w:t>
       </w:r>
       <w:r>
@@ -21807,7 +21809,6 @@
                 <w:sz w:val="24"/>
                 <w:szCs w:val="24"/>
               </w:rPr>
-              <w:lastRenderedPageBreak/>
               <w:t>Profundiza: recurso aprovechado</w:t>
             </w:r>
           </w:p>
@@ -22843,7 +22844,18 @@
                 <w:sz w:val="24"/>
                 <w:szCs w:val="24"/>
               </w:rPr>
-              <w:t>Código Shutterstock (o URL o la ruta en AulaPlaneta)</w:t>
+              <w:t xml:space="preserve">Código </w:t>
+            </w:r>
+            <w:r>
+              <w:rPr>
+                <w:rFonts w:ascii="Arial" w:hAnsi="Arial" w:cs="Arial"/>
+                <w:b/>
+                <w:color w:val="000000"/>
+                <w:sz w:val="24"/>
+                <w:szCs w:val="24"/>
+              </w:rPr>
+              <w:lastRenderedPageBreak/>
+              <w:t>Shutterstock (o URL o la ruta en AulaPlaneta)</w:t>
             </w:r>
           </w:p>
         </w:tc>
@@ -22861,19 +22873,20 @@
                 <w:szCs w:val="24"/>
               </w:rPr>
             </w:pPr>
-            <w:bookmarkStart w:id="34" w:name="OLE_LINK38"/>
-            <w:bookmarkStart w:id="35" w:name="OLE_LINK39"/>
-            <w:r>
-              <w:rPr>
-                <w:rFonts w:ascii="Arial" w:hAnsi="Arial" w:cs="Arial"/>
-                <w:color w:val="000000"/>
-                <w:sz w:val="24"/>
-                <w:szCs w:val="24"/>
-              </w:rPr>
+            <w:bookmarkStart w:id="33" w:name="OLE_LINK38"/>
+            <w:bookmarkStart w:id="34" w:name="OLE_LINK39"/>
+            <w:r>
+              <w:rPr>
+                <w:rFonts w:ascii="Arial" w:hAnsi="Arial" w:cs="Arial"/>
+                <w:color w:val="000000"/>
+                <w:sz w:val="24"/>
+                <w:szCs w:val="24"/>
+              </w:rPr>
+              <w:lastRenderedPageBreak/>
               <w:t>158202605</w:t>
             </w:r>
+            <w:bookmarkEnd w:id="33"/>
             <w:bookmarkEnd w:id="34"/>
-            <w:bookmarkEnd w:id="35"/>
           </w:p>
           <w:p>
             <w:pPr>
@@ -23107,13 +23120,13 @@
           <w:lang w:val="es-ES"/>
         </w:rPr>
       </w:pPr>
-      <w:bookmarkStart w:id="36" w:name="OLE_LINK40"/>
-      <w:bookmarkStart w:id="37" w:name="OLE_LINK41"/>
-      <w:bookmarkStart w:id="38" w:name="OLE_LINK42"/>
-      <w:bookmarkStart w:id="39" w:name="OLE_LINK43"/>
-      <w:bookmarkStart w:id="40" w:name="OLE_LINK44"/>
-      <w:bookmarkStart w:id="41" w:name="OLE_LINK45"/>
-      <w:bookmarkStart w:id="42" w:name="OLE_LINK46"/>
+      <w:bookmarkStart w:id="35" w:name="OLE_LINK40"/>
+      <w:bookmarkStart w:id="36" w:name="OLE_LINK41"/>
+      <w:bookmarkStart w:id="37" w:name="OLE_LINK42"/>
+      <w:bookmarkStart w:id="38" w:name="OLE_LINK43"/>
+      <w:bookmarkStart w:id="39" w:name="OLE_LINK44"/>
+      <w:bookmarkStart w:id="40" w:name="OLE_LINK45"/>
+      <w:bookmarkStart w:id="41" w:name="OLE_LINK46"/>
       <w:r>
         <w:rPr>
           <w:rFonts w:ascii="Arial" w:hAnsi="Arial" w:cs="Arial"/>
@@ -23123,10 +23136,10 @@
         </w:rPr>
         <w:t>[</w:t>
       </w:r>
+      <w:bookmarkEnd w:id="35"/>
       <w:bookmarkEnd w:id="36"/>
       <w:bookmarkEnd w:id="37"/>
       <w:bookmarkEnd w:id="38"/>
-      <w:bookmarkEnd w:id="39"/>
       <w:r>
         <w:rPr>
           <w:rFonts w:ascii="Arial" w:hAnsi="Arial" w:cs="Arial"/>
@@ -23143,9 +23156,9 @@
         </w:rPr>
         <w:t xml:space="preserve"> </w:t>
       </w:r>
+      <w:bookmarkEnd w:id="39"/>
       <w:bookmarkEnd w:id="40"/>
       <w:bookmarkEnd w:id="41"/>
-      <w:bookmarkEnd w:id="42"/>
       <w:r>
         <w:rPr>
           <w:rFonts w:ascii="Arial" w:hAnsi="Arial" w:cs="Arial"/>
@@ -30027,10 +30040,10 @@
                   <v:path o:extrusionok="f" gradientshapeok="t" o:connecttype="rect"/>
                   <o:lock v:ext="edit" aspectratio="t"/>
                 </v:shapetype>
-                <v:shape id="_x0000_i1025" type="#_x0000_t75" style="width:231.05pt;height:140.8pt" o:ole="">
+                <v:shape id="_x0000_i1025" type="#_x0000_t75" style="width:230.95pt;height:141.2pt" o:ole="">
                   <v:imagedata r:id="rId51" o:title=""/>
                 </v:shape>
-                <o:OLEObject Type="Embed" ProgID="PBrush" ShapeID="_x0000_i1025" DrawAspect="Content" ObjectID="_1489828600" r:id="rId52"/>
+                <o:OLEObject Type="Embed" ProgID="PBrush" ShapeID="_x0000_i1025" DrawAspect="Content" ObjectID="_1489914557" r:id="rId52"/>
               </w:object>
             </w:r>
           </w:p>
@@ -30235,15 +30248,23 @@
       <w:r>
         <w:rPr>
           <w:rFonts w:ascii="Times" w:hAnsi="Times"/>
-        </w:rPr>
-        <w:t xml:space="preserve"> </w:t>
+          <w:b/>
+        </w:rPr>
+        <w:t xml:space="preserve">Fin de </w:t>
       </w:r>
       <w:r>
         <w:rPr>
           <w:rFonts w:ascii="Times" w:hAnsi="Times"/>
           <w:b/>
         </w:rPr>
-        <w:t>Fin de tema</w:t>
+        <w:t xml:space="preserve">la </w:t>
+      </w:r>
+      <w:r>
+        <w:rPr>
+          <w:rFonts w:ascii="Times" w:hAnsi="Times"/>
+          <w:b/>
+        </w:rPr>
+        <w:t>unidad</w:t>
       </w:r>
     </w:p>
     <w:p>
@@ -31355,7 +31376,7 @@
         <w:rStyle w:val="Nmerodepgina"/>
         <w:noProof/>
       </w:rPr>
-      <w:t>2</w:t>
+      <w:t>3</w:t>
     </w:r>
     <w:r>
       <w:rPr>
@@ -33678,7 +33699,7 @@
 </file>
 
 <file path=customXml/itemProps1.xml><?xml version="1.0" encoding="utf-8"?>
-<ds:datastoreItem xmlns:ds="http://schemas.openxmlformats.org/officeDocument/2006/customXml" ds:itemID="{E1181D04-B486-47FD-9240-62674238F4A8}">
+<ds:datastoreItem xmlns:ds="http://schemas.openxmlformats.org/officeDocument/2006/customXml" ds:itemID="{EECEB3EB-80BA-4A8C-AD5B-3F15C202DFB8}">
   <ds:schemaRefs>
     <ds:schemaRef ds:uri="http://schemas.openxmlformats.org/officeDocument/2006/bibliography"/>
   </ds:schemaRefs>

</xml_diff>

<commit_message>
Actualización para final de lectura
</commit_message>
<xml_diff>
--- a/fuentes/contenidos/grado06/guion12/CN_06_12_CO.docx
+++ b/fuentes/contenidos/grado06/guion12/CN_06_12_CO.docx
@@ -647,51 +647,7 @@
                 <w:sz w:val="24"/>
                 <w:szCs w:val="24"/>
               </w:rPr>
-              <w:t xml:space="preserve">Código </w:t>
-            </w:r>
-            <w:proofErr w:type="spellStart"/>
-            <w:r>
-              <w:rPr>
-                <w:rFonts w:ascii="Arial" w:hAnsi="Arial" w:cs="Arial"/>
-                <w:b/>
-                <w:color w:val="000000"/>
-                <w:sz w:val="24"/>
-                <w:szCs w:val="24"/>
-              </w:rPr>
-              <w:t>Shutterstock</w:t>
-            </w:r>
-            <w:proofErr w:type="spellEnd"/>
-            <w:r>
-              <w:rPr>
-                <w:rFonts w:ascii="Arial" w:hAnsi="Arial" w:cs="Arial"/>
-                <w:b/>
-                <w:color w:val="000000"/>
-                <w:sz w:val="24"/>
-                <w:szCs w:val="24"/>
-              </w:rPr>
-              <w:t xml:space="preserve"> (o URL o la ruta en </w:t>
-            </w:r>
-            <w:proofErr w:type="spellStart"/>
-            <w:r>
-              <w:rPr>
-                <w:rFonts w:ascii="Arial" w:hAnsi="Arial" w:cs="Arial"/>
-                <w:b/>
-                <w:color w:val="000000"/>
-                <w:sz w:val="24"/>
-                <w:szCs w:val="24"/>
-              </w:rPr>
-              <w:t>AulaPlaneta</w:t>
-            </w:r>
-            <w:proofErr w:type="spellEnd"/>
-            <w:r>
-              <w:rPr>
-                <w:rFonts w:ascii="Arial" w:hAnsi="Arial" w:cs="Arial"/>
-                <w:b/>
-                <w:color w:val="000000"/>
-                <w:sz w:val="24"/>
-                <w:szCs w:val="24"/>
-              </w:rPr>
-              <w:t>)</w:t>
+              <w:t>Código Shutterstock (o URL o la ruta en AulaPlaneta)</w:t>
             </w:r>
           </w:p>
         </w:tc>
@@ -886,35 +842,19 @@
                 <w:sz w:val="24"/>
                 <w:szCs w:val="24"/>
               </w:rPr>
-              <w:t xml:space="preserve">ol en </w:t>
-            </w:r>
-            <w:r>
-              <w:rPr>
-                <w:rFonts w:ascii="Arial" w:hAnsi="Arial" w:cs="Arial"/>
-                <w:color w:val="000000"/>
-                <w:sz w:val="24"/>
-                <w:szCs w:val="24"/>
-              </w:rPr>
-              <w:t xml:space="preserve">la </w:t>
-            </w:r>
-            <w:r>
-              <w:rPr>
-                <w:rFonts w:ascii="Arial" w:hAnsi="Arial" w:cs="Arial"/>
-                <w:color w:val="000000"/>
-                <w:sz w:val="24"/>
-                <w:szCs w:val="24"/>
-              </w:rPr>
-              <w:t>energía química que utilizamos para poder desempeñar nuestras labores diarias</w:t>
-            </w:r>
-            <w:r>
-              <w:rPr>
-                <w:rFonts w:ascii="Arial" w:hAnsi="Arial" w:cs="Arial"/>
-                <w:color w:val="000000"/>
-                <w:sz w:val="24"/>
-                <w:szCs w:val="24"/>
-              </w:rPr>
-              <w:t>.</w:t>
-            </w:r>
+              <w:t>ol en energía química</w:t>
+            </w:r>
+            <w:r>
+              <w:rPr>
+                <w:rFonts w:ascii="Arial" w:hAnsi="Arial" w:cs="Arial"/>
+                <w:color w:val="000000"/>
+                <w:sz w:val="24"/>
+                <w:szCs w:val="24"/>
+              </w:rPr>
+              <w:t>. Al consumir estos vegetales, obtenemos esta energía y  la aprovechamos para realizar las funciones que sostienen nuestra vida.</w:t>
+            </w:r>
+            <w:bookmarkStart w:id="1" w:name="_GoBack"/>
+            <w:bookmarkEnd w:id="1"/>
             <w:r>
               <w:rPr>
                 <w:rFonts w:ascii="Arial" w:hAnsi="Arial" w:cs="Arial"/>
@@ -1176,51 +1116,7 @@
                 <w:sz w:val="24"/>
                 <w:szCs w:val="24"/>
               </w:rPr>
-              <w:t xml:space="preserve">Código </w:t>
-            </w:r>
-            <w:proofErr w:type="spellStart"/>
-            <w:r>
-              <w:rPr>
-                <w:rFonts w:ascii="Arial" w:hAnsi="Arial" w:cs="Arial"/>
-                <w:b/>
-                <w:color w:val="000000"/>
-                <w:sz w:val="24"/>
-                <w:szCs w:val="24"/>
-              </w:rPr>
-              <w:t>Shutterstock</w:t>
-            </w:r>
-            <w:proofErr w:type="spellEnd"/>
-            <w:r>
-              <w:rPr>
-                <w:rFonts w:ascii="Arial" w:hAnsi="Arial" w:cs="Arial"/>
-                <w:b/>
-                <w:color w:val="000000"/>
-                <w:sz w:val="24"/>
-                <w:szCs w:val="24"/>
-              </w:rPr>
-              <w:t xml:space="preserve"> (o URL o la ruta en </w:t>
-            </w:r>
-            <w:proofErr w:type="spellStart"/>
-            <w:r>
-              <w:rPr>
-                <w:rFonts w:ascii="Arial" w:hAnsi="Arial" w:cs="Arial"/>
-                <w:b/>
-                <w:color w:val="000000"/>
-                <w:sz w:val="24"/>
-                <w:szCs w:val="24"/>
-              </w:rPr>
-              <w:t>AulaPlaneta</w:t>
-            </w:r>
-            <w:proofErr w:type="spellEnd"/>
-            <w:r>
-              <w:rPr>
-                <w:rFonts w:ascii="Arial" w:hAnsi="Arial" w:cs="Arial"/>
-                <w:b/>
-                <w:color w:val="000000"/>
-                <w:sz w:val="24"/>
-                <w:szCs w:val="24"/>
-              </w:rPr>
-              <w:t>)</w:t>
+              <w:t>Código Shutterstock (o URL o la ruta en AulaPlaneta)</w:t>
             </w:r>
           </w:p>
         </w:tc>
@@ -1232,13 +1128,13 @@
             <w:pPr>
               <w:spacing w:line="360" w:lineRule="auto"/>
             </w:pPr>
-            <w:bookmarkStart w:id="1" w:name="OLE_LINK2"/>
-            <w:bookmarkStart w:id="2" w:name="OLE_LINK3"/>
+            <w:bookmarkStart w:id="2" w:name="OLE_LINK2"/>
+            <w:bookmarkStart w:id="3" w:name="OLE_LINK3"/>
             <w:r>
               <w:t>194774006</w:t>
             </w:r>
-            <w:bookmarkEnd w:id="1"/>
             <w:bookmarkEnd w:id="2"/>
+            <w:bookmarkEnd w:id="3"/>
           </w:p>
           <w:p>
             <w:pPr>
@@ -1661,51 +1557,7 @@
                 <w:sz w:val="24"/>
                 <w:szCs w:val="24"/>
               </w:rPr>
-              <w:t xml:space="preserve">Código </w:t>
-            </w:r>
-            <w:proofErr w:type="spellStart"/>
-            <w:r>
-              <w:rPr>
-                <w:rFonts w:ascii="Arial" w:hAnsi="Arial" w:cs="Arial"/>
-                <w:b/>
-                <w:color w:val="000000"/>
-                <w:sz w:val="24"/>
-                <w:szCs w:val="24"/>
-              </w:rPr>
-              <w:t>Shutterstock</w:t>
-            </w:r>
-            <w:proofErr w:type="spellEnd"/>
-            <w:r>
-              <w:rPr>
-                <w:rFonts w:ascii="Arial" w:hAnsi="Arial" w:cs="Arial"/>
-                <w:b/>
-                <w:color w:val="000000"/>
-                <w:sz w:val="24"/>
-                <w:szCs w:val="24"/>
-              </w:rPr>
-              <w:t xml:space="preserve"> (o URL o la ruta en </w:t>
-            </w:r>
-            <w:proofErr w:type="spellStart"/>
-            <w:r>
-              <w:rPr>
-                <w:rFonts w:ascii="Arial" w:hAnsi="Arial" w:cs="Arial"/>
-                <w:b/>
-                <w:color w:val="000000"/>
-                <w:sz w:val="24"/>
-                <w:szCs w:val="24"/>
-              </w:rPr>
-              <w:t>AulaPlaneta</w:t>
-            </w:r>
-            <w:proofErr w:type="spellEnd"/>
-            <w:r>
-              <w:rPr>
-                <w:rFonts w:ascii="Arial" w:hAnsi="Arial" w:cs="Arial"/>
-                <w:b/>
-                <w:color w:val="000000"/>
-                <w:sz w:val="24"/>
-                <w:szCs w:val="24"/>
-              </w:rPr>
-              <w:t>)</w:t>
+              <w:t>Código Shutterstock (o URL o la ruta en AulaPlaneta)</w:t>
             </w:r>
           </w:p>
         </w:tc>
@@ -2818,19 +2670,8 @@
                 <w:sz w:val="24"/>
                 <w:szCs w:val="24"/>
               </w:rPr>
-              <w:t>energía</w:t>
-            </w:r>
-            <w:proofErr w:type="gramStart"/>
-            <w:r>
-              <w:rPr>
-                <w:rFonts w:ascii="Arial" w:hAnsi="Arial" w:cs="Arial"/>
-                <w:color w:val="000000"/>
-                <w:sz w:val="24"/>
-                <w:szCs w:val="24"/>
-              </w:rPr>
-              <w:t>/¿</w:t>
-            </w:r>
-            <w:proofErr w:type="gramEnd"/>
+              <w:t>energía/¿</w:t>
+            </w:r>
             <w:r>
               <w:rPr>
                 <w:rFonts w:ascii="Arial" w:hAnsi="Arial" w:cs="Arial"/>
@@ -3748,51 +3589,7 @@
                 <w:sz w:val="24"/>
                 <w:szCs w:val="24"/>
               </w:rPr>
-              <w:t xml:space="preserve">Código </w:t>
-            </w:r>
-            <w:proofErr w:type="spellStart"/>
-            <w:r>
-              <w:rPr>
-                <w:rFonts w:ascii="Arial" w:hAnsi="Arial" w:cs="Arial"/>
-                <w:b/>
-                <w:color w:val="000000"/>
-                <w:sz w:val="24"/>
-                <w:szCs w:val="24"/>
-              </w:rPr>
-              <w:t>Shutterstock</w:t>
-            </w:r>
-            <w:proofErr w:type="spellEnd"/>
-            <w:r>
-              <w:rPr>
-                <w:rFonts w:ascii="Arial" w:hAnsi="Arial" w:cs="Arial"/>
-                <w:b/>
-                <w:color w:val="000000"/>
-                <w:sz w:val="24"/>
-                <w:szCs w:val="24"/>
-              </w:rPr>
-              <w:t xml:space="preserve"> (o URL o la ruta en </w:t>
-            </w:r>
-            <w:proofErr w:type="spellStart"/>
-            <w:r>
-              <w:rPr>
-                <w:rFonts w:ascii="Arial" w:hAnsi="Arial" w:cs="Arial"/>
-                <w:b/>
-                <w:color w:val="000000"/>
-                <w:sz w:val="24"/>
-                <w:szCs w:val="24"/>
-              </w:rPr>
-              <w:t>AulaPlaneta</w:t>
-            </w:r>
-            <w:proofErr w:type="spellEnd"/>
-            <w:r>
-              <w:rPr>
-                <w:rFonts w:ascii="Arial" w:hAnsi="Arial" w:cs="Arial"/>
-                <w:b/>
-                <w:color w:val="000000"/>
-                <w:sz w:val="24"/>
-                <w:szCs w:val="24"/>
-              </w:rPr>
-              <w:t>)</w:t>
+              <w:t>Código Shutterstock (o URL o la ruta en AulaPlaneta)</w:t>
             </w:r>
           </w:p>
         </w:tc>
@@ -4314,51 +4111,7 @@
                 <w:sz w:val="24"/>
                 <w:szCs w:val="24"/>
               </w:rPr>
-              <w:t xml:space="preserve">Código </w:t>
-            </w:r>
-            <w:proofErr w:type="spellStart"/>
-            <w:r>
-              <w:rPr>
-                <w:rFonts w:ascii="Arial" w:hAnsi="Arial" w:cs="Arial"/>
-                <w:b/>
-                <w:color w:val="000000"/>
-                <w:sz w:val="24"/>
-                <w:szCs w:val="24"/>
-              </w:rPr>
-              <w:t>Shutterstock</w:t>
-            </w:r>
-            <w:proofErr w:type="spellEnd"/>
-            <w:r>
-              <w:rPr>
-                <w:rFonts w:ascii="Arial" w:hAnsi="Arial" w:cs="Arial"/>
-                <w:b/>
-                <w:color w:val="000000"/>
-                <w:sz w:val="24"/>
-                <w:szCs w:val="24"/>
-              </w:rPr>
-              <w:t xml:space="preserve"> (o URL o la ruta en </w:t>
-            </w:r>
-            <w:proofErr w:type="spellStart"/>
-            <w:r>
-              <w:rPr>
-                <w:rFonts w:ascii="Arial" w:hAnsi="Arial" w:cs="Arial"/>
-                <w:b/>
-                <w:color w:val="000000"/>
-                <w:sz w:val="24"/>
-                <w:szCs w:val="24"/>
-              </w:rPr>
-              <w:t>AulaPlaneta</w:t>
-            </w:r>
-            <w:proofErr w:type="spellEnd"/>
-            <w:r>
-              <w:rPr>
-                <w:rFonts w:ascii="Arial" w:hAnsi="Arial" w:cs="Arial"/>
-                <w:b/>
-                <w:color w:val="000000"/>
-                <w:sz w:val="24"/>
-                <w:szCs w:val="24"/>
-              </w:rPr>
-              <w:t>)</w:t>
+              <w:t>Código Shutterstock (o URL o la ruta en AulaPlaneta)</w:t>
             </w:r>
           </w:p>
         </w:tc>
@@ -4370,11 +4123,11 @@
             <w:pPr>
               <w:spacing w:line="360" w:lineRule="auto"/>
             </w:pPr>
-            <w:bookmarkStart w:id="3" w:name="OLE_LINK10"/>
+            <w:bookmarkStart w:id="4" w:name="OLE_LINK10"/>
             <w:r>
               <w:t>128150357</w:t>
             </w:r>
-            <w:bookmarkEnd w:id="3"/>
+            <w:bookmarkEnd w:id="4"/>
           </w:p>
           <w:p>
             <w:pPr>
@@ -4988,51 +4741,7 @@
                 <w:sz w:val="24"/>
                 <w:szCs w:val="24"/>
               </w:rPr>
-              <w:t xml:space="preserve">Código </w:t>
-            </w:r>
-            <w:proofErr w:type="spellStart"/>
-            <w:r>
-              <w:rPr>
-                <w:rFonts w:ascii="Arial" w:hAnsi="Arial" w:cs="Arial"/>
-                <w:b/>
-                <w:color w:val="000000"/>
-                <w:sz w:val="24"/>
-                <w:szCs w:val="24"/>
-              </w:rPr>
-              <w:t>Shutterstock</w:t>
-            </w:r>
-            <w:proofErr w:type="spellEnd"/>
-            <w:r>
-              <w:rPr>
-                <w:rFonts w:ascii="Arial" w:hAnsi="Arial" w:cs="Arial"/>
-                <w:b/>
-                <w:color w:val="000000"/>
-                <w:sz w:val="24"/>
-                <w:szCs w:val="24"/>
-              </w:rPr>
-              <w:t xml:space="preserve"> (o URL o la ruta en </w:t>
-            </w:r>
-            <w:proofErr w:type="spellStart"/>
-            <w:r>
-              <w:rPr>
-                <w:rFonts w:ascii="Arial" w:hAnsi="Arial" w:cs="Arial"/>
-                <w:b/>
-                <w:color w:val="000000"/>
-                <w:sz w:val="24"/>
-                <w:szCs w:val="24"/>
-              </w:rPr>
-              <w:t>AulaPlaneta</w:t>
-            </w:r>
-            <w:proofErr w:type="spellEnd"/>
-            <w:r>
-              <w:rPr>
-                <w:rFonts w:ascii="Arial" w:hAnsi="Arial" w:cs="Arial"/>
-                <w:b/>
-                <w:color w:val="000000"/>
-                <w:sz w:val="24"/>
-                <w:szCs w:val="24"/>
-              </w:rPr>
-              <w:t>)</w:t>
+              <w:t>Código Shutterstock (o URL o la ruta en AulaPlaneta)</w:t>
             </w:r>
           </w:p>
         </w:tc>
@@ -5044,13 +4753,13 @@
             <w:pPr>
               <w:spacing w:line="360" w:lineRule="auto"/>
             </w:pPr>
-            <w:bookmarkStart w:id="4" w:name="OLE_LINK11"/>
-            <w:bookmarkStart w:id="5" w:name="OLE_LINK12"/>
+            <w:bookmarkStart w:id="5" w:name="OLE_LINK11"/>
+            <w:bookmarkStart w:id="6" w:name="OLE_LINK12"/>
             <w:r>
               <w:t>56515648</w:t>
             </w:r>
-            <w:bookmarkEnd w:id="4"/>
             <w:bookmarkEnd w:id="5"/>
+            <w:bookmarkEnd w:id="6"/>
           </w:p>
           <w:p>
             <w:pPr>
@@ -5554,7 +5263,6 @@
               </w:rPr>
               <w:t xml:space="preserve">Código </w:t>
             </w:r>
-            <w:proofErr w:type="spellStart"/>
             <w:r>
               <w:rPr>
                 <w:rFonts w:ascii="Arial" w:hAnsi="Arial" w:cs="Arial"/>
@@ -5564,40 +5272,7 @@
                 <w:szCs w:val="24"/>
               </w:rPr>
               <w:lastRenderedPageBreak/>
-              <w:t>Shutterstock</w:t>
-            </w:r>
-            <w:proofErr w:type="spellEnd"/>
-            <w:r>
-              <w:rPr>
-                <w:rFonts w:ascii="Arial" w:hAnsi="Arial" w:cs="Arial"/>
-                <w:b/>
-                <w:color w:val="000000"/>
-                <w:sz w:val="24"/>
-                <w:szCs w:val="24"/>
-              </w:rPr>
-              <w:t xml:space="preserve"> (o URL o la ruta en </w:t>
-            </w:r>
-            <w:proofErr w:type="spellStart"/>
-            <w:r>
-              <w:rPr>
-                <w:rFonts w:ascii="Arial" w:hAnsi="Arial" w:cs="Arial"/>
-                <w:b/>
-                <w:color w:val="000000"/>
-                <w:sz w:val="24"/>
-                <w:szCs w:val="24"/>
-              </w:rPr>
-              <w:t>AulaPlaneta</w:t>
-            </w:r>
-            <w:proofErr w:type="spellEnd"/>
-            <w:r>
-              <w:rPr>
-                <w:rFonts w:ascii="Arial" w:hAnsi="Arial" w:cs="Arial"/>
-                <w:b/>
-                <w:color w:val="000000"/>
-                <w:sz w:val="24"/>
-                <w:szCs w:val="24"/>
-              </w:rPr>
-              <w:t>)</w:t>
+              <w:t>Shutterstock (o URL o la ruta en AulaPlaneta)</w:t>
             </w:r>
           </w:p>
         </w:tc>
@@ -5628,7 +5303,7 @@
               <w:lastRenderedPageBreak/>
               <w:t> </w:t>
             </w:r>
-            <w:bookmarkStart w:id="6" w:name="OLE_LINK13"/>
+            <w:bookmarkStart w:id="7" w:name="OLE_LINK13"/>
             <w:r>
               <w:rPr>
                 <w:rFonts w:ascii="Arial" w:hAnsi="Arial" w:cs="Arial"/>
@@ -5639,7 +5314,7 @@
               </w:rPr>
               <w:t>217318135</w:t>
             </w:r>
-            <w:bookmarkEnd w:id="6"/>
+            <w:bookmarkEnd w:id="7"/>
           </w:p>
           <w:p>
             <w:pPr>
@@ -6800,51 +6475,7 @@
                 <w:sz w:val="24"/>
                 <w:szCs w:val="24"/>
               </w:rPr>
-              <w:t xml:space="preserve">Código </w:t>
-            </w:r>
-            <w:proofErr w:type="spellStart"/>
-            <w:r>
-              <w:rPr>
-                <w:rFonts w:ascii="Arial" w:hAnsi="Arial" w:cs="Arial"/>
-                <w:b/>
-                <w:color w:val="000000"/>
-                <w:sz w:val="24"/>
-                <w:szCs w:val="24"/>
-              </w:rPr>
-              <w:t>Shutterstock</w:t>
-            </w:r>
-            <w:proofErr w:type="spellEnd"/>
-            <w:r>
-              <w:rPr>
-                <w:rFonts w:ascii="Arial" w:hAnsi="Arial" w:cs="Arial"/>
-                <w:b/>
-                <w:color w:val="000000"/>
-                <w:sz w:val="24"/>
-                <w:szCs w:val="24"/>
-              </w:rPr>
-              <w:t xml:space="preserve"> (o URL o la ruta en </w:t>
-            </w:r>
-            <w:proofErr w:type="spellStart"/>
-            <w:r>
-              <w:rPr>
-                <w:rFonts w:ascii="Arial" w:hAnsi="Arial" w:cs="Arial"/>
-                <w:b/>
-                <w:color w:val="000000"/>
-                <w:sz w:val="24"/>
-                <w:szCs w:val="24"/>
-              </w:rPr>
-              <w:t>AulaPlaneta</w:t>
-            </w:r>
-            <w:proofErr w:type="spellEnd"/>
-            <w:r>
-              <w:rPr>
-                <w:rFonts w:ascii="Arial" w:hAnsi="Arial" w:cs="Arial"/>
-                <w:b/>
-                <w:color w:val="000000"/>
-                <w:sz w:val="24"/>
-                <w:szCs w:val="24"/>
-              </w:rPr>
-              <w:t>)</w:t>
+              <w:t>Código Shutterstock (o URL o la ruta en AulaPlaneta)</w:t>
             </w:r>
           </w:p>
         </w:tc>
@@ -6856,13 +6487,13 @@
             <w:pPr>
               <w:spacing w:line="360" w:lineRule="auto"/>
             </w:pPr>
-            <w:bookmarkStart w:id="7" w:name="OLE_LINK14"/>
-            <w:bookmarkStart w:id="8" w:name="OLE_LINK15"/>
+            <w:bookmarkStart w:id="8" w:name="OLE_LINK14"/>
+            <w:bookmarkStart w:id="9" w:name="OLE_LINK15"/>
             <w:r>
               <w:t>146523533</w:t>
             </w:r>
-            <w:bookmarkEnd w:id="7"/>
             <w:bookmarkEnd w:id="8"/>
+            <w:bookmarkEnd w:id="9"/>
           </w:p>
           <w:p>
             <w:pPr>
@@ -6955,97 +6586,49 @@
                 <w:szCs w:val="24"/>
               </w:rPr>
             </w:pPr>
-            <w:proofErr w:type="spellStart"/>
-            <w:r>
-              <w:rPr>
-                <w:rFonts w:ascii="Arial" w:hAnsi="Arial" w:cs="Arial"/>
-                <w:sz w:val="24"/>
-                <w:szCs w:val="24"/>
-              </w:rPr>
-              <w:t>House</w:t>
-            </w:r>
-            <w:proofErr w:type="spellEnd"/>
-            <w:r>
-              <w:rPr>
-                <w:rFonts w:ascii="Arial" w:hAnsi="Arial" w:cs="Arial"/>
-                <w:sz w:val="24"/>
-                <w:szCs w:val="24"/>
-              </w:rPr>
-              <w:t xml:space="preserve"> Light : Luz de la casa</w:t>
-            </w:r>
-          </w:p>
-          <w:p>
-            <w:pPr>
-              <w:spacing w:line="360" w:lineRule="auto"/>
-              <w:rPr>
-                <w:rFonts w:ascii="Arial" w:hAnsi="Arial" w:cs="Arial"/>
-                <w:sz w:val="24"/>
-                <w:szCs w:val="24"/>
-              </w:rPr>
-            </w:pPr>
-            <w:proofErr w:type="spellStart"/>
-            <w:r>
-              <w:rPr>
-                <w:rFonts w:ascii="Arial" w:hAnsi="Arial" w:cs="Arial"/>
-                <w:sz w:val="24"/>
-                <w:szCs w:val="24"/>
-              </w:rPr>
-              <w:t>Power</w:t>
-            </w:r>
-            <w:proofErr w:type="spellEnd"/>
-            <w:r>
-              <w:rPr>
-                <w:rFonts w:ascii="Arial" w:hAnsi="Arial" w:cs="Arial"/>
-                <w:sz w:val="24"/>
-                <w:szCs w:val="24"/>
-              </w:rPr>
-              <w:t xml:space="preserve"> </w:t>
-            </w:r>
-            <w:proofErr w:type="spellStart"/>
-            <w:r>
-              <w:rPr>
-                <w:rFonts w:ascii="Arial" w:hAnsi="Arial" w:cs="Arial"/>
-                <w:sz w:val="24"/>
-                <w:szCs w:val="24"/>
-              </w:rPr>
-              <w:t>lines</w:t>
-            </w:r>
-            <w:proofErr w:type="spellEnd"/>
-            <w:r>
-              <w:rPr>
-                <w:rFonts w:ascii="Arial" w:hAnsi="Arial" w:cs="Arial"/>
-                <w:sz w:val="24"/>
-                <w:szCs w:val="24"/>
-              </w:rPr>
-              <w:t>: Cables de electricidad</w:t>
-            </w:r>
-          </w:p>
-          <w:p>
-            <w:pPr>
-              <w:spacing w:line="360" w:lineRule="auto"/>
-              <w:rPr>
-                <w:rFonts w:ascii="Arial" w:hAnsi="Arial" w:cs="Arial"/>
-                <w:sz w:val="24"/>
-                <w:szCs w:val="24"/>
-              </w:rPr>
-            </w:pPr>
-            <w:proofErr w:type="spellStart"/>
-            <w:r>
-              <w:rPr>
-                <w:rFonts w:ascii="Arial" w:hAnsi="Arial" w:cs="Arial"/>
-                <w:sz w:val="24"/>
-                <w:szCs w:val="24"/>
-              </w:rPr>
-              <w:t>Dam</w:t>
-            </w:r>
-            <w:proofErr w:type="spellEnd"/>
-            <w:r>
-              <w:rPr>
-                <w:rFonts w:ascii="Arial" w:hAnsi="Arial" w:cs="Arial"/>
-                <w:sz w:val="24"/>
-                <w:szCs w:val="24"/>
-              </w:rPr>
-              <w:t xml:space="preserve">: </w:t>
+            <w:r>
+              <w:rPr>
+                <w:rFonts w:ascii="Arial" w:hAnsi="Arial" w:cs="Arial"/>
+                <w:sz w:val="24"/>
+                <w:szCs w:val="24"/>
+              </w:rPr>
+              <w:t>House Light : Luz de la casa</w:t>
+            </w:r>
+          </w:p>
+          <w:p>
+            <w:pPr>
+              <w:spacing w:line="360" w:lineRule="auto"/>
+              <w:rPr>
+                <w:rFonts w:ascii="Arial" w:hAnsi="Arial" w:cs="Arial"/>
+                <w:sz w:val="24"/>
+                <w:szCs w:val="24"/>
+              </w:rPr>
+            </w:pPr>
+            <w:r>
+              <w:rPr>
+                <w:rFonts w:ascii="Arial" w:hAnsi="Arial" w:cs="Arial"/>
+                <w:sz w:val="24"/>
+                <w:szCs w:val="24"/>
+              </w:rPr>
+              <w:t>Power lines: Cables de electricidad</w:t>
+            </w:r>
+          </w:p>
+          <w:p>
+            <w:pPr>
+              <w:spacing w:line="360" w:lineRule="auto"/>
+              <w:rPr>
+                <w:rFonts w:ascii="Arial" w:hAnsi="Arial" w:cs="Arial"/>
+                <w:sz w:val="24"/>
+                <w:szCs w:val="24"/>
+              </w:rPr>
+            </w:pPr>
+            <w:r>
+              <w:rPr>
+                <w:rFonts w:ascii="Arial" w:hAnsi="Arial" w:cs="Arial"/>
+                <w:sz w:val="24"/>
+                <w:szCs w:val="24"/>
+              </w:rPr>
+              <w:t xml:space="preserve">Dam: </w:t>
             </w:r>
             <w:r>
               <w:rPr>
@@ -7073,23 +6656,13 @@
                 <w:szCs w:val="24"/>
               </w:rPr>
             </w:pPr>
-            <w:proofErr w:type="spellStart"/>
-            <w:r>
-              <w:rPr>
-                <w:rFonts w:ascii="Arial" w:hAnsi="Arial" w:cs="Arial"/>
-                <w:sz w:val="24"/>
-                <w:szCs w:val="24"/>
-              </w:rPr>
-              <w:t>Reservoir</w:t>
-            </w:r>
-            <w:proofErr w:type="spellEnd"/>
-            <w:r>
-              <w:rPr>
-                <w:rFonts w:ascii="Arial" w:hAnsi="Arial" w:cs="Arial"/>
-                <w:sz w:val="24"/>
-                <w:szCs w:val="24"/>
-              </w:rPr>
-              <w:t>: E</w:t>
+            <w:r>
+              <w:rPr>
+                <w:rFonts w:ascii="Arial" w:hAnsi="Arial" w:cs="Arial"/>
+                <w:sz w:val="24"/>
+                <w:szCs w:val="24"/>
+              </w:rPr>
+              <w:t>Reservoir: E</w:t>
             </w:r>
             <w:r>
               <w:rPr>
@@ -7109,8 +6682,7 @@
                 <w:szCs w:val="24"/>
               </w:rPr>
             </w:pPr>
-            <w:bookmarkStart w:id="9" w:name="OLE_LINK16"/>
-            <w:proofErr w:type="spellStart"/>
+            <w:bookmarkStart w:id="10" w:name="OLE_LINK16"/>
             <w:r>
               <w:rPr>
                 <w:rFonts w:ascii="Arial" w:hAnsi="Arial" w:cs="Arial"/>
@@ -7119,8 +6691,7 @@
               </w:rPr>
               <w:t>Penstocks</w:t>
             </w:r>
-            <w:bookmarkEnd w:id="9"/>
-            <w:proofErr w:type="spellEnd"/>
+            <w:bookmarkEnd w:id="10"/>
             <w:r>
               <w:rPr>
                 <w:rFonts w:ascii="Arial" w:hAnsi="Arial" w:cs="Arial"/>
@@ -7147,43 +6718,15 @@
                 <w:szCs w:val="24"/>
               </w:rPr>
             </w:pPr>
-            <w:bookmarkStart w:id="10" w:name="OLE_LINK17"/>
-            <w:bookmarkStart w:id="11" w:name="OLE_LINK18"/>
-            <w:proofErr w:type="spellStart"/>
-            <w:r>
-              <w:rPr>
-                <w:rFonts w:ascii="Arial" w:hAnsi="Arial" w:cs="Arial"/>
-                <w:sz w:val="24"/>
-                <w:szCs w:val="24"/>
-              </w:rPr>
-              <w:t>Intake</w:t>
-            </w:r>
-            <w:proofErr w:type="spellEnd"/>
-            <w:r>
-              <w:rPr>
-                <w:rFonts w:ascii="Arial" w:hAnsi="Arial" w:cs="Arial"/>
-                <w:sz w:val="24"/>
-                <w:szCs w:val="24"/>
-              </w:rPr>
-              <w:t xml:space="preserve"> y control </w:t>
-            </w:r>
-            <w:proofErr w:type="spellStart"/>
-            <w:r>
-              <w:rPr>
-                <w:rFonts w:ascii="Arial" w:hAnsi="Arial" w:cs="Arial"/>
-                <w:sz w:val="24"/>
-                <w:szCs w:val="24"/>
-              </w:rPr>
-              <w:t>gate</w:t>
-            </w:r>
-            <w:proofErr w:type="spellEnd"/>
-            <w:r>
-              <w:rPr>
-                <w:rFonts w:ascii="Arial" w:hAnsi="Arial" w:cs="Arial"/>
-                <w:sz w:val="24"/>
-                <w:szCs w:val="24"/>
-              </w:rPr>
-              <w:t>: C</w:t>
+            <w:bookmarkStart w:id="11" w:name="OLE_LINK17"/>
+            <w:bookmarkStart w:id="12" w:name="OLE_LINK18"/>
+            <w:r>
+              <w:rPr>
+                <w:rFonts w:ascii="Arial" w:hAnsi="Arial" w:cs="Arial"/>
+                <w:sz w:val="24"/>
+                <w:szCs w:val="24"/>
+              </w:rPr>
+              <w:t>Intake y control gate: C</w:t>
             </w:r>
             <w:r>
               <w:rPr>
@@ -7232,9 +6775,8 @@
                 <w:szCs w:val="24"/>
                 <w:lang w:val="en-US"/>
               </w:rPr>
-              <w:t xml:space="preserve">Turbine: </w:t>
-            </w:r>
-            <w:proofErr w:type="spellStart"/>
+              <w:t>Turbine: T</w:t>
+            </w:r>
             <w:r>
               <w:rPr>
                 <w:rFonts w:ascii="Arial" w:hAnsi="Arial" w:cs="Arial"/>
@@ -7242,29 +6784,28 @@
                 <w:szCs w:val="24"/>
                 <w:lang w:val="en-US"/>
               </w:rPr>
-              <w:t>T</w:t>
-            </w:r>
-            <w:r>
+              <w:t>urbina</w:t>
+            </w:r>
+          </w:p>
+          <w:p>
+            <w:pPr>
+              <w:spacing w:line="360" w:lineRule="auto"/>
               <w:rPr>
                 <w:rFonts w:ascii="Arial" w:hAnsi="Arial" w:cs="Arial"/>
                 <w:sz w:val="24"/>
                 <w:szCs w:val="24"/>
                 <w:lang w:val="en-US"/>
               </w:rPr>
-              <w:t>urbina</w:t>
-            </w:r>
-            <w:proofErr w:type="spellEnd"/>
-          </w:p>
-          <w:p>
-            <w:pPr>
-              <w:spacing w:line="360" w:lineRule="auto"/>
+            </w:pPr>
+            <w:r>
               <w:rPr>
                 <w:rFonts w:ascii="Arial" w:hAnsi="Arial" w:cs="Arial"/>
                 <w:sz w:val="24"/>
                 <w:szCs w:val="24"/>
                 <w:lang w:val="en-US"/>
               </w:rPr>
-            </w:pPr>
+              <w:t>Outflow: D</w:t>
+            </w:r>
             <w:r>
               <w:rPr>
                 <w:rFonts w:ascii="Arial" w:hAnsi="Arial" w:cs="Arial"/>
@@ -7272,28 +6813,8 @@
                 <w:szCs w:val="24"/>
                 <w:lang w:val="en-US"/>
               </w:rPr>
-              <w:t xml:space="preserve">Outflow: </w:t>
-            </w:r>
-            <w:proofErr w:type="spellStart"/>
-            <w:r>
-              <w:rPr>
-                <w:rFonts w:ascii="Arial" w:hAnsi="Arial" w:cs="Arial"/>
-                <w:sz w:val="24"/>
-                <w:szCs w:val="24"/>
-                <w:lang w:val="en-US"/>
-              </w:rPr>
-              <w:t>D</w:t>
-            </w:r>
-            <w:r>
-              <w:rPr>
-                <w:rFonts w:ascii="Arial" w:hAnsi="Arial" w:cs="Arial"/>
-                <w:sz w:val="24"/>
-                <w:szCs w:val="24"/>
-                <w:lang w:val="en-US"/>
-              </w:rPr>
               <w:t>esagüe</w:t>
             </w:r>
-            <w:proofErr w:type="spellEnd"/>
           </w:p>
           <w:p>
             <w:pPr>
@@ -7331,46 +6852,25 @@
                 <w:szCs w:val="24"/>
                 <w:lang w:val="en-US"/>
               </w:rPr>
-              <w:t xml:space="preserve">Central </w:t>
-            </w:r>
-            <w:proofErr w:type="spellStart"/>
-            <w:r>
-              <w:rPr>
-                <w:rFonts w:ascii="Arial" w:hAnsi="Arial" w:cs="Arial"/>
-                <w:sz w:val="24"/>
-                <w:szCs w:val="24"/>
-                <w:lang w:val="en-US"/>
-              </w:rPr>
-              <w:t>eléctrica</w:t>
-            </w:r>
-            <w:proofErr w:type="spellEnd"/>
-          </w:p>
-          <w:p>
-            <w:pPr>
-              <w:spacing w:line="360" w:lineRule="auto"/>
-              <w:rPr>
-                <w:rFonts w:ascii="Arial" w:hAnsi="Arial" w:cs="Arial"/>
-                <w:sz w:val="24"/>
-                <w:szCs w:val="24"/>
-              </w:rPr>
-            </w:pPr>
-            <w:proofErr w:type="spellStart"/>
-            <w:r>
-              <w:rPr>
-                <w:rFonts w:ascii="Arial" w:hAnsi="Arial" w:cs="Arial"/>
-                <w:sz w:val="24"/>
-                <w:szCs w:val="24"/>
-              </w:rPr>
-              <w:t>Transformer</w:t>
-            </w:r>
-            <w:proofErr w:type="spellEnd"/>
-            <w:r>
-              <w:rPr>
-                <w:rFonts w:ascii="Arial" w:hAnsi="Arial" w:cs="Arial"/>
-                <w:sz w:val="24"/>
-                <w:szCs w:val="24"/>
-              </w:rPr>
-              <w:t>: T</w:t>
+              <w:t>Central eléctrica</w:t>
+            </w:r>
+          </w:p>
+          <w:p>
+            <w:pPr>
+              <w:spacing w:line="360" w:lineRule="auto"/>
+              <w:rPr>
+                <w:rFonts w:ascii="Arial" w:hAnsi="Arial" w:cs="Arial"/>
+                <w:sz w:val="24"/>
+                <w:szCs w:val="24"/>
+              </w:rPr>
+            </w:pPr>
+            <w:r>
+              <w:rPr>
+                <w:rFonts w:ascii="Arial" w:hAnsi="Arial" w:cs="Arial"/>
+                <w:sz w:val="24"/>
+                <w:szCs w:val="24"/>
+              </w:rPr>
+              <w:t>Transformer: T</w:t>
             </w:r>
             <w:r>
               <w:rPr>
@@ -7390,23 +6890,13 @@
                 <w:szCs w:val="24"/>
               </w:rPr>
             </w:pPr>
-            <w:proofErr w:type="spellStart"/>
-            <w:r>
-              <w:rPr>
-                <w:rFonts w:ascii="Arial" w:hAnsi="Arial" w:cs="Arial"/>
-                <w:sz w:val="24"/>
-                <w:szCs w:val="24"/>
-              </w:rPr>
-              <w:t>Generator</w:t>
-            </w:r>
-            <w:proofErr w:type="spellEnd"/>
-            <w:r>
-              <w:rPr>
-                <w:rFonts w:ascii="Arial" w:hAnsi="Arial" w:cs="Arial"/>
-                <w:sz w:val="24"/>
-                <w:szCs w:val="24"/>
-              </w:rPr>
-              <w:t>: G</w:t>
+            <w:r>
+              <w:rPr>
+                <w:rFonts w:ascii="Arial" w:hAnsi="Arial" w:cs="Arial"/>
+                <w:sz w:val="24"/>
+                <w:szCs w:val="24"/>
+              </w:rPr>
+              <w:t>Generator: G</w:t>
             </w:r>
             <w:r>
               <w:rPr>
@@ -7416,8 +6906,8 @@
               </w:rPr>
               <w:t>enerador</w:t>
             </w:r>
-            <w:bookmarkEnd w:id="10"/>
             <w:bookmarkEnd w:id="11"/>
+            <w:bookmarkEnd w:id="12"/>
           </w:p>
         </w:tc>
       </w:tr>
@@ -7619,8 +7109,8 @@
         </w:rPr>
         <w:t>La energía mecánica</w:t>
       </w:r>
-      <w:bookmarkStart w:id="12" w:name="modal_add_section-text"/>
-      <w:bookmarkEnd w:id="12"/>
+      <w:bookmarkStart w:id="13" w:name="modal_add_section-text"/>
+      <w:bookmarkEnd w:id="13"/>
     </w:p>
     <w:p>
       <w:pPr>
@@ -8395,51 +7885,7 @@
                 <w:sz w:val="24"/>
                 <w:szCs w:val="24"/>
               </w:rPr>
-              <w:t xml:space="preserve">Código </w:t>
-            </w:r>
-            <w:proofErr w:type="spellStart"/>
-            <w:r>
-              <w:rPr>
-                <w:rFonts w:ascii="Arial" w:hAnsi="Arial" w:cs="Arial"/>
-                <w:b/>
-                <w:color w:val="000000"/>
-                <w:sz w:val="24"/>
-                <w:szCs w:val="24"/>
-              </w:rPr>
-              <w:t>Shutterstock</w:t>
-            </w:r>
-            <w:proofErr w:type="spellEnd"/>
-            <w:r>
-              <w:rPr>
-                <w:rFonts w:ascii="Arial" w:hAnsi="Arial" w:cs="Arial"/>
-                <w:b/>
-                <w:color w:val="000000"/>
-                <w:sz w:val="24"/>
-                <w:szCs w:val="24"/>
-              </w:rPr>
-              <w:t xml:space="preserve"> (o URL o la ruta en </w:t>
-            </w:r>
-            <w:proofErr w:type="spellStart"/>
-            <w:r>
-              <w:rPr>
-                <w:rFonts w:ascii="Arial" w:hAnsi="Arial" w:cs="Arial"/>
-                <w:b/>
-                <w:color w:val="000000"/>
-                <w:sz w:val="24"/>
-                <w:szCs w:val="24"/>
-              </w:rPr>
-              <w:t>AulaPlaneta</w:t>
-            </w:r>
-            <w:proofErr w:type="spellEnd"/>
-            <w:r>
-              <w:rPr>
-                <w:rFonts w:ascii="Arial" w:hAnsi="Arial" w:cs="Arial"/>
-                <w:b/>
-                <w:color w:val="000000"/>
-                <w:sz w:val="24"/>
-                <w:szCs w:val="24"/>
-              </w:rPr>
-              <w:t>)</w:t>
+              <w:t>Código Shutterstock (o URL o la ruta en AulaPlaneta)</w:t>
             </w:r>
           </w:p>
         </w:tc>
@@ -9481,7 +8927,7 @@
           <w:lang w:val="es-ES"/>
         </w:rPr>
       </w:pPr>
-      <w:bookmarkStart w:id="13" w:name="modal_add_note"/>
+      <w:bookmarkStart w:id="14" w:name="modal_add_note"/>
       <w:r>
         <w:rPr>
           <w:rFonts w:ascii="Arial" w:hAnsi="Arial" w:cs="Arial"/>
@@ -9734,51 +9180,7 @@
                 <w:sz w:val="24"/>
                 <w:szCs w:val="24"/>
               </w:rPr>
-              <w:t xml:space="preserve">Código </w:t>
-            </w:r>
-            <w:proofErr w:type="spellStart"/>
-            <w:r>
-              <w:rPr>
-                <w:rFonts w:ascii="Arial" w:hAnsi="Arial" w:cs="Arial"/>
-                <w:b/>
-                <w:color w:val="000000"/>
-                <w:sz w:val="24"/>
-                <w:szCs w:val="24"/>
-              </w:rPr>
-              <w:t>Shutterstock</w:t>
-            </w:r>
-            <w:proofErr w:type="spellEnd"/>
-            <w:r>
-              <w:rPr>
-                <w:rFonts w:ascii="Arial" w:hAnsi="Arial" w:cs="Arial"/>
-                <w:b/>
-                <w:color w:val="000000"/>
-                <w:sz w:val="24"/>
-                <w:szCs w:val="24"/>
-              </w:rPr>
-              <w:t xml:space="preserve"> (o URL o la ruta en </w:t>
-            </w:r>
-            <w:proofErr w:type="spellStart"/>
-            <w:r>
-              <w:rPr>
-                <w:rFonts w:ascii="Arial" w:hAnsi="Arial" w:cs="Arial"/>
-                <w:b/>
-                <w:color w:val="000000"/>
-                <w:sz w:val="24"/>
-                <w:szCs w:val="24"/>
-              </w:rPr>
-              <w:t>AulaPlaneta</w:t>
-            </w:r>
-            <w:proofErr w:type="spellEnd"/>
-            <w:r>
-              <w:rPr>
-                <w:rFonts w:ascii="Arial" w:hAnsi="Arial" w:cs="Arial"/>
-                <w:b/>
-                <w:color w:val="000000"/>
-                <w:sz w:val="24"/>
-                <w:szCs w:val="24"/>
-              </w:rPr>
-              <w:t>)</w:t>
+              <w:t>Código Shutterstock (o URL o la ruta en AulaPlaneta)</w:t>
             </w:r>
           </w:p>
         </w:tc>
@@ -10557,31 +9959,8 @@
                 <w:sz w:val="24"/>
                 <w:szCs w:val="24"/>
               </w:rPr>
-              <w:t xml:space="preserve">Código </w:t>
-            </w:r>
-            <w:proofErr w:type="spellStart"/>
-            <w:r>
-              <w:rPr>
-                <w:rFonts w:ascii="Arial" w:hAnsi="Arial" w:cs="Arial"/>
-                <w:b/>
-                <w:color w:val="000000"/>
-                <w:sz w:val="24"/>
-                <w:szCs w:val="24"/>
-              </w:rPr>
-              <w:t>Shutterstock</w:t>
-            </w:r>
-            <w:proofErr w:type="spellEnd"/>
-            <w:r>
-              <w:rPr>
-                <w:rFonts w:ascii="Arial" w:hAnsi="Arial" w:cs="Arial"/>
-                <w:b/>
-                <w:color w:val="000000"/>
-                <w:sz w:val="24"/>
-                <w:szCs w:val="24"/>
-              </w:rPr>
-              <w:t xml:space="preserve"> (o URL o la ruta en </w:t>
-            </w:r>
-            <w:proofErr w:type="spellStart"/>
+              <w:t xml:space="preserve">Código Shutterstock (o URL o la ruta en </w:t>
+            </w:r>
             <w:r>
               <w:rPr>
                 <w:rFonts w:ascii="Arial" w:hAnsi="Arial" w:cs="Arial"/>
@@ -10591,18 +9970,7 @@
                 <w:szCs w:val="24"/>
               </w:rPr>
               <w:lastRenderedPageBreak/>
-              <w:t>AulaPlaneta</w:t>
-            </w:r>
-            <w:proofErr w:type="spellEnd"/>
-            <w:r>
-              <w:rPr>
-                <w:rFonts w:ascii="Arial" w:hAnsi="Arial" w:cs="Arial"/>
-                <w:b/>
-                <w:color w:val="000000"/>
-                <w:sz w:val="24"/>
-                <w:szCs w:val="24"/>
-              </w:rPr>
-              <w:t>)</w:t>
+              <w:t>AulaPlaneta)</w:t>
             </w:r>
           </w:p>
         </w:tc>
@@ -11403,7 +10771,7 @@
           <w:highlight w:val="yellow"/>
           <w:lang w:val="es-ES"/>
         </w:rPr>
-        <w:t xml:space="preserve">A diario puedes experimentar la transferencia de carga entre los objetos. Por ejemplo, </w:t>
+        <w:t xml:space="preserve">A diario puedes experimentar la transferencia de carga entre los objetos. Por ejemplo, cuando caminas y las suelas de tus zapatos rozan el tapete, estas adquieren cargas negativas </w:t>
       </w:r>
       <w:r>
         <w:rPr>
@@ -11412,7 +10780,7 @@
           <w:highlight w:val="yellow"/>
           <w:lang w:val="es-ES"/>
         </w:rPr>
-        <w:t xml:space="preserve">cuando caminas y las suelas de tus zapatos rozan el tapete, </w:t>
+        <w:t xml:space="preserve">(electrones) </w:t>
       </w:r>
       <w:r>
         <w:rPr>
@@ -11421,43 +10789,7 @@
           <w:highlight w:val="yellow"/>
           <w:lang w:val="es-ES"/>
         </w:rPr>
-        <w:t xml:space="preserve">estas adquieren cargas negativas </w:t>
-      </w:r>
-      <w:r>
-        <w:rPr>
-          <w:rStyle w:val="un"/>
-          <w:rFonts w:ascii="Arial" w:hAnsi="Arial" w:cs="Arial"/>
-          <w:highlight w:val="yellow"/>
-          <w:lang w:val="es-ES"/>
-        </w:rPr>
-        <w:t xml:space="preserve">(electrones) </w:t>
-      </w:r>
-      <w:r>
-        <w:rPr>
-          <w:rStyle w:val="un"/>
-          <w:rFonts w:ascii="Arial" w:hAnsi="Arial" w:cs="Arial"/>
-          <w:highlight w:val="yellow"/>
-          <w:lang w:val="es-ES"/>
-        </w:rPr>
-        <w:t>mientras el tapete,</w:t>
-      </w:r>
-      <w:r>
-        <w:rPr>
-          <w:rStyle w:val="un"/>
-          <w:rFonts w:ascii="Arial" w:hAnsi="Arial" w:cs="Arial"/>
-          <w:highlight w:val="yellow"/>
-          <w:lang w:val="es-ES"/>
-        </w:rPr>
-        <w:t xml:space="preserve"> cargas positivas. De la misma manera como los cuerpos adquieren carga tambi</w:t>
-      </w:r>
-      <w:r>
-        <w:rPr>
-          <w:rStyle w:val="un"/>
-          <w:rFonts w:ascii="Arial" w:hAnsi="Arial" w:cs="Arial"/>
-          <w:highlight w:val="yellow"/>
-          <w:lang w:val="es-ES"/>
-        </w:rPr>
-        <w:t>én</w:t>
+        <w:t>mientras el tapete, cargas positivas. De la misma manera como los cuerpos adquieren carga también</w:t>
       </w:r>
       <w:r>
         <w:rPr>
@@ -12246,51 +11578,7 @@
                 <w:sz w:val="24"/>
                 <w:szCs w:val="24"/>
               </w:rPr>
-              <w:t xml:space="preserve">Código </w:t>
-            </w:r>
-            <w:proofErr w:type="spellStart"/>
-            <w:r>
-              <w:rPr>
-                <w:rFonts w:ascii="Arial" w:hAnsi="Arial" w:cs="Arial"/>
-                <w:b/>
-                <w:color w:val="000000"/>
-                <w:sz w:val="24"/>
-                <w:szCs w:val="24"/>
-              </w:rPr>
-              <w:t>Shutterstock</w:t>
-            </w:r>
-            <w:proofErr w:type="spellEnd"/>
-            <w:r>
-              <w:rPr>
-                <w:rFonts w:ascii="Arial" w:hAnsi="Arial" w:cs="Arial"/>
-                <w:b/>
-                <w:color w:val="000000"/>
-                <w:sz w:val="24"/>
-                <w:szCs w:val="24"/>
-              </w:rPr>
-              <w:t xml:space="preserve"> (o URL o la ruta en </w:t>
-            </w:r>
-            <w:proofErr w:type="spellStart"/>
-            <w:r>
-              <w:rPr>
-                <w:rFonts w:ascii="Arial" w:hAnsi="Arial" w:cs="Arial"/>
-                <w:b/>
-                <w:color w:val="000000"/>
-                <w:sz w:val="24"/>
-                <w:szCs w:val="24"/>
-              </w:rPr>
-              <w:t>AulaPlaneta</w:t>
-            </w:r>
-            <w:proofErr w:type="spellEnd"/>
-            <w:r>
-              <w:rPr>
-                <w:rFonts w:ascii="Arial" w:hAnsi="Arial" w:cs="Arial"/>
-                <w:b/>
-                <w:color w:val="000000"/>
-                <w:sz w:val="24"/>
-                <w:szCs w:val="24"/>
-              </w:rPr>
-              <w:t>)</w:t>
+              <w:t>Código Shutterstock (o URL o la ruta en AulaPlaneta)</w:t>
             </w:r>
           </w:p>
         </w:tc>
@@ -12309,7 +11597,7 @@
                 <w:shd w:val="clear" w:color="auto" w:fill="FFFFFF"/>
               </w:rPr>
             </w:pPr>
-            <w:bookmarkStart w:id="14" w:name="OLE_LINK21"/>
+            <w:bookmarkStart w:id="15" w:name="OLE_LINK21"/>
             <w:r>
               <w:rPr>
                 <w:rFonts w:ascii="Arial" w:hAnsi="Arial" w:cs="Arial"/>
@@ -12320,7 +11608,7 @@
               </w:rPr>
               <w:t>111677186</w:t>
             </w:r>
-            <w:bookmarkEnd w:id="14"/>
+            <w:bookmarkEnd w:id="15"/>
           </w:p>
           <w:p>
             <w:pPr>
@@ -12435,7 +11723,6 @@
                 <w:lang w:val="es-ES"/>
               </w:rPr>
             </w:pPr>
-            <w:proofErr w:type="spellStart"/>
             <w:r>
               <w:rPr>
                 <w:rFonts w:ascii="Arial" w:hAnsi="Arial" w:cs="Arial"/>
@@ -12444,31 +11731,26 @@
                 <w:szCs w:val="24"/>
                 <w:lang w:val="es-ES"/>
               </w:rPr>
-              <w:t>Absolute</w:t>
-            </w:r>
-            <w:proofErr w:type="spellEnd"/>
-            <w:r>
-              <w:rPr>
-                <w:rFonts w:ascii="Arial" w:hAnsi="Arial" w:cs="Arial"/>
-                <w:color w:val="FF0000"/>
+              <w:t>Absolute zero</w:t>
+            </w:r>
+            <w:r>
+              <w:rPr>
+                <w:rFonts w:ascii="Arial" w:hAnsi="Arial" w:cs="Arial"/>
                 <w:sz w:val="24"/>
                 <w:szCs w:val="24"/>
                 <w:lang w:val="es-ES"/>
               </w:rPr>
-              <w:t xml:space="preserve"> </w:t>
-            </w:r>
-            <w:proofErr w:type="spellStart"/>
-            <w:r>
-              <w:rPr>
-                <w:rFonts w:ascii="Arial" w:hAnsi="Arial" w:cs="Arial"/>
-                <w:color w:val="FF0000"/>
+              <w:t xml:space="preserve">: </w:t>
+            </w:r>
+            <w:r>
+              <w:rPr>
+                <w:rFonts w:ascii="Arial" w:hAnsi="Arial" w:cs="Arial"/>
                 <w:sz w:val="24"/>
                 <w:szCs w:val="24"/>
                 <w:lang w:val="es-ES"/>
               </w:rPr>
-              <w:t>zero</w:t>
-            </w:r>
-            <w:proofErr w:type="spellEnd"/>
+              <w:t>C</w:t>
+            </w:r>
             <w:r>
               <w:rPr>
                 <w:rFonts w:ascii="Arial" w:hAnsi="Arial" w:cs="Arial"/>
@@ -12476,7 +11758,7 @@
                 <w:szCs w:val="24"/>
                 <w:lang w:val="es-ES"/>
               </w:rPr>
-              <w:t xml:space="preserve">: </w:t>
+              <w:t xml:space="preserve">ero </w:t>
             </w:r>
             <w:r>
               <w:rPr>
@@ -12485,223 +11767,118 @@
                 <w:szCs w:val="24"/>
                 <w:lang w:val="es-ES"/>
               </w:rPr>
-              <w:t>C</w:t>
-            </w:r>
-            <w:r>
+              <w:t>absoluto</w:t>
+            </w:r>
+          </w:p>
+          <w:p>
+            <w:pPr>
+              <w:spacing w:line="360" w:lineRule="auto"/>
               <w:rPr>
                 <w:rFonts w:ascii="Arial" w:hAnsi="Arial" w:cs="Arial"/>
                 <w:sz w:val="24"/>
                 <w:szCs w:val="24"/>
                 <w:lang w:val="es-ES"/>
               </w:rPr>
-              <w:t xml:space="preserve">ero </w:t>
-            </w:r>
-            <w:r>
-              <w:rPr>
-                <w:rFonts w:ascii="Arial" w:hAnsi="Arial" w:cs="Arial"/>
-                <w:sz w:val="24"/>
-                <w:szCs w:val="24"/>
-                <w:lang w:val="es-ES"/>
-              </w:rPr>
-              <w:t>absoluto</w:t>
-            </w:r>
-          </w:p>
-          <w:p>
-            <w:pPr>
-              <w:spacing w:line="360" w:lineRule="auto"/>
-              <w:rPr>
-                <w:rFonts w:ascii="Arial" w:hAnsi="Arial" w:cs="Arial"/>
-                <w:sz w:val="24"/>
-                <w:szCs w:val="24"/>
-                <w:lang w:val="es-ES"/>
-              </w:rPr>
-            </w:pPr>
-            <w:proofErr w:type="spellStart"/>
+            </w:pPr>
             <w:r>
               <w:rPr>
                 <w:rFonts w:ascii="Arial" w:hAnsi="Arial" w:cs="Arial"/>
                 <w:color w:val="FF0000"/>
                 <w:lang w:val="es-ES"/>
               </w:rPr>
-              <w:t>The</w:t>
-            </w:r>
-            <w:proofErr w:type="spellEnd"/>
+              <w:t>The freezing point of wa</w:t>
+            </w:r>
             <w:r>
               <w:rPr>
                 <w:rFonts w:ascii="Arial" w:hAnsi="Arial" w:cs="Arial"/>
                 <w:color w:val="FF0000"/>
                 <w:lang w:val="es-ES"/>
               </w:rPr>
+              <w:t>ter</w:t>
+            </w:r>
+            <w:r>
+              <w:rPr>
+                <w:rFonts w:ascii="Arial" w:hAnsi="Arial" w:cs="Arial"/>
+                <w:lang w:val="es-ES"/>
+              </w:rPr>
+              <w:t xml:space="preserve">: </w:t>
+            </w:r>
+            <w:r>
+              <w:rPr>
+                <w:rFonts w:ascii="Arial" w:hAnsi="Arial" w:cs="Arial"/>
+                <w:lang w:val="es-ES"/>
+              </w:rPr>
+              <w:t xml:space="preserve">Punto </w:t>
+            </w:r>
+            <w:r>
+              <w:rPr>
+                <w:rFonts w:ascii="Arial" w:hAnsi="Arial" w:cs="Arial"/>
+                <w:lang w:val="es-ES"/>
+              </w:rPr>
+              <w:t>de fusión</w:t>
+            </w:r>
+            <w:r>
+              <w:rPr>
+                <w:rFonts w:ascii="Arial" w:hAnsi="Arial" w:cs="Arial"/>
+                <w:lang w:val="es-ES"/>
+              </w:rPr>
               <w:t xml:space="preserve"> </w:t>
             </w:r>
-            <w:proofErr w:type="spellStart"/>
+            <w:r>
+              <w:rPr>
+                <w:rFonts w:ascii="Arial" w:hAnsi="Arial" w:cs="Arial"/>
+                <w:lang w:val="es-ES"/>
+              </w:rPr>
+              <w:t>del agua</w:t>
+            </w:r>
+          </w:p>
+          <w:p>
+            <w:pPr>
+              <w:spacing w:line="360" w:lineRule="auto"/>
+              <w:rPr>
+                <w:rFonts w:ascii="Arial" w:hAnsi="Arial" w:cs="Arial"/>
+                <w:sz w:val="24"/>
+                <w:szCs w:val="24"/>
+                <w:lang w:val="en-US"/>
+              </w:rPr>
+            </w:pPr>
             <w:r>
               <w:rPr>
                 <w:rFonts w:ascii="Arial" w:hAnsi="Arial" w:cs="Arial"/>
                 <w:color w:val="FF0000"/>
-                <w:lang w:val="es-ES"/>
-              </w:rPr>
-              <w:t>freezing</w:t>
-            </w:r>
-            <w:proofErr w:type="spellEnd"/>
-            <w:r>
-              <w:rPr>
-                <w:rFonts w:ascii="Arial" w:hAnsi="Arial" w:cs="Arial"/>
-                <w:color w:val="FF0000"/>
-                <w:lang w:val="es-ES"/>
+                <w:sz w:val="24"/>
+                <w:szCs w:val="24"/>
+                <w:lang w:val="en-US"/>
+              </w:rPr>
+              <w:t>The boiling point of water:</w:t>
+            </w:r>
+            <w:r>
+              <w:rPr>
+                <w:rFonts w:ascii="Arial" w:hAnsi="Arial" w:cs="Arial"/>
+                <w:sz w:val="24"/>
+                <w:szCs w:val="24"/>
+                <w:lang w:val="en-US"/>
               </w:rPr>
               <w:t xml:space="preserve"> </w:t>
             </w:r>
-            <w:proofErr w:type="spellStart"/>
-            <w:r>
-              <w:rPr>
-                <w:rFonts w:ascii="Arial" w:hAnsi="Arial" w:cs="Arial"/>
-                <w:color w:val="FF0000"/>
-                <w:lang w:val="es-ES"/>
-              </w:rPr>
-              <w:t>point</w:t>
-            </w:r>
-            <w:proofErr w:type="spellEnd"/>
-            <w:r>
-              <w:rPr>
-                <w:rFonts w:ascii="Arial" w:hAnsi="Arial" w:cs="Arial"/>
-                <w:color w:val="FF0000"/>
-                <w:lang w:val="es-ES"/>
-              </w:rPr>
-              <w:t xml:space="preserve"> of </w:t>
-            </w:r>
-            <w:proofErr w:type="spellStart"/>
-            <w:r>
-              <w:rPr>
-                <w:rFonts w:ascii="Arial" w:hAnsi="Arial" w:cs="Arial"/>
-                <w:color w:val="FF0000"/>
-                <w:lang w:val="es-ES"/>
-              </w:rPr>
-              <w:t>wa</w:t>
-            </w:r>
-            <w:r>
-              <w:rPr>
-                <w:rFonts w:ascii="Arial" w:hAnsi="Arial" w:cs="Arial"/>
-                <w:color w:val="FF0000"/>
-                <w:lang w:val="es-ES"/>
-              </w:rPr>
-              <w:t>ter</w:t>
-            </w:r>
-            <w:proofErr w:type="spellEnd"/>
-            <w:r>
-              <w:rPr>
-                <w:rFonts w:ascii="Arial" w:hAnsi="Arial" w:cs="Arial"/>
-                <w:lang w:val="es-ES"/>
-              </w:rPr>
-              <w:t xml:space="preserve">: </w:t>
-            </w:r>
-            <w:r>
-              <w:rPr>
-                <w:rFonts w:ascii="Arial" w:hAnsi="Arial" w:cs="Arial"/>
-                <w:lang w:val="es-ES"/>
-              </w:rPr>
-              <w:t xml:space="preserve">Punto </w:t>
-            </w:r>
-            <w:r>
-              <w:rPr>
-                <w:rFonts w:ascii="Arial" w:hAnsi="Arial" w:cs="Arial"/>
-                <w:lang w:val="es-ES"/>
-              </w:rPr>
-              <w:t>de fusión</w:t>
-            </w:r>
-            <w:r>
-              <w:rPr>
-                <w:rFonts w:ascii="Arial" w:hAnsi="Arial" w:cs="Arial"/>
-                <w:lang w:val="es-ES"/>
-              </w:rPr>
-              <w:t xml:space="preserve"> </w:t>
-            </w:r>
-            <w:r>
-              <w:rPr>
-                <w:rFonts w:ascii="Arial" w:hAnsi="Arial" w:cs="Arial"/>
-                <w:lang w:val="es-ES"/>
-              </w:rPr>
-              <w:t>del agua</w:t>
-            </w:r>
-          </w:p>
-          <w:p>
-            <w:pPr>
-              <w:spacing w:line="360" w:lineRule="auto"/>
+            <w:r>
               <w:rPr>
                 <w:rFonts w:ascii="Arial" w:hAnsi="Arial" w:cs="Arial"/>
                 <w:sz w:val="24"/>
                 <w:szCs w:val="24"/>
                 <w:lang w:val="en-US"/>
               </w:rPr>
-            </w:pPr>
-            <w:r>
-              <w:rPr>
-                <w:rFonts w:ascii="Arial" w:hAnsi="Arial" w:cs="Arial"/>
-                <w:color w:val="FF0000"/>
+              <w:t>P</w:t>
+            </w:r>
+            <w:r>
+              <w:rPr>
+                <w:rFonts w:ascii="Arial" w:hAnsi="Arial" w:cs="Arial"/>
                 <w:sz w:val="24"/>
                 <w:szCs w:val="24"/>
                 <w:lang w:val="en-US"/>
               </w:rPr>
-              <w:t>The boiling point of water:</w:t>
-            </w:r>
-            <w:r>
-              <w:rPr>
-                <w:rFonts w:ascii="Arial" w:hAnsi="Arial" w:cs="Arial"/>
-                <w:sz w:val="24"/>
-                <w:szCs w:val="24"/>
-                <w:lang w:val="en-US"/>
-              </w:rPr>
-              <w:t xml:space="preserve"> </w:t>
-            </w:r>
-            <w:r>
-              <w:rPr>
-                <w:rFonts w:ascii="Arial" w:hAnsi="Arial" w:cs="Arial"/>
-                <w:sz w:val="24"/>
-                <w:szCs w:val="24"/>
-                <w:lang w:val="en-US"/>
-              </w:rPr>
-              <w:t>P</w:t>
-            </w:r>
-            <w:r>
-              <w:rPr>
-                <w:rFonts w:ascii="Arial" w:hAnsi="Arial" w:cs="Arial"/>
-                <w:sz w:val="24"/>
-                <w:szCs w:val="24"/>
-                <w:lang w:val="en-US"/>
-              </w:rPr>
-              <w:t xml:space="preserve">unto de </w:t>
-            </w:r>
-            <w:proofErr w:type="spellStart"/>
-            <w:r>
-              <w:rPr>
-                <w:rFonts w:ascii="Arial" w:hAnsi="Arial" w:cs="Arial"/>
-                <w:sz w:val="24"/>
-                <w:szCs w:val="24"/>
-                <w:lang w:val="en-US"/>
-              </w:rPr>
-              <w:t>ebullición</w:t>
-            </w:r>
-            <w:proofErr w:type="spellEnd"/>
-            <w:r>
-              <w:rPr>
-                <w:rFonts w:ascii="Arial" w:hAnsi="Arial" w:cs="Arial"/>
-                <w:sz w:val="24"/>
-                <w:szCs w:val="24"/>
-                <w:lang w:val="en-US"/>
-              </w:rPr>
-              <w:t xml:space="preserve"> del </w:t>
-            </w:r>
-            <w:proofErr w:type="spellStart"/>
-            <w:r>
-              <w:rPr>
-                <w:rFonts w:ascii="Arial" w:hAnsi="Arial" w:cs="Arial"/>
-                <w:sz w:val="24"/>
-                <w:szCs w:val="24"/>
-                <w:lang w:val="en-US"/>
-              </w:rPr>
-              <w:t>agua</w:t>
-            </w:r>
-            <w:proofErr w:type="spellEnd"/>
+              <w:t>unto de ebullición del agua</w:t>
+            </w:r>
           </w:p>
         </w:tc>
       </w:tr>
@@ -12820,27 +11997,7 @@
                 <w:szCs w:val="24"/>
                 <w:lang w:val="es-ES"/>
               </w:rPr>
-              <w:t xml:space="preserve"> son: Celsius (</w:t>
-            </w:r>
-            <w:proofErr w:type="spellStart"/>
-            <w:r>
-              <w:rPr>
-                <w:rFonts w:ascii="Arial" w:hAnsi="Arial" w:cs="Arial"/>
-                <w:sz w:val="24"/>
-                <w:szCs w:val="24"/>
-                <w:lang w:val="es-ES"/>
-              </w:rPr>
-              <w:t>Cº</w:t>
-            </w:r>
-            <w:proofErr w:type="spellEnd"/>
-            <w:r>
-              <w:rPr>
-                <w:rFonts w:ascii="Arial" w:hAnsi="Arial" w:cs="Arial"/>
-                <w:sz w:val="24"/>
-                <w:szCs w:val="24"/>
-                <w:lang w:val="es-ES"/>
-              </w:rPr>
-              <w:t>), Kelvin (K) y Fahrenheit (F)</w:t>
+              <w:t xml:space="preserve"> son: Celsius (Cº), Kelvin (K) y Fahrenheit (F)</w:t>
             </w:r>
             <w:r>
               <w:rPr>
@@ -13288,25 +12445,7 @@
           <w:rFonts w:ascii="Arial" w:hAnsi="Arial" w:cs="Arial"/>
           <w:lang w:val="es-ES"/>
         </w:rPr>
-        <w:t xml:space="preserve">Una pila o una batería se </w:t>
-      </w:r>
-      <w:proofErr w:type="gramStart"/>
-      <w:r>
-        <w:rPr>
-          <w:rStyle w:val="un"/>
-          <w:rFonts w:ascii="Arial" w:hAnsi="Arial" w:cs="Arial"/>
-          <w:lang w:val="es-ES"/>
-        </w:rPr>
-        <w:t>almacena</w:t>
-      </w:r>
-      <w:proofErr w:type="gramEnd"/>
-      <w:r>
-        <w:rPr>
-          <w:rStyle w:val="un"/>
-          <w:rFonts w:ascii="Arial" w:hAnsi="Arial" w:cs="Arial"/>
-          <w:lang w:val="es-ES"/>
-        </w:rPr>
-        <w:t xml:space="preserve"> energía química</w:t>
+        <w:t>Una pila o una batería se almacena energía química</w:t>
       </w:r>
       <w:r>
         <w:rPr>
@@ -13412,9 +12551,9 @@
           <w:lang w:val="es-ES"/>
         </w:rPr>
       </w:pPr>
-      <w:bookmarkStart w:id="15" w:name="media-popup-all"/>
-      <w:bookmarkEnd w:id="13"/>
-      <w:bookmarkEnd w:id="15"/>
+      <w:bookmarkStart w:id="16" w:name="media-popup-all"/>
+      <w:bookmarkEnd w:id="14"/>
+      <w:bookmarkEnd w:id="16"/>
       <w:r>
         <w:rPr>
           <w:rFonts w:ascii="Arial" w:hAnsi="Arial" w:cs="Arial"/>
@@ -13804,51 +12943,7 @@
                 <w:sz w:val="24"/>
                 <w:szCs w:val="24"/>
               </w:rPr>
-              <w:t xml:space="preserve">Código </w:t>
-            </w:r>
-            <w:proofErr w:type="spellStart"/>
-            <w:r>
-              <w:rPr>
-                <w:rFonts w:ascii="Arial" w:hAnsi="Arial" w:cs="Arial"/>
-                <w:b/>
-                <w:color w:val="000000"/>
-                <w:sz w:val="24"/>
-                <w:szCs w:val="24"/>
-              </w:rPr>
-              <w:t>Shutterstock</w:t>
-            </w:r>
-            <w:proofErr w:type="spellEnd"/>
-            <w:r>
-              <w:rPr>
-                <w:rFonts w:ascii="Arial" w:hAnsi="Arial" w:cs="Arial"/>
-                <w:b/>
-                <w:color w:val="000000"/>
-                <w:sz w:val="24"/>
-                <w:szCs w:val="24"/>
-              </w:rPr>
-              <w:t xml:space="preserve"> (o URL o la ruta en </w:t>
-            </w:r>
-            <w:proofErr w:type="spellStart"/>
-            <w:r>
-              <w:rPr>
-                <w:rFonts w:ascii="Arial" w:hAnsi="Arial" w:cs="Arial"/>
-                <w:b/>
-                <w:color w:val="000000"/>
-                <w:sz w:val="24"/>
-                <w:szCs w:val="24"/>
-              </w:rPr>
-              <w:t>AulaPlaneta</w:t>
-            </w:r>
-            <w:proofErr w:type="spellEnd"/>
-            <w:r>
-              <w:rPr>
-                <w:rFonts w:ascii="Arial" w:hAnsi="Arial" w:cs="Arial"/>
-                <w:b/>
-                <w:color w:val="000000"/>
-                <w:sz w:val="24"/>
-                <w:szCs w:val="24"/>
-              </w:rPr>
-              <w:t>)</w:t>
+              <w:t>Código Shutterstock (o URL o la ruta en AulaPlaneta)</w:t>
             </w:r>
           </w:p>
         </w:tc>
@@ -13867,8 +12962,8 @@
                 <w:shd w:val="clear" w:color="auto" w:fill="FFFFFF"/>
               </w:rPr>
             </w:pPr>
-            <w:bookmarkStart w:id="16" w:name="OLE_LINK22"/>
-            <w:bookmarkStart w:id="17" w:name="OLE_LINK23"/>
+            <w:bookmarkStart w:id="17" w:name="OLE_LINK22"/>
+            <w:bookmarkStart w:id="18" w:name="OLE_LINK23"/>
             <w:r>
               <w:rPr>
                 <w:rFonts w:ascii="Arial" w:hAnsi="Arial" w:cs="Arial"/>
@@ -13879,8 +12974,8 @@
               </w:rPr>
               <w:t>147596591</w:t>
             </w:r>
-            <w:bookmarkEnd w:id="16"/>
             <w:bookmarkEnd w:id="17"/>
+            <w:bookmarkEnd w:id="18"/>
           </w:p>
           <w:p>
             <w:pPr>
@@ -14327,51 +13422,7 @@
                 <w:sz w:val="24"/>
                 <w:szCs w:val="24"/>
               </w:rPr>
-              <w:t xml:space="preserve">Código </w:t>
-            </w:r>
-            <w:proofErr w:type="spellStart"/>
-            <w:r>
-              <w:rPr>
-                <w:rFonts w:ascii="Arial" w:hAnsi="Arial" w:cs="Arial"/>
-                <w:b/>
-                <w:color w:val="000000"/>
-                <w:sz w:val="24"/>
-                <w:szCs w:val="24"/>
-              </w:rPr>
-              <w:t>Shutterstock</w:t>
-            </w:r>
-            <w:proofErr w:type="spellEnd"/>
-            <w:r>
-              <w:rPr>
-                <w:rFonts w:ascii="Arial" w:hAnsi="Arial" w:cs="Arial"/>
-                <w:b/>
-                <w:color w:val="000000"/>
-                <w:sz w:val="24"/>
-                <w:szCs w:val="24"/>
-              </w:rPr>
-              <w:t xml:space="preserve"> (o URL o la ruta en </w:t>
-            </w:r>
-            <w:proofErr w:type="spellStart"/>
-            <w:r>
-              <w:rPr>
-                <w:rFonts w:ascii="Arial" w:hAnsi="Arial" w:cs="Arial"/>
-                <w:b/>
-                <w:color w:val="000000"/>
-                <w:sz w:val="24"/>
-                <w:szCs w:val="24"/>
-              </w:rPr>
-              <w:t>AulaPlaneta</w:t>
-            </w:r>
-            <w:proofErr w:type="spellEnd"/>
-            <w:r>
-              <w:rPr>
-                <w:rFonts w:ascii="Arial" w:hAnsi="Arial" w:cs="Arial"/>
-                <w:b/>
-                <w:color w:val="000000"/>
-                <w:sz w:val="24"/>
-                <w:szCs w:val="24"/>
-              </w:rPr>
-              <w:t>)</w:t>
+              <w:t>Código Shutterstock (o URL o la ruta en AulaPlaneta)</w:t>
             </w:r>
           </w:p>
         </w:tc>
@@ -14401,8 +13452,8 @@
               </w:rPr>
               <w:t> </w:t>
             </w:r>
-            <w:bookmarkStart w:id="18" w:name="OLE_LINK24"/>
-            <w:bookmarkStart w:id="19" w:name="OLE_LINK25"/>
+            <w:bookmarkStart w:id="19" w:name="OLE_LINK24"/>
+            <w:bookmarkStart w:id="20" w:name="OLE_LINK25"/>
             <w:r>
               <w:rPr>
                 <w:rFonts w:ascii="Arial" w:hAnsi="Arial" w:cs="Arial"/>
@@ -14413,8 +13464,8 @@
               </w:rPr>
               <w:t>224424208</w:t>
             </w:r>
-            <w:bookmarkEnd w:id="18"/>
             <w:bookmarkEnd w:id="19"/>
+            <w:bookmarkEnd w:id="20"/>
           </w:p>
           <w:p>
             <w:pPr>
@@ -16737,9 +15788,9 @@
                 <w:szCs w:val="24"/>
               </w:rPr>
             </w:pPr>
-            <w:bookmarkStart w:id="20" w:name="OLE_LINK28"/>
-            <w:bookmarkStart w:id="21" w:name="OLE_LINK29"/>
-            <w:bookmarkStart w:id="22" w:name="OLE_LINK30"/>
+            <w:bookmarkStart w:id="21" w:name="OLE_LINK28"/>
+            <w:bookmarkStart w:id="22" w:name="OLE_LINK29"/>
+            <w:bookmarkStart w:id="23" w:name="OLE_LINK30"/>
             <w:r>
               <w:rPr>
                 <w:rFonts w:ascii="Arial" w:hAnsi="Arial" w:cs="Arial"/>
@@ -16749,9 +15800,9 @@
               </w:rPr>
               <w:t>La energía eléctrica</w:t>
             </w:r>
-            <w:bookmarkEnd w:id="20"/>
             <w:bookmarkEnd w:id="21"/>
             <w:bookmarkEnd w:id="22"/>
+            <w:bookmarkEnd w:id="23"/>
           </w:p>
         </w:tc>
       </w:tr>
@@ -17178,51 +16229,7 @@
                 <w:sz w:val="24"/>
                 <w:szCs w:val="24"/>
               </w:rPr>
-              <w:t xml:space="preserve">Código </w:t>
-            </w:r>
-            <w:proofErr w:type="spellStart"/>
-            <w:r>
-              <w:rPr>
-                <w:rFonts w:ascii="Arial" w:hAnsi="Arial" w:cs="Arial"/>
-                <w:b/>
-                <w:color w:val="000000"/>
-                <w:sz w:val="24"/>
-                <w:szCs w:val="24"/>
-              </w:rPr>
-              <w:t>Shutterstock</w:t>
-            </w:r>
-            <w:proofErr w:type="spellEnd"/>
-            <w:r>
-              <w:rPr>
-                <w:rFonts w:ascii="Arial" w:hAnsi="Arial" w:cs="Arial"/>
-                <w:b/>
-                <w:color w:val="000000"/>
-                <w:sz w:val="24"/>
-                <w:szCs w:val="24"/>
-              </w:rPr>
-              <w:t xml:space="preserve"> (o URL o la ruta en </w:t>
-            </w:r>
-            <w:proofErr w:type="spellStart"/>
-            <w:r>
-              <w:rPr>
-                <w:rFonts w:ascii="Arial" w:hAnsi="Arial" w:cs="Arial"/>
-                <w:b/>
-                <w:color w:val="000000"/>
-                <w:sz w:val="24"/>
-                <w:szCs w:val="24"/>
-              </w:rPr>
-              <w:t>AulaPlaneta</w:t>
-            </w:r>
-            <w:proofErr w:type="spellEnd"/>
-            <w:r>
-              <w:rPr>
-                <w:rFonts w:ascii="Arial" w:hAnsi="Arial" w:cs="Arial"/>
-                <w:b/>
-                <w:color w:val="000000"/>
-                <w:sz w:val="24"/>
-                <w:szCs w:val="24"/>
-              </w:rPr>
-              <w:t>)</w:t>
+              <w:t>Código Shutterstock (o URL o la ruta en AulaPlaneta)</w:t>
             </w:r>
           </w:p>
         </w:tc>
@@ -17240,8 +16247,8 @@
                 <w:shd w:val="clear" w:color="auto" w:fill="FFFFFF"/>
               </w:rPr>
             </w:pPr>
-            <w:bookmarkStart w:id="23" w:name="OLE_LINK26"/>
-            <w:bookmarkStart w:id="24" w:name="OLE_LINK27"/>
+            <w:bookmarkStart w:id="24" w:name="OLE_LINK26"/>
+            <w:bookmarkStart w:id="25" w:name="OLE_LINK27"/>
             <w:r>
               <w:rPr>
                 <w:rFonts w:ascii="Arial" w:hAnsi="Arial" w:cs="Arial"/>
@@ -17251,8 +16258,8 @@
               </w:rPr>
               <w:t>123705166</w:t>
             </w:r>
-            <w:bookmarkEnd w:id="23"/>
             <w:bookmarkEnd w:id="24"/>
+            <w:bookmarkEnd w:id="25"/>
           </w:p>
           <w:p>
             <w:pPr>
@@ -17723,9 +16730,9 @@
                 <w:szCs w:val="24"/>
               </w:rPr>
             </w:pPr>
-            <w:bookmarkStart w:id="25" w:name="OLE_LINK31"/>
-            <w:bookmarkStart w:id="26" w:name="OLE_LINK32"/>
-            <w:bookmarkStart w:id="27" w:name="OLE_LINK33"/>
+            <w:bookmarkStart w:id="26" w:name="OLE_LINK31"/>
+            <w:bookmarkStart w:id="27" w:name="OLE_LINK32"/>
+            <w:bookmarkStart w:id="28" w:name="OLE_LINK33"/>
             <w:r>
               <w:rPr>
                 <w:rFonts w:ascii="Arial" w:hAnsi="Arial" w:cs="Arial"/>
@@ -17744,9 +16751,9 @@
               </w:rPr>
               <w:t>las fuentes de energía</w:t>
             </w:r>
-            <w:bookmarkEnd w:id="25"/>
             <w:bookmarkEnd w:id="26"/>
             <w:bookmarkEnd w:id="27"/>
+            <w:bookmarkEnd w:id="28"/>
           </w:p>
         </w:tc>
       </w:tr>
@@ -18149,7 +17156,6 @@
               </w:rPr>
               <w:t xml:space="preserve">Código </w:t>
             </w:r>
-            <w:proofErr w:type="spellStart"/>
             <w:r>
               <w:rPr>
                 <w:rFonts w:ascii="Arial" w:hAnsi="Arial" w:cs="Arial"/>
@@ -18159,40 +17165,7 @@
                 <w:szCs w:val="24"/>
               </w:rPr>
               <w:lastRenderedPageBreak/>
-              <w:t>Shutterstock</w:t>
-            </w:r>
-            <w:proofErr w:type="spellEnd"/>
-            <w:r>
-              <w:rPr>
-                <w:rFonts w:ascii="Arial" w:hAnsi="Arial" w:cs="Arial"/>
-                <w:b/>
-                <w:color w:val="000000"/>
-                <w:sz w:val="24"/>
-                <w:szCs w:val="24"/>
-              </w:rPr>
-              <w:t xml:space="preserve"> (o URL o la ruta en </w:t>
-            </w:r>
-            <w:proofErr w:type="spellStart"/>
-            <w:r>
-              <w:rPr>
-                <w:rFonts w:ascii="Arial" w:hAnsi="Arial" w:cs="Arial"/>
-                <w:b/>
-                <w:color w:val="000000"/>
-                <w:sz w:val="24"/>
-                <w:szCs w:val="24"/>
-              </w:rPr>
-              <w:t>AulaPlaneta</w:t>
-            </w:r>
-            <w:proofErr w:type="spellEnd"/>
-            <w:r>
-              <w:rPr>
-                <w:rFonts w:ascii="Arial" w:hAnsi="Arial" w:cs="Arial"/>
-                <w:b/>
-                <w:color w:val="000000"/>
-                <w:sz w:val="24"/>
-                <w:szCs w:val="24"/>
-              </w:rPr>
-              <w:t>)</w:t>
+              <w:t>Shutterstock (o URL o la ruta en AulaPlaneta)</w:t>
             </w:r>
           </w:p>
         </w:tc>
@@ -18951,51 +17924,7 @@
                 <w:sz w:val="24"/>
                 <w:szCs w:val="24"/>
               </w:rPr>
-              <w:t xml:space="preserve">Código </w:t>
-            </w:r>
-            <w:proofErr w:type="spellStart"/>
-            <w:r>
-              <w:rPr>
-                <w:rFonts w:ascii="Arial" w:hAnsi="Arial" w:cs="Arial"/>
-                <w:b/>
-                <w:color w:val="000000"/>
-                <w:sz w:val="24"/>
-                <w:szCs w:val="24"/>
-              </w:rPr>
-              <w:t>Shutterstock</w:t>
-            </w:r>
-            <w:proofErr w:type="spellEnd"/>
-            <w:r>
-              <w:rPr>
-                <w:rFonts w:ascii="Arial" w:hAnsi="Arial" w:cs="Arial"/>
-                <w:b/>
-                <w:color w:val="000000"/>
-                <w:sz w:val="24"/>
-                <w:szCs w:val="24"/>
-              </w:rPr>
-              <w:t xml:space="preserve"> (o URL o la ruta en </w:t>
-            </w:r>
-            <w:proofErr w:type="spellStart"/>
-            <w:r>
-              <w:rPr>
-                <w:rFonts w:ascii="Arial" w:hAnsi="Arial" w:cs="Arial"/>
-                <w:b/>
-                <w:color w:val="000000"/>
-                <w:sz w:val="24"/>
-                <w:szCs w:val="24"/>
-              </w:rPr>
-              <w:t>AulaPlaneta</w:t>
-            </w:r>
-            <w:proofErr w:type="spellEnd"/>
-            <w:r>
-              <w:rPr>
-                <w:rFonts w:ascii="Arial" w:hAnsi="Arial" w:cs="Arial"/>
-                <w:b/>
-                <w:color w:val="000000"/>
-                <w:sz w:val="24"/>
-                <w:szCs w:val="24"/>
-              </w:rPr>
-              <w:t>)</w:t>
+              <w:t>Código Shutterstock (o URL o la ruta en AulaPlaneta)</w:t>
             </w:r>
           </w:p>
         </w:tc>
@@ -19013,8 +17942,8 @@
                 <w:shd w:val="clear" w:color="auto" w:fill="FFFFFF"/>
               </w:rPr>
             </w:pPr>
-            <w:bookmarkStart w:id="28" w:name="OLE_LINK34"/>
-            <w:bookmarkStart w:id="29" w:name="OLE_LINK35"/>
+            <w:bookmarkStart w:id="29" w:name="OLE_LINK34"/>
+            <w:bookmarkStart w:id="30" w:name="OLE_LINK35"/>
             <w:r>
               <w:rPr>
                 <w:rFonts w:ascii="Arial" w:hAnsi="Arial" w:cs="Arial"/>
@@ -19024,8 +17953,8 @@
               </w:rPr>
               <w:t>157736174</w:t>
             </w:r>
-            <w:bookmarkEnd w:id="28"/>
             <w:bookmarkEnd w:id="29"/>
+            <w:bookmarkEnd w:id="30"/>
           </w:p>
           <w:p>
             <w:pPr>
@@ -20673,7 +19602,6 @@
           <w:lang w:val="es-ES"/>
         </w:rPr>
       </w:pPr>
-      <w:proofErr w:type="gramStart"/>
       <w:r>
         <w:rPr>
           <w:rStyle w:val="un"/>
@@ -20688,16 +19616,7 @@
           <w:rFonts w:ascii="Arial" w:hAnsi="Arial" w:cs="Arial"/>
           <w:lang w:val="es-ES"/>
         </w:rPr>
-        <w:t>alentamiento</w:t>
-      </w:r>
-      <w:proofErr w:type="gramEnd"/>
-      <w:r>
-        <w:rPr>
-          <w:rStyle w:val="un"/>
-          <w:rFonts w:ascii="Arial" w:hAnsi="Arial" w:cs="Arial"/>
-          <w:lang w:val="es-ES"/>
-        </w:rPr>
-        <w:t xml:space="preserve"> desigual de l</w:t>
+        <w:t>alentamiento desigual de l</w:t>
       </w:r>
       <w:r>
         <w:rPr>
@@ -21051,51 +19970,7 @@
                 <w:sz w:val="24"/>
                 <w:szCs w:val="24"/>
               </w:rPr>
-              <w:t xml:space="preserve">Código </w:t>
-            </w:r>
-            <w:proofErr w:type="spellStart"/>
-            <w:r>
-              <w:rPr>
-                <w:rFonts w:ascii="Arial" w:hAnsi="Arial" w:cs="Arial"/>
-                <w:b/>
-                <w:color w:val="000000"/>
-                <w:sz w:val="24"/>
-                <w:szCs w:val="24"/>
-              </w:rPr>
-              <w:t>Shutterstock</w:t>
-            </w:r>
-            <w:proofErr w:type="spellEnd"/>
-            <w:r>
-              <w:rPr>
-                <w:rFonts w:ascii="Arial" w:hAnsi="Arial" w:cs="Arial"/>
-                <w:b/>
-                <w:color w:val="000000"/>
-                <w:sz w:val="24"/>
-                <w:szCs w:val="24"/>
-              </w:rPr>
-              <w:t xml:space="preserve"> (o URL o la ruta en </w:t>
-            </w:r>
-            <w:proofErr w:type="spellStart"/>
-            <w:r>
-              <w:rPr>
-                <w:rFonts w:ascii="Arial" w:hAnsi="Arial" w:cs="Arial"/>
-                <w:b/>
-                <w:color w:val="000000"/>
-                <w:sz w:val="24"/>
-                <w:szCs w:val="24"/>
-              </w:rPr>
-              <w:t>AulaPlaneta</w:t>
-            </w:r>
-            <w:proofErr w:type="spellEnd"/>
-            <w:r>
-              <w:rPr>
-                <w:rFonts w:ascii="Arial" w:hAnsi="Arial" w:cs="Arial"/>
-                <w:b/>
-                <w:color w:val="000000"/>
-                <w:sz w:val="24"/>
-                <w:szCs w:val="24"/>
-              </w:rPr>
-              <w:t>)</w:t>
+              <w:t>Código Shutterstock (o URL o la ruta en AulaPlaneta)</w:t>
             </w:r>
           </w:p>
         </w:tc>
@@ -23034,51 +21909,7 @@
                 <w:sz w:val="24"/>
                 <w:szCs w:val="24"/>
               </w:rPr>
-              <w:t xml:space="preserve">Código </w:t>
-            </w:r>
-            <w:proofErr w:type="spellStart"/>
-            <w:r>
-              <w:rPr>
-                <w:rFonts w:ascii="Arial" w:hAnsi="Arial" w:cs="Arial"/>
-                <w:b/>
-                <w:color w:val="000000"/>
-                <w:sz w:val="24"/>
-                <w:szCs w:val="24"/>
-              </w:rPr>
-              <w:t>Shutterstock</w:t>
-            </w:r>
-            <w:proofErr w:type="spellEnd"/>
-            <w:r>
-              <w:rPr>
-                <w:rFonts w:ascii="Arial" w:hAnsi="Arial" w:cs="Arial"/>
-                <w:b/>
-                <w:color w:val="000000"/>
-                <w:sz w:val="24"/>
-                <w:szCs w:val="24"/>
-              </w:rPr>
-              <w:t xml:space="preserve"> (o URL o la ruta en </w:t>
-            </w:r>
-            <w:proofErr w:type="spellStart"/>
-            <w:r>
-              <w:rPr>
-                <w:rFonts w:ascii="Arial" w:hAnsi="Arial" w:cs="Arial"/>
-                <w:b/>
-                <w:color w:val="000000"/>
-                <w:sz w:val="24"/>
-                <w:szCs w:val="24"/>
-              </w:rPr>
-              <w:t>AulaPlaneta</w:t>
-            </w:r>
-            <w:proofErr w:type="spellEnd"/>
-            <w:r>
-              <w:rPr>
-                <w:rFonts w:ascii="Arial" w:hAnsi="Arial" w:cs="Arial"/>
-                <w:b/>
-                <w:color w:val="000000"/>
-                <w:sz w:val="24"/>
-                <w:szCs w:val="24"/>
-              </w:rPr>
-              <w:t>)</w:t>
+              <w:t>Código Shutterstock (o URL o la ruta en AulaPlaneta)</w:t>
             </w:r>
           </w:p>
         </w:tc>
@@ -23096,8 +21927,8 @@
                 <w:szCs w:val="24"/>
               </w:rPr>
             </w:pPr>
-            <w:bookmarkStart w:id="30" w:name="OLE_LINK36"/>
-            <w:bookmarkStart w:id="31" w:name="OLE_LINK37"/>
+            <w:bookmarkStart w:id="31" w:name="OLE_LINK36"/>
+            <w:bookmarkStart w:id="32" w:name="OLE_LINK37"/>
             <w:r>
               <w:rPr>
                 <w:rFonts w:ascii="Arial" w:hAnsi="Arial" w:cs="Arial"/>
@@ -23107,8 +21938,8 @@
               </w:rPr>
               <w:t>52898251</w:t>
             </w:r>
-            <w:bookmarkEnd w:id="30"/>
             <w:bookmarkEnd w:id="31"/>
+            <w:bookmarkEnd w:id="32"/>
           </w:p>
           <w:p>
             <w:pPr>
@@ -25472,51 +24303,7 @@
                 <w:sz w:val="24"/>
                 <w:szCs w:val="24"/>
               </w:rPr>
-              <w:t xml:space="preserve">Código </w:t>
-            </w:r>
-            <w:proofErr w:type="spellStart"/>
-            <w:r>
-              <w:rPr>
-                <w:rFonts w:ascii="Arial" w:hAnsi="Arial" w:cs="Arial"/>
-                <w:b/>
-                <w:color w:val="000000"/>
-                <w:sz w:val="24"/>
-                <w:szCs w:val="24"/>
-              </w:rPr>
-              <w:t>Shutterstock</w:t>
-            </w:r>
-            <w:proofErr w:type="spellEnd"/>
-            <w:r>
-              <w:rPr>
-                <w:rFonts w:ascii="Arial" w:hAnsi="Arial" w:cs="Arial"/>
-                <w:b/>
-                <w:color w:val="000000"/>
-                <w:sz w:val="24"/>
-                <w:szCs w:val="24"/>
-              </w:rPr>
-              <w:t xml:space="preserve"> (o URL o la ruta en </w:t>
-            </w:r>
-            <w:proofErr w:type="spellStart"/>
-            <w:r>
-              <w:rPr>
-                <w:rFonts w:ascii="Arial" w:hAnsi="Arial" w:cs="Arial"/>
-                <w:b/>
-                <w:color w:val="000000"/>
-                <w:sz w:val="24"/>
-                <w:szCs w:val="24"/>
-              </w:rPr>
-              <w:t>AulaPlaneta</w:t>
-            </w:r>
-            <w:proofErr w:type="spellEnd"/>
-            <w:r>
-              <w:rPr>
-                <w:rFonts w:ascii="Arial" w:hAnsi="Arial" w:cs="Arial"/>
-                <w:b/>
-                <w:color w:val="000000"/>
-                <w:sz w:val="24"/>
-                <w:szCs w:val="24"/>
-              </w:rPr>
-              <w:t>)</w:t>
+              <w:t>Código Shutterstock (o URL o la ruta en AulaPlaneta)</w:t>
             </w:r>
           </w:p>
         </w:tc>
@@ -25534,8 +24321,8 @@
                 <w:szCs w:val="24"/>
               </w:rPr>
             </w:pPr>
-            <w:bookmarkStart w:id="32" w:name="OLE_LINK38"/>
-            <w:bookmarkStart w:id="33" w:name="OLE_LINK39"/>
+            <w:bookmarkStart w:id="33" w:name="OLE_LINK38"/>
+            <w:bookmarkStart w:id="34" w:name="OLE_LINK39"/>
             <w:r>
               <w:rPr>
                 <w:rFonts w:ascii="Arial" w:hAnsi="Arial" w:cs="Arial"/>
@@ -25545,8 +24332,8 @@
               </w:rPr>
               <w:t>158202605</w:t>
             </w:r>
-            <w:bookmarkEnd w:id="32"/>
             <w:bookmarkEnd w:id="33"/>
+            <w:bookmarkEnd w:id="34"/>
           </w:p>
           <w:p>
             <w:pPr>
@@ -25733,13 +24520,13 @@
           <w:lang w:val="es-ES"/>
         </w:rPr>
       </w:pPr>
-      <w:bookmarkStart w:id="34" w:name="OLE_LINK40"/>
-      <w:bookmarkStart w:id="35" w:name="OLE_LINK41"/>
-      <w:bookmarkStart w:id="36" w:name="OLE_LINK42"/>
-      <w:bookmarkStart w:id="37" w:name="OLE_LINK43"/>
-      <w:bookmarkStart w:id="38" w:name="OLE_LINK44"/>
-      <w:bookmarkStart w:id="39" w:name="OLE_LINK45"/>
-      <w:bookmarkStart w:id="40" w:name="OLE_LINK46"/>
+      <w:bookmarkStart w:id="35" w:name="OLE_LINK40"/>
+      <w:bookmarkStart w:id="36" w:name="OLE_LINK41"/>
+      <w:bookmarkStart w:id="37" w:name="OLE_LINK42"/>
+      <w:bookmarkStart w:id="38" w:name="OLE_LINK43"/>
+      <w:bookmarkStart w:id="39" w:name="OLE_LINK44"/>
+      <w:bookmarkStart w:id="40" w:name="OLE_LINK45"/>
+      <w:bookmarkStart w:id="41" w:name="OLE_LINK46"/>
       <w:r>
         <w:rPr>
           <w:rFonts w:ascii="Arial" w:hAnsi="Arial" w:cs="Arial"/>
@@ -25749,10 +24536,10 @@
         </w:rPr>
         <w:t>[</w:t>
       </w:r>
-      <w:bookmarkEnd w:id="34"/>
       <w:bookmarkEnd w:id="35"/>
       <w:bookmarkEnd w:id="36"/>
       <w:bookmarkEnd w:id="37"/>
+      <w:bookmarkEnd w:id="38"/>
       <w:r>
         <w:rPr>
           <w:rFonts w:ascii="Arial" w:hAnsi="Arial" w:cs="Arial"/>
@@ -25769,9 +24556,9 @@
         </w:rPr>
         <w:t xml:space="preserve"> </w:t>
       </w:r>
-      <w:bookmarkEnd w:id="38"/>
       <w:bookmarkEnd w:id="39"/>
       <w:bookmarkEnd w:id="40"/>
+      <w:bookmarkEnd w:id="41"/>
       <w:r>
         <w:rPr>
           <w:rFonts w:ascii="Arial" w:hAnsi="Arial" w:cs="Arial"/>
@@ -26408,51 +25195,7 @@
                 <w:sz w:val="24"/>
                 <w:szCs w:val="24"/>
               </w:rPr>
-              <w:t xml:space="preserve">Código </w:t>
-            </w:r>
-            <w:proofErr w:type="spellStart"/>
-            <w:r>
-              <w:rPr>
-                <w:rFonts w:ascii="Arial" w:hAnsi="Arial" w:cs="Arial"/>
-                <w:b/>
-                <w:color w:val="000000"/>
-                <w:sz w:val="24"/>
-                <w:szCs w:val="24"/>
-              </w:rPr>
-              <w:t>Shutterstock</w:t>
-            </w:r>
-            <w:proofErr w:type="spellEnd"/>
-            <w:r>
-              <w:rPr>
-                <w:rFonts w:ascii="Arial" w:hAnsi="Arial" w:cs="Arial"/>
-                <w:b/>
-                <w:color w:val="000000"/>
-                <w:sz w:val="24"/>
-                <w:szCs w:val="24"/>
-              </w:rPr>
-              <w:t xml:space="preserve"> (o URL o la ruta en </w:t>
-            </w:r>
-            <w:proofErr w:type="spellStart"/>
-            <w:r>
-              <w:rPr>
-                <w:rFonts w:ascii="Arial" w:hAnsi="Arial" w:cs="Arial"/>
-                <w:b/>
-                <w:color w:val="000000"/>
-                <w:sz w:val="24"/>
-                <w:szCs w:val="24"/>
-              </w:rPr>
-              <w:t>AulaPlaneta</w:t>
-            </w:r>
-            <w:proofErr w:type="spellEnd"/>
-            <w:r>
-              <w:rPr>
-                <w:rFonts w:ascii="Arial" w:hAnsi="Arial" w:cs="Arial"/>
-                <w:b/>
-                <w:color w:val="000000"/>
-                <w:sz w:val="24"/>
-                <w:szCs w:val="24"/>
-              </w:rPr>
-              <w:t>)</w:t>
+              <w:t>Código Shutterstock (o URL o la ruta en AulaPlaneta)</w:t>
             </w:r>
           </w:p>
         </w:tc>
@@ -26603,7 +25346,6 @@
                 <w:lang w:val="es-ES"/>
               </w:rPr>
             </w:pPr>
-            <w:proofErr w:type="spellStart"/>
             <w:r>
               <w:rPr>
                 <w:rFonts w:ascii="Arial" w:hAnsi="Arial" w:cs="Arial"/>
@@ -26612,9 +25354,30 @@
                 <w:szCs w:val="24"/>
                 <w:lang w:val="es-ES"/>
               </w:rPr>
-              <w:t>Conventional</w:t>
-            </w:r>
-            <w:proofErr w:type="spellEnd"/>
+              <w:t>Conventional non- assiciated gas</w:t>
+            </w:r>
+            <w:r>
+              <w:rPr>
+                <w:rFonts w:ascii="Arial" w:hAnsi="Arial" w:cs="Arial"/>
+                <w:color w:val="000000"/>
+                <w:sz w:val="24"/>
+                <w:szCs w:val="24"/>
+                <w:lang w:val="es-ES"/>
+              </w:rPr>
+              <w:t>: Pozos de gas aislados</w:t>
+            </w:r>
+          </w:p>
+          <w:p>
+            <w:pPr>
+              <w:spacing w:line="360" w:lineRule="auto"/>
+              <w:rPr>
+                <w:rFonts w:ascii="Arial" w:hAnsi="Arial" w:cs="Arial"/>
+                <w:color w:val="000000"/>
+                <w:sz w:val="24"/>
+                <w:szCs w:val="24"/>
+                <w:lang w:val="es-ES"/>
+              </w:rPr>
+            </w:pPr>
             <w:r>
               <w:rPr>
                 <w:rFonts w:ascii="Arial" w:hAnsi="Arial" w:cs="Arial"/>
@@ -26623,9 +25386,40 @@
                 <w:szCs w:val="24"/>
                 <w:lang w:val="es-ES"/>
               </w:rPr>
-              <w:t xml:space="preserve"> non- </w:t>
-            </w:r>
-            <w:proofErr w:type="spellStart"/>
+              <w:t>Land Surface</w:t>
+            </w:r>
+            <w:r>
+              <w:rPr>
+                <w:rFonts w:ascii="Arial" w:hAnsi="Arial" w:cs="Arial"/>
+                <w:color w:val="000000"/>
+                <w:sz w:val="24"/>
+                <w:szCs w:val="24"/>
+                <w:lang w:val="es-ES"/>
+              </w:rPr>
+              <w:t>: Superficie de la T</w:t>
+            </w:r>
+            <w:r>
+              <w:rPr>
+                <w:rFonts w:ascii="Arial" w:hAnsi="Arial" w:cs="Arial"/>
+                <w:color w:val="000000"/>
+                <w:sz w:val="24"/>
+                <w:szCs w:val="24"/>
+                <w:lang w:val="es-ES"/>
+              </w:rPr>
+              <w:t>ierra</w:t>
+            </w:r>
+          </w:p>
+          <w:p>
+            <w:pPr>
+              <w:spacing w:line="360" w:lineRule="auto"/>
+              <w:rPr>
+                <w:rFonts w:ascii="Arial" w:hAnsi="Arial" w:cs="Arial"/>
+                <w:color w:val="000000"/>
+                <w:sz w:val="24"/>
+                <w:szCs w:val="24"/>
+                <w:lang w:val="es-ES"/>
+              </w:rPr>
+            </w:pPr>
             <w:r>
               <w:rPr>
                 <w:rFonts w:ascii="Arial" w:hAnsi="Arial" w:cs="Arial"/>
@@ -26634,9 +25428,51 @@
                 <w:szCs w:val="24"/>
                 <w:lang w:val="es-ES"/>
               </w:rPr>
-              <w:t>assiciated</w:t>
-            </w:r>
-            <w:proofErr w:type="spellEnd"/>
+              <w:lastRenderedPageBreak/>
+              <w:t>Coalbed methane</w:t>
+            </w:r>
+            <w:r>
+              <w:rPr>
+                <w:rFonts w:ascii="Arial" w:hAnsi="Arial" w:cs="Arial"/>
+                <w:color w:val="000000"/>
+                <w:sz w:val="24"/>
+                <w:szCs w:val="24"/>
+                <w:lang w:val="es-ES"/>
+              </w:rPr>
+              <w:t>: Meta</w:t>
+            </w:r>
+            <w:r>
+              <w:rPr>
+                <w:rFonts w:ascii="Arial" w:hAnsi="Arial" w:cs="Arial"/>
+                <w:color w:val="000000"/>
+                <w:sz w:val="24"/>
+                <w:szCs w:val="24"/>
+                <w:lang w:val="es-ES"/>
+              </w:rPr>
+              <w:t>n</w:t>
+            </w:r>
+            <w:r>
+              <w:rPr>
+                <w:rFonts w:ascii="Arial" w:hAnsi="Arial" w:cs="Arial"/>
+                <w:color w:val="000000"/>
+                <w:sz w:val="24"/>
+                <w:szCs w:val="24"/>
+                <w:lang w:val="es-ES"/>
+              </w:rPr>
+              <w:t>o en capas de carbón</w:t>
+            </w:r>
+          </w:p>
+          <w:p>
+            <w:pPr>
+              <w:spacing w:line="360" w:lineRule="auto"/>
+              <w:rPr>
+                <w:rFonts w:ascii="Arial" w:hAnsi="Arial" w:cs="Arial"/>
+                <w:color w:val="000000"/>
+                <w:sz w:val="24"/>
+                <w:szCs w:val="24"/>
+                <w:lang w:val="es-ES"/>
+              </w:rPr>
+            </w:pPr>
             <w:r>
               <w:rPr>
                 <w:rFonts w:ascii="Arial" w:hAnsi="Arial" w:cs="Arial"/>
@@ -26645,7 +25481,7 @@
                 <w:szCs w:val="24"/>
                 <w:lang w:val="es-ES"/>
               </w:rPr>
-              <w:t xml:space="preserve"> gas</w:t>
+              <w:t>Conventional assiciated gas</w:t>
             </w:r>
             <w:r>
               <w:rPr>
@@ -26655,7 +25491,7 @@
                 <w:szCs w:val="24"/>
                 <w:lang w:val="es-ES"/>
               </w:rPr>
-              <w:t>: Pozos de gas aislados</w:t>
+              <w:t>: Pozos de gas</w:t>
             </w:r>
           </w:p>
           <w:p>
@@ -26669,7 +25505,6 @@
                 <w:lang w:val="es-ES"/>
               </w:rPr>
             </w:pPr>
-            <w:proofErr w:type="spellStart"/>
             <w:r>
               <w:rPr>
                 <w:rFonts w:ascii="Arial" w:hAnsi="Arial" w:cs="Arial"/>
@@ -26678,9 +25513,40 @@
                 <w:szCs w:val="24"/>
                 <w:lang w:val="es-ES"/>
               </w:rPr>
-              <w:t>Land</w:t>
-            </w:r>
-            <w:proofErr w:type="spellEnd"/>
+              <w:t>Tight sand gas</w:t>
+            </w:r>
+            <w:r>
+              <w:rPr>
+                <w:rFonts w:ascii="Arial" w:hAnsi="Arial" w:cs="Arial"/>
+                <w:color w:val="000000"/>
+                <w:sz w:val="24"/>
+                <w:szCs w:val="24"/>
+                <w:lang w:val="es-ES"/>
+              </w:rPr>
+              <w:t>: G</w:t>
+            </w:r>
+            <w:r>
+              <w:rPr>
+                <w:rFonts w:ascii="Arial" w:hAnsi="Arial" w:cs="Arial"/>
+                <w:color w:val="000000"/>
+                <w:sz w:val="24"/>
+                <w:szCs w:val="24"/>
+                <w:lang w:val="es-ES"/>
+              </w:rPr>
+              <w:t>as atrapado en la arena</w:t>
+            </w:r>
+          </w:p>
+          <w:p>
+            <w:pPr>
+              <w:spacing w:line="360" w:lineRule="auto"/>
+              <w:rPr>
+                <w:rFonts w:ascii="Arial" w:hAnsi="Arial" w:cs="Arial"/>
+                <w:color w:val="000000"/>
+                <w:sz w:val="24"/>
+                <w:szCs w:val="24"/>
+                <w:lang w:val="es-ES"/>
+              </w:rPr>
+            </w:pPr>
             <w:r>
               <w:rPr>
                 <w:rFonts w:ascii="Arial" w:hAnsi="Arial" w:cs="Arial"/>
@@ -26689,7 +25555,7 @@
                 <w:szCs w:val="24"/>
                 <w:lang w:val="es-ES"/>
               </w:rPr>
-              <w:t xml:space="preserve"> Surface</w:t>
+              <w:t>Gas rich shale</w:t>
             </w:r>
             <w:r>
               <w:rPr>
@@ -26699,7 +25565,7 @@
                 <w:szCs w:val="24"/>
                 <w:lang w:val="es-ES"/>
               </w:rPr>
-              <w:t>: Superficie de la T</w:t>
+              <w:t>: G</w:t>
             </w:r>
             <w:r>
               <w:rPr>
@@ -26709,12 +25575,9 @@
                 <w:szCs w:val="24"/>
                 <w:lang w:val="es-ES"/>
               </w:rPr>
-              <w:t>ierra</w:t>
-            </w:r>
-          </w:p>
-          <w:p>
-            <w:pPr>
-              <w:spacing w:line="360" w:lineRule="auto"/>
+              <w:t>as de lutita</w:t>
+            </w:r>
+            <w:r>
               <w:rPr>
                 <w:rFonts w:ascii="Arial" w:hAnsi="Arial" w:cs="Arial"/>
                 <w:color w:val="000000"/>
@@ -26722,325 +25585,19 @@
                 <w:szCs w:val="24"/>
                 <w:lang w:val="es-ES"/>
               </w:rPr>
-            </w:pPr>
-            <w:proofErr w:type="spellStart"/>
-            <w:r>
-              <w:rPr>
-                <w:rFonts w:ascii="Arial" w:hAnsi="Arial" w:cs="Arial"/>
-                <w:color w:val="FF0000"/>
+              <w:t xml:space="preserve"> (</w:t>
+            </w:r>
+            <w:r>
+              <w:rPr>
+                <w:rFonts w:ascii="Arial" w:hAnsi="Arial" w:cs="Arial"/>
+                <w:i/>
+                <w:color w:val="000000"/>
                 <w:sz w:val="24"/>
                 <w:szCs w:val="24"/>
                 <w:lang w:val="es-ES"/>
               </w:rPr>
-              <w:lastRenderedPageBreak/>
-              <w:t>Coalbed</w:t>
-            </w:r>
-            <w:proofErr w:type="spellEnd"/>
-            <w:r>
-              <w:rPr>
-                <w:rFonts w:ascii="Arial" w:hAnsi="Arial" w:cs="Arial"/>
-                <w:color w:val="FF0000"/>
-                <w:sz w:val="24"/>
-                <w:szCs w:val="24"/>
-                <w:lang w:val="es-ES"/>
-              </w:rPr>
-              <w:t xml:space="preserve"> </w:t>
-            </w:r>
-            <w:proofErr w:type="spellStart"/>
-            <w:r>
-              <w:rPr>
-                <w:rFonts w:ascii="Arial" w:hAnsi="Arial" w:cs="Arial"/>
-                <w:color w:val="FF0000"/>
-                <w:sz w:val="24"/>
-                <w:szCs w:val="24"/>
-                <w:lang w:val="es-ES"/>
-              </w:rPr>
-              <w:t>methane</w:t>
-            </w:r>
-            <w:proofErr w:type="spellEnd"/>
-            <w:r>
-              <w:rPr>
-                <w:rFonts w:ascii="Arial" w:hAnsi="Arial" w:cs="Arial"/>
-                <w:color w:val="000000"/>
-                <w:sz w:val="24"/>
-                <w:szCs w:val="24"/>
-                <w:lang w:val="es-ES"/>
-              </w:rPr>
-              <w:t>: Meta</w:t>
-            </w:r>
-            <w:r>
-              <w:rPr>
-                <w:rFonts w:ascii="Arial" w:hAnsi="Arial" w:cs="Arial"/>
-                <w:color w:val="000000"/>
-                <w:sz w:val="24"/>
-                <w:szCs w:val="24"/>
-                <w:lang w:val="es-ES"/>
-              </w:rPr>
-              <w:t>n</w:t>
-            </w:r>
-            <w:r>
-              <w:rPr>
-                <w:rFonts w:ascii="Arial" w:hAnsi="Arial" w:cs="Arial"/>
-                <w:color w:val="000000"/>
-                <w:sz w:val="24"/>
-                <w:szCs w:val="24"/>
-                <w:lang w:val="es-ES"/>
-              </w:rPr>
-              <w:t>o en capas de carbón</w:t>
-            </w:r>
-          </w:p>
-          <w:p>
-            <w:pPr>
-              <w:spacing w:line="360" w:lineRule="auto"/>
-              <w:rPr>
-                <w:rFonts w:ascii="Arial" w:hAnsi="Arial" w:cs="Arial"/>
-                <w:color w:val="000000"/>
-                <w:sz w:val="24"/>
-                <w:szCs w:val="24"/>
-                <w:lang w:val="es-ES"/>
-              </w:rPr>
-            </w:pPr>
-            <w:proofErr w:type="spellStart"/>
-            <w:r>
-              <w:rPr>
-                <w:rFonts w:ascii="Arial" w:hAnsi="Arial" w:cs="Arial"/>
-                <w:color w:val="FF0000"/>
-                <w:sz w:val="24"/>
-                <w:szCs w:val="24"/>
-                <w:lang w:val="es-ES"/>
-              </w:rPr>
-              <w:t>Conventional</w:t>
-            </w:r>
-            <w:proofErr w:type="spellEnd"/>
-            <w:r>
-              <w:rPr>
-                <w:rFonts w:ascii="Arial" w:hAnsi="Arial" w:cs="Arial"/>
-                <w:color w:val="FF0000"/>
-                <w:sz w:val="24"/>
-                <w:szCs w:val="24"/>
-                <w:lang w:val="es-ES"/>
-              </w:rPr>
-              <w:t xml:space="preserve"> </w:t>
-            </w:r>
-            <w:proofErr w:type="spellStart"/>
-            <w:r>
-              <w:rPr>
-                <w:rFonts w:ascii="Arial" w:hAnsi="Arial" w:cs="Arial"/>
-                <w:color w:val="FF0000"/>
-                <w:sz w:val="24"/>
-                <w:szCs w:val="24"/>
-                <w:lang w:val="es-ES"/>
-              </w:rPr>
-              <w:t>assiciated</w:t>
-            </w:r>
-            <w:proofErr w:type="spellEnd"/>
-            <w:r>
-              <w:rPr>
-                <w:rFonts w:ascii="Arial" w:hAnsi="Arial" w:cs="Arial"/>
-                <w:color w:val="FF0000"/>
-                <w:sz w:val="24"/>
-                <w:szCs w:val="24"/>
-                <w:lang w:val="es-ES"/>
-              </w:rPr>
-              <w:t xml:space="preserve"> gas</w:t>
-            </w:r>
-            <w:r>
-              <w:rPr>
-                <w:rFonts w:ascii="Arial" w:hAnsi="Arial" w:cs="Arial"/>
-                <w:color w:val="000000"/>
-                <w:sz w:val="24"/>
-                <w:szCs w:val="24"/>
-                <w:lang w:val="es-ES"/>
-              </w:rPr>
-              <w:t>: Pozos de gas</w:t>
-            </w:r>
-          </w:p>
-          <w:p>
-            <w:pPr>
-              <w:spacing w:line="360" w:lineRule="auto"/>
-              <w:rPr>
-                <w:rFonts w:ascii="Arial" w:hAnsi="Arial" w:cs="Arial"/>
-                <w:color w:val="000000"/>
-                <w:sz w:val="24"/>
-                <w:szCs w:val="24"/>
-                <w:lang w:val="es-ES"/>
-              </w:rPr>
-            </w:pPr>
-            <w:proofErr w:type="spellStart"/>
-            <w:r>
-              <w:rPr>
-                <w:rFonts w:ascii="Arial" w:hAnsi="Arial" w:cs="Arial"/>
-                <w:color w:val="FF0000"/>
-                <w:sz w:val="24"/>
-                <w:szCs w:val="24"/>
-                <w:lang w:val="es-ES"/>
-              </w:rPr>
-              <w:t>Tight</w:t>
-            </w:r>
-            <w:proofErr w:type="spellEnd"/>
-            <w:r>
-              <w:rPr>
-                <w:rFonts w:ascii="Arial" w:hAnsi="Arial" w:cs="Arial"/>
-                <w:color w:val="FF0000"/>
-                <w:sz w:val="24"/>
-                <w:szCs w:val="24"/>
-                <w:lang w:val="es-ES"/>
-              </w:rPr>
-              <w:t xml:space="preserve"> </w:t>
-            </w:r>
-            <w:proofErr w:type="spellStart"/>
-            <w:r>
-              <w:rPr>
-                <w:rFonts w:ascii="Arial" w:hAnsi="Arial" w:cs="Arial"/>
-                <w:color w:val="FF0000"/>
-                <w:sz w:val="24"/>
-                <w:szCs w:val="24"/>
-                <w:lang w:val="es-ES"/>
-              </w:rPr>
-              <w:t>sand</w:t>
-            </w:r>
-            <w:proofErr w:type="spellEnd"/>
-            <w:r>
-              <w:rPr>
-                <w:rFonts w:ascii="Arial" w:hAnsi="Arial" w:cs="Arial"/>
-                <w:color w:val="FF0000"/>
-                <w:sz w:val="24"/>
-                <w:szCs w:val="24"/>
-                <w:lang w:val="es-ES"/>
-              </w:rPr>
-              <w:t xml:space="preserve"> gas</w:t>
-            </w:r>
-            <w:r>
-              <w:rPr>
-                <w:rFonts w:ascii="Arial" w:hAnsi="Arial" w:cs="Arial"/>
-                <w:color w:val="000000"/>
-                <w:sz w:val="24"/>
-                <w:szCs w:val="24"/>
-                <w:lang w:val="es-ES"/>
-              </w:rPr>
-              <w:t>: G</w:t>
-            </w:r>
-            <w:r>
-              <w:rPr>
-                <w:rFonts w:ascii="Arial" w:hAnsi="Arial" w:cs="Arial"/>
-                <w:color w:val="000000"/>
-                <w:sz w:val="24"/>
-                <w:szCs w:val="24"/>
-                <w:lang w:val="es-ES"/>
-              </w:rPr>
-              <w:t>as atrapado en la arena</w:t>
-            </w:r>
-          </w:p>
-          <w:p>
-            <w:pPr>
-              <w:spacing w:line="360" w:lineRule="auto"/>
-              <w:rPr>
-                <w:rFonts w:ascii="Arial" w:hAnsi="Arial" w:cs="Arial"/>
-                <w:color w:val="000000"/>
-                <w:sz w:val="24"/>
-                <w:szCs w:val="24"/>
-                <w:lang w:val="es-ES"/>
-              </w:rPr>
-            </w:pPr>
-            <w:r>
-              <w:rPr>
-                <w:rFonts w:ascii="Arial" w:hAnsi="Arial" w:cs="Arial"/>
-                <w:color w:val="FF0000"/>
-                <w:sz w:val="24"/>
-                <w:szCs w:val="24"/>
-                <w:lang w:val="es-ES"/>
-              </w:rPr>
-              <w:t xml:space="preserve">Gas </w:t>
-            </w:r>
-            <w:proofErr w:type="spellStart"/>
-            <w:r>
-              <w:rPr>
-                <w:rFonts w:ascii="Arial" w:hAnsi="Arial" w:cs="Arial"/>
-                <w:color w:val="FF0000"/>
-                <w:sz w:val="24"/>
-                <w:szCs w:val="24"/>
-                <w:lang w:val="es-ES"/>
-              </w:rPr>
-              <w:t>rich</w:t>
-            </w:r>
-            <w:proofErr w:type="spellEnd"/>
-            <w:r>
-              <w:rPr>
-                <w:rFonts w:ascii="Arial" w:hAnsi="Arial" w:cs="Arial"/>
-                <w:color w:val="FF0000"/>
-                <w:sz w:val="24"/>
-                <w:szCs w:val="24"/>
-                <w:lang w:val="es-ES"/>
-              </w:rPr>
-              <w:t xml:space="preserve"> </w:t>
-            </w:r>
-            <w:proofErr w:type="spellStart"/>
-            <w:r>
-              <w:rPr>
-                <w:rFonts w:ascii="Arial" w:hAnsi="Arial" w:cs="Arial"/>
-                <w:color w:val="FF0000"/>
-                <w:sz w:val="24"/>
-                <w:szCs w:val="24"/>
-                <w:lang w:val="es-ES"/>
-              </w:rPr>
               <w:t>shale</w:t>
             </w:r>
-            <w:proofErr w:type="spellEnd"/>
-            <w:r>
-              <w:rPr>
-                <w:rFonts w:ascii="Arial" w:hAnsi="Arial" w:cs="Arial"/>
-                <w:color w:val="000000"/>
-                <w:sz w:val="24"/>
-                <w:szCs w:val="24"/>
-                <w:lang w:val="es-ES"/>
-              </w:rPr>
-              <w:t>: G</w:t>
-            </w:r>
-            <w:r>
-              <w:rPr>
-                <w:rFonts w:ascii="Arial" w:hAnsi="Arial" w:cs="Arial"/>
-                <w:color w:val="000000"/>
-                <w:sz w:val="24"/>
-                <w:szCs w:val="24"/>
-                <w:lang w:val="es-ES"/>
-              </w:rPr>
-              <w:t xml:space="preserve">as de </w:t>
-            </w:r>
-            <w:proofErr w:type="spellStart"/>
-            <w:r>
-              <w:rPr>
-                <w:rFonts w:ascii="Arial" w:hAnsi="Arial" w:cs="Arial"/>
-                <w:color w:val="000000"/>
-                <w:sz w:val="24"/>
-                <w:szCs w:val="24"/>
-                <w:lang w:val="es-ES"/>
-              </w:rPr>
-              <w:t>lutita</w:t>
-            </w:r>
-            <w:proofErr w:type="spellEnd"/>
-            <w:r>
-              <w:rPr>
-                <w:rFonts w:ascii="Arial" w:hAnsi="Arial" w:cs="Arial"/>
-                <w:color w:val="000000"/>
-                <w:sz w:val="24"/>
-                <w:szCs w:val="24"/>
-                <w:lang w:val="es-ES"/>
-              </w:rPr>
-              <w:t xml:space="preserve"> (</w:t>
-            </w:r>
-            <w:proofErr w:type="spellStart"/>
-            <w:r>
-              <w:rPr>
-                <w:rFonts w:ascii="Arial" w:hAnsi="Arial" w:cs="Arial"/>
-                <w:i/>
-                <w:color w:val="000000"/>
-                <w:sz w:val="24"/>
-                <w:szCs w:val="24"/>
-                <w:lang w:val="es-ES"/>
-              </w:rPr>
-              <w:t>shale</w:t>
-            </w:r>
-            <w:proofErr w:type="spellEnd"/>
             <w:r>
               <w:rPr>
                 <w:rFonts w:ascii="Arial" w:hAnsi="Arial" w:cs="Arial"/>
@@ -28217,51 +26774,7 @@
                 <w:sz w:val="24"/>
                 <w:szCs w:val="24"/>
               </w:rPr>
-              <w:t xml:space="preserve">Código </w:t>
-            </w:r>
-            <w:proofErr w:type="spellStart"/>
-            <w:r>
-              <w:rPr>
-                <w:rFonts w:ascii="Arial" w:hAnsi="Arial" w:cs="Arial"/>
-                <w:b/>
-                <w:color w:val="000000"/>
-                <w:sz w:val="24"/>
-                <w:szCs w:val="24"/>
-              </w:rPr>
-              <w:t>Shutterstock</w:t>
-            </w:r>
-            <w:proofErr w:type="spellEnd"/>
-            <w:r>
-              <w:rPr>
-                <w:rFonts w:ascii="Arial" w:hAnsi="Arial" w:cs="Arial"/>
-                <w:b/>
-                <w:color w:val="000000"/>
-                <w:sz w:val="24"/>
-                <w:szCs w:val="24"/>
-              </w:rPr>
-              <w:t xml:space="preserve"> (o URL o la ruta en </w:t>
-            </w:r>
-            <w:proofErr w:type="spellStart"/>
-            <w:r>
-              <w:rPr>
-                <w:rFonts w:ascii="Arial" w:hAnsi="Arial" w:cs="Arial"/>
-                <w:b/>
-                <w:color w:val="000000"/>
-                <w:sz w:val="24"/>
-                <w:szCs w:val="24"/>
-              </w:rPr>
-              <w:t>AulaPlaneta</w:t>
-            </w:r>
-            <w:proofErr w:type="spellEnd"/>
-            <w:r>
-              <w:rPr>
-                <w:rFonts w:ascii="Arial" w:hAnsi="Arial" w:cs="Arial"/>
-                <w:b/>
-                <w:color w:val="000000"/>
-                <w:sz w:val="24"/>
-                <w:szCs w:val="24"/>
-              </w:rPr>
-              <w:t>)</w:t>
+              <w:t>Código Shutterstock (o URL o la ruta en AulaPlaneta)</w:t>
             </w:r>
           </w:p>
         </w:tc>
@@ -28741,7 +27254,6 @@
               </w:rPr>
               <w:t>Practica</w:t>
             </w:r>
-            <w:proofErr w:type="gramStart"/>
             <w:r>
               <w:rPr>
                 <w:rFonts w:ascii="Arial" w:hAnsi="Arial" w:cs="Arial"/>
@@ -28751,7 +27263,6 @@
               </w:rPr>
               <w:t>/¿</w:t>
             </w:r>
-            <w:proofErr w:type="gramEnd"/>
             <w:r>
               <w:rPr>
                 <w:rFonts w:ascii="Arial" w:hAnsi="Arial" w:cs="Arial"/>
@@ -33053,7 +31564,7 @@
                 <v:shape id="_x0000_i1025" type="#_x0000_t75" style="width:231pt;height:141pt" o:ole="">
                   <v:imagedata r:id="rId50" o:title=""/>
                 </v:shape>
-                <o:OLEObject Type="Embed" ProgID="PBrush" ShapeID="_x0000_i1025" DrawAspect="Content" ObjectID="_1490018968" r:id="rId51"/>
+                <o:OLEObject Type="Embed" ProgID="PBrush" ShapeID="_x0000_i1025" DrawAspect="Content" ObjectID="_1490020225" r:id="rId51"/>
               </w:object>
             </w:r>
           </w:p>
@@ -33273,8 +31784,6 @@
         </w:rPr>
         <w:t>tema</w:t>
       </w:r>
-      <w:bookmarkStart w:id="41" w:name="_GoBack"/>
-      <w:bookmarkEnd w:id="41"/>
     </w:p>
     <w:p>
       <w:pPr>
@@ -34366,7 +32875,7 @@
         <w:rStyle w:val="Nmerodepgina"/>
         <w:noProof/>
       </w:rPr>
-      <w:t>39</w:t>
+      <w:t>1</w:t>
     </w:r>
     <w:r>
       <w:rPr>
@@ -36240,7 +34749,7 @@
 </file>
 
 <file path=customXml/itemProps1.xml><?xml version="1.0" encoding="utf-8"?>
-<ds:datastoreItem xmlns:ds="http://schemas.openxmlformats.org/officeDocument/2006/customXml" ds:itemID="{5769FE46-B4C1-475F-9486-41DF4D823A48}">
+<ds:datastoreItem xmlns:ds="http://schemas.openxmlformats.org/officeDocument/2006/customXml" ds:itemID="{D19DB717-7D58-462A-B4F8-F8FAE4BA01C6}">
   <ds:schemaRefs>
     <ds:schemaRef ds:uri="http://schemas.openxmlformats.org/officeDocument/2006/bibliography"/>
   </ds:schemaRefs>

</xml_diff>

<commit_message>
CN0612: Ajuste de esqueleto, manuscrito y creación de archivo de seguimiento ProdDigital
</commit_message>
<xml_diff>
--- a/fuentes/contenidos/grado06/guion12/CN_06_12_CO.docx
+++ b/fuentes/contenidos/grado06/guion12/CN_06_12_CO.docx
@@ -647,51 +647,7 @@
                 <w:sz w:val="24"/>
                 <w:szCs w:val="24"/>
               </w:rPr>
-              <w:t xml:space="preserve">Código </w:t>
-            </w:r>
-            <w:proofErr w:type="spellStart"/>
-            <w:r>
-              <w:rPr>
-                <w:rFonts w:ascii="Arial" w:hAnsi="Arial" w:cs="Arial"/>
-                <w:b/>
-                <w:color w:val="000000"/>
-                <w:sz w:val="24"/>
-                <w:szCs w:val="24"/>
-              </w:rPr>
-              <w:t>Shutterstock</w:t>
-            </w:r>
-            <w:proofErr w:type="spellEnd"/>
-            <w:r>
-              <w:rPr>
-                <w:rFonts w:ascii="Arial" w:hAnsi="Arial" w:cs="Arial"/>
-                <w:b/>
-                <w:color w:val="000000"/>
-                <w:sz w:val="24"/>
-                <w:szCs w:val="24"/>
-              </w:rPr>
-              <w:t xml:space="preserve"> (o URL o la ruta en </w:t>
-            </w:r>
-            <w:proofErr w:type="spellStart"/>
-            <w:r>
-              <w:rPr>
-                <w:rFonts w:ascii="Arial" w:hAnsi="Arial" w:cs="Arial"/>
-                <w:b/>
-                <w:color w:val="000000"/>
-                <w:sz w:val="24"/>
-                <w:szCs w:val="24"/>
-              </w:rPr>
-              <w:t>AulaPlaneta</w:t>
-            </w:r>
-            <w:proofErr w:type="spellEnd"/>
-            <w:r>
-              <w:rPr>
-                <w:rFonts w:ascii="Arial" w:hAnsi="Arial" w:cs="Arial"/>
-                <w:b/>
-                <w:color w:val="000000"/>
-                <w:sz w:val="24"/>
-                <w:szCs w:val="24"/>
-              </w:rPr>
-              <w:t>)</w:t>
+              <w:t>Código Shutterstock (o URL o la ruta en AulaPlaneta)</w:t>
             </w:r>
           </w:p>
         </w:tc>
@@ -721,7 +677,7 @@
             <w:r>
               <w:rPr>
                 <w:noProof/>
-                <w:lang w:val="es-CO" w:eastAsia="es-CO"/>
+                <w:lang w:val="es-ES" w:eastAsia="es-ES"/>
               </w:rPr>
               <w:drawing>
                 <wp:inline distT="0" distB="0" distL="0" distR="0" wp14:anchorId="5104B4C6" wp14:editId="3FE52D87">
@@ -1183,51 +1139,7 @@
                 <w:sz w:val="24"/>
                 <w:szCs w:val="24"/>
               </w:rPr>
-              <w:t xml:space="preserve">Código </w:t>
-            </w:r>
-            <w:proofErr w:type="spellStart"/>
-            <w:r>
-              <w:rPr>
-                <w:rFonts w:ascii="Arial" w:hAnsi="Arial" w:cs="Arial"/>
-                <w:b/>
-                <w:color w:val="000000"/>
-                <w:sz w:val="24"/>
-                <w:szCs w:val="24"/>
-              </w:rPr>
-              <w:t>Shutterstock</w:t>
-            </w:r>
-            <w:proofErr w:type="spellEnd"/>
-            <w:r>
-              <w:rPr>
-                <w:rFonts w:ascii="Arial" w:hAnsi="Arial" w:cs="Arial"/>
-                <w:b/>
-                <w:color w:val="000000"/>
-                <w:sz w:val="24"/>
-                <w:szCs w:val="24"/>
-              </w:rPr>
-              <w:t xml:space="preserve"> (o URL o la ruta en </w:t>
-            </w:r>
-            <w:proofErr w:type="spellStart"/>
-            <w:r>
-              <w:rPr>
-                <w:rFonts w:ascii="Arial" w:hAnsi="Arial" w:cs="Arial"/>
-                <w:b/>
-                <w:color w:val="000000"/>
-                <w:sz w:val="24"/>
-                <w:szCs w:val="24"/>
-              </w:rPr>
-              <w:t>AulaPlaneta</w:t>
-            </w:r>
-            <w:proofErr w:type="spellEnd"/>
-            <w:r>
-              <w:rPr>
-                <w:rFonts w:ascii="Arial" w:hAnsi="Arial" w:cs="Arial"/>
-                <w:b/>
-                <w:color w:val="000000"/>
-                <w:sz w:val="24"/>
-                <w:szCs w:val="24"/>
-              </w:rPr>
-              <w:t>)</w:t>
+              <w:t>Código Shutterstock (o URL o la ruta en AulaPlaneta)</w:t>
             </w:r>
           </w:p>
         </w:tc>
@@ -1259,7 +1171,7 @@
             <w:r>
               <w:rPr>
                 <w:noProof/>
-                <w:lang w:val="es-CO" w:eastAsia="es-CO"/>
+                <w:lang w:val="es-ES" w:eastAsia="es-ES"/>
               </w:rPr>
               <w:drawing>
                 <wp:inline distT="0" distB="0" distL="0" distR="0" wp14:anchorId="77B0541A" wp14:editId="28C45EAF">
@@ -1668,51 +1580,7 @@
                 <w:sz w:val="24"/>
                 <w:szCs w:val="24"/>
               </w:rPr>
-              <w:t xml:space="preserve">Código </w:t>
-            </w:r>
-            <w:proofErr w:type="spellStart"/>
-            <w:r>
-              <w:rPr>
-                <w:rFonts w:ascii="Arial" w:hAnsi="Arial" w:cs="Arial"/>
-                <w:b/>
-                <w:color w:val="000000"/>
-                <w:sz w:val="24"/>
-                <w:szCs w:val="24"/>
-              </w:rPr>
-              <w:t>Shutterstock</w:t>
-            </w:r>
-            <w:proofErr w:type="spellEnd"/>
-            <w:r>
-              <w:rPr>
-                <w:rFonts w:ascii="Arial" w:hAnsi="Arial" w:cs="Arial"/>
-                <w:b/>
-                <w:color w:val="000000"/>
-                <w:sz w:val="24"/>
-                <w:szCs w:val="24"/>
-              </w:rPr>
-              <w:t xml:space="preserve"> (o URL o la ruta en </w:t>
-            </w:r>
-            <w:proofErr w:type="spellStart"/>
-            <w:r>
-              <w:rPr>
-                <w:rFonts w:ascii="Arial" w:hAnsi="Arial" w:cs="Arial"/>
-                <w:b/>
-                <w:color w:val="000000"/>
-                <w:sz w:val="24"/>
-                <w:szCs w:val="24"/>
-              </w:rPr>
-              <w:t>AulaPlaneta</w:t>
-            </w:r>
-            <w:proofErr w:type="spellEnd"/>
-            <w:r>
-              <w:rPr>
-                <w:rFonts w:ascii="Arial" w:hAnsi="Arial" w:cs="Arial"/>
-                <w:b/>
-                <w:color w:val="000000"/>
-                <w:sz w:val="24"/>
-                <w:szCs w:val="24"/>
-              </w:rPr>
-              <w:t>)</w:t>
+              <w:t>Código Shutterstock (o URL o la ruta en AulaPlaneta)</w:t>
             </w:r>
           </w:p>
         </w:tc>
@@ -1754,7 +1622,7 @@
             <w:r>
               <w:rPr>
                 <w:noProof/>
-                <w:lang w:val="es-CO" w:eastAsia="es-CO"/>
+                <w:lang w:val="es-ES" w:eastAsia="es-ES"/>
               </w:rPr>
               <w:drawing>
                 <wp:inline distT="0" distB="0" distL="0" distR="0" wp14:anchorId="4D1DE28D" wp14:editId="3C7088F4">
@@ -2846,19 +2714,8 @@
                 <w:sz w:val="24"/>
                 <w:szCs w:val="24"/>
               </w:rPr>
-              <w:t>energía</w:t>
-            </w:r>
-            <w:proofErr w:type="gramStart"/>
-            <w:r>
-              <w:rPr>
-                <w:rFonts w:ascii="Arial" w:hAnsi="Arial" w:cs="Arial"/>
-                <w:color w:val="000000"/>
-                <w:sz w:val="24"/>
-                <w:szCs w:val="24"/>
-              </w:rPr>
-              <w:t>/¿</w:t>
-            </w:r>
-            <w:proofErr w:type="gramEnd"/>
+              <w:t>energía/¿</w:t>
+            </w:r>
             <w:r>
               <w:rPr>
                 <w:rFonts w:ascii="Arial" w:hAnsi="Arial" w:cs="Arial"/>
@@ -2991,7 +2848,7 @@
                 <w:noProof/>
                 <w:sz w:val="18"/>
                 <w:szCs w:val="18"/>
-                <w:lang w:val="es-CO" w:eastAsia="es-CO"/>
+                <w:lang w:val="es-ES" w:eastAsia="es-ES"/>
               </w:rPr>
               <w:drawing>
                 <wp:inline distT="0" distB="0" distL="0" distR="0" wp14:anchorId="36822915" wp14:editId="3ADAE026">
@@ -3776,51 +3633,7 @@
                 <w:sz w:val="24"/>
                 <w:szCs w:val="24"/>
               </w:rPr>
-              <w:t xml:space="preserve">Código </w:t>
-            </w:r>
-            <w:proofErr w:type="spellStart"/>
-            <w:r>
-              <w:rPr>
-                <w:rFonts w:ascii="Arial" w:hAnsi="Arial" w:cs="Arial"/>
-                <w:b/>
-                <w:color w:val="000000"/>
-                <w:sz w:val="24"/>
-                <w:szCs w:val="24"/>
-              </w:rPr>
-              <w:t>Shutterstock</w:t>
-            </w:r>
-            <w:proofErr w:type="spellEnd"/>
-            <w:r>
-              <w:rPr>
-                <w:rFonts w:ascii="Arial" w:hAnsi="Arial" w:cs="Arial"/>
-                <w:b/>
-                <w:color w:val="000000"/>
-                <w:sz w:val="24"/>
-                <w:szCs w:val="24"/>
-              </w:rPr>
-              <w:t xml:space="preserve"> (o URL o la ruta en </w:t>
-            </w:r>
-            <w:proofErr w:type="spellStart"/>
-            <w:r>
-              <w:rPr>
-                <w:rFonts w:ascii="Arial" w:hAnsi="Arial" w:cs="Arial"/>
-                <w:b/>
-                <w:color w:val="000000"/>
-                <w:sz w:val="24"/>
-                <w:szCs w:val="24"/>
-              </w:rPr>
-              <w:t>AulaPlaneta</w:t>
-            </w:r>
-            <w:proofErr w:type="spellEnd"/>
-            <w:r>
-              <w:rPr>
-                <w:rFonts w:ascii="Arial" w:hAnsi="Arial" w:cs="Arial"/>
-                <w:b/>
-                <w:color w:val="000000"/>
-                <w:sz w:val="24"/>
-                <w:szCs w:val="24"/>
-              </w:rPr>
-              <w:t>)</w:t>
+              <w:t>Código Shutterstock (o URL o la ruta en AulaPlaneta)</w:t>
             </w:r>
           </w:p>
         </w:tc>
@@ -3848,7 +3661,7 @@
             <w:r>
               <w:rPr>
                 <w:noProof/>
-                <w:lang w:val="es-CO" w:eastAsia="es-CO"/>
+                <w:lang w:val="es-ES" w:eastAsia="es-ES"/>
               </w:rPr>
               <w:drawing>
                 <wp:inline distT="0" distB="0" distL="0" distR="0" wp14:anchorId="09DF280C" wp14:editId="05AFF75E">
@@ -4358,51 +4171,7 @@
                 <w:sz w:val="24"/>
                 <w:szCs w:val="24"/>
               </w:rPr>
-              <w:t xml:space="preserve">Código </w:t>
-            </w:r>
-            <w:proofErr w:type="spellStart"/>
-            <w:r>
-              <w:rPr>
-                <w:rFonts w:ascii="Arial" w:hAnsi="Arial" w:cs="Arial"/>
-                <w:b/>
-                <w:color w:val="000000"/>
-                <w:sz w:val="24"/>
-                <w:szCs w:val="24"/>
-              </w:rPr>
-              <w:t>Shutterstock</w:t>
-            </w:r>
-            <w:proofErr w:type="spellEnd"/>
-            <w:r>
-              <w:rPr>
-                <w:rFonts w:ascii="Arial" w:hAnsi="Arial" w:cs="Arial"/>
-                <w:b/>
-                <w:color w:val="000000"/>
-                <w:sz w:val="24"/>
-                <w:szCs w:val="24"/>
-              </w:rPr>
-              <w:t xml:space="preserve"> (o URL o la ruta en </w:t>
-            </w:r>
-            <w:proofErr w:type="spellStart"/>
-            <w:r>
-              <w:rPr>
-                <w:rFonts w:ascii="Arial" w:hAnsi="Arial" w:cs="Arial"/>
-                <w:b/>
-                <w:color w:val="000000"/>
-                <w:sz w:val="24"/>
-                <w:szCs w:val="24"/>
-              </w:rPr>
-              <w:t>AulaPlaneta</w:t>
-            </w:r>
-            <w:proofErr w:type="spellEnd"/>
-            <w:r>
-              <w:rPr>
-                <w:rFonts w:ascii="Arial" w:hAnsi="Arial" w:cs="Arial"/>
-                <w:b/>
-                <w:color w:val="000000"/>
-                <w:sz w:val="24"/>
-                <w:szCs w:val="24"/>
-              </w:rPr>
-              <w:t>)</w:t>
+              <w:t>Código Shutterstock (o URL o la ruta en AulaPlaneta)</w:t>
             </w:r>
           </w:p>
         </w:tc>
@@ -4432,7 +4201,7 @@
             <w:r>
               <w:rPr>
                 <w:noProof/>
-                <w:lang w:val="es-CO" w:eastAsia="es-CO"/>
+                <w:lang w:val="es-ES" w:eastAsia="es-ES"/>
               </w:rPr>
               <w:drawing>
                 <wp:inline distT="0" distB="0" distL="0" distR="0" wp14:anchorId="6F13494F" wp14:editId="5D981078">
@@ -5095,51 +4864,7 @@
                 <w:sz w:val="24"/>
                 <w:szCs w:val="24"/>
               </w:rPr>
-              <w:t xml:space="preserve">Código </w:t>
-            </w:r>
-            <w:proofErr w:type="spellStart"/>
-            <w:r>
-              <w:rPr>
-                <w:rFonts w:ascii="Arial" w:hAnsi="Arial" w:cs="Arial"/>
-                <w:b/>
-                <w:color w:val="000000"/>
-                <w:sz w:val="24"/>
-                <w:szCs w:val="24"/>
-              </w:rPr>
-              <w:t>Shutterstock</w:t>
-            </w:r>
-            <w:proofErr w:type="spellEnd"/>
-            <w:r>
-              <w:rPr>
-                <w:rFonts w:ascii="Arial" w:hAnsi="Arial" w:cs="Arial"/>
-                <w:b/>
-                <w:color w:val="000000"/>
-                <w:sz w:val="24"/>
-                <w:szCs w:val="24"/>
-              </w:rPr>
-              <w:t xml:space="preserve"> (o URL o la ruta en </w:t>
-            </w:r>
-            <w:proofErr w:type="spellStart"/>
-            <w:r>
-              <w:rPr>
-                <w:rFonts w:ascii="Arial" w:hAnsi="Arial" w:cs="Arial"/>
-                <w:b/>
-                <w:color w:val="000000"/>
-                <w:sz w:val="24"/>
-                <w:szCs w:val="24"/>
-              </w:rPr>
-              <w:t>AulaPlaneta</w:t>
-            </w:r>
-            <w:proofErr w:type="spellEnd"/>
-            <w:r>
-              <w:rPr>
-                <w:rFonts w:ascii="Arial" w:hAnsi="Arial" w:cs="Arial"/>
-                <w:b/>
-                <w:color w:val="000000"/>
-                <w:sz w:val="24"/>
-                <w:szCs w:val="24"/>
-              </w:rPr>
-              <w:t>)</w:t>
+              <w:t>Código Shutterstock (o URL o la ruta en AulaPlaneta)</w:t>
             </w:r>
           </w:p>
         </w:tc>
@@ -5171,7 +4896,7 @@
             <w:r>
               <w:rPr>
                 <w:noProof/>
-                <w:lang w:val="es-CO" w:eastAsia="es-CO"/>
+                <w:lang w:val="es-ES" w:eastAsia="es-ES"/>
               </w:rPr>
               <w:drawing>
                 <wp:inline distT="0" distB="0" distL="0" distR="0" wp14:anchorId="56D7DF0C" wp14:editId="22B9BF91">
@@ -5687,51 +5412,7 @@
                 <w:sz w:val="24"/>
                 <w:szCs w:val="24"/>
               </w:rPr>
-              <w:t xml:space="preserve">Código </w:t>
-            </w:r>
-            <w:proofErr w:type="spellStart"/>
-            <w:r>
-              <w:rPr>
-                <w:rFonts w:ascii="Arial" w:hAnsi="Arial" w:cs="Arial"/>
-                <w:b/>
-                <w:color w:val="000000"/>
-                <w:sz w:val="24"/>
-                <w:szCs w:val="24"/>
-              </w:rPr>
-              <w:t>Shutterstock</w:t>
-            </w:r>
-            <w:proofErr w:type="spellEnd"/>
-            <w:r>
-              <w:rPr>
-                <w:rFonts w:ascii="Arial" w:hAnsi="Arial" w:cs="Arial"/>
-                <w:b/>
-                <w:color w:val="000000"/>
-                <w:sz w:val="24"/>
-                <w:szCs w:val="24"/>
-              </w:rPr>
-              <w:t xml:space="preserve"> (o URL o la ruta en </w:t>
-            </w:r>
-            <w:proofErr w:type="spellStart"/>
-            <w:r>
-              <w:rPr>
-                <w:rFonts w:ascii="Arial" w:hAnsi="Arial" w:cs="Arial"/>
-                <w:b/>
-                <w:color w:val="000000"/>
-                <w:sz w:val="24"/>
-                <w:szCs w:val="24"/>
-              </w:rPr>
-              <w:t>AulaPlaneta</w:t>
-            </w:r>
-            <w:proofErr w:type="spellEnd"/>
-            <w:r>
-              <w:rPr>
-                <w:rFonts w:ascii="Arial" w:hAnsi="Arial" w:cs="Arial"/>
-                <w:b/>
-                <w:color w:val="000000"/>
-                <w:sz w:val="24"/>
-                <w:szCs w:val="24"/>
-              </w:rPr>
-              <w:t>)</w:t>
+              <w:t>Código Shutterstock (o URL o la ruta en AulaPlaneta)</w:t>
             </w:r>
           </w:p>
         </w:tc>
@@ -5786,7 +5467,7 @@
             <w:r>
               <w:rPr>
                 <w:noProof/>
-                <w:lang w:val="es-CO" w:eastAsia="es-CO"/>
+                <w:lang w:val="es-ES" w:eastAsia="es-ES"/>
               </w:rPr>
               <w:drawing>
                 <wp:inline distT="0" distB="0" distL="0" distR="0" wp14:anchorId="14554239" wp14:editId="3B543B7D">
@@ -6368,18 +6049,8 @@
               </w:rPr>
               <w:t>Características de la energía</w:t>
             </w:r>
-          </w:p>
-          <w:p>
-            <w:pPr>
-              <w:spacing w:line="360" w:lineRule="auto"/>
-              <w:rPr>
-                <w:rFonts w:ascii="Arial" w:hAnsi="Arial" w:cs="Arial"/>
-                <w:color w:val="000000"/>
-                <w:sz w:val="24"/>
-                <w:szCs w:val="24"/>
-                <w:lang w:val="es-ES_tradnl"/>
-              </w:rPr>
-            </w:pPr>
+            <w:bookmarkStart w:id="7" w:name="_GoBack"/>
+            <w:bookmarkEnd w:id="7"/>
           </w:p>
         </w:tc>
       </w:tr>
@@ -6563,6 +6234,7 @@
           <w:rFonts w:ascii="Arial" w:eastAsia="Times New Roman" w:hAnsi="Arial" w:cs="Arial"/>
           <w:lang w:val="es-CO" w:eastAsia="es-CO"/>
         </w:rPr>
+        <w:lastRenderedPageBreak/>
         <w:t>Conocer la energía y de dónde se obtiene es esencial para que sepamos hacer un buen uso de ella</w:t>
       </w:r>
       <w:r>
@@ -6930,51 +6602,7 @@
                 <w:sz w:val="24"/>
                 <w:szCs w:val="24"/>
               </w:rPr>
-              <w:t xml:space="preserve">Código </w:t>
-            </w:r>
-            <w:proofErr w:type="spellStart"/>
-            <w:r>
-              <w:rPr>
-                <w:rFonts w:ascii="Arial" w:hAnsi="Arial" w:cs="Arial"/>
-                <w:b/>
-                <w:color w:val="000000"/>
-                <w:sz w:val="24"/>
-                <w:szCs w:val="24"/>
-              </w:rPr>
-              <w:t>Shutterstock</w:t>
-            </w:r>
-            <w:proofErr w:type="spellEnd"/>
-            <w:r>
-              <w:rPr>
-                <w:rFonts w:ascii="Arial" w:hAnsi="Arial" w:cs="Arial"/>
-                <w:b/>
-                <w:color w:val="000000"/>
-                <w:sz w:val="24"/>
-                <w:szCs w:val="24"/>
-              </w:rPr>
-              <w:t xml:space="preserve"> (o URL o la ruta en </w:t>
-            </w:r>
-            <w:proofErr w:type="spellStart"/>
-            <w:r>
-              <w:rPr>
-                <w:rFonts w:ascii="Arial" w:hAnsi="Arial" w:cs="Arial"/>
-                <w:b/>
-                <w:color w:val="000000"/>
-                <w:sz w:val="24"/>
-                <w:szCs w:val="24"/>
-              </w:rPr>
-              <w:t>AulaPlaneta</w:t>
-            </w:r>
-            <w:proofErr w:type="spellEnd"/>
-            <w:r>
-              <w:rPr>
-                <w:rFonts w:ascii="Arial" w:hAnsi="Arial" w:cs="Arial"/>
-                <w:b/>
-                <w:color w:val="000000"/>
-                <w:sz w:val="24"/>
-                <w:szCs w:val="24"/>
-              </w:rPr>
-              <w:t>)</w:t>
+              <w:t>Código Shutterstock (o URL o la ruta en AulaPlaneta)</w:t>
             </w:r>
           </w:p>
         </w:tc>
@@ -6986,13 +6614,13 @@
             <w:pPr>
               <w:spacing w:line="360" w:lineRule="auto"/>
             </w:pPr>
-            <w:bookmarkStart w:id="7" w:name="OLE_LINK14"/>
-            <w:bookmarkStart w:id="8" w:name="OLE_LINK15"/>
+            <w:bookmarkStart w:id="8" w:name="OLE_LINK14"/>
+            <w:bookmarkStart w:id="9" w:name="OLE_LINK15"/>
             <w:r>
               <w:t>146523533</w:t>
             </w:r>
-            <w:bookmarkEnd w:id="7"/>
             <w:bookmarkEnd w:id="8"/>
+            <w:bookmarkEnd w:id="9"/>
           </w:p>
           <w:p>
             <w:pPr>
@@ -7006,7 +6634,7 @@
             <w:r>
               <w:rPr>
                 <w:noProof/>
-                <w:lang w:val="es-CO" w:eastAsia="es-CO"/>
+                <w:lang w:val="es-ES" w:eastAsia="es-ES"/>
               </w:rPr>
               <w:drawing>
                 <wp:inline distT="0" distB="0" distL="0" distR="0" wp14:anchorId="011E8C47" wp14:editId="567DDF63">
@@ -7087,23 +6715,13 @@
                 <w:szCs w:val="24"/>
               </w:rPr>
             </w:pPr>
-            <w:proofErr w:type="spellStart"/>
-            <w:r>
-              <w:rPr>
-                <w:rFonts w:ascii="Arial" w:hAnsi="Arial" w:cs="Arial"/>
-                <w:sz w:val="24"/>
-                <w:szCs w:val="24"/>
-              </w:rPr>
-              <w:t>House</w:t>
-            </w:r>
-            <w:proofErr w:type="spellEnd"/>
-            <w:r>
-              <w:rPr>
-                <w:rFonts w:ascii="Arial" w:hAnsi="Arial" w:cs="Arial"/>
-                <w:sz w:val="24"/>
-                <w:szCs w:val="24"/>
-              </w:rPr>
-              <w:t xml:space="preserve"> Light </w:t>
+            <w:r>
+              <w:rPr>
+                <w:rFonts w:ascii="Arial" w:hAnsi="Arial" w:cs="Arial"/>
+                <w:sz w:val="24"/>
+                <w:szCs w:val="24"/>
+              </w:rPr>
+              <w:t xml:space="preserve">House Light </w:t>
             </w:r>
             <w:r>
               <w:rPr>
@@ -7123,16 +6741,217 @@
                 <w:szCs w:val="24"/>
               </w:rPr>
             </w:pPr>
-            <w:proofErr w:type="spellStart"/>
-            <w:r>
-              <w:rPr>
-                <w:rFonts w:ascii="Arial" w:hAnsi="Arial" w:cs="Arial"/>
-                <w:sz w:val="24"/>
-                <w:szCs w:val="24"/>
-              </w:rPr>
-              <w:t>Power</w:t>
-            </w:r>
-            <w:proofErr w:type="spellEnd"/>
+            <w:r>
+              <w:rPr>
+                <w:rFonts w:ascii="Arial" w:hAnsi="Arial" w:cs="Arial"/>
+                <w:sz w:val="24"/>
+                <w:szCs w:val="24"/>
+              </w:rPr>
+              <w:t>Power lines</w:t>
+            </w:r>
+            <w:r>
+              <w:rPr>
+                <w:rFonts w:ascii="Arial" w:hAnsi="Arial" w:cs="Arial"/>
+                <w:sz w:val="24"/>
+                <w:szCs w:val="24"/>
+              </w:rPr>
+              <w:t>: Cables de electricidad</w:t>
+            </w:r>
+          </w:p>
+          <w:p>
+            <w:pPr>
+              <w:spacing w:line="360" w:lineRule="auto"/>
+              <w:rPr>
+                <w:rFonts w:ascii="Arial" w:hAnsi="Arial" w:cs="Arial"/>
+                <w:sz w:val="24"/>
+                <w:szCs w:val="24"/>
+              </w:rPr>
+            </w:pPr>
+            <w:r>
+              <w:rPr>
+                <w:rFonts w:ascii="Arial" w:hAnsi="Arial" w:cs="Arial"/>
+                <w:sz w:val="24"/>
+                <w:szCs w:val="24"/>
+              </w:rPr>
+              <w:t xml:space="preserve">Dam: </w:t>
+            </w:r>
+            <w:r>
+              <w:rPr>
+                <w:rFonts w:ascii="Arial" w:hAnsi="Arial" w:cs="Arial"/>
+                <w:sz w:val="24"/>
+                <w:szCs w:val="24"/>
+              </w:rPr>
+              <w:t>D</w:t>
+            </w:r>
+            <w:r>
+              <w:rPr>
+                <w:rFonts w:ascii="Arial" w:hAnsi="Arial" w:cs="Arial"/>
+                <w:sz w:val="24"/>
+                <w:szCs w:val="24"/>
+              </w:rPr>
+              <w:t>ique</w:t>
+            </w:r>
+          </w:p>
+          <w:p>
+            <w:pPr>
+              <w:spacing w:line="360" w:lineRule="auto"/>
+              <w:rPr>
+                <w:rFonts w:ascii="Arial" w:hAnsi="Arial" w:cs="Arial"/>
+                <w:sz w:val="24"/>
+                <w:szCs w:val="24"/>
+              </w:rPr>
+            </w:pPr>
+            <w:r>
+              <w:rPr>
+                <w:rFonts w:ascii="Arial" w:hAnsi="Arial" w:cs="Arial"/>
+                <w:sz w:val="24"/>
+                <w:szCs w:val="24"/>
+              </w:rPr>
+              <w:t>Reservoir: E</w:t>
+            </w:r>
+            <w:r>
+              <w:rPr>
+                <w:rFonts w:ascii="Arial" w:hAnsi="Arial" w:cs="Arial"/>
+                <w:sz w:val="24"/>
+                <w:szCs w:val="24"/>
+              </w:rPr>
+              <w:t>mbalse</w:t>
+            </w:r>
+          </w:p>
+          <w:p>
+            <w:pPr>
+              <w:spacing w:line="360" w:lineRule="auto"/>
+              <w:rPr>
+                <w:rFonts w:ascii="Arial" w:hAnsi="Arial" w:cs="Arial"/>
+                <w:sz w:val="24"/>
+                <w:szCs w:val="24"/>
+              </w:rPr>
+            </w:pPr>
+            <w:bookmarkStart w:id="10" w:name="OLE_LINK16"/>
+            <w:r>
+              <w:rPr>
+                <w:rFonts w:ascii="Arial" w:hAnsi="Arial" w:cs="Arial"/>
+                <w:sz w:val="24"/>
+                <w:szCs w:val="24"/>
+              </w:rPr>
+              <w:t>Penstocks</w:t>
+            </w:r>
+            <w:bookmarkEnd w:id="10"/>
+            <w:r>
+              <w:rPr>
+                <w:rFonts w:ascii="Arial" w:hAnsi="Arial" w:cs="Arial"/>
+                <w:sz w:val="24"/>
+                <w:szCs w:val="24"/>
+              </w:rPr>
+              <w:t>: C</w:t>
+            </w:r>
+            <w:r>
+              <w:rPr>
+                <w:rFonts w:ascii="Arial" w:hAnsi="Arial" w:cs="Arial"/>
+                <w:sz w:val="24"/>
+                <w:szCs w:val="24"/>
+              </w:rPr>
+              <w:t>onducto</w:t>
+            </w:r>
+          </w:p>
+          <w:p>
+            <w:pPr>
+              <w:spacing w:line="360" w:lineRule="auto"/>
+              <w:rPr>
+                <w:rFonts w:ascii="Arial" w:hAnsi="Arial" w:cs="Arial"/>
+                <w:sz w:val="24"/>
+                <w:szCs w:val="24"/>
+              </w:rPr>
+            </w:pPr>
+            <w:bookmarkStart w:id="11" w:name="OLE_LINK17"/>
+            <w:bookmarkStart w:id="12" w:name="OLE_LINK18"/>
+            <w:r>
+              <w:rPr>
+                <w:rFonts w:ascii="Arial" w:hAnsi="Arial" w:cs="Arial"/>
+                <w:sz w:val="24"/>
+                <w:szCs w:val="24"/>
+              </w:rPr>
+              <w:t>Intake y control gate: C</w:t>
+            </w:r>
+            <w:r>
+              <w:rPr>
+                <w:rFonts w:ascii="Arial" w:hAnsi="Arial" w:cs="Arial"/>
+                <w:sz w:val="24"/>
+                <w:szCs w:val="24"/>
+              </w:rPr>
+              <w:t xml:space="preserve">ompuerta </w:t>
+            </w:r>
+          </w:p>
+          <w:p>
+            <w:pPr>
+              <w:spacing w:line="360" w:lineRule="auto"/>
+              <w:rPr>
+                <w:rFonts w:ascii="Arial" w:hAnsi="Arial" w:cs="Arial"/>
+                <w:sz w:val="24"/>
+                <w:szCs w:val="24"/>
+              </w:rPr>
+            </w:pPr>
+            <w:r>
+              <w:rPr>
+                <w:rFonts w:ascii="Arial" w:hAnsi="Arial" w:cs="Arial"/>
+                <w:sz w:val="24"/>
+                <w:szCs w:val="24"/>
+              </w:rPr>
+              <w:t>Turbine: T</w:t>
+            </w:r>
+            <w:r>
+              <w:rPr>
+                <w:rFonts w:ascii="Arial" w:hAnsi="Arial" w:cs="Arial"/>
+                <w:sz w:val="24"/>
+                <w:szCs w:val="24"/>
+              </w:rPr>
+              <w:t>urbina</w:t>
+            </w:r>
+          </w:p>
+          <w:p>
+            <w:pPr>
+              <w:spacing w:line="360" w:lineRule="auto"/>
+              <w:rPr>
+                <w:rFonts w:ascii="Arial" w:hAnsi="Arial" w:cs="Arial"/>
+                <w:sz w:val="24"/>
+                <w:szCs w:val="24"/>
+              </w:rPr>
+            </w:pPr>
+            <w:r>
+              <w:rPr>
+                <w:rFonts w:ascii="Arial" w:hAnsi="Arial" w:cs="Arial"/>
+                <w:sz w:val="24"/>
+                <w:szCs w:val="24"/>
+              </w:rPr>
+              <w:lastRenderedPageBreak/>
+              <w:t>Outflow: D</w:t>
+            </w:r>
+            <w:r>
+              <w:rPr>
+                <w:rFonts w:ascii="Arial" w:hAnsi="Arial" w:cs="Arial"/>
+                <w:sz w:val="24"/>
+                <w:szCs w:val="24"/>
+              </w:rPr>
+              <w:t>esagüe</w:t>
+            </w:r>
+          </w:p>
+          <w:p>
+            <w:pPr>
+              <w:spacing w:line="360" w:lineRule="auto"/>
+              <w:rPr>
+                <w:rFonts w:ascii="Arial" w:hAnsi="Arial" w:cs="Arial"/>
+                <w:sz w:val="24"/>
+                <w:szCs w:val="24"/>
+              </w:rPr>
+            </w:pPr>
+            <w:r>
+              <w:rPr>
+                <w:rFonts w:ascii="Arial" w:hAnsi="Arial" w:cs="Arial"/>
+                <w:sz w:val="24"/>
+                <w:szCs w:val="24"/>
+              </w:rPr>
+              <w:t>Power house:</w:t>
+            </w:r>
             <w:r>
               <w:rPr>
                 <w:rFonts w:ascii="Arial" w:hAnsi="Arial" w:cs="Arial"/>
@@ -7141,315 +6960,6 @@
               </w:rPr>
               <w:t xml:space="preserve"> </w:t>
             </w:r>
-            <w:proofErr w:type="spellStart"/>
-            <w:r>
-              <w:rPr>
-                <w:rFonts w:ascii="Arial" w:hAnsi="Arial" w:cs="Arial"/>
-                <w:sz w:val="24"/>
-                <w:szCs w:val="24"/>
-              </w:rPr>
-              <w:t>lines</w:t>
-            </w:r>
-            <w:proofErr w:type="spellEnd"/>
-            <w:r>
-              <w:rPr>
-                <w:rFonts w:ascii="Arial" w:hAnsi="Arial" w:cs="Arial"/>
-                <w:sz w:val="24"/>
-                <w:szCs w:val="24"/>
-              </w:rPr>
-              <w:t>: Cables de electricidad</w:t>
-            </w:r>
-          </w:p>
-          <w:p>
-            <w:pPr>
-              <w:spacing w:line="360" w:lineRule="auto"/>
-              <w:rPr>
-                <w:rFonts w:ascii="Arial" w:hAnsi="Arial" w:cs="Arial"/>
-                <w:sz w:val="24"/>
-                <w:szCs w:val="24"/>
-              </w:rPr>
-            </w:pPr>
-            <w:proofErr w:type="spellStart"/>
-            <w:r>
-              <w:rPr>
-                <w:rFonts w:ascii="Arial" w:hAnsi="Arial" w:cs="Arial"/>
-                <w:sz w:val="24"/>
-                <w:szCs w:val="24"/>
-              </w:rPr>
-              <w:t>Dam</w:t>
-            </w:r>
-            <w:proofErr w:type="spellEnd"/>
-            <w:r>
-              <w:rPr>
-                <w:rFonts w:ascii="Arial" w:hAnsi="Arial" w:cs="Arial"/>
-                <w:sz w:val="24"/>
-                <w:szCs w:val="24"/>
-              </w:rPr>
-              <w:t xml:space="preserve">: </w:t>
-            </w:r>
-            <w:r>
-              <w:rPr>
-                <w:rFonts w:ascii="Arial" w:hAnsi="Arial" w:cs="Arial"/>
-                <w:sz w:val="24"/>
-                <w:szCs w:val="24"/>
-              </w:rPr>
-              <w:t>D</w:t>
-            </w:r>
-            <w:r>
-              <w:rPr>
-                <w:rFonts w:ascii="Arial" w:hAnsi="Arial" w:cs="Arial"/>
-                <w:sz w:val="24"/>
-                <w:szCs w:val="24"/>
-              </w:rPr>
-              <w:t>ique</w:t>
-            </w:r>
-          </w:p>
-          <w:p>
-            <w:pPr>
-              <w:spacing w:line="360" w:lineRule="auto"/>
-              <w:rPr>
-                <w:rFonts w:ascii="Arial" w:hAnsi="Arial" w:cs="Arial"/>
-                <w:sz w:val="24"/>
-                <w:szCs w:val="24"/>
-              </w:rPr>
-            </w:pPr>
-            <w:proofErr w:type="spellStart"/>
-            <w:r>
-              <w:rPr>
-                <w:rFonts w:ascii="Arial" w:hAnsi="Arial" w:cs="Arial"/>
-                <w:sz w:val="24"/>
-                <w:szCs w:val="24"/>
-              </w:rPr>
-              <w:t>Reservoir</w:t>
-            </w:r>
-            <w:proofErr w:type="spellEnd"/>
-            <w:r>
-              <w:rPr>
-                <w:rFonts w:ascii="Arial" w:hAnsi="Arial" w:cs="Arial"/>
-                <w:sz w:val="24"/>
-                <w:szCs w:val="24"/>
-              </w:rPr>
-              <w:t>: E</w:t>
-            </w:r>
-            <w:r>
-              <w:rPr>
-                <w:rFonts w:ascii="Arial" w:hAnsi="Arial" w:cs="Arial"/>
-                <w:sz w:val="24"/>
-                <w:szCs w:val="24"/>
-              </w:rPr>
-              <w:t>mbalse</w:t>
-            </w:r>
-          </w:p>
-          <w:p>
-            <w:pPr>
-              <w:spacing w:line="360" w:lineRule="auto"/>
-              <w:rPr>
-                <w:rFonts w:ascii="Arial" w:hAnsi="Arial" w:cs="Arial"/>
-                <w:sz w:val="24"/>
-                <w:szCs w:val="24"/>
-              </w:rPr>
-            </w:pPr>
-            <w:bookmarkStart w:id="9" w:name="OLE_LINK16"/>
-            <w:proofErr w:type="spellStart"/>
-            <w:r>
-              <w:rPr>
-                <w:rFonts w:ascii="Arial" w:hAnsi="Arial" w:cs="Arial"/>
-                <w:sz w:val="24"/>
-                <w:szCs w:val="24"/>
-              </w:rPr>
-              <w:t>Penstocks</w:t>
-            </w:r>
-            <w:bookmarkEnd w:id="9"/>
-            <w:proofErr w:type="spellEnd"/>
-            <w:r>
-              <w:rPr>
-                <w:rFonts w:ascii="Arial" w:hAnsi="Arial" w:cs="Arial"/>
-                <w:sz w:val="24"/>
-                <w:szCs w:val="24"/>
-              </w:rPr>
-              <w:t>: C</w:t>
-            </w:r>
-            <w:r>
-              <w:rPr>
-                <w:rFonts w:ascii="Arial" w:hAnsi="Arial" w:cs="Arial"/>
-                <w:sz w:val="24"/>
-                <w:szCs w:val="24"/>
-              </w:rPr>
-              <w:t>onducto</w:t>
-            </w:r>
-          </w:p>
-          <w:p>
-            <w:pPr>
-              <w:spacing w:line="360" w:lineRule="auto"/>
-              <w:rPr>
-                <w:rFonts w:ascii="Arial" w:hAnsi="Arial" w:cs="Arial"/>
-                <w:sz w:val="24"/>
-                <w:szCs w:val="24"/>
-              </w:rPr>
-            </w:pPr>
-            <w:bookmarkStart w:id="10" w:name="OLE_LINK17"/>
-            <w:bookmarkStart w:id="11" w:name="OLE_LINK18"/>
-            <w:proofErr w:type="spellStart"/>
-            <w:r>
-              <w:rPr>
-                <w:rFonts w:ascii="Arial" w:hAnsi="Arial" w:cs="Arial"/>
-                <w:sz w:val="24"/>
-                <w:szCs w:val="24"/>
-              </w:rPr>
-              <w:t>Intake</w:t>
-            </w:r>
-            <w:proofErr w:type="spellEnd"/>
-            <w:r>
-              <w:rPr>
-                <w:rFonts w:ascii="Arial" w:hAnsi="Arial" w:cs="Arial"/>
-                <w:sz w:val="24"/>
-                <w:szCs w:val="24"/>
-              </w:rPr>
-              <w:t xml:space="preserve"> y control </w:t>
-            </w:r>
-            <w:proofErr w:type="spellStart"/>
-            <w:r>
-              <w:rPr>
-                <w:rFonts w:ascii="Arial" w:hAnsi="Arial" w:cs="Arial"/>
-                <w:sz w:val="24"/>
-                <w:szCs w:val="24"/>
-              </w:rPr>
-              <w:t>gate</w:t>
-            </w:r>
-            <w:proofErr w:type="spellEnd"/>
-            <w:r>
-              <w:rPr>
-                <w:rFonts w:ascii="Arial" w:hAnsi="Arial" w:cs="Arial"/>
-                <w:sz w:val="24"/>
-                <w:szCs w:val="24"/>
-              </w:rPr>
-              <w:t>: C</w:t>
-            </w:r>
-            <w:r>
-              <w:rPr>
-                <w:rFonts w:ascii="Arial" w:hAnsi="Arial" w:cs="Arial"/>
-                <w:sz w:val="24"/>
-                <w:szCs w:val="24"/>
-              </w:rPr>
-              <w:t xml:space="preserve">ompuerta </w:t>
-            </w:r>
-          </w:p>
-          <w:p>
-            <w:pPr>
-              <w:spacing w:line="360" w:lineRule="auto"/>
-              <w:rPr>
-                <w:rFonts w:ascii="Arial" w:hAnsi="Arial" w:cs="Arial"/>
-                <w:sz w:val="24"/>
-                <w:szCs w:val="24"/>
-              </w:rPr>
-            </w:pPr>
-            <w:r>
-              <w:rPr>
-                <w:rFonts w:ascii="Arial" w:hAnsi="Arial" w:cs="Arial"/>
-                <w:sz w:val="24"/>
-                <w:szCs w:val="24"/>
-              </w:rPr>
-              <w:lastRenderedPageBreak/>
-              <w:t>Turbine: T</w:t>
-            </w:r>
-            <w:r>
-              <w:rPr>
-                <w:rFonts w:ascii="Arial" w:hAnsi="Arial" w:cs="Arial"/>
-                <w:sz w:val="24"/>
-                <w:szCs w:val="24"/>
-              </w:rPr>
-              <w:t>urbina</w:t>
-            </w:r>
-          </w:p>
-          <w:p>
-            <w:pPr>
-              <w:spacing w:line="360" w:lineRule="auto"/>
-              <w:rPr>
-                <w:rFonts w:ascii="Arial" w:hAnsi="Arial" w:cs="Arial"/>
-                <w:sz w:val="24"/>
-                <w:szCs w:val="24"/>
-              </w:rPr>
-            </w:pPr>
-            <w:proofErr w:type="spellStart"/>
-            <w:r>
-              <w:rPr>
-                <w:rFonts w:ascii="Arial" w:hAnsi="Arial" w:cs="Arial"/>
-                <w:sz w:val="24"/>
-                <w:szCs w:val="24"/>
-              </w:rPr>
-              <w:t>Outflow</w:t>
-            </w:r>
-            <w:proofErr w:type="spellEnd"/>
-            <w:r>
-              <w:rPr>
-                <w:rFonts w:ascii="Arial" w:hAnsi="Arial" w:cs="Arial"/>
-                <w:sz w:val="24"/>
-                <w:szCs w:val="24"/>
-              </w:rPr>
-              <w:t>: D</w:t>
-            </w:r>
-            <w:r>
-              <w:rPr>
-                <w:rFonts w:ascii="Arial" w:hAnsi="Arial" w:cs="Arial"/>
-                <w:sz w:val="24"/>
-                <w:szCs w:val="24"/>
-              </w:rPr>
-              <w:t>esagüe</w:t>
-            </w:r>
-          </w:p>
-          <w:p>
-            <w:pPr>
-              <w:spacing w:line="360" w:lineRule="auto"/>
-              <w:rPr>
-                <w:rFonts w:ascii="Arial" w:hAnsi="Arial" w:cs="Arial"/>
-                <w:sz w:val="24"/>
-                <w:szCs w:val="24"/>
-              </w:rPr>
-            </w:pPr>
-            <w:proofErr w:type="spellStart"/>
-            <w:r>
-              <w:rPr>
-                <w:rFonts w:ascii="Arial" w:hAnsi="Arial" w:cs="Arial"/>
-                <w:sz w:val="24"/>
-                <w:szCs w:val="24"/>
-              </w:rPr>
-              <w:t>Power</w:t>
-            </w:r>
-            <w:proofErr w:type="spellEnd"/>
-            <w:r>
-              <w:rPr>
-                <w:rFonts w:ascii="Arial" w:hAnsi="Arial" w:cs="Arial"/>
-                <w:sz w:val="24"/>
-                <w:szCs w:val="24"/>
-              </w:rPr>
-              <w:t xml:space="preserve"> </w:t>
-            </w:r>
-            <w:proofErr w:type="spellStart"/>
-            <w:r>
-              <w:rPr>
-                <w:rFonts w:ascii="Arial" w:hAnsi="Arial" w:cs="Arial"/>
-                <w:sz w:val="24"/>
-                <w:szCs w:val="24"/>
-              </w:rPr>
-              <w:t>house</w:t>
-            </w:r>
-            <w:proofErr w:type="spellEnd"/>
-            <w:r>
-              <w:rPr>
-                <w:rFonts w:ascii="Arial" w:hAnsi="Arial" w:cs="Arial"/>
-                <w:sz w:val="24"/>
-                <w:szCs w:val="24"/>
-              </w:rPr>
-              <w:t>:</w:t>
-            </w:r>
-            <w:r>
-              <w:rPr>
-                <w:rFonts w:ascii="Arial" w:hAnsi="Arial" w:cs="Arial"/>
-                <w:sz w:val="24"/>
-                <w:szCs w:val="24"/>
-              </w:rPr>
-              <w:t xml:space="preserve"> </w:t>
-            </w:r>
             <w:r>
               <w:rPr>
                 <w:rFonts w:ascii="Arial" w:hAnsi="Arial" w:cs="Arial"/>
@@ -7468,23 +6978,13 @@
                 <w:szCs w:val="24"/>
               </w:rPr>
             </w:pPr>
-            <w:proofErr w:type="spellStart"/>
-            <w:r>
-              <w:rPr>
-                <w:rFonts w:ascii="Arial" w:hAnsi="Arial" w:cs="Arial"/>
-                <w:sz w:val="24"/>
-                <w:szCs w:val="24"/>
-              </w:rPr>
-              <w:t>Transformer</w:t>
-            </w:r>
-            <w:proofErr w:type="spellEnd"/>
-            <w:r>
-              <w:rPr>
-                <w:rFonts w:ascii="Arial" w:hAnsi="Arial" w:cs="Arial"/>
-                <w:sz w:val="24"/>
-                <w:szCs w:val="24"/>
-              </w:rPr>
-              <w:t>: T</w:t>
+            <w:r>
+              <w:rPr>
+                <w:rFonts w:ascii="Arial" w:hAnsi="Arial" w:cs="Arial"/>
+                <w:sz w:val="24"/>
+                <w:szCs w:val="24"/>
+              </w:rPr>
+              <w:t>Transformer: T</w:t>
             </w:r>
             <w:r>
               <w:rPr>
@@ -7504,23 +7004,13 @@
                 <w:szCs w:val="24"/>
               </w:rPr>
             </w:pPr>
-            <w:proofErr w:type="spellStart"/>
-            <w:r>
-              <w:rPr>
-                <w:rFonts w:ascii="Arial" w:hAnsi="Arial" w:cs="Arial"/>
-                <w:sz w:val="24"/>
-                <w:szCs w:val="24"/>
-              </w:rPr>
-              <w:t>Generator</w:t>
-            </w:r>
-            <w:proofErr w:type="spellEnd"/>
-            <w:r>
-              <w:rPr>
-                <w:rFonts w:ascii="Arial" w:hAnsi="Arial" w:cs="Arial"/>
-                <w:sz w:val="24"/>
-                <w:szCs w:val="24"/>
-              </w:rPr>
-              <w:t>: G</w:t>
+            <w:r>
+              <w:rPr>
+                <w:rFonts w:ascii="Arial" w:hAnsi="Arial" w:cs="Arial"/>
+                <w:sz w:val="24"/>
+                <w:szCs w:val="24"/>
+              </w:rPr>
+              <w:t>Generator: G</w:t>
             </w:r>
             <w:r>
               <w:rPr>
@@ -7530,8 +7020,8 @@
               </w:rPr>
               <w:t>enerador</w:t>
             </w:r>
-            <w:bookmarkEnd w:id="10"/>
             <w:bookmarkEnd w:id="11"/>
+            <w:bookmarkEnd w:id="12"/>
           </w:p>
         </w:tc>
       </w:tr>
@@ -7733,8 +7223,8 @@
         </w:rPr>
         <w:t>La energía mecánica</w:t>
       </w:r>
-      <w:bookmarkStart w:id="12" w:name="modal_add_section-text"/>
-      <w:bookmarkEnd w:id="12"/>
+      <w:bookmarkStart w:id="13" w:name="modal_add_section-text"/>
+      <w:bookmarkEnd w:id="13"/>
     </w:p>
     <w:p>
       <w:pPr>
@@ -8537,51 +8027,7 @@
                 <w:sz w:val="24"/>
                 <w:szCs w:val="24"/>
               </w:rPr>
-              <w:t xml:space="preserve">Código </w:t>
-            </w:r>
-            <w:proofErr w:type="spellStart"/>
-            <w:r>
-              <w:rPr>
-                <w:rFonts w:ascii="Arial" w:hAnsi="Arial" w:cs="Arial"/>
-                <w:b/>
-                <w:color w:val="000000"/>
-                <w:sz w:val="24"/>
-                <w:szCs w:val="24"/>
-              </w:rPr>
-              <w:t>Shutterstock</w:t>
-            </w:r>
-            <w:proofErr w:type="spellEnd"/>
-            <w:r>
-              <w:rPr>
-                <w:rFonts w:ascii="Arial" w:hAnsi="Arial" w:cs="Arial"/>
-                <w:b/>
-                <w:color w:val="000000"/>
-                <w:sz w:val="24"/>
-                <w:szCs w:val="24"/>
-              </w:rPr>
-              <w:t xml:space="preserve"> (o URL o la ruta en </w:t>
-            </w:r>
-            <w:proofErr w:type="spellStart"/>
-            <w:r>
-              <w:rPr>
-                <w:rFonts w:ascii="Arial" w:hAnsi="Arial" w:cs="Arial"/>
-                <w:b/>
-                <w:color w:val="000000"/>
-                <w:sz w:val="24"/>
-                <w:szCs w:val="24"/>
-              </w:rPr>
-              <w:t>AulaPlaneta</w:t>
-            </w:r>
-            <w:proofErr w:type="spellEnd"/>
-            <w:r>
-              <w:rPr>
-                <w:rFonts w:ascii="Arial" w:hAnsi="Arial" w:cs="Arial"/>
-                <w:b/>
-                <w:color w:val="000000"/>
-                <w:sz w:val="24"/>
-                <w:szCs w:val="24"/>
-              </w:rPr>
-              <w:t>)</w:t>
+              <w:t>Código Shutterstock (o URL o la ruta en AulaPlaneta)</w:t>
             </w:r>
           </w:p>
         </w:tc>
@@ -8623,7 +8069,7 @@
             <w:r>
               <w:rPr>
                 <w:noProof/>
-                <w:lang w:val="es-CO" w:eastAsia="es-CO"/>
+                <w:lang w:val="es-ES" w:eastAsia="es-ES"/>
               </w:rPr>
               <w:drawing>
                 <wp:inline distT="0" distB="0" distL="0" distR="0" wp14:anchorId="0B66B01C" wp14:editId="7A1A7255">
@@ -9632,7 +9078,7 @@
           <w:lang w:val="es-ES"/>
         </w:rPr>
       </w:pPr>
-      <w:bookmarkStart w:id="13" w:name="modal_add_note"/>
+      <w:bookmarkStart w:id="14" w:name="modal_add_note"/>
       <w:r>
         <w:rPr>
           <w:rFonts w:ascii="Arial" w:hAnsi="Arial" w:cs="Arial"/>
@@ -9916,51 +9362,7 @@
                 <w:sz w:val="24"/>
                 <w:szCs w:val="24"/>
               </w:rPr>
-              <w:t xml:space="preserve">Código </w:t>
-            </w:r>
-            <w:proofErr w:type="spellStart"/>
-            <w:r>
-              <w:rPr>
-                <w:rFonts w:ascii="Arial" w:hAnsi="Arial" w:cs="Arial"/>
-                <w:b/>
-                <w:color w:val="000000"/>
-                <w:sz w:val="24"/>
-                <w:szCs w:val="24"/>
-              </w:rPr>
-              <w:t>Shutterstock</w:t>
-            </w:r>
-            <w:proofErr w:type="spellEnd"/>
-            <w:r>
-              <w:rPr>
-                <w:rFonts w:ascii="Arial" w:hAnsi="Arial" w:cs="Arial"/>
-                <w:b/>
-                <w:color w:val="000000"/>
-                <w:sz w:val="24"/>
-                <w:szCs w:val="24"/>
-              </w:rPr>
-              <w:t xml:space="preserve"> (o URL o la ruta en </w:t>
-            </w:r>
-            <w:proofErr w:type="spellStart"/>
-            <w:r>
-              <w:rPr>
-                <w:rFonts w:ascii="Arial" w:hAnsi="Arial" w:cs="Arial"/>
-                <w:b/>
-                <w:color w:val="000000"/>
-                <w:sz w:val="24"/>
-                <w:szCs w:val="24"/>
-              </w:rPr>
-              <w:t>AulaPlaneta</w:t>
-            </w:r>
-            <w:proofErr w:type="spellEnd"/>
-            <w:r>
-              <w:rPr>
-                <w:rFonts w:ascii="Arial" w:hAnsi="Arial" w:cs="Arial"/>
-                <w:b/>
-                <w:color w:val="000000"/>
-                <w:sz w:val="24"/>
-                <w:szCs w:val="24"/>
-              </w:rPr>
-              <w:t>)</w:t>
+              <w:t>Código Shutterstock (o URL o la ruta en AulaPlaneta)</w:t>
             </w:r>
           </w:p>
         </w:tc>
@@ -10078,7 +9480,7 @@
             <w:r>
               <w:rPr>
                 <w:noProof/>
-                <w:lang w:val="es-CO" w:eastAsia="es-CO"/>
+                <w:lang w:val="es-ES" w:eastAsia="es-ES"/>
               </w:rPr>
               <w:drawing>
                 <wp:inline distT="0" distB="0" distL="0" distR="0" wp14:anchorId="75B176C2" wp14:editId="27043BA7">
@@ -10843,51 +10245,7 @@
                 <w:sz w:val="24"/>
                 <w:szCs w:val="24"/>
               </w:rPr>
-              <w:t xml:space="preserve">Código </w:t>
-            </w:r>
-            <w:proofErr w:type="spellStart"/>
-            <w:r>
-              <w:rPr>
-                <w:rFonts w:ascii="Arial" w:hAnsi="Arial" w:cs="Arial"/>
-                <w:b/>
-                <w:color w:val="000000"/>
-                <w:sz w:val="24"/>
-                <w:szCs w:val="24"/>
-              </w:rPr>
-              <w:t>Shutterstock</w:t>
-            </w:r>
-            <w:proofErr w:type="spellEnd"/>
-            <w:r>
-              <w:rPr>
-                <w:rFonts w:ascii="Arial" w:hAnsi="Arial" w:cs="Arial"/>
-                <w:b/>
-                <w:color w:val="000000"/>
-                <w:sz w:val="24"/>
-                <w:szCs w:val="24"/>
-              </w:rPr>
-              <w:t xml:space="preserve"> (o URL o la ruta en </w:t>
-            </w:r>
-            <w:proofErr w:type="spellStart"/>
-            <w:r>
-              <w:rPr>
-                <w:rFonts w:ascii="Arial" w:hAnsi="Arial" w:cs="Arial"/>
-                <w:b/>
-                <w:color w:val="000000"/>
-                <w:sz w:val="24"/>
-                <w:szCs w:val="24"/>
-              </w:rPr>
-              <w:t>AulaPlaneta</w:t>
-            </w:r>
-            <w:proofErr w:type="spellEnd"/>
-            <w:r>
-              <w:rPr>
-                <w:rFonts w:ascii="Arial" w:hAnsi="Arial" w:cs="Arial"/>
-                <w:b/>
-                <w:color w:val="000000"/>
-                <w:sz w:val="24"/>
-                <w:szCs w:val="24"/>
-              </w:rPr>
-              <w:t>)</w:t>
+              <w:t>Código Shutterstock (o URL o la ruta en AulaPlaneta)</w:t>
             </w:r>
           </w:p>
         </w:tc>
@@ -10923,7 +10281,7 @@
             <w:r>
               <w:rPr>
                 <w:noProof/>
-                <w:lang w:val="es-CO" w:eastAsia="es-CO"/>
+                <w:lang w:val="es-ES" w:eastAsia="es-ES"/>
               </w:rPr>
               <w:drawing>
                 <wp:inline distT="0" distB="0" distL="0" distR="0" wp14:anchorId="0FED243D" wp14:editId="5C9FF0BD">
@@ -12527,51 +11885,7 @@
                 <w:sz w:val="24"/>
                 <w:szCs w:val="24"/>
               </w:rPr>
-              <w:t xml:space="preserve">Código </w:t>
-            </w:r>
-            <w:proofErr w:type="spellStart"/>
-            <w:r>
-              <w:rPr>
-                <w:rFonts w:ascii="Arial" w:hAnsi="Arial" w:cs="Arial"/>
-                <w:b/>
-                <w:color w:val="000000"/>
-                <w:sz w:val="24"/>
-                <w:szCs w:val="24"/>
-              </w:rPr>
-              <w:t>Shutterstock</w:t>
-            </w:r>
-            <w:proofErr w:type="spellEnd"/>
-            <w:r>
-              <w:rPr>
-                <w:rFonts w:ascii="Arial" w:hAnsi="Arial" w:cs="Arial"/>
-                <w:b/>
-                <w:color w:val="000000"/>
-                <w:sz w:val="24"/>
-                <w:szCs w:val="24"/>
-              </w:rPr>
-              <w:t xml:space="preserve"> (o URL o la ruta en </w:t>
-            </w:r>
-            <w:proofErr w:type="spellStart"/>
-            <w:r>
-              <w:rPr>
-                <w:rFonts w:ascii="Arial" w:hAnsi="Arial" w:cs="Arial"/>
-                <w:b/>
-                <w:color w:val="000000"/>
-                <w:sz w:val="24"/>
-                <w:szCs w:val="24"/>
-              </w:rPr>
-              <w:t>AulaPlaneta</w:t>
-            </w:r>
-            <w:proofErr w:type="spellEnd"/>
-            <w:r>
-              <w:rPr>
-                <w:rFonts w:ascii="Arial" w:hAnsi="Arial" w:cs="Arial"/>
-                <w:b/>
-                <w:color w:val="000000"/>
-                <w:sz w:val="24"/>
-                <w:szCs w:val="24"/>
-              </w:rPr>
-              <w:t>)</w:t>
+              <w:t>Código Shutterstock (o URL o la ruta en AulaPlaneta)</w:t>
             </w:r>
           </w:p>
         </w:tc>
@@ -12590,7 +11904,7 @@
                 <w:shd w:val="clear" w:color="auto" w:fill="FFFFFF"/>
               </w:rPr>
             </w:pPr>
-            <w:bookmarkStart w:id="14" w:name="OLE_LINK21"/>
+            <w:bookmarkStart w:id="15" w:name="OLE_LINK21"/>
             <w:r>
               <w:rPr>
                 <w:rFonts w:ascii="Arial" w:hAnsi="Arial" w:cs="Arial"/>
@@ -12601,7 +11915,7 @@
               </w:rPr>
               <w:t>111677186</w:t>
             </w:r>
-            <w:bookmarkEnd w:id="14"/>
+            <w:bookmarkEnd w:id="15"/>
           </w:p>
           <w:p>
             <w:pPr>
@@ -12615,7 +11929,7 @@
             <w:r>
               <w:rPr>
                 <w:noProof/>
-                <w:lang w:val="es-CO" w:eastAsia="es-CO"/>
+                <w:lang w:val="es-ES" w:eastAsia="es-ES"/>
               </w:rPr>
               <w:lastRenderedPageBreak/>
               <w:drawing>
@@ -12716,7 +12030,6 @@
                 <w:lang w:val="es-ES"/>
               </w:rPr>
             </w:pPr>
-            <w:proofErr w:type="spellStart"/>
             <w:r>
               <w:rPr>
                 <w:rFonts w:ascii="Arial" w:hAnsi="Arial" w:cs="Arial"/>
@@ -12725,31 +12038,26 @@
                 <w:szCs w:val="24"/>
                 <w:lang w:val="es-ES"/>
               </w:rPr>
-              <w:t>Absolute</w:t>
-            </w:r>
-            <w:proofErr w:type="spellEnd"/>
-            <w:r>
-              <w:rPr>
-                <w:rFonts w:ascii="Arial" w:hAnsi="Arial" w:cs="Arial"/>
-                <w:color w:val="FF0000"/>
+              <w:t>Absolute zero</w:t>
+            </w:r>
+            <w:r>
+              <w:rPr>
+                <w:rFonts w:ascii="Arial" w:hAnsi="Arial" w:cs="Arial"/>
                 <w:sz w:val="24"/>
                 <w:szCs w:val="24"/>
                 <w:lang w:val="es-ES"/>
               </w:rPr>
-              <w:t xml:space="preserve"> </w:t>
-            </w:r>
-            <w:proofErr w:type="spellStart"/>
-            <w:r>
-              <w:rPr>
-                <w:rFonts w:ascii="Arial" w:hAnsi="Arial" w:cs="Arial"/>
-                <w:color w:val="FF0000"/>
+              <w:t xml:space="preserve">: </w:t>
+            </w:r>
+            <w:r>
+              <w:rPr>
+                <w:rFonts w:ascii="Arial" w:hAnsi="Arial" w:cs="Arial"/>
                 <w:sz w:val="24"/>
                 <w:szCs w:val="24"/>
                 <w:lang w:val="es-ES"/>
               </w:rPr>
-              <w:t>zero</w:t>
-            </w:r>
-            <w:proofErr w:type="spellEnd"/>
+              <w:t>C</w:t>
+            </w:r>
             <w:r>
               <w:rPr>
                 <w:rFonts w:ascii="Arial" w:hAnsi="Arial" w:cs="Arial"/>
@@ -12757,7 +12065,7 @@
                 <w:szCs w:val="24"/>
                 <w:lang w:val="es-ES"/>
               </w:rPr>
-              <w:t xml:space="preserve">: </w:t>
+              <w:t xml:space="preserve">ero </w:t>
             </w:r>
             <w:r>
               <w:rPr>
@@ -12766,223 +12074,118 @@
                 <w:szCs w:val="24"/>
                 <w:lang w:val="es-ES"/>
               </w:rPr>
-              <w:t>C</w:t>
-            </w:r>
-            <w:r>
+              <w:t>absoluto</w:t>
+            </w:r>
+          </w:p>
+          <w:p>
+            <w:pPr>
+              <w:spacing w:line="360" w:lineRule="auto"/>
               <w:rPr>
                 <w:rFonts w:ascii="Arial" w:hAnsi="Arial" w:cs="Arial"/>
                 <w:sz w:val="24"/>
                 <w:szCs w:val="24"/>
                 <w:lang w:val="es-ES"/>
               </w:rPr>
-              <w:t xml:space="preserve">ero </w:t>
-            </w:r>
-            <w:r>
-              <w:rPr>
-                <w:rFonts w:ascii="Arial" w:hAnsi="Arial" w:cs="Arial"/>
-                <w:sz w:val="24"/>
-                <w:szCs w:val="24"/>
-                <w:lang w:val="es-ES"/>
-              </w:rPr>
-              <w:t>absoluto</w:t>
-            </w:r>
-          </w:p>
-          <w:p>
-            <w:pPr>
-              <w:spacing w:line="360" w:lineRule="auto"/>
-              <w:rPr>
-                <w:rFonts w:ascii="Arial" w:hAnsi="Arial" w:cs="Arial"/>
-                <w:sz w:val="24"/>
-                <w:szCs w:val="24"/>
-                <w:lang w:val="es-ES"/>
-              </w:rPr>
-            </w:pPr>
-            <w:proofErr w:type="spellStart"/>
+            </w:pPr>
             <w:r>
               <w:rPr>
                 <w:rFonts w:ascii="Arial" w:hAnsi="Arial" w:cs="Arial"/>
                 <w:color w:val="FF0000"/>
                 <w:lang w:val="es-ES"/>
               </w:rPr>
-              <w:t>The</w:t>
-            </w:r>
-            <w:proofErr w:type="spellEnd"/>
+              <w:t>The freezing point of wa</w:t>
+            </w:r>
             <w:r>
               <w:rPr>
                 <w:rFonts w:ascii="Arial" w:hAnsi="Arial" w:cs="Arial"/>
                 <w:color w:val="FF0000"/>
                 <w:lang w:val="es-ES"/>
               </w:rPr>
+              <w:t>ter</w:t>
+            </w:r>
+            <w:r>
+              <w:rPr>
+                <w:rFonts w:ascii="Arial" w:hAnsi="Arial" w:cs="Arial"/>
+                <w:lang w:val="es-ES"/>
+              </w:rPr>
+              <w:t xml:space="preserve">: </w:t>
+            </w:r>
+            <w:r>
+              <w:rPr>
+                <w:rFonts w:ascii="Arial" w:hAnsi="Arial" w:cs="Arial"/>
+                <w:lang w:val="es-ES"/>
+              </w:rPr>
+              <w:t xml:space="preserve">Punto </w:t>
+            </w:r>
+            <w:r>
+              <w:rPr>
+                <w:rFonts w:ascii="Arial" w:hAnsi="Arial" w:cs="Arial"/>
+                <w:lang w:val="es-ES"/>
+              </w:rPr>
+              <w:t>de fusión</w:t>
+            </w:r>
+            <w:r>
+              <w:rPr>
+                <w:rFonts w:ascii="Arial" w:hAnsi="Arial" w:cs="Arial"/>
+                <w:lang w:val="es-ES"/>
+              </w:rPr>
               <w:t xml:space="preserve"> </w:t>
             </w:r>
-            <w:proofErr w:type="spellStart"/>
+            <w:r>
+              <w:rPr>
+                <w:rFonts w:ascii="Arial" w:hAnsi="Arial" w:cs="Arial"/>
+                <w:lang w:val="es-ES"/>
+              </w:rPr>
+              <w:t>del agua</w:t>
+            </w:r>
+          </w:p>
+          <w:p>
+            <w:pPr>
+              <w:spacing w:line="360" w:lineRule="auto"/>
+              <w:rPr>
+                <w:rFonts w:ascii="Arial" w:hAnsi="Arial" w:cs="Arial"/>
+                <w:sz w:val="24"/>
+                <w:szCs w:val="24"/>
+                <w:lang w:val="en-US"/>
+              </w:rPr>
+            </w:pPr>
             <w:r>
               <w:rPr>
                 <w:rFonts w:ascii="Arial" w:hAnsi="Arial" w:cs="Arial"/>
                 <w:color w:val="FF0000"/>
-                <w:lang w:val="es-ES"/>
-              </w:rPr>
-              <w:t>freezing</w:t>
-            </w:r>
-            <w:proofErr w:type="spellEnd"/>
-            <w:r>
-              <w:rPr>
-                <w:rFonts w:ascii="Arial" w:hAnsi="Arial" w:cs="Arial"/>
-                <w:color w:val="FF0000"/>
-                <w:lang w:val="es-ES"/>
+                <w:sz w:val="24"/>
+                <w:szCs w:val="24"/>
+                <w:lang w:val="en-US"/>
+              </w:rPr>
+              <w:t>The boiling point of water:</w:t>
+            </w:r>
+            <w:r>
+              <w:rPr>
+                <w:rFonts w:ascii="Arial" w:hAnsi="Arial" w:cs="Arial"/>
+                <w:sz w:val="24"/>
+                <w:szCs w:val="24"/>
+                <w:lang w:val="en-US"/>
               </w:rPr>
               <w:t xml:space="preserve"> </w:t>
             </w:r>
-            <w:proofErr w:type="spellStart"/>
-            <w:r>
-              <w:rPr>
-                <w:rFonts w:ascii="Arial" w:hAnsi="Arial" w:cs="Arial"/>
-                <w:color w:val="FF0000"/>
-                <w:lang w:val="es-ES"/>
-              </w:rPr>
-              <w:t>point</w:t>
-            </w:r>
-            <w:proofErr w:type="spellEnd"/>
-            <w:r>
-              <w:rPr>
-                <w:rFonts w:ascii="Arial" w:hAnsi="Arial" w:cs="Arial"/>
-                <w:color w:val="FF0000"/>
-                <w:lang w:val="es-ES"/>
-              </w:rPr>
-              <w:t xml:space="preserve"> of </w:t>
-            </w:r>
-            <w:proofErr w:type="spellStart"/>
-            <w:r>
-              <w:rPr>
-                <w:rFonts w:ascii="Arial" w:hAnsi="Arial" w:cs="Arial"/>
-                <w:color w:val="FF0000"/>
-                <w:lang w:val="es-ES"/>
-              </w:rPr>
-              <w:t>wa</w:t>
-            </w:r>
-            <w:r>
-              <w:rPr>
-                <w:rFonts w:ascii="Arial" w:hAnsi="Arial" w:cs="Arial"/>
-                <w:color w:val="FF0000"/>
-                <w:lang w:val="es-ES"/>
-              </w:rPr>
-              <w:t>ter</w:t>
-            </w:r>
-            <w:proofErr w:type="spellEnd"/>
-            <w:r>
-              <w:rPr>
-                <w:rFonts w:ascii="Arial" w:hAnsi="Arial" w:cs="Arial"/>
-                <w:lang w:val="es-ES"/>
-              </w:rPr>
-              <w:t xml:space="preserve">: </w:t>
-            </w:r>
-            <w:r>
-              <w:rPr>
-                <w:rFonts w:ascii="Arial" w:hAnsi="Arial" w:cs="Arial"/>
-                <w:lang w:val="es-ES"/>
-              </w:rPr>
-              <w:t xml:space="preserve">Punto </w:t>
-            </w:r>
-            <w:r>
-              <w:rPr>
-                <w:rFonts w:ascii="Arial" w:hAnsi="Arial" w:cs="Arial"/>
-                <w:lang w:val="es-ES"/>
-              </w:rPr>
-              <w:t>de fusión</w:t>
-            </w:r>
-            <w:r>
-              <w:rPr>
-                <w:rFonts w:ascii="Arial" w:hAnsi="Arial" w:cs="Arial"/>
-                <w:lang w:val="es-ES"/>
-              </w:rPr>
-              <w:t xml:space="preserve"> </w:t>
-            </w:r>
-            <w:r>
-              <w:rPr>
-                <w:rFonts w:ascii="Arial" w:hAnsi="Arial" w:cs="Arial"/>
-                <w:lang w:val="es-ES"/>
-              </w:rPr>
-              <w:t>del agua</w:t>
-            </w:r>
-          </w:p>
-          <w:p>
-            <w:pPr>
-              <w:spacing w:line="360" w:lineRule="auto"/>
+            <w:r>
               <w:rPr>
                 <w:rFonts w:ascii="Arial" w:hAnsi="Arial" w:cs="Arial"/>
                 <w:sz w:val="24"/>
                 <w:szCs w:val="24"/>
                 <w:lang w:val="en-US"/>
               </w:rPr>
-            </w:pPr>
-            <w:r>
-              <w:rPr>
-                <w:rFonts w:ascii="Arial" w:hAnsi="Arial" w:cs="Arial"/>
-                <w:color w:val="FF0000"/>
+              <w:t>P</w:t>
+            </w:r>
+            <w:r>
+              <w:rPr>
+                <w:rFonts w:ascii="Arial" w:hAnsi="Arial" w:cs="Arial"/>
                 <w:sz w:val="24"/>
                 <w:szCs w:val="24"/>
                 <w:lang w:val="en-US"/>
               </w:rPr>
-              <w:t>The boiling point of water:</w:t>
-            </w:r>
-            <w:r>
-              <w:rPr>
-                <w:rFonts w:ascii="Arial" w:hAnsi="Arial" w:cs="Arial"/>
-                <w:sz w:val="24"/>
-                <w:szCs w:val="24"/>
-                <w:lang w:val="en-US"/>
-              </w:rPr>
-              <w:t xml:space="preserve"> </w:t>
-            </w:r>
-            <w:r>
-              <w:rPr>
-                <w:rFonts w:ascii="Arial" w:hAnsi="Arial" w:cs="Arial"/>
-                <w:sz w:val="24"/>
-                <w:szCs w:val="24"/>
-                <w:lang w:val="en-US"/>
-              </w:rPr>
-              <w:t>P</w:t>
-            </w:r>
-            <w:r>
-              <w:rPr>
-                <w:rFonts w:ascii="Arial" w:hAnsi="Arial" w:cs="Arial"/>
-                <w:sz w:val="24"/>
-                <w:szCs w:val="24"/>
-                <w:lang w:val="en-US"/>
-              </w:rPr>
-              <w:t xml:space="preserve">unto de </w:t>
-            </w:r>
-            <w:proofErr w:type="spellStart"/>
-            <w:r>
-              <w:rPr>
-                <w:rFonts w:ascii="Arial" w:hAnsi="Arial" w:cs="Arial"/>
-                <w:sz w:val="24"/>
-                <w:szCs w:val="24"/>
-                <w:lang w:val="en-US"/>
-              </w:rPr>
-              <w:t>ebullición</w:t>
-            </w:r>
-            <w:proofErr w:type="spellEnd"/>
-            <w:r>
-              <w:rPr>
-                <w:rFonts w:ascii="Arial" w:hAnsi="Arial" w:cs="Arial"/>
-                <w:sz w:val="24"/>
-                <w:szCs w:val="24"/>
-                <w:lang w:val="en-US"/>
-              </w:rPr>
-              <w:t xml:space="preserve"> del </w:t>
-            </w:r>
-            <w:proofErr w:type="spellStart"/>
-            <w:r>
-              <w:rPr>
-                <w:rFonts w:ascii="Arial" w:hAnsi="Arial" w:cs="Arial"/>
-                <w:sz w:val="24"/>
-                <w:szCs w:val="24"/>
-                <w:lang w:val="en-US"/>
-              </w:rPr>
-              <w:t>agua</w:t>
-            </w:r>
-            <w:proofErr w:type="spellEnd"/>
+              <w:t>unto de ebullición del agua</w:t>
+            </w:r>
           </w:p>
         </w:tc>
       </w:tr>
@@ -13119,9 +12322,8 @@
                 <w:szCs w:val="24"/>
                 <w:lang w:val="es-ES"/>
               </w:rPr>
-              <w:t xml:space="preserve"> son: Celsius (</w:t>
-            </w:r>
-            <w:proofErr w:type="spellStart"/>
+              <w:t xml:space="preserve"> son: Celsius (Cº), Kelvin (K) y Fahrenheit (</w:t>
+            </w:r>
             <w:r>
               <w:rPr>
                 <w:rFonts w:ascii="Arial" w:hAnsi="Arial" w:cs="Arial"/>
@@ -13129,9 +12331,8 @@
                 <w:szCs w:val="24"/>
                 <w:lang w:val="es-ES"/>
               </w:rPr>
-              <w:t>Cº</w:t>
-            </w:r>
-            <w:proofErr w:type="spellEnd"/>
+              <w:t>º</w:t>
+            </w:r>
             <w:r>
               <w:rPr>
                 <w:rFonts w:ascii="Arial" w:hAnsi="Arial" w:cs="Arial"/>
@@ -13139,36 +12340,7 @@
                 <w:szCs w:val="24"/>
                 <w:lang w:val="es-ES"/>
               </w:rPr>
-              <w:t>), Kelvin (K) y Fahrenheit (</w:t>
-            </w:r>
-            <w:proofErr w:type="spellStart"/>
-            <w:r>
-              <w:rPr>
-                <w:rFonts w:ascii="Arial" w:hAnsi="Arial" w:cs="Arial"/>
-                <w:sz w:val="24"/>
-                <w:szCs w:val="24"/>
-                <w:lang w:val="es-ES"/>
-              </w:rPr>
-              <w:t>º</w:t>
-            </w:r>
-            <w:r>
-              <w:rPr>
-                <w:rFonts w:ascii="Arial" w:hAnsi="Arial" w:cs="Arial"/>
-                <w:sz w:val="24"/>
-                <w:szCs w:val="24"/>
-                <w:lang w:val="es-ES"/>
-              </w:rPr>
-              <w:t>F</w:t>
-            </w:r>
-            <w:proofErr w:type="spellEnd"/>
-            <w:r>
-              <w:rPr>
-                <w:rFonts w:ascii="Arial" w:hAnsi="Arial" w:cs="Arial"/>
-                <w:sz w:val="24"/>
-                <w:szCs w:val="24"/>
-                <w:lang w:val="es-ES"/>
-              </w:rPr>
-              <w:t>)</w:t>
+              <w:t>F)</w:t>
             </w:r>
             <w:r>
               <w:rPr>
@@ -13770,9 +12942,9 @@
           <w:lang w:val="es-ES"/>
         </w:rPr>
       </w:pPr>
-      <w:bookmarkStart w:id="15" w:name="media-popup-all"/>
-      <w:bookmarkEnd w:id="13"/>
-      <w:bookmarkEnd w:id="15"/>
+      <w:bookmarkStart w:id="16" w:name="media-popup-all"/>
+      <w:bookmarkEnd w:id="14"/>
+      <w:bookmarkEnd w:id="16"/>
       <w:r>
         <w:rPr>
           <w:rFonts w:ascii="Arial" w:hAnsi="Arial" w:cs="Arial"/>
@@ -14162,29 +13334,7 @@
                 <w:sz w:val="24"/>
                 <w:szCs w:val="24"/>
               </w:rPr>
-              <w:t xml:space="preserve">Código </w:t>
-            </w:r>
-            <w:proofErr w:type="spellStart"/>
-            <w:r>
-              <w:rPr>
-                <w:rFonts w:ascii="Arial" w:hAnsi="Arial" w:cs="Arial"/>
-                <w:b/>
-                <w:color w:val="000000"/>
-                <w:sz w:val="24"/>
-                <w:szCs w:val="24"/>
-              </w:rPr>
-              <w:t>Shutterstock</w:t>
-            </w:r>
-            <w:proofErr w:type="spellEnd"/>
-            <w:r>
-              <w:rPr>
-                <w:rFonts w:ascii="Arial" w:hAnsi="Arial" w:cs="Arial"/>
-                <w:b/>
-                <w:color w:val="000000"/>
-                <w:sz w:val="24"/>
-                <w:szCs w:val="24"/>
-              </w:rPr>
-              <w:t xml:space="preserve"> (o </w:t>
+              <w:t xml:space="preserve">Código Shutterstock (o </w:t>
             </w:r>
             <w:r>
               <w:rPr>
@@ -14195,29 +13345,7 @@
                 <w:szCs w:val="24"/>
               </w:rPr>
               <w:lastRenderedPageBreak/>
-              <w:t xml:space="preserve">URL o la ruta en </w:t>
-            </w:r>
-            <w:proofErr w:type="spellStart"/>
-            <w:r>
-              <w:rPr>
-                <w:rFonts w:ascii="Arial" w:hAnsi="Arial" w:cs="Arial"/>
-                <w:b/>
-                <w:color w:val="000000"/>
-                <w:sz w:val="24"/>
-                <w:szCs w:val="24"/>
-              </w:rPr>
-              <w:t>AulaPlaneta</w:t>
-            </w:r>
-            <w:proofErr w:type="spellEnd"/>
-            <w:r>
-              <w:rPr>
-                <w:rFonts w:ascii="Arial" w:hAnsi="Arial" w:cs="Arial"/>
-                <w:b/>
-                <w:color w:val="000000"/>
-                <w:sz w:val="24"/>
-                <w:szCs w:val="24"/>
-              </w:rPr>
-              <w:t>)</w:t>
+              <w:t>URL o la ruta en AulaPlaneta)</w:t>
             </w:r>
           </w:p>
         </w:tc>
@@ -14236,8 +13364,8 @@
                 <w:shd w:val="clear" w:color="auto" w:fill="FFFFFF"/>
               </w:rPr>
             </w:pPr>
-            <w:bookmarkStart w:id="16" w:name="OLE_LINK22"/>
-            <w:bookmarkStart w:id="17" w:name="OLE_LINK23"/>
+            <w:bookmarkStart w:id="17" w:name="OLE_LINK22"/>
+            <w:bookmarkStart w:id="18" w:name="OLE_LINK23"/>
             <w:r>
               <w:rPr>
                 <w:rFonts w:ascii="Arial" w:hAnsi="Arial" w:cs="Arial"/>
@@ -14249,8 +13377,8 @@
               <w:lastRenderedPageBreak/>
               <w:t>147596591</w:t>
             </w:r>
-            <w:bookmarkEnd w:id="16"/>
             <w:bookmarkEnd w:id="17"/>
+            <w:bookmarkEnd w:id="18"/>
           </w:p>
           <w:p>
             <w:pPr>
@@ -14272,7 +13400,7 @@
             <w:r>
               <w:rPr>
                 <w:noProof/>
-                <w:lang w:val="es-CO" w:eastAsia="es-CO"/>
+                <w:lang w:val="es-ES" w:eastAsia="es-ES"/>
               </w:rPr>
               <w:drawing>
                 <wp:inline distT="0" distB="0" distL="0" distR="0" wp14:anchorId="09822185" wp14:editId="7612E928">
@@ -14707,51 +13835,7 @@
                 <w:sz w:val="24"/>
                 <w:szCs w:val="24"/>
               </w:rPr>
-              <w:t xml:space="preserve">Código </w:t>
-            </w:r>
-            <w:proofErr w:type="spellStart"/>
-            <w:r>
-              <w:rPr>
-                <w:rFonts w:ascii="Arial" w:hAnsi="Arial" w:cs="Arial"/>
-                <w:b/>
-                <w:color w:val="000000"/>
-                <w:sz w:val="24"/>
-                <w:szCs w:val="24"/>
-              </w:rPr>
-              <w:t>Shutterstock</w:t>
-            </w:r>
-            <w:proofErr w:type="spellEnd"/>
-            <w:r>
-              <w:rPr>
-                <w:rFonts w:ascii="Arial" w:hAnsi="Arial" w:cs="Arial"/>
-                <w:b/>
-                <w:color w:val="000000"/>
-                <w:sz w:val="24"/>
-                <w:szCs w:val="24"/>
-              </w:rPr>
-              <w:t xml:space="preserve"> (o URL o la ruta en </w:t>
-            </w:r>
-            <w:proofErr w:type="spellStart"/>
-            <w:r>
-              <w:rPr>
-                <w:rFonts w:ascii="Arial" w:hAnsi="Arial" w:cs="Arial"/>
-                <w:b/>
-                <w:color w:val="000000"/>
-                <w:sz w:val="24"/>
-                <w:szCs w:val="24"/>
-              </w:rPr>
-              <w:t>AulaPlaneta</w:t>
-            </w:r>
-            <w:proofErr w:type="spellEnd"/>
-            <w:r>
-              <w:rPr>
-                <w:rFonts w:ascii="Arial" w:hAnsi="Arial" w:cs="Arial"/>
-                <w:b/>
-                <w:color w:val="000000"/>
-                <w:sz w:val="24"/>
-                <w:szCs w:val="24"/>
-              </w:rPr>
-              <w:t>)</w:t>
+              <w:t>Código Shutterstock (o URL o la ruta en AulaPlaneta)</w:t>
             </w:r>
           </w:p>
         </w:tc>
@@ -14781,8 +13865,8 @@
               </w:rPr>
               <w:t> </w:t>
             </w:r>
-            <w:bookmarkStart w:id="18" w:name="OLE_LINK24"/>
-            <w:bookmarkStart w:id="19" w:name="OLE_LINK25"/>
+            <w:bookmarkStart w:id="19" w:name="OLE_LINK24"/>
+            <w:bookmarkStart w:id="20" w:name="OLE_LINK25"/>
             <w:r>
               <w:rPr>
                 <w:rFonts w:ascii="Arial" w:hAnsi="Arial" w:cs="Arial"/>
@@ -14793,8 +13877,8 @@
               </w:rPr>
               <w:t>224424208</w:t>
             </w:r>
-            <w:bookmarkEnd w:id="18"/>
             <w:bookmarkEnd w:id="19"/>
+            <w:bookmarkEnd w:id="20"/>
           </w:p>
           <w:p>
             <w:pPr>
@@ -14808,7 +13892,7 @@
             <w:r>
               <w:rPr>
                 <w:noProof/>
-                <w:lang w:val="es-CO" w:eastAsia="es-CO"/>
+                <w:lang w:val="es-ES" w:eastAsia="es-ES"/>
               </w:rPr>
               <w:drawing>
                 <wp:inline distT="0" distB="0" distL="0" distR="0" wp14:anchorId="0DD0A658" wp14:editId="6336B3D3">
@@ -16613,7 +15697,7 @@
                 <w:rFonts w:ascii="Arial" w:hAnsi="Arial" w:cs="Arial"/>
                 <w:noProof/>
                 <w:color w:val="000000"/>
-                <w:lang w:val="es-CO" w:eastAsia="es-CO"/>
+                <w:lang w:val="es-ES" w:eastAsia="es-ES"/>
               </w:rPr>
               <w:drawing>
                 <wp:inline distT="0" distB="0" distL="0" distR="0" wp14:anchorId="1E4C4B93" wp14:editId="3214FBC3">
@@ -17140,9 +16224,9 @@
                 <w:szCs w:val="24"/>
               </w:rPr>
             </w:pPr>
-            <w:bookmarkStart w:id="20" w:name="OLE_LINK28"/>
-            <w:bookmarkStart w:id="21" w:name="OLE_LINK29"/>
-            <w:bookmarkStart w:id="22" w:name="OLE_LINK30"/>
+            <w:bookmarkStart w:id="21" w:name="OLE_LINK28"/>
+            <w:bookmarkStart w:id="22" w:name="OLE_LINK29"/>
+            <w:bookmarkStart w:id="23" w:name="OLE_LINK30"/>
             <w:r>
               <w:rPr>
                 <w:rFonts w:ascii="Arial" w:hAnsi="Arial" w:cs="Arial"/>
@@ -17152,9 +16236,9 @@
               </w:rPr>
               <w:t>La energía eléctrica</w:t>
             </w:r>
-            <w:bookmarkEnd w:id="20"/>
             <w:bookmarkEnd w:id="21"/>
             <w:bookmarkEnd w:id="22"/>
+            <w:bookmarkEnd w:id="23"/>
           </w:p>
         </w:tc>
       </w:tr>
@@ -17589,51 +16673,7 @@
                 <w:sz w:val="24"/>
                 <w:szCs w:val="24"/>
               </w:rPr>
-              <w:t xml:space="preserve">Código </w:t>
-            </w:r>
-            <w:proofErr w:type="spellStart"/>
-            <w:r>
-              <w:rPr>
-                <w:rFonts w:ascii="Arial" w:hAnsi="Arial" w:cs="Arial"/>
-                <w:b/>
-                <w:color w:val="000000"/>
-                <w:sz w:val="24"/>
-                <w:szCs w:val="24"/>
-              </w:rPr>
-              <w:t>Shutterstock</w:t>
-            </w:r>
-            <w:proofErr w:type="spellEnd"/>
-            <w:r>
-              <w:rPr>
-                <w:rFonts w:ascii="Arial" w:hAnsi="Arial" w:cs="Arial"/>
-                <w:b/>
-                <w:color w:val="000000"/>
-                <w:sz w:val="24"/>
-                <w:szCs w:val="24"/>
-              </w:rPr>
-              <w:t xml:space="preserve"> (o URL o la ruta en </w:t>
-            </w:r>
-            <w:proofErr w:type="spellStart"/>
-            <w:r>
-              <w:rPr>
-                <w:rFonts w:ascii="Arial" w:hAnsi="Arial" w:cs="Arial"/>
-                <w:b/>
-                <w:color w:val="000000"/>
-                <w:sz w:val="24"/>
-                <w:szCs w:val="24"/>
-              </w:rPr>
-              <w:t>AulaPlaneta</w:t>
-            </w:r>
-            <w:proofErr w:type="spellEnd"/>
-            <w:r>
-              <w:rPr>
-                <w:rFonts w:ascii="Arial" w:hAnsi="Arial" w:cs="Arial"/>
-                <w:b/>
-                <w:color w:val="000000"/>
-                <w:sz w:val="24"/>
-                <w:szCs w:val="24"/>
-              </w:rPr>
-              <w:t>)</w:t>
+              <w:t>Código Shutterstock (o URL o la ruta en AulaPlaneta)</w:t>
             </w:r>
           </w:p>
         </w:tc>
@@ -17651,8 +16691,8 @@
                 <w:shd w:val="clear" w:color="auto" w:fill="FFFFFF"/>
               </w:rPr>
             </w:pPr>
-            <w:bookmarkStart w:id="23" w:name="OLE_LINK26"/>
-            <w:bookmarkStart w:id="24" w:name="OLE_LINK27"/>
+            <w:bookmarkStart w:id="24" w:name="OLE_LINK26"/>
+            <w:bookmarkStart w:id="25" w:name="OLE_LINK27"/>
             <w:r>
               <w:rPr>
                 <w:rFonts w:ascii="Arial" w:hAnsi="Arial" w:cs="Arial"/>
@@ -17662,8 +16702,8 @@
               </w:rPr>
               <w:t>123705166</w:t>
             </w:r>
-            <w:bookmarkEnd w:id="23"/>
             <w:bookmarkEnd w:id="24"/>
+            <w:bookmarkEnd w:id="25"/>
           </w:p>
           <w:p>
             <w:pPr>
@@ -17678,7 +16718,7 @@
             <w:r>
               <w:rPr>
                 <w:noProof/>
-                <w:lang w:val="es-CO" w:eastAsia="es-CO"/>
+                <w:lang w:val="es-ES" w:eastAsia="es-ES"/>
               </w:rPr>
               <w:drawing>
                 <wp:inline distT="0" distB="0" distL="0" distR="0" wp14:anchorId="742E6B9A" wp14:editId="3DFA9E99">
@@ -18160,9 +17200,9 @@
                 <w:szCs w:val="24"/>
               </w:rPr>
             </w:pPr>
-            <w:bookmarkStart w:id="25" w:name="OLE_LINK31"/>
-            <w:bookmarkStart w:id="26" w:name="OLE_LINK32"/>
-            <w:bookmarkStart w:id="27" w:name="OLE_LINK33"/>
+            <w:bookmarkStart w:id="26" w:name="OLE_LINK31"/>
+            <w:bookmarkStart w:id="27" w:name="OLE_LINK32"/>
+            <w:bookmarkStart w:id="28" w:name="OLE_LINK33"/>
             <w:r>
               <w:rPr>
                 <w:rFonts w:ascii="Arial" w:hAnsi="Arial" w:cs="Arial"/>
@@ -18181,9 +17221,9 @@
               </w:rPr>
               <w:t>las fuentes de energía</w:t>
             </w:r>
-            <w:bookmarkEnd w:id="25"/>
             <w:bookmarkEnd w:id="26"/>
             <w:bookmarkEnd w:id="27"/>
+            <w:bookmarkEnd w:id="28"/>
           </w:p>
         </w:tc>
       </w:tr>
@@ -18585,51 +17625,7 @@
                 <w:sz w:val="24"/>
                 <w:szCs w:val="24"/>
               </w:rPr>
-              <w:t xml:space="preserve">Código </w:t>
-            </w:r>
-            <w:proofErr w:type="spellStart"/>
-            <w:r>
-              <w:rPr>
-                <w:rFonts w:ascii="Arial" w:hAnsi="Arial" w:cs="Arial"/>
-                <w:b/>
-                <w:color w:val="000000"/>
-                <w:sz w:val="24"/>
-                <w:szCs w:val="24"/>
-              </w:rPr>
-              <w:t>Shutterstock</w:t>
-            </w:r>
-            <w:proofErr w:type="spellEnd"/>
-            <w:r>
-              <w:rPr>
-                <w:rFonts w:ascii="Arial" w:hAnsi="Arial" w:cs="Arial"/>
-                <w:b/>
-                <w:color w:val="000000"/>
-                <w:sz w:val="24"/>
-                <w:szCs w:val="24"/>
-              </w:rPr>
-              <w:t xml:space="preserve"> (o URL o la ruta en </w:t>
-            </w:r>
-            <w:proofErr w:type="spellStart"/>
-            <w:r>
-              <w:rPr>
-                <w:rFonts w:ascii="Arial" w:hAnsi="Arial" w:cs="Arial"/>
-                <w:b/>
-                <w:color w:val="000000"/>
-                <w:sz w:val="24"/>
-                <w:szCs w:val="24"/>
-              </w:rPr>
-              <w:t>AulaPlaneta</w:t>
-            </w:r>
-            <w:proofErr w:type="spellEnd"/>
-            <w:r>
-              <w:rPr>
-                <w:rFonts w:ascii="Arial" w:hAnsi="Arial" w:cs="Arial"/>
-                <w:b/>
-                <w:color w:val="000000"/>
-                <w:sz w:val="24"/>
-                <w:szCs w:val="24"/>
-              </w:rPr>
-              <w:t>)</w:t>
+              <w:t>Código Shutterstock (o URL o la ruta en AulaPlaneta)</w:t>
             </w:r>
           </w:p>
         </w:tc>
@@ -18788,7 +17784,7 @@
                 <w:noProof/>
                 <w:color w:val="333333"/>
                 <w:shd w:val="clear" w:color="auto" w:fill="FFFFFF"/>
-                <w:lang w:val="es-CO" w:eastAsia="es-CO"/>
+                <w:lang w:val="es-ES" w:eastAsia="es-ES"/>
               </w:rPr>
               <w:drawing>
                 <wp:inline distT="0" distB="0" distL="0" distR="0" wp14:anchorId="4F6E7864" wp14:editId="60E37CB4">
@@ -19404,51 +18400,7 @@
                 <w:sz w:val="24"/>
                 <w:szCs w:val="24"/>
               </w:rPr>
-              <w:t xml:space="preserve">Código </w:t>
-            </w:r>
-            <w:proofErr w:type="spellStart"/>
-            <w:r>
-              <w:rPr>
-                <w:rFonts w:ascii="Arial" w:hAnsi="Arial" w:cs="Arial"/>
-                <w:b/>
-                <w:color w:val="000000"/>
-                <w:sz w:val="24"/>
-                <w:szCs w:val="24"/>
-              </w:rPr>
-              <w:t>Shutterstock</w:t>
-            </w:r>
-            <w:proofErr w:type="spellEnd"/>
-            <w:r>
-              <w:rPr>
-                <w:rFonts w:ascii="Arial" w:hAnsi="Arial" w:cs="Arial"/>
-                <w:b/>
-                <w:color w:val="000000"/>
-                <w:sz w:val="24"/>
-                <w:szCs w:val="24"/>
-              </w:rPr>
-              <w:t xml:space="preserve"> (o URL o la ruta en </w:t>
-            </w:r>
-            <w:proofErr w:type="spellStart"/>
-            <w:r>
-              <w:rPr>
-                <w:rFonts w:ascii="Arial" w:hAnsi="Arial" w:cs="Arial"/>
-                <w:b/>
-                <w:color w:val="000000"/>
-                <w:sz w:val="24"/>
-                <w:szCs w:val="24"/>
-              </w:rPr>
-              <w:t>AulaPlaneta</w:t>
-            </w:r>
-            <w:proofErr w:type="spellEnd"/>
-            <w:r>
-              <w:rPr>
-                <w:rFonts w:ascii="Arial" w:hAnsi="Arial" w:cs="Arial"/>
-                <w:b/>
-                <w:color w:val="000000"/>
-                <w:sz w:val="24"/>
-                <w:szCs w:val="24"/>
-              </w:rPr>
-              <w:t>)</w:t>
+              <w:t>Código Shutterstock (o URL o la ruta en AulaPlaneta)</w:t>
             </w:r>
           </w:p>
         </w:tc>
@@ -19466,8 +18418,8 @@
                 <w:shd w:val="clear" w:color="auto" w:fill="FFFFFF"/>
               </w:rPr>
             </w:pPr>
-            <w:bookmarkStart w:id="28" w:name="OLE_LINK34"/>
-            <w:bookmarkStart w:id="29" w:name="OLE_LINK35"/>
+            <w:bookmarkStart w:id="29" w:name="OLE_LINK34"/>
+            <w:bookmarkStart w:id="30" w:name="OLE_LINK35"/>
             <w:r>
               <w:rPr>
                 <w:rFonts w:ascii="Arial" w:hAnsi="Arial" w:cs="Arial"/>
@@ -19477,8 +18429,8 @@
               </w:rPr>
               <w:t>157736174</w:t>
             </w:r>
-            <w:bookmarkEnd w:id="28"/>
             <w:bookmarkEnd w:id="29"/>
+            <w:bookmarkEnd w:id="30"/>
           </w:p>
           <w:p>
             <w:pPr>
@@ -19493,7 +18445,7 @@
             <w:r>
               <w:rPr>
                 <w:noProof/>
-                <w:lang w:val="es-CO" w:eastAsia="es-CO"/>
+                <w:lang w:val="es-ES" w:eastAsia="es-ES"/>
               </w:rPr>
               <w:drawing>
                 <wp:inline distT="0" distB="0" distL="0" distR="0" wp14:anchorId="72CFD58A" wp14:editId="4CB44ED7">
@@ -20909,7 +19861,7 @@
                 <w:rFonts w:ascii="Arial" w:hAnsi="Arial" w:cs="Arial"/>
                 <w:noProof/>
                 <w:color w:val="000000"/>
-                <w:lang w:val="es-CO" w:eastAsia="es-CO"/>
+                <w:lang w:val="es-ES" w:eastAsia="es-ES"/>
               </w:rPr>
               <w:drawing>
                 <wp:inline distT="0" distB="0" distL="0" distR="0" wp14:anchorId="3784AAE6" wp14:editId="3DE52B33">
@@ -21242,7 +20194,6 @@
           <w:lang w:val="es-ES"/>
         </w:rPr>
       </w:pPr>
-      <w:proofErr w:type="gramStart"/>
       <w:r>
         <w:rPr>
           <w:rStyle w:val="un"/>
@@ -21257,16 +20208,7 @@
           <w:rFonts w:ascii="Arial" w:hAnsi="Arial" w:cs="Arial"/>
           <w:lang w:val="es-ES"/>
         </w:rPr>
-        <w:t>alentamiento</w:t>
-      </w:r>
-      <w:proofErr w:type="gramEnd"/>
-      <w:r>
-        <w:rPr>
-          <w:rStyle w:val="un"/>
-          <w:rFonts w:ascii="Arial" w:hAnsi="Arial" w:cs="Arial"/>
-          <w:lang w:val="es-ES"/>
-        </w:rPr>
-        <w:t xml:space="preserve"> desigual de l</w:t>
+        <w:t>alentamiento desigual de l</w:t>
       </w:r>
       <w:r>
         <w:rPr>
@@ -21620,51 +20562,7 @@
                 <w:sz w:val="24"/>
                 <w:szCs w:val="24"/>
               </w:rPr>
-              <w:t xml:space="preserve">Código </w:t>
-            </w:r>
-            <w:proofErr w:type="spellStart"/>
-            <w:r>
-              <w:rPr>
-                <w:rFonts w:ascii="Arial" w:hAnsi="Arial" w:cs="Arial"/>
-                <w:b/>
-                <w:color w:val="000000"/>
-                <w:sz w:val="24"/>
-                <w:szCs w:val="24"/>
-              </w:rPr>
-              <w:t>Shutterstock</w:t>
-            </w:r>
-            <w:proofErr w:type="spellEnd"/>
-            <w:r>
-              <w:rPr>
-                <w:rFonts w:ascii="Arial" w:hAnsi="Arial" w:cs="Arial"/>
-                <w:b/>
-                <w:color w:val="000000"/>
-                <w:sz w:val="24"/>
-                <w:szCs w:val="24"/>
-              </w:rPr>
-              <w:t xml:space="preserve"> (o URL o la ruta en </w:t>
-            </w:r>
-            <w:proofErr w:type="spellStart"/>
-            <w:r>
-              <w:rPr>
-                <w:rFonts w:ascii="Arial" w:hAnsi="Arial" w:cs="Arial"/>
-                <w:b/>
-                <w:color w:val="000000"/>
-                <w:sz w:val="24"/>
-                <w:szCs w:val="24"/>
-              </w:rPr>
-              <w:t>AulaPlaneta</w:t>
-            </w:r>
-            <w:proofErr w:type="spellEnd"/>
-            <w:r>
-              <w:rPr>
-                <w:rFonts w:ascii="Arial" w:hAnsi="Arial" w:cs="Arial"/>
-                <w:b/>
-                <w:color w:val="000000"/>
-                <w:sz w:val="24"/>
-                <w:szCs w:val="24"/>
-              </w:rPr>
-              <w:t>)</w:t>
+              <w:t>Código Shutterstock (o URL o la ruta en AulaPlaneta)</w:t>
             </w:r>
           </w:p>
         </w:tc>
@@ -21795,7 +20693,7 @@
             <w:r>
               <w:rPr>
                 <w:noProof/>
-                <w:lang w:val="es-CO" w:eastAsia="es-CO"/>
+                <w:lang w:val="es-ES" w:eastAsia="es-ES"/>
               </w:rPr>
               <w:lastRenderedPageBreak/>
               <w:drawing>
@@ -23597,51 +22495,7 @@
                 <w:sz w:val="24"/>
                 <w:szCs w:val="24"/>
               </w:rPr>
-              <w:t xml:space="preserve">Código </w:t>
-            </w:r>
-            <w:proofErr w:type="spellStart"/>
-            <w:r>
-              <w:rPr>
-                <w:rFonts w:ascii="Arial" w:hAnsi="Arial" w:cs="Arial"/>
-                <w:b/>
-                <w:color w:val="000000"/>
-                <w:sz w:val="24"/>
-                <w:szCs w:val="24"/>
-              </w:rPr>
-              <w:t>Shutterstock</w:t>
-            </w:r>
-            <w:proofErr w:type="spellEnd"/>
-            <w:r>
-              <w:rPr>
-                <w:rFonts w:ascii="Arial" w:hAnsi="Arial" w:cs="Arial"/>
-                <w:b/>
-                <w:color w:val="000000"/>
-                <w:sz w:val="24"/>
-                <w:szCs w:val="24"/>
-              </w:rPr>
-              <w:t xml:space="preserve"> (o URL o la ruta en </w:t>
-            </w:r>
-            <w:proofErr w:type="spellStart"/>
-            <w:r>
-              <w:rPr>
-                <w:rFonts w:ascii="Arial" w:hAnsi="Arial" w:cs="Arial"/>
-                <w:b/>
-                <w:color w:val="000000"/>
-                <w:sz w:val="24"/>
-                <w:szCs w:val="24"/>
-              </w:rPr>
-              <w:t>AulaPlaneta</w:t>
-            </w:r>
-            <w:proofErr w:type="spellEnd"/>
-            <w:r>
-              <w:rPr>
-                <w:rFonts w:ascii="Arial" w:hAnsi="Arial" w:cs="Arial"/>
-                <w:b/>
-                <w:color w:val="000000"/>
-                <w:sz w:val="24"/>
-                <w:szCs w:val="24"/>
-              </w:rPr>
-              <w:t>)</w:t>
+              <w:t>Código Shutterstock (o URL o la ruta en AulaPlaneta)</w:t>
             </w:r>
           </w:p>
         </w:tc>
@@ -23659,8 +22513,8 @@
                 <w:szCs w:val="24"/>
               </w:rPr>
             </w:pPr>
-            <w:bookmarkStart w:id="30" w:name="OLE_LINK36"/>
-            <w:bookmarkStart w:id="31" w:name="OLE_LINK37"/>
+            <w:bookmarkStart w:id="31" w:name="OLE_LINK36"/>
+            <w:bookmarkStart w:id="32" w:name="OLE_LINK37"/>
             <w:r>
               <w:rPr>
                 <w:rFonts w:ascii="Arial" w:hAnsi="Arial" w:cs="Arial"/>
@@ -23670,8 +22524,8 @@
               </w:rPr>
               <w:t>52898251</w:t>
             </w:r>
-            <w:bookmarkEnd w:id="30"/>
             <w:bookmarkEnd w:id="31"/>
+            <w:bookmarkEnd w:id="32"/>
           </w:p>
           <w:p>
             <w:pPr>
@@ -23686,7 +22540,7 @@
             <w:r>
               <w:rPr>
                 <w:noProof/>
-                <w:lang w:val="es-CO" w:eastAsia="es-CO"/>
+                <w:lang w:val="es-ES" w:eastAsia="es-ES"/>
               </w:rPr>
               <w:drawing>
                 <wp:inline distT="0" distB="0" distL="0" distR="0" wp14:anchorId="7963A018" wp14:editId="33F807E5">
@@ -26019,51 +24873,7 @@
                 <w:sz w:val="24"/>
                 <w:szCs w:val="24"/>
               </w:rPr>
-              <w:t xml:space="preserve">Código </w:t>
-            </w:r>
-            <w:proofErr w:type="spellStart"/>
-            <w:r>
-              <w:rPr>
-                <w:rFonts w:ascii="Arial" w:hAnsi="Arial" w:cs="Arial"/>
-                <w:b/>
-                <w:color w:val="000000"/>
-                <w:sz w:val="24"/>
-                <w:szCs w:val="24"/>
-              </w:rPr>
-              <w:t>Shutterstock</w:t>
-            </w:r>
-            <w:proofErr w:type="spellEnd"/>
-            <w:r>
-              <w:rPr>
-                <w:rFonts w:ascii="Arial" w:hAnsi="Arial" w:cs="Arial"/>
-                <w:b/>
-                <w:color w:val="000000"/>
-                <w:sz w:val="24"/>
-                <w:szCs w:val="24"/>
-              </w:rPr>
-              <w:t xml:space="preserve"> (o URL o la ruta en </w:t>
-            </w:r>
-            <w:proofErr w:type="spellStart"/>
-            <w:r>
-              <w:rPr>
-                <w:rFonts w:ascii="Arial" w:hAnsi="Arial" w:cs="Arial"/>
-                <w:b/>
-                <w:color w:val="000000"/>
-                <w:sz w:val="24"/>
-                <w:szCs w:val="24"/>
-              </w:rPr>
-              <w:t>AulaPlaneta</w:t>
-            </w:r>
-            <w:proofErr w:type="spellEnd"/>
-            <w:r>
-              <w:rPr>
-                <w:rFonts w:ascii="Arial" w:hAnsi="Arial" w:cs="Arial"/>
-                <w:b/>
-                <w:color w:val="000000"/>
-                <w:sz w:val="24"/>
-                <w:szCs w:val="24"/>
-              </w:rPr>
-              <w:t>)</w:t>
+              <w:t>Código Shutterstock (o URL o la ruta en AulaPlaneta)</w:t>
             </w:r>
           </w:p>
         </w:tc>
@@ -26081,8 +24891,8 @@
                 <w:szCs w:val="24"/>
               </w:rPr>
             </w:pPr>
-            <w:bookmarkStart w:id="32" w:name="OLE_LINK38"/>
-            <w:bookmarkStart w:id="33" w:name="OLE_LINK39"/>
+            <w:bookmarkStart w:id="33" w:name="OLE_LINK38"/>
+            <w:bookmarkStart w:id="34" w:name="OLE_LINK39"/>
             <w:r>
               <w:rPr>
                 <w:rFonts w:ascii="Arial" w:hAnsi="Arial" w:cs="Arial"/>
@@ -26092,8 +24902,8 @@
               </w:rPr>
               <w:t>158202605</w:t>
             </w:r>
-            <w:bookmarkEnd w:id="32"/>
             <w:bookmarkEnd w:id="33"/>
+            <w:bookmarkEnd w:id="34"/>
           </w:p>
           <w:p>
             <w:pPr>
@@ -26108,7 +24918,7 @@
             <w:r>
               <w:rPr>
                 <w:noProof/>
-                <w:lang w:val="es-CO" w:eastAsia="es-CO"/>
+                <w:lang w:val="es-ES" w:eastAsia="es-ES"/>
               </w:rPr>
               <w:lastRenderedPageBreak/>
               <w:drawing>
@@ -26300,13 +25110,13 @@
           <w:lang w:val="es-ES"/>
         </w:rPr>
       </w:pPr>
-      <w:bookmarkStart w:id="34" w:name="OLE_LINK40"/>
-      <w:bookmarkStart w:id="35" w:name="OLE_LINK41"/>
-      <w:bookmarkStart w:id="36" w:name="OLE_LINK42"/>
-      <w:bookmarkStart w:id="37" w:name="OLE_LINK43"/>
-      <w:bookmarkStart w:id="38" w:name="OLE_LINK44"/>
-      <w:bookmarkStart w:id="39" w:name="OLE_LINK45"/>
-      <w:bookmarkStart w:id="40" w:name="OLE_LINK46"/>
+      <w:bookmarkStart w:id="35" w:name="OLE_LINK40"/>
+      <w:bookmarkStart w:id="36" w:name="OLE_LINK41"/>
+      <w:bookmarkStart w:id="37" w:name="OLE_LINK42"/>
+      <w:bookmarkStart w:id="38" w:name="OLE_LINK43"/>
+      <w:bookmarkStart w:id="39" w:name="OLE_LINK44"/>
+      <w:bookmarkStart w:id="40" w:name="OLE_LINK45"/>
+      <w:bookmarkStart w:id="41" w:name="OLE_LINK46"/>
       <w:r>
         <w:rPr>
           <w:rFonts w:ascii="Arial" w:hAnsi="Arial" w:cs="Arial"/>
@@ -26316,10 +25126,10 @@
         </w:rPr>
         <w:t>[</w:t>
       </w:r>
-      <w:bookmarkEnd w:id="34"/>
       <w:bookmarkEnd w:id="35"/>
       <w:bookmarkEnd w:id="36"/>
       <w:bookmarkEnd w:id="37"/>
+      <w:bookmarkEnd w:id="38"/>
       <w:r>
         <w:rPr>
           <w:rFonts w:ascii="Arial" w:hAnsi="Arial" w:cs="Arial"/>
@@ -26336,9 +25146,9 @@
         </w:rPr>
         <w:t xml:space="preserve"> </w:t>
       </w:r>
-      <w:bookmarkEnd w:id="38"/>
       <w:bookmarkEnd w:id="39"/>
       <w:bookmarkEnd w:id="40"/>
+      <w:bookmarkEnd w:id="41"/>
       <w:r>
         <w:rPr>
           <w:rFonts w:ascii="Arial" w:hAnsi="Arial" w:cs="Arial"/>
@@ -26944,29 +25754,7 @@
                 <w:sz w:val="24"/>
                 <w:szCs w:val="24"/>
               </w:rPr>
-              <w:t xml:space="preserve">Código </w:t>
-            </w:r>
-            <w:proofErr w:type="spellStart"/>
-            <w:r>
-              <w:rPr>
-                <w:rFonts w:ascii="Arial" w:hAnsi="Arial" w:cs="Arial"/>
-                <w:b/>
-                <w:color w:val="000000"/>
-                <w:sz w:val="24"/>
-                <w:szCs w:val="24"/>
-              </w:rPr>
-              <w:t>Shutterstock</w:t>
-            </w:r>
-            <w:proofErr w:type="spellEnd"/>
-            <w:r>
-              <w:rPr>
-                <w:rFonts w:ascii="Arial" w:hAnsi="Arial" w:cs="Arial"/>
-                <w:b/>
-                <w:color w:val="000000"/>
-                <w:sz w:val="24"/>
-                <w:szCs w:val="24"/>
-              </w:rPr>
-              <w:t xml:space="preserve"> (o </w:t>
+              <w:t xml:space="preserve">Código Shutterstock (o </w:t>
             </w:r>
             <w:r>
               <w:rPr>
@@ -26977,29 +25765,7 @@
                 <w:szCs w:val="24"/>
               </w:rPr>
               <w:lastRenderedPageBreak/>
-              <w:t xml:space="preserve">URL o la ruta en </w:t>
-            </w:r>
-            <w:proofErr w:type="spellStart"/>
-            <w:r>
-              <w:rPr>
-                <w:rFonts w:ascii="Arial" w:hAnsi="Arial" w:cs="Arial"/>
-                <w:b/>
-                <w:color w:val="000000"/>
-                <w:sz w:val="24"/>
-                <w:szCs w:val="24"/>
-              </w:rPr>
-              <w:t>AulaPlaneta</w:t>
-            </w:r>
-            <w:proofErr w:type="spellEnd"/>
-            <w:r>
-              <w:rPr>
-                <w:rFonts w:ascii="Arial" w:hAnsi="Arial" w:cs="Arial"/>
-                <w:b/>
-                <w:color w:val="000000"/>
-                <w:sz w:val="24"/>
-                <w:szCs w:val="24"/>
-              </w:rPr>
-              <w:t>)</w:t>
+              <w:t>URL o la ruta en AulaPlaneta)</w:t>
             </w:r>
           </w:p>
         </w:tc>
@@ -27067,7 +25833,7 @@
             <w:r>
               <w:rPr>
                 <w:noProof/>
-                <w:lang w:val="es-CO" w:eastAsia="es-CO"/>
+                <w:lang w:val="es-ES" w:eastAsia="es-ES"/>
               </w:rPr>
               <w:drawing>
                 <wp:inline distT="0" distB="0" distL="0" distR="0" wp14:anchorId="6AE2D413" wp14:editId="04A1D520">
@@ -27150,7 +25916,6 @@
                 <w:lang w:val="es-ES"/>
               </w:rPr>
             </w:pPr>
-            <w:proofErr w:type="spellStart"/>
             <w:r>
               <w:rPr>
                 <w:rFonts w:ascii="Arial" w:hAnsi="Arial" w:cs="Arial"/>
@@ -27159,9 +25924,30 @@
                 <w:szCs w:val="24"/>
                 <w:lang w:val="es-ES"/>
               </w:rPr>
-              <w:t>Conventional</w:t>
-            </w:r>
-            <w:proofErr w:type="spellEnd"/>
+              <w:t>Conventional non- assiciated gas</w:t>
+            </w:r>
+            <w:r>
+              <w:rPr>
+                <w:rFonts w:ascii="Arial" w:hAnsi="Arial" w:cs="Arial"/>
+                <w:color w:val="000000"/>
+                <w:sz w:val="24"/>
+                <w:szCs w:val="24"/>
+                <w:lang w:val="es-ES"/>
+              </w:rPr>
+              <w:t>: Pozos de gas aislados</w:t>
+            </w:r>
+          </w:p>
+          <w:p>
+            <w:pPr>
+              <w:spacing w:line="360" w:lineRule="auto"/>
+              <w:rPr>
+                <w:rFonts w:ascii="Arial" w:hAnsi="Arial" w:cs="Arial"/>
+                <w:color w:val="000000"/>
+                <w:sz w:val="24"/>
+                <w:szCs w:val="24"/>
+                <w:lang w:val="es-ES"/>
+              </w:rPr>
+            </w:pPr>
             <w:r>
               <w:rPr>
                 <w:rFonts w:ascii="Arial" w:hAnsi="Arial" w:cs="Arial"/>
@@ -27170,9 +25956,40 @@
                 <w:szCs w:val="24"/>
                 <w:lang w:val="es-ES"/>
               </w:rPr>
-              <w:t xml:space="preserve"> non- </w:t>
-            </w:r>
-            <w:proofErr w:type="spellStart"/>
+              <w:t>Land Surface</w:t>
+            </w:r>
+            <w:r>
+              <w:rPr>
+                <w:rFonts w:ascii="Arial" w:hAnsi="Arial" w:cs="Arial"/>
+                <w:color w:val="000000"/>
+                <w:sz w:val="24"/>
+                <w:szCs w:val="24"/>
+                <w:lang w:val="es-ES"/>
+              </w:rPr>
+              <w:t>: Superficie de la T</w:t>
+            </w:r>
+            <w:r>
+              <w:rPr>
+                <w:rFonts w:ascii="Arial" w:hAnsi="Arial" w:cs="Arial"/>
+                <w:color w:val="000000"/>
+                <w:sz w:val="24"/>
+                <w:szCs w:val="24"/>
+                <w:lang w:val="es-ES"/>
+              </w:rPr>
+              <w:t>ierra</w:t>
+            </w:r>
+          </w:p>
+          <w:p>
+            <w:pPr>
+              <w:spacing w:line="360" w:lineRule="auto"/>
+              <w:rPr>
+                <w:rFonts w:ascii="Arial" w:hAnsi="Arial" w:cs="Arial"/>
+                <w:color w:val="000000"/>
+                <w:sz w:val="24"/>
+                <w:szCs w:val="24"/>
+                <w:lang w:val="es-ES"/>
+              </w:rPr>
+            </w:pPr>
             <w:r>
               <w:rPr>
                 <w:rFonts w:ascii="Arial" w:hAnsi="Arial" w:cs="Arial"/>
@@ -27181,9 +25998,50 @@
                 <w:szCs w:val="24"/>
                 <w:lang w:val="es-ES"/>
               </w:rPr>
-              <w:t>assiciated</w:t>
-            </w:r>
-            <w:proofErr w:type="spellEnd"/>
+              <w:t>Coalbed methane</w:t>
+            </w:r>
+            <w:r>
+              <w:rPr>
+                <w:rFonts w:ascii="Arial" w:hAnsi="Arial" w:cs="Arial"/>
+                <w:color w:val="000000"/>
+                <w:sz w:val="24"/>
+                <w:szCs w:val="24"/>
+                <w:lang w:val="es-ES"/>
+              </w:rPr>
+              <w:t>: Meta</w:t>
+            </w:r>
+            <w:r>
+              <w:rPr>
+                <w:rFonts w:ascii="Arial" w:hAnsi="Arial" w:cs="Arial"/>
+                <w:color w:val="000000"/>
+                <w:sz w:val="24"/>
+                <w:szCs w:val="24"/>
+                <w:lang w:val="es-ES"/>
+              </w:rPr>
+              <w:t>n</w:t>
+            </w:r>
+            <w:r>
+              <w:rPr>
+                <w:rFonts w:ascii="Arial" w:hAnsi="Arial" w:cs="Arial"/>
+                <w:color w:val="000000"/>
+                <w:sz w:val="24"/>
+                <w:szCs w:val="24"/>
+                <w:lang w:val="es-ES"/>
+              </w:rPr>
+              <w:t>o en capas de carbón</w:t>
+            </w:r>
+          </w:p>
+          <w:p>
+            <w:pPr>
+              <w:spacing w:line="360" w:lineRule="auto"/>
+              <w:rPr>
+                <w:rFonts w:ascii="Arial" w:hAnsi="Arial" w:cs="Arial"/>
+                <w:color w:val="000000"/>
+                <w:sz w:val="24"/>
+                <w:szCs w:val="24"/>
+                <w:lang w:val="es-ES"/>
+              </w:rPr>
+            </w:pPr>
             <w:r>
               <w:rPr>
                 <w:rFonts w:ascii="Arial" w:hAnsi="Arial" w:cs="Arial"/>
@@ -27192,7 +26050,7 @@
                 <w:szCs w:val="24"/>
                 <w:lang w:val="es-ES"/>
               </w:rPr>
-              <w:t xml:space="preserve"> gas</w:t>
+              <w:t>Conventional assiciated gas</w:t>
             </w:r>
             <w:r>
               <w:rPr>
@@ -27202,7 +26060,7 @@
                 <w:szCs w:val="24"/>
                 <w:lang w:val="es-ES"/>
               </w:rPr>
-              <w:t>: Pozos de gas aislados</w:t>
+              <w:t>: Pozos de gas</w:t>
             </w:r>
           </w:p>
           <w:p>
@@ -27216,7 +26074,6 @@
                 <w:lang w:val="es-ES"/>
               </w:rPr>
             </w:pPr>
-            <w:proofErr w:type="spellStart"/>
             <w:r>
               <w:rPr>
                 <w:rFonts w:ascii="Arial" w:hAnsi="Arial" w:cs="Arial"/>
@@ -27225,244 +26082,57 @@
                 <w:szCs w:val="24"/>
                 <w:lang w:val="es-ES"/>
               </w:rPr>
-              <w:t>Land</w:t>
-            </w:r>
-            <w:proofErr w:type="spellEnd"/>
+              <w:t>Tight sand gas</w:t>
+            </w:r>
+            <w:r>
+              <w:rPr>
+                <w:rFonts w:ascii="Arial" w:hAnsi="Arial" w:cs="Arial"/>
+                <w:color w:val="000000"/>
+                <w:sz w:val="24"/>
+                <w:szCs w:val="24"/>
+                <w:lang w:val="es-ES"/>
+              </w:rPr>
+              <w:t>: G</w:t>
+            </w:r>
+            <w:r>
+              <w:rPr>
+                <w:rFonts w:ascii="Arial" w:hAnsi="Arial" w:cs="Arial"/>
+                <w:color w:val="000000"/>
+                <w:sz w:val="24"/>
+                <w:szCs w:val="24"/>
+                <w:lang w:val="es-ES"/>
+              </w:rPr>
+              <w:t>as atrapado en la arena</w:t>
+            </w:r>
+          </w:p>
+          <w:p>
+            <w:pPr>
+              <w:spacing w:line="360" w:lineRule="auto"/>
+              <w:rPr>
+                <w:rFonts w:ascii="Arial" w:hAnsi="Arial" w:cs="Arial"/>
+                <w:color w:val="000000"/>
+                <w:sz w:val="24"/>
+                <w:szCs w:val="24"/>
+                <w:lang w:val="en-US"/>
+              </w:rPr>
+            </w:pPr>
             <w:r>
               <w:rPr>
                 <w:rFonts w:ascii="Arial" w:hAnsi="Arial" w:cs="Arial"/>
                 <w:color w:val="FF0000"/>
                 <w:sz w:val="24"/>
                 <w:szCs w:val="24"/>
-                <w:lang w:val="es-ES"/>
-              </w:rPr>
-              <w:t xml:space="preserve"> Surface</w:t>
-            </w:r>
-            <w:r>
-              <w:rPr>
-                <w:rFonts w:ascii="Arial" w:hAnsi="Arial" w:cs="Arial"/>
-                <w:color w:val="000000"/>
-                <w:sz w:val="24"/>
-                <w:szCs w:val="24"/>
-                <w:lang w:val="es-ES"/>
-              </w:rPr>
-              <w:t>: Superficie de la T</w:t>
-            </w:r>
-            <w:r>
-              <w:rPr>
-                <w:rFonts w:ascii="Arial" w:hAnsi="Arial" w:cs="Arial"/>
-                <w:color w:val="000000"/>
-                <w:sz w:val="24"/>
-                <w:szCs w:val="24"/>
-                <w:lang w:val="es-ES"/>
-              </w:rPr>
-              <w:t>ierra</w:t>
-            </w:r>
-          </w:p>
-          <w:p>
-            <w:pPr>
-              <w:spacing w:line="360" w:lineRule="auto"/>
-              <w:rPr>
-                <w:rFonts w:ascii="Arial" w:hAnsi="Arial" w:cs="Arial"/>
-                <w:color w:val="000000"/>
-                <w:sz w:val="24"/>
-                <w:szCs w:val="24"/>
-                <w:lang w:val="es-ES"/>
-              </w:rPr>
-            </w:pPr>
-            <w:proofErr w:type="spellStart"/>
-            <w:r>
-              <w:rPr>
-                <w:rFonts w:ascii="Arial" w:hAnsi="Arial" w:cs="Arial"/>
-                <w:color w:val="FF0000"/>
-                <w:sz w:val="24"/>
-                <w:szCs w:val="24"/>
-                <w:lang w:val="es-ES"/>
-              </w:rPr>
-              <w:t>Coalbed</w:t>
-            </w:r>
-            <w:proofErr w:type="spellEnd"/>
-            <w:r>
-              <w:rPr>
-                <w:rFonts w:ascii="Arial" w:hAnsi="Arial" w:cs="Arial"/>
-                <w:color w:val="FF0000"/>
-                <w:sz w:val="24"/>
-                <w:szCs w:val="24"/>
-                <w:lang w:val="es-ES"/>
-              </w:rPr>
-              <w:t xml:space="preserve"> </w:t>
-            </w:r>
-            <w:proofErr w:type="spellStart"/>
-            <w:r>
-              <w:rPr>
-                <w:rFonts w:ascii="Arial" w:hAnsi="Arial" w:cs="Arial"/>
-                <w:color w:val="FF0000"/>
-                <w:sz w:val="24"/>
-                <w:szCs w:val="24"/>
-                <w:lang w:val="es-ES"/>
-              </w:rPr>
-              <w:t>methane</w:t>
-            </w:r>
-            <w:proofErr w:type="spellEnd"/>
-            <w:r>
-              <w:rPr>
-                <w:rFonts w:ascii="Arial" w:hAnsi="Arial" w:cs="Arial"/>
-                <w:color w:val="000000"/>
-                <w:sz w:val="24"/>
-                <w:szCs w:val="24"/>
-                <w:lang w:val="es-ES"/>
-              </w:rPr>
-              <w:t>: Meta</w:t>
-            </w:r>
-            <w:r>
-              <w:rPr>
-                <w:rFonts w:ascii="Arial" w:hAnsi="Arial" w:cs="Arial"/>
-                <w:color w:val="000000"/>
-                <w:sz w:val="24"/>
-                <w:szCs w:val="24"/>
-                <w:lang w:val="es-ES"/>
-              </w:rPr>
-              <w:t>n</w:t>
-            </w:r>
-            <w:r>
-              <w:rPr>
-                <w:rFonts w:ascii="Arial" w:hAnsi="Arial" w:cs="Arial"/>
-                <w:color w:val="000000"/>
-                <w:sz w:val="24"/>
-                <w:szCs w:val="24"/>
-                <w:lang w:val="es-ES"/>
-              </w:rPr>
-              <w:t>o en capas de carbón</w:t>
-            </w:r>
-          </w:p>
-          <w:p>
-            <w:pPr>
-              <w:spacing w:line="360" w:lineRule="auto"/>
-              <w:rPr>
-                <w:rFonts w:ascii="Arial" w:hAnsi="Arial" w:cs="Arial"/>
-                <w:color w:val="000000"/>
-                <w:sz w:val="24"/>
-                <w:szCs w:val="24"/>
-                <w:lang w:val="es-ES"/>
-              </w:rPr>
-            </w:pPr>
-            <w:proofErr w:type="spellStart"/>
-            <w:r>
-              <w:rPr>
-                <w:rFonts w:ascii="Arial" w:hAnsi="Arial" w:cs="Arial"/>
-                <w:color w:val="FF0000"/>
-                <w:sz w:val="24"/>
-                <w:szCs w:val="24"/>
-                <w:lang w:val="es-ES"/>
-              </w:rPr>
-              <w:t>Conventional</w:t>
-            </w:r>
-            <w:proofErr w:type="spellEnd"/>
-            <w:r>
-              <w:rPr>
-                <w:rFonts w:ascii="Arial" w:hAnsi="Arial" w:cs="Arial"/>
-                <w:color w:val="FF0000"/>
-                <w:sz w:val="24"/>
-                <w:szCs w:val="24"/>
-                <w:lang w:val="es-ES"/>
-              </w:rPr>
-              <w:t xml:space="preserve"> </w:t>
-            </w:r>
-            <w:proofErr w:type="spellStart"/>
-            <w:r>
-              <w:rPr>
-                <w:rFonts w:ascii="Arial" w:hAnsi="Arial" w:cs="Arial"/>
-                <w:color w:val="FF0000"/>
-                <w:sz w:val="24"/>
-                <w:szCs w:val="24"/>
-                <w:lang w:val="es-ES"/>
-              </w:rPr>
-              <w:t>assiciated</w:t>
-            </w:r>
-            <w:proofErr w:type="spellEnd"/>
-            <w:r>
-              <w:rPr>
-                <w:rFonts w:ascii="Arial" w:hAnsi="Arial" w:cs="Arial"/>
-                <w:color w:val="FF0000"/>
-                <w:sz w:val="24"/>
-                <w:szCs w:val="24"/>
-                <w:lang w:val="es-ES"/>
-              </w:rPr>
-              <w:t xml:space="preserve"> gas</w:t>
-            </w:r>
-            <w:r>
-              <w:rPr>
-                <w:rFonts w:ascii="Arial" w:hAnsi="Arial" w:cs="Arial"/>
-                <w:color w:val="000000"/>
-                <w:sz w:val="24"/>
-                <w:szCs w:val="24"/>
-                <w:lang w:val="es-ES"/>
-              </w:rPr>
-              <w:t>: Pozos de gas</w:t>
-            </w:r>
-          </w:p>
-          <w:p>
-            <w:pPr>
-              <w:spacing w:line="360" w:lineRule="auto"/>
-              <w:rPr>
-                <w:rFonts w:ascii="Arial" w:hAnsi="Arial" w:cs="Arial"/>
-                <w:color w:val="000000"/>
-                <w:sz w:val="24"/>
-                <w:szCs w:val="24"/>
-                <w:lang w:val="es-ES"/>
-              </w:rPr>
-            </w:pPr>
-            <w:proofErr w:type="spellStart"/>
-            <w:r>
-              <w:rPr>
-                <w:rFonts w:ascii="Arial" w:hAnsi="Arial" w:cs="Arial"/>
-                <w:color w:val="FF0000"/>
-                <w:sz w:val="24"/>
-                <w:szCs w:val="24"/>
-                <w:lang w:val="es-ES"/>
-              </w:rPr>
-              <w:t>Tight</w:t>
-            </w:r>
-            <w:proofErr w:type="spellEnd"/>
-            <w:r>
-              <w:rPr>
-                <w:rFonts w:ascii="Arial" w:hAnsi="Arial" w:cs="Arial"/>
-                <w:color w:val="FF0000"/>
-                <w:sz w:val="24"/>
-                <w:szCs w:val="24"/>
-                <w:lang w:val="es-ES"/>
-              </w:rPr>
-              <w:t xml:space="preserve"> </w:t>
-            </w:r>
-            <w:proofErr w:type="spellStart"/>
-            <w:r>
-              <w:rPr>
-                <w:rFonts w:ascii="Arial" w:hAnsi="Arial" w:cs="Arial"/>
-                <w:color w:val="FF0000"/>
-                <w:sz w:val="24"/>
-                <w:szCs w:val="24"/>
-                <w:lang w:val="es-ES"/>
-              </w:rPr>
-              <w:t>sand</w:t>
-            </w:r>
-            <w:proofErr w:type="spellEnd"/>
-            <w:r>
-              <w:rPr>
-                <w:rFonts w:ascii="Arial" w:hAnsi="Arial" w:cs="Arial"/>
-                <w:color w:val="FF0000"/>
-                <w:sz w:val="24"/>
-                <w:szCs w:val="24"/>
-                <w:lang w:val="es-ES"/>
-              </w:rPr>
-              <w:t xml:space="preserve"> gas</w:t>
-            </w:r>
-            <w:r>
-              <w:rPr>
-                <w:rFonts w:ascii="Arial" w:hAnsi="Arial" w:cs="Arial"/>
-                <w:color w:val="000000"/>
-                <w:sz w:val="24"/>
-                <w:szCs w:val="24"/>
-                <w:lang w:val="es-ES"/>
+                <w:lang w:val="en-US"/>
+              </w:rPr>
+              <w:t>Gas rich shale</w:t>
+            </w:r>
+            <w:r>
+              <w:rPr>
+                <w:rFonts w:ascii="Arial" w:hAnsi="Arial" w:cs="Arial"/>
+                <w:color w:val="000000"/>
+                <w:sz w:val="24"/>
+                <w:szCs w:val="24"/>
+                <w:lang w:val="en-US"/>
               </w:rPr>
               <w:t>: G</w:t>
             </w:r>
@@ -27472,64 +26142,10 @@
                 <w:color w:val="000000"/>
                 <w:sz w:val="24"/>
                 <w:szCs w:val="24"/>
-                <w:lang w:val="es-ES"/>
-              </w:rPr>
-              <w:t>as atrapado en la arena</w:t>
-            </w:r>
-          </w:p>
-          <w:p>
-            <w:pPr>
-              <w:spacing w:line="360" w:lineRule="auto"/>
-              <w:rPr>
-                <w:rFonts w:ascii="Arial" w:hAnsi="Arial" w:cs="Arial"/>
-                <w:color w:val="000000"/>
-                <w:sz w:val="24"/>
-                <w:szCs w:val="24"/>
                 <w:lang w:val="en-US"/>
               </w:rPr>
-            </w:pPr>
-            <w:r>
-              <w:rPr>
-                <w:rFonts w:ascii="Arial" w:hAnsi="Arial" w:cs="Arial"/>
-                <w:color w:val="FF0000"/>
-                <w:sz w:val="24"/>
-                <w:szCs w:val="24"/>
-                <w:lang w:val="en-US"/>
-              </w:rPr>
-              <w:t>Gas rich shale</w:t>
-            </w:r>
-            <w:r>
-              <w:rPr>
-                <w:rFonts w:ascii="Arial" w:hAnsi="Arial" w:cs="Arial"/>
-                <w:color w:val="000000"/>
-                <w:sz w:val="24"/>
-                <w:szCs w:val="24"/>
-                <w:lang w:val="en-US"/>
-              </w:rPr>
-              <w:t>: G</w:t>
-            </w:r>
-            <w:r>
-              <w:rPr>
-                <w:rFonts w:ascii="Arial" w:hAnsi="Arial" w:cs="Arial"/>
-                <w:color w:val="000000"/>
-                <w:sz w:val="24"/>
-                <w:szCs w:val="24"/>
-                <w:lang w:val="en-US"/>
-              </w:rPr>
-              <w:t xml:space="preserve">as de </w:t>
-            </w:r>
-            <w:proofErr w:type="spellStart"/>
-            <w:r>
-              <w:rPr>
-                <w:rFonts w:ascii="Arial" w:hAnsi="Arial" w:cs="Arial"/>
-                <w:color w:val="000000"/>
-                <w:sz w:val="24"/>
-                <w:szCs w:val="24"/>
-                <w:lang w:val="en-US"/>
-              </w:rPr>
-              <w:t>lutita</w:t>
-            </w:r>
-            <w:proofErr w:type="spellEnd"/>
+              <w:t>as de lutita</w:t>
+            </w:r>
             <w:r>
               <w:rPr>
                 <w:rFonts w:ascii="Arial" w:hAnsi="Arial" w:cs="Arial"/>
@@ -28814,51 +27430,7 @@
                 <w:sz w:val="24"/>
                 <w:szCs w:val="24"/>
               </w:rPr>
-              <w:t xml:space="preserve">Código </w:t>
-            </w:r>
-            <w:proofErr w:type="spellStart"/>
-            <w:r>
-              <w:rPr>
-                <w:rFonts w:ascii="Arial" w:hAnsi="Arial" w:cs="Arial"/>
-                <w:b/>
-                <w:color w:val="000000"/>
-                <w:sz w:val="24"/>
-                <w:szCs w:val="24"/>
-              </w:rPr>
-              <w:t>Shutterstock</w:t>
-            </w:r>
-            <w:proofErr w:type="spellEnd"/>
-            <w:r>
-              <w:rPr>
-                <w:rFonts w:ascii="Arial" w:hAnsi="Arial" w:cs="Arial"/>
-                <w:b/>
-                <w:color w:val="000000"/>
-                <w:sz w:val="24"/>
-                <w:szCs w:val="24"/>
-              </w:rPr>
-              <w:t xml:space="preserve"> (o URL o la ruta en </w:t>
-            </w:r>
-            <w:proofErr w:type="spellStart"/>
-            <w:r>
-              <w:rPr>
-                <w:rFonts w:ascii="Arial" w:hAnsi="Arial" w:cs="Arial"/>
-                <w:b/>
-                <w:color w:val="000000"/>
-                <w:sz w:val="24"/>
-                <w:szCs w:val="24"/>
-              </w:rPr>
-              <w:t>AulaPlaneta</w:t>
-            </w:r>
-            <w:proofErr w:type="spellEnd"/>
-            <w:r>
-              <w:rPr>
-                <w:rFonts w:ascii="Arial" w:hAnsi="Arial" w:cs="Arial"/>
-                <w:b/>
-                <w:color w:val="000000"/>
-                <w:sz w:val="24"/>
-                <w:szCs w:val="24"/>
-              </w:rPr>
-              <w:t>)</w:t>
+              <w:t>Código Shutterstock (o URL o la ruta en AulaPlaneta)</w:t>
             </w:r>
           </w:p>
         </w:tc>
@@ -28901,7 +27473,7 @@
             <w:r>
               <w:rPr>
                 <w:noProof/>
-                <w:lang w:val="es-CO" w:eastAsia="es-CO"/>
+                <w:lang w:val="es-ES" w:eastAsia="es-ES"/>
               </w:rPr>
               <w:drawing>
                 <wp:inline distT="0" distB="0" distL="0" distR="0" wp14:anchorId="383711AA" wp14:editId="57AE6992">
@@ -29374,7 +27946,6 @@
               </w:rPr>
               <w:t>Practica</w:t>
             </w:r>
-            <w:proofErr w:type="gramStart"/>
             <w:r>
               <w:rPr>
                 <w:rFonts w:ascii="Arial" w:hAnsi="Arial" w:cs="Arial"/>
@@ -29384,7 +27955,6 @@
               </w:rPr>
               <w:t>/¿</w:t>
             </w:r>
-            <w:proofErr w:type="gramEnd"/>
             <w:r>
               <w:rPr>
                 <w:rFonts w:ascii="Arial" w:hAnsi="Arial" w:cs="Arial"/>
@@ -32061,7 +30631,7 @@
                 <w:rFonts w:ascii="Arial" w:hAnsi="Arial" w:cs="Arial"/>
                 <w:noProof/>
                 <w:color w:val="000000"/>
-                <w:lang w:val="es-CO" w:eastAsia="es-CO"/>
+                <w:lang w:val="es-ES" w:eastAsia="es-ES"/>
               </w:rPr>
               <w:drawing>
                 <wp:inline distT="0" distB="0" distL="0" distR="0" wp14:anchorId="39189CC2" wp14:editId="7B5918C3">
@@ -33656,10 +32226,10 @@
                   <v:path o:extrusionok="f" gradientshapeok="t" o:connecttype="rect"/>
                   <o:lock v:ext="edit" aspectratio="t"/>
                 </v:shapetype>
-                <v:shape id="_x0000_i1025" type="#_x0000_t75" style="width:231pt;height:141.75pt" o:ole="">
+                <v:shape id="_x0000_i1025" type="#_x0000_t75" style="width:231.1pt;height:141.75pt" o:ole="">
                   <v:imagedata r:id="rId50" o:title=""/>
                 </v:shape>
-                <o:OLEObject Type="Embed" ProgID="PBrush" ShapeID="_x0000_i1025" DrawAspect="Content" ObjectID="_1490088864" r:id="rId51"/>
+                <o:OLEObject Type="Embed" ProgID="PBrush" ShapeID="_x0000_i1025" DrawAspect="Content" ObjectID="_1490194023" r:id="rId51"/>
               </w:object>
             </w:r>
           </w:p>
@@ -34824,15 +33394,7 @@
               <w:rPr>
                 <w:rFonts w:ascii="Arial" w:hAnsi="Arial" w:cs="Arial"/>
               </w:rPr>
-              <w:t>http://www3.gobiernodecanarias.org/medusa/contenido</w:t>
-            </w:r>
-            <w:bookmarkStart w:id="41" w:name="_GoBack"/>
-            <w:bookmarkEnd w:id="41"/>
-            <w:r>
-              <w:rPr>
-                <w:rFonts w:ascii="Arial" w:hAnsi="Arial" w:cs="Arial"/>
-              </w:rPr>
-              <w:t>sdigitales/programasflash/Agrega/Primaria/Conocimiento/La_energia/0_ID/index.html</w:t>
+              <w:t>http://www3.gobiernodecanarias.org/medusa/contenidosdigitales/programasflash/Agrega/Primaria/Conocimiento/La_energia/0_ID/index.html</w:t>
             </w:r>
           </w:p>
         </w:tc>
@@ -34991,7 +33553,7 @@
         <w:rStyle w:val="Nmerodepgina"/>
         <w:noProof/>
       </w:rPr>
-      <w:t>40</w:t>
+      <w:t>7</w:t>
     </w:r>
     <w:r>
       <w:rPr>
@@ -36865,7 +35427,7 @@
 </file>
 
 <file path=customXml/itemProps1.xml><?xml version="1.0" encoding="utf-8"?>
-<ds:datastoreItem xmlns:ds="http://schemas.openxmlformats.org/officeDocument/2006/customXml" ds:itemID="{90E6A589-C517-4AA8-94D5-036A90783FB4}">
+<ds:datastoreItem xmlns:ds="http://schemas.openxmlformats.org/officeDocument/2006/customXml" ds:itemID="{D2928695-2839-4E8C-A3C1-0151B0F5136F}">
   <ds:schemaRefs>
     <ds:schemaRef ds:uri="http://schemas.openxmlformats.org/officeDocument/2006/bibliography"/>
   </ds:schemaRefs>

</xml_diff>

<commit_message>
Actualización de escaleta y guión
</commit_message>
<xml_diff>
--- a/fuentes/contenidos/grado06/guion12/CN_06_12_CO.docx
+++ b/fuentes/contenidos/grado06/guion12/CN_06_12_CO.docx
@@ -647,7 +647,51 @@
                 <w:sz w:val="24"/>
                 <w:szCs w:val="24"/>
               </w:rPr>
-              <w:t>Código Shutterstock (o URL o la ruta en AulaPlaneta)</w:t>
+              <w:t xml:space="preserve">Código </w:t>
+            </w:r>
+            <w:proofErr w:type="spellStart"/>
+            <w:r>
+              <w:rPr>
+                <w:rFonts w:ascii="Arial" w:hAnsi="Arial" w:cs="Arial"/>
+                <w:b/>
+                <w:color w:val="000000"/>
+                <w:sz w:val="24"/>
+                <w:szCs w:val="24"/>
+              </w:rPr>
+              <w:t>Shutterstock</w:t>
+            </w:r>
+            <w:proofErr w:type="spellEnd"/>
+            <w:r>
+              <w:rPr>
+                <w:rFonts w:ascii="Arial" w:hAnsi="Arial" w:cs="Arial"/>
+                <w:b/>
+                <w:color w:val="000000"/>
+                <w:sz w:val="24"/>
+                <w:szCs w:val="24"/>
+              </w:rPr>
+              <w:t xml:space="preserve"> (o URL o la ruta en </w:t>
+            </w:r>
+            <w:proofErr w:type="spellStart"/>
+            <w:r>
+              <w:rPr>
+                <w:rFonts w:ascii="Arial" w:hAnsi="Arial" w:cs="Arial"/>
+                <w:b/>
+                <w:color w:val="000000"/>
+                <w:sz w:val="24"/>
+                <w:szCs w:val="24"/>
+              </w:rPr>
+              <w:t>AulaPlaneta</w:t>
+            </w:r>
+            <w:proofErr w:type="spellEnd"/>
+            <w:r>
+              <w:rPr>
+                <w:rFonts w:ascii="Arial" w:hAnsi="Arial" w:cs="Arial"/>
+                <w:b/>
+                <w:color w:val="000000"/>
+                <w:sz w:val="24"/>
+                <w:szCs w:val="24"/>
+              </w:rPr>
+              <w:t>)</w:t>
             </w:r>
           </w:p>
         </w:tc>
@@ -1139,7 +1183,51 @@
                 <w:sz w:val="24"/>
                 <w:szCs w:val="24"/>
               </w:rPr>
-              <w:t>Código Shutterstock (o URL o la ruta en AulaPlaneta)</w:t>
+              <w:t xml:space="preserve">Código </w:t>
+            </w:r>
+            <w:proofErr w:type="spellStart"/>
+            <w:r>
+              <w:rPr>
+                <w:rFonts w:ascii="Arial" w:hAnsi="Arial" w:cs="Arial"/>
+                <w:b/>
+                <w:color w:val="000000"/>
+                <w:sz w:val="24"/>
+                <w:szCs w:val="24"/>
+              </w:rPr>
+              <w:t>Shutterstock</w:t>
+            </w:r>
+            <w:proofErr w:type="spellEnd"/>
+            <w:r>
+              <w:rPr>
+                <w:rFonts w:ascii="Arial" w:hAnsi="Arial" w:cs="Arial"/>
+                <w:b/>
+                <w:color w:val="000000"/>
+                <w:sz w:val="24"/>
+                <w:szCs w:val="24"/>
+              </w:rPr>
+              <w:t xml:space="preserve"> (o URL o la ruta en </w:t>
+            </w:r>
+            <w:proofErr w:type="spellStart"/>
+            <w:r>
+              <w:rPr>
+                <w:rFonts w:ascii="Arial" w:hAnsi="Arial" w:cs="Arial"/>
+                <w:b/>
+                <w:color w:val="000000"/>
+                <w:sz w:val="24"/>
+                <w:szCs w:val="24"/>
+              </w:rPr>
+              <w:t>AulaPlaneta</w:t>
+            </w:r>
+            <w:proofErr w:type="spellEnd"/>
+            <w:r>
+              <w:rPr>
+                <w:rFonts w:ascii="Arial" w:hAnsi="Arial" w:cs="Arial"/>
+                <w:b/>
+                <w:color w:val="000000"/>
+                <w:sz w:val="24"/>
+                <w:szCs w:val="24"/>
+              </w:rPr>
+              <w:t>)</w:t>
             </w:r>
           </w:p>
         </w:tc>
@@ -1580,7 +1668,51 @@
                 <w:sz w:val="24"/>
                 <w:szCs w:val="24"/>
               </w:rPr>
-              <w:t>Código Shutterstock (o URL o la ruta en AulaPlaneta)</w:t>
+              <w:t xml:space="preserve">Código </w:t>
+            </w:r>
+            <w:proofErr w:type="spellStart"/>
+            <w:r>
+              <w:rPr>
+                <w:rFonts w:ascii="Arial" w:hAnsi="Arial" w:cs="Arial"/>
+                <w:b/>
+                <w:color w:val="000000"/>
+                <w:sz w:val="24"/>
+                <w:szCs w:val="24"/>
+              </w:rPr>
+              <w:t>Shutterstock</w:t>
+            </w:r>
+            <w:proofErr w:type="spellEnd"/>
+            <w:r>
+              <w:rPr>
+                <w:rFonts w:ascii="Arial" w:hAnsi="Arial" w:cs="Arial"/>
+                <w:b/>
+                <w:color w:val="000000"/>
+                <w:sz w:val="24"/>
+                <w:szCs w:val="24"/>
+              </w:rPr>
+              <w:t xml:space="preserve"> (o URL o la ruta en </w:t>
+            </w:r>
+            <w:proofErr w:type="spellStart"/>
+            <w:r>
+              <w:rPr>
+                <w:rFonts w:ascii="Arial" w:hAnsi="Arial" w:cs="Arial"/>
+                <w:b/>
+                <w:color w:val="000000"/>
+                <w:sz w:val="24"/>
+                <w:szCs w:val="24"/>
+              </w:rPr>
+              <w:t>AulaPlaneta</w:t>
+            </w:r>
+            <w:proofErr w:type="spellEnd"/>
+            <w:r>
+              <w:rPr>
+                <w:rFonts w:ascii="Arial" w:hAnsi="Arial" w:cs="Arial"/>
+                <w:b/>
+                <w:color w:val="000000"/>
+                <w:sz w:val="24"/>
+                <w:szCs w:val="24"/>
+              </w:rPr>
+              <w:t>)</w:t>
             </w:r>
           </w:p>
         </w:tc>
@@ -2431,11 +2563,20 @@
               <w:spacing w:line="360" w:lineRule="auto"/>
               <w:rPr>
                 <w:rFonts w:ascii="Arial" w:hAnsi="Arial" w:cs="Arial"/>
+                <w:color w:val="000000"/>
+                <w:sz w:val="24"/>
+                <w:szCs w:val="24"/>
+              </w:rPr>
+            </w:pPr>
+            <w:r>
+              <w:rPr>
+                <w:rFonts w:ascii="Arial" w:hAnsi="Arial" w:cs="Arial"/>
                 <w:color w:val="000000" w:themeColor="text1"/>
                 <w:sz w:val="24"/>
                 <w:szCs w:val="24"/>
               </w:rPr>
-            </w:pPr>
+              <w:t xml:space="preserve">Secuencia de imágenes que ayuda a analizar la evolución del consumo de energía y la necesidad de </w:t>
+            </w:r>
             <w:r>
               <w:rPr>
                 <w:rFonts w:ascii="Arial" w:hAnsi="Arial" w:cs="Arial"/>
@@ -2443,28 +2584,9 @@
                 <w:sz w:val="24"/>
                 <w:szCs w:val="24"/>
               </w:rPr>
-              <w:t xml:space="preserve">Actividad </w:t>
-            </w:r>
-            <w:r>
-              <w:rPr>
-                <w:rFonts w:ascii="Arial" w:hAnsi="Arial" w:cs="Arial"/>
-                <w:color w:val="000000" w:themeColor="text1"/>
-                <w:sz w:val="24"/>
-                <w:szCs w:val="24"/>
-              </w:rPr>
-              <w:t>relacionada con la energía</w:t>
-            </w:r>
-          </w:p>
-          <w:p>
-            <w:pPr>
-              <w:spacing w:line="360" w:lineRule="auto"/>
-              <w:rPr>
-                <w:rFonts w:ascii="Arial" w:hAnsi="Arial" w:cs="Arial"/>
-                <w:color w:val="000000"/>
-                <w:sz w:val="24"/>
-                <w:szCs w:val="24"/>
-              </w:rPr>
-            </w:pPr>
+              <w:lastRenderedPageBreak/>
+              <w:t>avanzar hacia un modelo de producción y consumo energético sostenible</w:t>
+            </w:r>
           </w:p>
         </w:tc>
       </w:tr>
@@ -3267,7 +3389,62 @@
                 <w:sz w:val="24"/>
                 <w:szCs w:val="24"/>
               </w:rPr>
-              <w:t>Código Shutterstock (o URL o la ruta en AulaPlaneta)</w:t>
+              <w:t xml:space="preserve">Código </w:t>
+            </w:r>
+            <w:proofErr w:type="spellStart"/>
+            <w:r>
+              <w:rPr>
+                <w:rFonts w:ascii="Arial" w:hAnsi="Arial" w:cs="Arial"/>
+                <w:b/>
+                <w:color w:val="000000"/>
+                <w:sz w:val="24"/>
+                <w:szCs w:val="24"/>
+              </w:rPr>
+              <w:t>Shutterstock</w:t>
+            </w:r>
+            <w:proofErr w:type="spellEnd"/>
+            <w:r>
+              <w:rPr>
+                <w:rFonts w:ascii="Arial" w:hAnsi="Arial" w:cs="Arial"/>
+                <w:b/>
+                <w:color w:val="000000"/>
+                <w:sz w:val="24"/>
+                <w:szCs w:val="24"/>
+              </w:rPr>
+              <w:t xml:space="preserve"> (o </w:t>
+            </w:r>
+            <w:r>
+              <w:rPr>
+                <w:rFonts w:ascii="Arial" w:hAnsi="Arial" w:cs="Arial"/>
+                <w:b/>
+                <w:color w:val="000000"/>
+                <w:sz w:val="24"/>
+                <w:szCs w:val="24"/>
+              </w:rPr>
+              <w:lastRenderedPageBreak/>
+              <w:t xml:space="preserve">URL o la ruta en </w:t>
+            </w:r>
+            <w:proofErr w:type="spellStart"/>
+            <w:r>
+              <w:rPr>
+                <w:rFonts w:ascii="Arial" w:hAnsi="Arial" w:cs="Arial"/>
+                <w:b/>
+                <w:color w:val="000000"/>
+                <w:sz w:val="24"/>
+                <w:szCs w:val="24"/>
+              </w:rPr>
+              <w:t>AulaPlaneta</w:t>
+            </w:r>
+            <w:proofErr w:type="spellEnd"/>
+            <w:r>
+              <w:rPr>
+                <w:rFonts w:ascii="Arial" w:hAnsi="Arial" w:cs="Arial"/>
+                <w:b/>
+                <w:color w:val="000000"/>
+                <w:sz w:val="24"/>
+                <w:szCs w:val="24"/>
+              </w:rPr>
+              <w:t>)</w:t>
             </w:r>
           </w:p>
         </w:tc>
@@ -3807,7 +3984,51 @@
                 <w:sz w:val="24"/>
                 <w:szCs w:val="24"/>
               </w:rPr>
-              <w:t>Código Shutterstock (o URL o la ruta en AulaPlaneta)</w:t>
+              <w:t xml:space="preserve">Código </w:t>
+            </w:r>
+            <w:proofErr w:type="spellStart"/>
+            <w:r>
+              <w:rPr>
+                <w:rFonts w:ascii="Arial" w:hAnsi="Arial" w:cs="Arial"/>
+                <w:b/>
+                <w:color w:val="000000"/>
+                <w:sz w:val="24"/>
+                <w:szCs w:val="24"/>
+              </w:rPr>
+              <w:t>Shutterstock</w:t>
+            </w:r>
+            <w:proofErr w:type="spellEnd"/>
+            <w:r>
+              <w:rPr>
+                <w:rFonts w:ascii="Arial" w:hAnsi="Arial" w:cs="Arial"/>
+                <w:b/>
+                <w:color w:val="000000"/>
+                <w:sz w:val="24"/>
+                <w:szCs w:val="24"/>
+              </w:rPr>
+              <w:t xml:space="preserve"> (o URL o la ruta en </w:t>
+            </w:r>
+            <w:proofErr w:type="spellStart"/>
+            <w:r>
+              <w:rPr>
+                <w:rFonts w:ascii="Arial" w:hAnsi="Arial" w:cs="Arial"/>
+                <w:b/>
+                <w:color w:val="000000"/>
+                <w:sz w:val="24"/>
+                <w:szCs w:val="24"/>
+              </w:rPr>
+              <w:t>AulaPlaneta</w:t>
+            </w:r>
+            <w:proofErr w:type="spellEnd"/>
+            <w:r>
+              <w:rPr>
+                <w:rFonts w:ascii="Arial" w:hAnsi="Arial" w:cs="Arial"/>
+                <w:b/>
+                <w:color w:val="000000"/>
+                <w:sz w:val="24"/>
+                <w:szCs w:val="24"/>
+              </w:rPr>
+              <w:t>)</w:t>
             </w:r>
           </w:p>
         </w:tc>
@@ -4510,7 +4731,51 @@
                 <w:sz w:val="24"/>
                 <w:szCs w:val="24"/>
               </w:rPr>
-              <w:t>Código Shutterstock (o URL o la ruta en AulaPlaneta)</w:t>
+              <w:t xml:space="preserve">Código </w:t>
+            </w:r>
+            <w:proofErr w:type="spellStart"/>
+            <w:r>
+              <w:rPr>
+                <w:rFonts w:ascii="Arial" w:hAnsi="Arial" w:cs="Arial"/>
+                <w:b/>
+                <w:color w:val="000000"/>
+                <w:sz w:val="24"/>
+                <w:szCs w:val="24"/>
+              </w:rPr>
+              <w:t>Shutterstock</w:t>
+            </w:r>
+            <w:proofErr w:type="spellEnd"/>
+            <w:r>
+              <w:rPr>
+                <w:rFonts w:ascii="Arial" w:hAnsi="Arial" w:cs="Arial"/>
+                <w:b/>
+                <w:color w:val="000000"/>
+                <w:sz w:val="24"/>
+                <w:szCs w:val="24"/>
+              </w:rPr>
+              <w:t xml:space="preserve"> (o URL o la ruta en </w:t>
+            </w:r>
+            <w:proofErr w:type="spellStart"/>
+            <w:r>
+              <w:rPr>
+                <w:rFonts w:ascii="Arial" w:hAnsi="Arial" w:cs="Arial"/>
+                <w:b/>
+                <w:color w:val="000000"/>
+                <w:sz w:val="24"/>
+                <w:szCs w:val="24"/>
+              </w:rPr>
+              <w:t>AulaPlaneta</w:t>
+            </w:r>
+            <w:proofErr w:type="spellEnd"/>
+            <w:r>
+              <w:rPr>
+                <w:rFonts w:ascii="Arial" w:hAnsi="Arial" w:cs="Arial"/>
+                <w:b/>
+                <w:color w:val="000000"/>
+                <w:sz w:val="24"/>
+                <w:szCs w:val="24"/>
+              </w:rPr>
+              <w:t>)</w:t>
             </w:r>
           </w:p>
         </w:tc>
@@ -5058,7 +5323,51 @@
                 <w:sz w:val="24"/>
                 <w:szCs w:val="24"/>
               </w:rPr>
-              <w:t>Código Shutterstock (o URL o la ruta en AulaPlaneta)</w:t>
+              <w:t xml:space="preserve">Código </w:t>
+            </w:r>
+            <w:proofErr w:type="spellStart"/>
+            <w:r>
+              <w:rPr>
+                <w:rFonts w:ascii="Arial" w:hAnsi="Arial" w:cs="Arial"/>
+                <w:b/>
+                <w:color w:val="000000"/>
+                <w:sz w:val="24"/>
+                <w:szCs w:val="24"/>
+              </w:rPr>
+              <w:t>Shutterstock</w:t>
+            </w:r>
+            <w:proofErr w:type="spellEnd"/>
+            <w:r>
+              <w:rPr>
+                <w:rFonts w:ascii="Arial" w:hAnsi="Arial" w:cs="Arial"/>
+                <w:b/>
+                <w:color w:val="000000"/>
+                <w:sz w:val="24"/>
+                <w:szCs w:val="24"/>
+              </w:rPr>
+              <w:t xml:space="preserve"> (o URL o la ruta en </w:t>
+            </w:r>
+            <w:proofErr w:type="spellStart"/>
+            <w:r>
+              <w:rPr>
+                <w:rFonts w:ascii="Arial" w:hAnsi="Arial" w:cs="Arial"/>
+                <w:b/>
+                <w:color w:val="000000"/>
+                <w:sz w:val="24"/>
+                <w:szCs w:val="24"/>
+              </w:rPr>
+              <w:t>AulaPlaneta</w:t>
+            </w:r>
+            <w:proofErr w:type="spellEnd"/>
+            <w:r>
+              <w:rPr>
+                <w:rFonts w:ascii="Arial" w:hAnsi="Arial" w:cs="Arial"/>
+                <w:b/>
+                <w:color w:val="000000"/>
+                <w:sz w:val="24"/>
+                <w:szCs w:val="24"/>
+              </w:rPr>
+              <w:t>)</w:t>
             </w:r>
           </w:p>
         </w:tc>
@@ -5663,7 +5972,27 @@
                 <w:sz w:val="24"/>
                 <w:szCs w:val="24"/>
               </w:rPr>
-              <w:t>5° Primaria/Ciencias de la naturaleza/La energía/¿Qué es la energía?/Practica: Refuerza tu aprendizaje: ¿qué es la energía?</w:t>
+              <w:t>5° Primaria/Ciencias de la naturaleza/La energía</w:t>
+            </w:r>
+            <w:proofErr w:type="gramStart"/>
+            <w:r>
+              <w:rPr>
+                <w:rFonts w:ascii="Arial" w:hAnsi="Arial" w:cs="Arial"/>
+                <w:color w:val="000000"/>
+                <w:sz w:val="24"/>
+                <w:szCs w:val="24"/>
+              </w:rPr>
+              <w:t>/¿</w:t>
+            </w:r>
+            <w:proofErr w:type="gramEnd"/>
+            <w:r>
+              <w:rPr>
+                <w:rFonts w:ascii="Arial" w:hAnsi="Arial" w:cs="Arial"/>
+                <w:color w:val="000000"/>
+                <w:sz w:val="24"/>
+                <w:szCs w:val="24"/>
+              </w:rPr>
+              <w:t>Qué es la energía?/Practica: Refuerza tu aprendizaje: ¿qué es la energía?</w:t>
             </w:r>
           </w:p>
         </w:tc>
@@ -6410,7 +6739,51 @@
                 <w:sz w:val="24"/>
                 <w:szCs w:val="24"/>
               </w:rPr>
-              <w:t>Código Shutterstock (o URL o la ruta en AulaPlaneta)</w:t>
+              <w:t xml:space="preserve">Código </w:t>
+            </w:r>
+            <w:proofErr w:type="spellStart"/>
+            <w:r>
+              <w:rPr>
+                <w:rFonts w:ascii="Arial" w:hAnsi="Arial" w:cs="Arial"/>
+                <w:b/>
+                <w:color w:val="000000"/>
+                <w:sz w:val="24"/>
+                <w:szCs w:val="24"/>
+              </w:rPr>
+              <w:t>Shutterstock</w:t>
+            </w:r>
+            <w:proofErr w:type="spellEnd"/>
+            <w:r>
+              <w:rPr>
+                <w:rFonts w:ascii="Arial" w:hAnsi="Arial" w:cs="Arial"/>
+                <w:b/>
+                <w:color w:val="000000"/>
+                <w:sz w:val="24"/>
+                <w:szCs w:val="24"/>
+              </w:rPr>
+              <w:t xml:space="preserve"> (o URL o la ruta en </w:t>
+            </w:r>
+            <w:proofErr w:type="spellStart"/>
+            <w:r>
+              <w:rPr>
+                <w:rFonts w:ascii="Arial" w:hAnsi="Arial" w:cs="Arial"/>
+                <w:b/>
+                <w:color w:val="000000"/>
+                <w:sz w:val="24"/>
+                <w:szCs w:val="24"/>
+              </w:rPr>
+              <w:t>AulaPlaneta</w:t>
+            </w:r>
+            <w:proofErr w:type="spellEnd"/>
+            <w:r>
+              <w:rPr>
+                <w:rFonts w:ascii="Arial" w:hAnsi="Arial" w:cs="Arial"/>
+                <w:b/>
+                <w:color w:val="000000"/>
+                <w:sz w:val="24"/>
+                <w:szCs w:val="24"/>
+              </w:rPr>
+              <w:t>)</w:t>
             </w:r>
           </w:p>
         </w:tc>
@@ -6524,13 +6897,23 @@
                 <w:szCs w:val="24"/>
               </w:rPr>
             </w:pPr>
-            <w:r>
-              <w:rPr>
-                <w:rFonts w:ascii="Arial" w:hAnsi="Arial" w:cs="Arial"/>
-                <w:sz w:val="24"/>
-                <w:szCs w:val="24"/>
-              </w:rPr>
-              <w:t xml:space="preserve">House Light </w:t>
+            <w:proofErr w:type="spellStart"/>
+            <w:r>
+              <w:rPr>
+                <w:rFonts w:ascii="Arial" w:hAnsi="Arial" w:cs="Arial"/>
+                <w:sz w:val="24"/>
+                <w:szCs w:val="24"/>
+              </w:rPr>
+              <w:t>House</w:t>
+            </w:r>
+            <w:proofErr w:type="spellEnd"/>
+            <w:r>
+              <w:rPr>
+                <w:rFonts w:ascii="Arial" w:hAnsi="Arial" w:cs="Arial"/>
+                <w:sz w:val="24"/>
+                <w:szCs w:val="24"/>
+              </w:rPr>
+              <w:t xml:space="preserve"> Light </w:t>
             </w:r>
             <w:r>
               <w:rPr>
@@ -6550,14 +6933,34 @@
                 <w:szCs w:val="24"/>
               </w:rPr>
             </w:pPr>
-            <w:r>
-              <w:rPr>
-                <w:rFonts w:ascii="Arial" w:hAnsi="Arial" w:cs="Arial"/>
-                <w:sz w:val="24"/>
-                <w:szCs w:val="24"/>
-              </w:rPr>
-              <w:t>Power lines</w:t>
-            </w:r>
+            <w:proofErr w:type="spellStart"/>
+            <w:r>
+              <w:rPr>
+                <w:rFonts w:ascii="Arial" w:hAnsi="Arial" w:cs="Arial"/>
+                <w:sz w:val="24"/>
+                <w:szCs w:val="24"/>
+              </w:rPr>
+              <w:t>Power</w:t>
+            </w:r>
+            <w:proofErr w:type="spellEnd"/>
+            <w:r>
+              <w:rPr>
+                <w:rFonts w:ascii="Arial" w:hAnsi="Arial" w:cs="Arial"/>
+                <w:sz w:val="24"/>
+                <w:szCs w:val="24"/>
+              </w:rPr>
+              <w:t xml:space="preserve"> </w:t>
+            </w:r>
+            <w:proofErr w:type="spellStart"/>
+            <w:r>
+              <w:rPr>
+                <w:rFonts w:ascii="Arial" w:hAnsi="Arial" w:cs="Arial"/>
+                <w:sz w:val="24"/>
+                <w:szCs w:val="24"/>
+              </w:rPr>
+              <w:t>lines</w:t>
+            </w:r>
+            <w:proofErr w:type="spellEnd"/>
             <w:r>
               <w:rPr>
                 <w:rFonts w:ascii="Arial" w:hAnsi="Arial" w:cs="Arial"/>
@@ -6576,13 +6979,23 @@
                 <w:szCs w:val="24"/>
               </w:rPr>
             </w:pPr>
-            <w:r>
-              <w:rPr>
-                <w:rFonts w:ascii="Arial" w:hAnsi="Arial" w:cs="Arial"/>
-                <w:sz w:val="24"/>
-                <w:szCs w:val="24"/>
-              </w:rPr>
-              <w:t xml:space="preserve">Dam: </w:t>
+            <w:proofErr w:type="spellStart"/>
+            <w:r>
+              <w:rPr>
+                <w:rFonts w:ascii="Arial" w:hAnsi="Arial" w:cs="Arial"/>
+                <w:sz w:val="24"/>
+                <w:szCs w:val="24"/>
+              </w:rPr>
+              <w:t>Dam</w:t>
+            </w:r>
+            <w:proofErr w:type="spellEnd"/>
+            <w:r>
+              <w:rPr>
+                <w:rFonts w:ascii="Arial" w:hAnsi="Arial" w:cs="Arial"/>
+                <w:sz w:val="24"/>
+                <w:szCs w:val="24"/>
+              </w:rPr>
+              <w:t xml:space="preserve">: </w:t>
             </w:r>
             <w:r>
               <w:rPr>
@@ -6610,13 +7023,23 @@
                 <w:szCs w:val="24"/>
               </w:rPr>
             </w:pPr>
-            <w:r>
-              <w:rPr>
-                <w:rFonts w:ascii="Arial" w:hAnsi="Arial" w:cs="Arial"/>
-                <w:sz w:val="24"/>
-                <w:szCs w:val="24"/>
-              </w:rPr>
-              <w:t>Reservoir: E</w:t>
+            <w:proofErr w:type="spellStart"/>
+            <w:r>
+              <w:rPr>
+                <w:rFonts w:ascii="Arial" w:hAnsi="Arial" w:cs="Arial"/>
+                <w:sz w:val="24"/>
+                <w:szCs w:val="24"/>
+              </w:rPr>
+              <w:t>Reservoir</w:t>
+            </w:r>
+            <w:proofErr w:type="spellEnd"/>
+            <w:r>
+              <w:rPr>
+                <w:rFonts w:ascii="Arial" w:hAnsi="Arial" w:cs="Arial"/>
+                <w:sz w:val="24"/>
+                <w:szCs w:val="24"/>
+              </w:rPr>
+              <w:t>: E</w:t>
             </w:r>
             <w:r>
               <w:rPr>
@@ -6637,6 +7060,7 @@
               </w:rPr>
             </w:pPr>
             <w:bookmarkStart w:id="9" w:name="OLE_LINK16"/>
+            <w:proofErr w:type="spellStart"/>
             <w:r>
               <w:rPr>
                 <w:rFonts w:ascii="Arial" w:hAnsi="Arial" w:cs="Arial"/>
@@ -6646,6 +7070,7 @@
               <w:t>Penstocks</w:t>
             </w:r>
             <w:bookmarkEnd w:id="9"/>
+            <w:proofErr w:type="spellEnd"/>
             <w:r>
               <w:rPr>
                 <w:rFonts w:ascii="Arial" w:hAnsi="Arial" w:cs="Arial"/>
@@ -6674,13 +7099,41 @@
             </w:pPr>
             <w:bookmarkStart w:id="10" w:name="OLE_LINK17"/>
             <w:bookmarkStart w:id="11" w:name="OLE_LINK18"/>
-            <w:r>
-              <w:rPr>
-                <w:rFonts w:ascii="Arial" w:hAnsi="Arial" w:cs="Arial"/>
-                <w:sz w:val="24"/>
-                <w:szCs w:val="24"/>
-              </w:rPr>
-              <w:t>Intake y control gate: C</w:t>
+            <w:proofErr w:type="spellStart"/>
+            <w:r>
+              <w:rPr>
+                <w:rFonts w:ascii="Arial" w:hAnsi="Arial" w:cs="Arial"/>
+                <w:sz w:val="24"/>
+                <w:szCs w:val="24"/>
+              </w:rPr>
+              <w:t>Intake</w:t>
+            </w:r>
+            <w:proofErr w:type="spellEnd"/>
+            <w:r>
+              <w:rPr>
+                <w:rFonts w:ascii="Arial" w:hAnsi="Arial" w:cs="Arial"/>
+                <w:sz w:val="24"/>
+                <w:szCs w:val="24"/>
+              </w:rPr>
+              <w:t xml:space="preserve"> y control </w:t>
+            </w:r>
+            <w:proofErr w:type="spellStart"/>
+            <w:r>
+              <w:rPr>
+                <w:rFonts w:ascii="Arial" w:hAnsi="Arial" w:cs="Arial"/>
+                <w:sz w:val="24"/>
+                <w:szCs w:val="24"/>
+              </w:rPr>
+              <w:t>gate</w:t>
+            </w:r>
+            <w:proofErr w:type="spellEnd"/>
+            <w:r>
+              <w:rPr>
+                <w:rFonts w:ascii="Arial" w:hAnsi="Arial" w:cs="Arial"/>
+                <w:sz w:val="24"/>
+                <w:szCs w:val="24"/>
+              </w:rPr>
+              <w:t>: C</w:t>
             </w:r>
             <w:r>
               <w:rPr>
@@ -6726,13 +7179,23 @@
                 <w:szCs w:val="24"/>
               </w:rPr>
             </w:pPr>
-            <w:r>
-              <w:rPr>
-                <w:rFonts w:ascii="Arial" w:hAnsi="Arial" w:cs="Arial"/>
-                <w:sz w:val="24"/>
-                <w:szCs w:val="24"/>
-              </w:rPr>
-              <w:t>Outflow: D</w:t>
+            <w:proofErr w:type="spellStart"/>
+            <w:r>
+              <w:rPr>
+                <w:rFonts w:ascii="Arial" w:hAnsi="Arial" w:cs="Arial"/>
+                <w:sz w:val="24"/>
+                <w:szCs w:val="24"/>
+              </w:rPr>
+              <w:t>Outflow</w:t>
+            </w:r>
+            <w:proofErr w:type="spellEnd"/>
+            <w:r>
+              <w:rPr>
+                <w:rFonts w:ascii="Arial" w:hAnsi="Arial" w:cs="Arial"/>
+                <w:sz w:val="24"/>
+                <w:szCs w:val="24"/>
+              </w:rPr>
+              <w:t>: D</w:t>
             </w:r>
             <w:r>
               <w:rPr>
@@ -6752,14 +7215,16 @@
                 <w:szCs w:val="24"/>
               </w:rPr>
             </w:pPr>
-            <w:r>
-              <w:rPr>
-                <w:rFonts w:ascii="Arial" w:hAnsi="Arial" w:cs="Arial"/>
-                <w:sz w:val="24"/>
-                <w:szCs w:val="24"/>
-              </w:rPr>
-              <w:t>Power house:</w:t>
-            </w:r>
+            <w:proofErr w:type="spellStart"/>
+            <w:r>
+              <w:rPr>
+                <w:rFonts w:ascii="Arial" w:hAnsi="Arial" w:cs="Arial"/>
+                <w:sz w:val="24"/>
+                <w:szCs w:val="24"/>
+              </w:rPr>
+              <w:t>Power</w:t>
+            </w:r>
+            <w:proofErr w:type="spellEnd"/>
             <w:r>
               <w:rPr>
                 <w:rFonts w:ascii="Arial" w:hAnsi="Arial" w:cs="Arial"/>
@@ -6768,6 +7233,32 @@
               </w:rPr>
               <w:t xml:space="preserve"> </w:t>
             </w:r>
+            <w:proofErr w:type="spellStart"/>
+            <w:r>
+              <w:rPr>
+                <w:rFonts w:ascii="Arial" w:hAnsi="Arial" w:cs="Arial"/>
+                <w:sz w:val="24"/>
+                <w:szCs w:val="24"/>
+              </w:rPr>
+              <w:t>house</w:t>
+            </w:r>
+            <w:proofErr w:type="spellEnd"/>
+            <w:r>
+              <w:rPr>
+                <w:rFonts w:ascii="Arial" w:hAnsi="Arial" w:cs="Arial"/>
+                <w:sz w:val="24"/>
+                <w:szCs w:val="24"/>
+              </w:rPr>
+              <w:t>:</w:t>
+            </w:r>
+            <w:r>
+              <w:rPr>
+                <w:rFonts w:ascii="Arial" w:hAnsi="Arial" w:cs="Arial"/>
+                <w:sz w:val="24"/>
+                <w:szCs w:val="24"/>
+              </w:rPr>
+              <w:t xml:space="preserve"> </w:t>
+            </w:r>
             <w:r>
               <w:rPr>
                 <w:rFonts w:ascii="Arial" w:hAnsi="Arial" w:cs="Arial"/>
@@ -6786,13 +7277,23 @@
                 <w:szCs w:val="24"/>
               </w:rPr>
             </w:pPr>
-            <w:r>
-              <w:rPr>
-                <w:rFonts w:ascii="Arial" w:hAnsi="Arial" w:cs="Arial"/>
-                <w:sz w:val="24"/>
-                <w:szCs w:val="24"/>
-              </w:rPr>
-              <w:t>Transformer: T</w:t>
+            <w:proofErr w:type="spellStart"/>
+            <w:r>
+              <w:rPr>
+                <w:rFonts w:ascii="Arial" w:hAnsi="Arial" w:cs="Arial"/>
+                <w:sz w:val="24"/>
+                <w:szCs w:val="24"/>
+              </w:rPr>
+              <w:t>Transformer</w:t>
+            </w:r>
+            <w:proofErr w:type="spellEnd"/>
+            <w:r>
+              <w:rPr>
+                <w:rFonts w:ascii="Arial" w:hAnsi="Arial" w:cs="Arial"/>
+                <w:sz w:val="24"/>
+                <w:szCs w:val="24"/>
+              </w:rPr>
+              <w:t>: T</w:t>
             </w:r>
             <w:r>
               <w:rPr>
@@ -6812,13 +7313,23 @@
                 <w:szCs w:val="24"/>
               </w:rPr>
             </w:pPr>
-            <w:r>
-              <w:rPr>
-                <w:rFonts w:ascii="Arial" w:hAnsi="Arial" w:cs="Arial"/>
-                <w:sz w:val="24"/>
-                <w:szCs w:val="24"/>
-              </w:rPr>
-              <w:t>Generator: G</w:t>
+            <w:proofErr w:type="spellStart"/>
+            <w:r>
+              <w:rPr>
+                <w:rFonts w:ascii="Arial" w:hAnsi="Arial" w:cs="Arial"/>
+                <w:sz w:val="24"/>
+                <w:szCs w:val="24"/>
+              </w:rPr>
+              <w:t>Generator</w:t>
+            </w:r>
+            <w:proofErr w:type="spellEnd"/>
+            <w:r>
+              <w:rPr>
+                <w:rFonts w:ascii="Arial" w:hAnsi="Arial" w:cs="Arial"/>
+                <w:sz w:val="24"/>
+                <w:szCs w:val="24"/>
+              </w:rPr>
+              <w:t>: G</w:t>
             </w:r>
             <w:r>
               <w:rPr>
@@ -7828,7 +8339,51 @@
                 <w:sz w:val="24"/>
                 <w:szCs w:val="24"/>
               </w:rPr>
-              <w:t>Código Shutterstock (o URL o la ruta en AulaPlaneta)</w:t>
+              <w:t xml:space="preserve">Código </w:t>
+            </w:r>
+            <w:proofErr w:type="spellStart"/>
+            <w:r>
+              <w:rPr>
+                <w:rFonts w:ascii="Arial" w:hAnsi="Arial" w:cs="Arial"/>
+                <w:b/>
+                <w:color w:val="000000"/>
+                <w:sz w:val="24"/>
+                <w:szCs w:val="24"/>
+              </w:rPr>
+              <w:t>Shutterstock</w:t>
+            </w:r>
+            <w:proofErr w:type="spellEnd"/>
+            <w:r>
+              <w:rPr>
+                <w:rFonts w:ascii="Arial" w:hAnsi="Arial" w:cs="Arial"/>
+                <w:b/>
+                <w:color w:val="000000"/>
+                <w:sz w:val="24"/>
+                <w:szCs w:val="24"/>
+              </w:rPr>
+              <w:t xml:space="preserve"> (o URL o la ruta en </w:t>
+            </w:r>
+            <w:proofErr w:type="spellStart"/>
+            <w:r>
+              <w:rPr>
+                <w:rFonts w:ascii="Arial" w:hAnsi="Arial" w:cs="Arial"/>
+                <w:b/>
+                <w:color w:val="000000"/>
+                <w:sz w:val="24"/>
+                <w:szCs w:val="24"/>
+              </w:rPr>
+              <w:t>AulaPlaneta</w:t>
+            </w:r>
+            <w:proofErr w:type="spellEnd"/>
+            <w:r>
+              <w:rPr>
+                <w:rFonts w:ascii="Arial" w:hAnsi="Arial" w:cs="Arial"/>
+                <w:b/>
+                <w:color w:val="000000"/>
+                <w:sz w:val="24"/>
+                <w:szCs w:val="24"/>
+              </w:rPr>
+              <w:t>)</w:t>
             </w:r>
           </w:p>
         </w:tc>
@@ -8746,16 +9301,7 @@
                 <w:sz w:val="24"/>
                 <w:szCs w:val="24"/>
               </w:rPr>
-              <w:t>La e</w:t>
-            </w:r>
-            <w:r>
-              <w:rPr>
-                <w:rFonts w:ascii="Arial" w:hAnsi="Arial" w:cs="Arial"/>
-                <w:color w:val="000000"/>
-                <w:sz w:val="24"/>
-                <w:szCs w:val="24"/>
-              </w:rPr>
-              <w:t>nergía potencial y cinética</w:t>
+              <w:t>La energía potencial y cinética</w:t>
             </w:r>
           </w:p>
         </w:tc>
@@ -9161,7 +9707,51 @@
                 <w:sz w:val="24"/>
                 <w:szCs w:val="24"/>
               </w:rPr>
-              <w:t>Código Shutterstock (o URL o la ruta en AulaPlaneta)</w:t>
+              <w:t xml:space="preserve">Código </w:t>
+            </w:r>
+            <w:proofErr w:type="spellStart"/>
+            <w:r>
+              <w:rPr>
+                <w:rFonts w:ascii="Arial" w:hAnsi="Arial" w:cs="Arial"/>
+                <w:b/>
+                <w:color w:val="000000"/>
+                <w:sz w:val="24"/>
+                <w:szCs w:val="24"/>
+              </w:rPr>
+              <w:t>Shutterstock</w:t>
+            </w:r>
+            <w:proofErr w:type="spellEnd"/>
+            <w:r>
+              <w:rPr>
+                <w:rFonts w:ascii="Arial" w:hAnsi="Arial" w:cs="Arial"/>
+                <w:b/>
+                <w:color w:val="000000"/>
+                <w:sz w:val="24"/>
+                <w:szCs w:val="24"/>
+              </w:rPr>
+              <w:t xml:space="preserve"> (o URL o la ruta en </w:t>
+            </w:r>
+            <w:proofErr w:type="spellStart"/>
+            <w:r>
+              <w:rPr>
+                <w:rFonts w:ascii="Arial" w:hAnsi="Arial" w:cs="Arial"/>
+                <w:b/>
+                <w:color w:val="000000"/>
+                <w:sz w:val="24"/>
+                <w:szCs w:val="24"/>
+              </w:rPr>
+              <w:t>AulaPlaneta</w:t>
+            </w:r>
+            <w:proofErr w:type="spellEnd"/>
+            <w:r>
+              <w:rPr>
+                <w:rFonts w:ascii="Arial" w:hAnsi="Arial" w:cs="Arial"/>
+                <w:b/>
+                <w:color w:val="000000"/>
+                <w:sz w:val="24"/>
+                <w:szCs w:val="24"/>
+              </w:rPr>
+              <w:t>)</w:t>
             </w:r>
           </w:p>
         </w:tc>
@@ -10044,7 +10634,51 @@
                 <w:sz w:val="24"/>
                 <w:szCs w:val="24"/>
               </w:rPr>
-              <w:t>Código Shutterstock (o URL o la ruta en AulaPlaneta)</w:t>
+              <w:t xml:space="preserve">Código </w:t>
+            </w:r>
+            <w:proofErr w:type="spellStart"/>
+            <w:r>
+              <w:rPr>
+                <w:rFonts w:ascii="Arial" w:hAnsi="Arial" w:cs="Arial"/>
+                <w:b/>
+                <w:color w:val="000000"/>
+                <w:sz w:val="24"/>
+                <w:szCs w:val="24"/>
+              </w:rPr>
+              <w:t>Shutterstock</w:t>
+            </w:r>
+            <w:proofErr w:type="spellEnd"/>
+            <w:r>
+              <w:rPr>
+                <w:rFonts w:ascii="Arial" w:hAnsi="Arial" w:cs="Arial"/>
+                <w:b/>
+                <w:color w:val="000000"/>
+                <w:sz w:val="24"/>
+                <w:szCs w:val="24"/>
+              </w:rPr>
+              <w:t xml:space="preserve"> (o URL o la ruta en </w:t>
+            </w:r>
+            <w:proofErr w:type="spellStart"/>
+            <w:r>
+              <w:rPr>
+                <w:rFonts w:ascii="Arial" w:hAnsi="Arial" w:cs="Arial"/>
+                <w:b/>
+                <w:color w:val="000000"/>
+                <w:sz w:val="24"/>
+                <w:szCs w:val="24"/>
+              </w:rPr>
+              <w:t>AulaPlaneta</w:t>
+            </w:r>
+            <w:proofErr w:type="spellEnd"/>
+            <w:r>
+              <w:rPr>
+                <w:rFonts w:ascii="Arial" w:hAnsi="Arial" w:cs="Arial"/>
+                <w:b/>
+                <w:color w:val="000000"/>
+                <w:sz w:val="24"/>
+                <w:szCs w:val="24"/>
+              </w:rPr>
+              <w:t>)</w:t>
             </w:r>
           </w:p>
         </w:tc>
@@ -11791,7 +12425,51 @@
                 <w:sz w:val="24"/>
                 <w:szCs w:val="24"/>
               </w:rPr>
-              <w:t>Código Shutterstock (o URL o la ruta en AulaPlaneta)</w:t>
+              <w:t xml:space="preserve">Código </w:t>
+            </w:r>
+            <w:proofErr w:type="spellStart"/>
+            <w:r>
+              <w:rPr>
+                <w:rFonts w:ascii="Arial" w:hAnsi="Arial" w:cs="Arial"/>
+                <w:b/>
+                <w:color w:val="000000"/>
+                <w:sz w:val="24"/>
+                <w:szCs w:val="24"/>
+              </w:rPr>
+              <w:t>Shutterstock</w:t>
+            </w:r>
+            <w:proofErr w:type="spellEnd"/>
+            <w:r>
+              <w:rPr>
+                <w:rFonts w:ascii="Arial" w:hAnsi="Arial" w:cs="Arial"/>
+                <w:b/>
+                <w:color w:val="000000"/>
+                <w:sz w:val="24"/>
+                <w:szCs w:val="24"/>
+              </w:rPr>
+              <w:t xml:space="preserve"> (o URL o la ruta en </w:t>
+            </w:r>
+            <w:proofErr w:type="spellStart"/>
+            <w:r>
+              <w:rPr>
+                <w:rFonts w:ascii="Arial" w:hAnsi="Arial" w:cs="Arial"/>
+                <w:b/>
+                <w:color w:val="000000"/>
+                <w:sz w:val="24"/>
+                <w:szCs w:val="24"/>
+              </w:rPr>
+              <w:t>AulaPlaneta</w:t>
+            </w:r>
+            <w:proofErr w:type="spellEnd"/>
+            <w:r>
+              <w:rPr>
+                <w:rFonts w:ascii="Arial" w:hAnsi="Arial" w:cs="Arial"/>
+                <w:b/>
+                <w:color w:val="000000"/>
+                <w:sz w:val="24"/>
+                <w:szCs w:val="24"/>
+              </w:rPr>
+              <w:t>)</w:t>
             </w:r>
           </w:p>
         </w:tc>
@@ -11935,6 +12613,7 @@
                 <w:lang w:val="es-ES"/>
               </w:rPr>
             </w:pPr>
+            <w:proofErr w:type="spellStart"/>
             <w:r>
               <w:rPr>
                 <w:rFonts w:ascii="Arial" w:hAnsi="Arial" w:cs="Arial"/>
@@ -11943,15 +12622,38 @@
                 <w:szCs w:val="24"/>
                 <w:lang w:val="es-ES"/>
               </w:rPr>
-              <w:t>Absolute zero</w:t>
-            </w:r>
-            <w:r>
-              <w:rPr>
-                <w:rFonts w:ascii="Arial" w:hAnsi="Arial" w:cs="Arial"/>
+              <w:t>Absolute</w:t>
+            </w:r>
+            <w:proofErr w:type="spellEnd"/>
+            <w:r>
+              <w:rPr>
+                <w:rFonts w:ascii="Arial" w:hAnsi="Arial" w:cs="Arial"/>
+                <w:color w:val="FF0000"/>
                 <w:sz w:val="24"/>
                 <w:szCs w:val="24"/>
                 <w:lang w:val="es-ES"/>
               </w:rPr>
+              <w:t xml:space="preserve"> </w:t>
+            </w:r>
+            <w:proofErr w:type="spellStart"/>
+            <w:r>
+              <w:rPr>
+                <w:rFonts w:ascii="Arial" w:hAnsi="Arial" w:cs="Arial"/>
+                <w:color w:val="FF0000"/>
+                <w:sz w:val="24"/>
+                <w:szCs w:val="24"/>
+                <w:lang w:val="es-ES"/>
+              </w:rPr>
+              <w:t>zero</w:t>
+            </w:r>
+            <w:proofErr w:type="spellEnd"/>
+            <w:r>
+              <w:rPr>
+                <w:rFonts w:ascii="Arial" w:hAnsi="Arial" w:cs="Arial"/>
+                <w:sz w:val="24"/>
+                <w:szCs w:val="24"/>
+                <w:lang w:val="es-ES"/>
+              </w:rPr>
               <w:t xml:space="preserve">: </w:t>
             </w:r>
             <w:r>
@@ -11992,22 +12694,78 @@
                 <w:lang w:val="es-ES"/>
               </w:rPr>
             </w:pPr>
+            <w:proofErr w:type="spellStart"/>
             <w:r>
               <w:rPr>
                 <w:rFonts w:ascii="Arial" w:hAnsi="Arial" w:cs="Arial"/>
                 <w:color w:val="FF0000"/>
                 <w:lang w:val="es-ES"/>
               </w:rPr>
-              <w:t>The freezing point of wa</w:t>
-            </w:r>
+              <w:t>The</w:t>
+            </w:r>
+            <w:proofErr w:type="spellEnd"/>
             <w:r>
               <w:rPr>
                 <w:rFonts w:ascii="Arial" w:hAnsi="Arial" w:cs="Arial"/>
                 <w:color w:val="FF0000"/>
                 <w:lang w:val="es-ES"/>
               </w:rPr>
+              <w:t xml:space="preserve"> </w:t>
+            </w:r>
+            <w:proofErr w:type="spellStart"/>
+            <w:r>
+              <w:rPr>
+                <w:rFonts w:ascii="Arial" w:hAnsi="Arial" w:cs="Arial"/>
+                <w:color w:val="FF0000"/>
+                <w:lang w:val="es-ES"/>
+              </w:rPr>
+              <w:t>freezing</w:t>
+            </w:r>
+            <w:proofErr w:type="spellEnd"/>
+            <w:r>
+              <w:rPr>
+                <w:rFonts w:ascii="Arial" w:hAnsi="Arial" w:cs="Arial"/>
+                <w:color w:val="FF0000"/>
+                <w:lang w:val="es-ES"/>
+              </w:rPr>
+              <w:t xml:space="preserve"> </w:t>
+            </w:r>
+            <w:proofErr w:type="spellStart"/>
+            <w:r>
+              <w:rPr>
+                <w:rFonts w:ascii="Arial" w:hAnsi="Arial" w:cs="Arial"/>
+                <w:color w:val="FF0000"/>
+                <w:lang w:val="es-ES"/>
+              </w:rPr>
+              <w:t>point</w:t>
+            </w:r>
+            <w:proofErr w:type="spellEnd"/>
+            <w:r>
+              <w:rPr>
+                <w:rFonts w:ascii="Arial" w:hAnsi="Arial" w:cs="Arial"/>
+                <w:color w:val="FF0000"/>
+                <w:lang w:val="es-ES"/>
+              </w:rPr>
+              <w:t xml:space="preserve"> of </w:t>
+            </w:r>
+            <w:proofErr w:type="spellStart"/>
+            <w:r>
+              <w:rPr>
+                <w:rFonts w:ascii="Arial" w:hAnsi="Arial" w:cs="Arial"/>
+                <w:color w:val="FF0000"/>
+                <w:lang w:val="es-ES"/>
+              </w:rPr>
+              <w:t>wa</w:t>
+            </w:r>
+            <w:r>
+              <w:rPr>
+                <w:rFonts w:ascii="Arial" w:hAnsi="Arial" w:cs="Arial"/>
+                <w:color w:val="FF0000"/>
+                <w:lang w:val="es-ES"/>
+              </w:rPr>
               <w:t>ter</w:t>
             </w:r>
+            <w:proofErr w:type="spellEnd"/>
             <w:r>
               <w:rPr>
                 <w:rFonts w:ascii="Arial" w:hAnsi="Arial" w:cs="Arial"/>
@@ -12073,6 +12831,7 @@
               </w:rPr>
               <w:t xml:space="preserve"> </w:t>
             </w:r>
+            <w:proofErr w:type="spellStart"/>
             <w:r>
               <w:rPr>
                 <w:rFonts w:ascii="Arial" w:hAnsi="Arial" w:cs="Arial"/>
@@ -12089,8 +12848,49 @@
                 <w:szCs w:val="24"/>
                 <w:lang w:val="en-US"/>
               </w:rPr>
-              <w:t>unto de ebullición del agua</w:t>
-            </w:r>
+              <w:t>unto</w:t>
+            </w:r>
+            <w:proofErr w:type="spellEnd"/>
+            <w:r>
+              <w:rPr>
+                <w:rFonts w:ascii="Arial" w:hAnsi="Arial" w:cs="Arial"/>
+                <w:sz w:val="24"/>
+                <w:szCs w:val="24"/>
+                <w:lang w:val="en-US"/>
+              </w:rPr>
+              <w:t xml:space="preserve"> de </w:t>
+            </w:r>
+            <w:proofErr w:type="spellStart"/>
+            <w:r>
+              <w:rPr>
+                <w:rFonts w:ascii="Arial" w:hAnsi="Arial" w:cs="Arial"/>
+                <w:sz w:val="24"/>
+                <w:szCs w:val="24"/>
+                <w:lang w:val="en-US"/>
+              </w:rPr>
+              <w:t>ebullición</w:t>
+            </w:r>
+            <w:proofErr w:type="spellEnd"/>
+            <w:r>
+              <w:rPr>
+                <w:rFonts w:ascii="Arial" w:hAnsi="Arial" w:cs="Arial"/>
+                <w:sz w:val="24"/>
+                <w:szCs w:val="24"/>
+                <w:lang w:val="en-US"/>
+              </w:rPr>
+              <w:t xml:space="preserve"> del </w:t>
+            </w:r>
+            <w:proofErr w:type="spellStart"/>
+            <w:r>
+              <w:rPr>
+                <w:rFonts w:ascii="Arial" w:hAnsi="Arial" w:cs="Arial"/>
+                <w:sz w:val="24"/>
+                <w:szCs w:val="24"/>
+                <w:lang w:val="en-US"/>
+              </w:rPr>
+              <w:t>agua</w:t>
+            </w:r>
+            <w:proofErr w:type="spellEnd"/>
           </w:p>
         </w:tc>
       </w:tr>
@@ -12226,8 +13026,9 @@
                 <w:szCs w:val="24"/>
                 <w:lang w:val="es-ES"/>
               </w:rPr>
-              <w:t xml:space="preserve"> son: Celsius (Cº), Kelvin (K) y Fahrenheit (</w:t>
-            </w:r>
+              <w:t xml:space="preserve"> son: Celsius (</w:t>
+            </w:r>
+            <w:proofErr w:type="spellStart"/>
             <w:r>
               <w:rPr>
                 <w:rFonts w:ascii="Arial" w:hAnsi="Arial" w:cs="Arial"/>
@@ -12235,6 +13036,26 @@
                 <w:szCs w:val="24"/>
                 <w:lang w:val="es-ES"/>
               </w:rPr>
+              <w:t>Cº</w:t>
+            </w:r>
+            <w:proofErr w:type="spellEnd"/>
+            <w:r>
+              <w:rPr>
+                <w:rFonts w:ascii="Arial" w:hAnsi="Arial" w:cs="Arial"/>
+                <w:sz w:val="24"/>
+                <w:szCs w:val="24"/>
+                <w:lang w:val="es-ES"/>
+              </w:rPr>
+              <w:t>), Kelvin (K) y Fahrenheit (</w:t>
+            </w:r>
+            <w:proofErr w:type="spellStart"/>
+            <w:r>
+              <w:rPr>
+                <w:rFonts w:ascii="Arial" w:hAnsi="Arial" w:cs="Arial"/>
+                <w:sz w:val="24"/>
+                <w:szCs w:val="24"/>
+                <w:lang w:val="es-ES"/>
+              </w:rPr>
               <w:t>º</w:t>
             </w:r>
             <w:r>
@@ -12244,7 +13065,17 @@
                 <w:szCs w:val="24"/>
                 <w:lang w:val="es-ES"/>
               </w:rPr>
-              <w:t>F)</w:t>
+              <w:t>F</w:t>
+            </w:r>
+            <w:proofErr w:type="spellEnd"/>
+            <w:r>
+              <w:rPr>
+                <w:rFonts w:ascii="Arial" w:hAnsi="Arial" w:cs="Arial"/>
+                <w:sz w:val="24"/>
+                <w:szCs w:val="24"/>
+                <w:lang w:val="es-ES"/>
+              </w:rPr>
+              <w:t>)</w:t>
             </w:r>
             <w:r>
               <w:rPr>
@@ -13247,7 +14078,51 @@
                 <w:sz w:val="24"/>
                 <w:szCs w:val="24"/>
               </w:rPr>
-              <w:t>Código Shutterstock (o URL o la ruta en AulaPlaneta)</w:t>
+              <w:t xml:space="preserve">Código </w:t>
+            </w:r>
+            <w:proofErr w:type="spellStart"/>
+            <w:r>
+              <w:rPr>
+                <w:rFonts w:ascii="Arial" w:hAnsi="Arial" w:cs="Arial"/>
+                <w:b/>
+                <w:color w:val="000000"/>
+                <w:sz w:val="24"/>
+                <w:szCs w:val="24"/>
+              </w:rPr>
+              <w:t>Shutterstock</w:t>
+            </w:r>
+            <w:proofErr w:type="spellEnd"/>
+            <w:r>
+              <w:rPr>
+                <w:rFonts w:ascii="Arial" w:hAnsi="Arial" w:cs="Arial"/>
+                <w:b/>
+                <w:color w:val="000000"/>
+                <w:sz w:val="24"/>
+                <w:szCs w:val="24"/>
+              </w:rPr>
+              <w:t xml:space="preserve"> (o URL o la ruta en </w:t>
+            </w:r>
+            <w:proofErr w:type="spellStart"/>
+            <w:r>
+              <w:rPr>
+                <w:rFonts w:ascii="Arial" w:hAnsi="Arial" w:cs="Arial"/>
+                <w:b/>
+                <w:color w:val="000000"/>
+                <w:sz w:val="24"/>
+                <w:szCs w:val="24"/>
+              </w:rPr>
+              <w:t>AulaPlaneta</w:t>
+            </w:r>
+            <w:proofErr w:type="spellEnd"/>
+            <w:r>
+              <w:rPr>
+                <w:rFonts w:ascii="Arial" w:hAnsi="Arial" w:cs="Arial"/>
+                <w:b/>
+                <w:color w:val="000000"/>
+                <w:sz w:val="24"/>
+                <w:szCs w:val="24"/>
+              </w:rPr>
+              <w:t>)</w:t>
             </w:r>
           </w:p>
         </w:tc>
@@ -13734,7 +14609,51 @@
                 <w:sz w:val="24"/>
                 <w:szCs w:val="24"/>
               </w:rPr>
-              <w:t>Código Shutterstock (o URL o la ruta en AulaPlaneta)</w:t>
+              <w:t xml:space="preserve">Código </w:t>
+            </w:r>
+            <w:proofErr w:type="spellStart"/>
+            <w:r>
+              <w:rPr>
+                <w:rFonts w:ascii="Arial" w:hAnsi="Arial" w:cs="Arial"/>
+                <w:b/>
+                <w:color w:val="000000"/>
+                <w:sz w:val="24"/>
+                <w:szCs w:val="24"/>
+              </w:rPr>
+              <w:t>Shutterstock</w:t>
+            </w:r>
+            <w:proofErr w:type="spellEnd"/>
+            <w:r>
+              <w:rPr>
+                <w:rFonts w:ascii="Arial" w:hAnsi="Arial" w:cs="Arial"/>
+                <w:b/>
+                <w:color w:val="000000"/>
+                <w:sz w:val="24"/>
+                <w:szCs w:val="24"/>
+              </w:rPr>
+              <w:t xml:space="preserve"> (o URL o la ruta en </w:t>
+            </w:r>
+            <w:proofErr w:type="spellStart"/>
+            <w:r>
+              <w:rPr>
+                <w:rFonts w:ascii="Arial" w:hAnsi="Arial" w:cs="Arial"/>
+                <w:b/>
+                <w:color w:val="000000"/>
+                <w:sz w:val="24"/>
+                <w:szCs w:val="24"/>
+              </w:rPr>
+              <w:t>AulaPlaneta</w:t>
+            </w:r>
+            <w:proofErr w:type="spellEnd"/>
+            <w:r>
+              <w:rPr>
+                <w:rFonts w:ascii="Arial" w:hAnsi="Arial" w:cs="Arial"/>
+                <w:b/>
+                <w:color w:val="000000"/>
+                <w:sz w:val="24"/>
+                <w:szCs w:val="24"/>
+              </w:rPr>
+              <w:t>)</w:t>
             </w:r>
           </w:p>
         </w:tc>
@@ -15720,25 +16639,7 @@
                 <w:sz w:val="24"/>
                 <w:szCs w:val="24"/>
               </w:rPr>
-              <w:t>Refuerza tu aprendizaje: d</w:t>
-            </w:r>
-            <w:r>
-              <w:rPr>
-                <w:rFonts w:ascii="Arial" w:hAnsi="Arial" w:cs="Arial"/>
-                <w:color w:val="000000"/>
-                <w:sz w:val="24"/>
-                <w:szCs w:val="24"/>
-              </w:rPr>
-              <w:t xml:space="preserve">efine </w:t>
-            </w:r>
-            <w:r>
-              <w:rPr>
-                <w:rFonts w:ascii="Arial" w:hAnsi="Arial" w:cs="Arial"/>
-                <w:color w:val="000000"/>
-                <w:sz w:val="24"/>
-                <w:szCs w:val="24"/>
-              </w:rPr>
-              <w:t>los tipos de energía</w:t>
+              <w:t>Define los tipos de energía</w:t>
             </w:r>
           </w:p>
         </w:tc>
@@ -16127,30 +17028,15 @@
                 <w:szCs w:val="24"/>
               </w:rPr>
             </w:pPr>
-            <w:bookmarkStart w:id="20" w:name="OLE_LINK28"/>
-            <w:bookmarkStart w:id="21" w:name="OLE_LINK29"/>
-            <w:bookmarkStart w:id="22" w:name="OLE_LINK30"/>
-            <w:r>
-              <w:rPr>
-                <w:rFonts w:ascii="Arial" w:hAnsi="Arial" w:cs="Arial"/>
-                <w:color w:val="000000"/>
-                <w:sz w:val="24"/>
-                <w:szCs w:val="24"/>
-              </w:rPr>
-              <w:t>Refuerza tu aprendizaje: l</w:t>
-            </w:r>
-            <w:r>
-              <w:rPr>
-                <w:rFonts w:ascii="Arial" w:hAnsi="Arial" w:cs="Arial"/>
-                <w:color w:val="000000"/>
-                <w:sz w:val="24"/>
-                <w:szCs w:val="24"/>
-              </w:rPr>
-              <w:t>a energía eléctrica</w:t>
-            </w:r>
-            <w:bookmarkEnd w:id="20"/>
-            <w:bookmarkEnd w:id="21"/>
-            <w:bookmarkEnd w:id="22"/>
+            <w:r>
+              <w:rPr>
+                <w:rFonts w:ascii="Arial" w:hAnsi="Arial" w:cs="Arial"/>
+                <w:color w:val="000000"/>
+                <w:sz w:val="24"/>
+                <w:szCs w:val="24"/>
+              </w:rPr>
+              <w:t>Refuerza tu aprendizaje: La energía eléctrica</w:t>
+            </w:r>
           </w:p>
         </w:tc>
       </w:tr>
@@ -16507,25 +17393,7 @@
                 <w:sz w:val="24"/>
                 <w:szCs w:val="24"/>
               </w:rPr>
-              <w:t xml:space="preserve">Refuerza tu aprendizaje: </w:t>
-            </w:r>
-            <w:r>
-              <w:rPr>
-                <w:rFonts w:ascii="Arial" w:hAnsi="Arial" w:cs="Arial"/>
-                <w:color w:val="000000"/>
-                <w:sz w:val="24"/>
-                <w:szCs w:val="24"/>
-              </w:rPr>
-              <w:t>i</w:t>
-            </w:r>
-            <w:r>
-              <w:rPr>
-                <w:rFonts w:ascii="Arial" w:hAnsi="Arial" w:cs="Arial"/>
-                <w:color w:val="000000"/>
-                <w:sz w:val="24"/>
-                <w:szCs w:val="24"/>
-              </w:rPr>
-              <w:t>dentificación de los tipos de energía</w:t>
+              <w:t>Identificación de los tipos de energía</w:t>
             </w:r>
           </w:p>
         </w:tc>
@@ -16579,16 +17447,7 @@
                 <w:sz w:val="24"/>
                 <w:szCs w:val="24"/>
               </w:rPr>
-              <w:t xml:space="preserve">Actividad </w:t>
-            </w:r>
-            <w:r>
-              <w:rPr>
-                <w:rFonts w:ascii="Arial" w:hAnsi="Arial" w:cs="Arial"/>
-                <w:color w:val="000000"/>
-                <w:sz w:val="24"/>
-                <w:szCs w:val="24"/>
-              </w:rPr>
-              <w:t>que propone un experimento para aprender a diferenciar los tipos de energía</w:t>
+              <w:t>Actividad que propone un experimento para aprender a diferenciar los tipos de energía</w:t>
             </w:r>
           </w:p>
         </w:tc>
@@ -16969,7 +17828,29 @@
                 <w:sz w:val="24"/>
                 <w:szCs w:val="24"/>
               </w:rPr>
-              <w:t xml:space="preserve">Código Shutterstock (o </w:t>
+              <w:t xml:space="preserve">Código </w:t>
+            </w:r>
+            <w:proofErr w:type="spellStart"/>
+            <w:r>
+              <w:rPr>
+                <w:rFonts w:ascii="Arial" w:hAnsi="Arial" w:cs="Arial"/>
+                <w:b/>
+                <w:color w:val="000000"/>
+                <w:sz w:val="24"/>
+                <w:szCs w:val="24"/>
+              </w:rPr>
+              <w:t>Shutterstock</w:t>
+            </w:r>
+            <w:proofErr w:type="spellEnd"/>
+            <w:r>
+              <w:rPr>
+                <w:rFonts w:ascii="Arial" w:hAnsi="Arial" w:cs="Arial"/>
+                <w:b/>
+                <w:color w:val="000000"/>
+                <w:sz w:val="24"/>
+                <w:szCs w:val="24"/>
+              </w:rPr>
+              <w:t xml:space="preserve"> (o </w:t>
             </w:r>
             <w:r>
               <w:rPr>
@@ -16980,7 +17861,29 @@
                 <w:szCs w:val="24"/>
               </w:rPr>
               <w:lastRenderedPageBreak/>
-              <w:t>URL o la ruta en AulaPlaneta)</w:t>
+              <w:t xml:space="preserve">URL o la ruta en </w:t>
+            </w:r>
+            <w:proofErr w:type="spellStart"/>
+            <w:r>
+              <w:rPr>
+                <w:rFonts w:ascii="Arial" w:hAnsi="Arial" w:cs="Arial"/>
+                <w:b/>
+                <w:color w:val="000000"/>
+                <w:sz w:val="24"/>
+                <w:szCs w:val="24"/>
+              </w:rPr>
+              <w:t>AulaPlaneta</w:t>
+            </w:r>
+            <w:proofErr w:type="spellEnd"/>
+            <w:r>
+              <w:rPr>
+                <w:rFonts w:ascii="Arial" w:hAnsi="Arial" w:cs="Arial"/>
+                <w:b/>
+                <w:color w:val="000000"/>
+                <w:sz w:val="24"/>
+                <w:szCs w:val="24"/>
+              </w:rPr>
+              <w:t>)</w:t>
             </w:r>
           </w:p>
         </w:tc>
@@ -16998,8 +17901,8 @@
                 <w:shd w:val="clear" w:color="auto" w:fill="FFFFFF"/>
               </w:rPr>
             </w:pPr>
-            <w:bookmarkStart w:id="23" w:name="OLE_LINK26"/>
-            <w:bookmarkStart w:id="24" w:name="OLE_LINK27"/>
+            <w:bookmarkStart w:id="20" w:name="OLE_LINK26"/>
+            <w:bookmarkStart w:id="21" w:name="OLE_LINK27"/>
             <w:r>
               <w:rPr>
                 <w:rFonts w:ascii="Arial" w:hAnsi="Arial" w:cs="Arial"/>
@@ -17010,8 +17913,8 @@
               <w:lastRenderedPageBreak/>
               <w:t>123705166</w:t>
             </w:r>
-            <w:bookmarkEnd w:id="23"/>
-            <w:bookmarkEnd w:id="24"/>
+            <w:bookmarkEnd w:id="20"/>
+            <w:bookmarkEnd w:id="21"/>
           </w:p>
           <w:p>
             <w:pPr>
@@ -17501,30 +18404,15 @@
                 <w:szCs w:val="24"/>
               </w:rPr>
             </w:pPr>
-            <w:bookmarkStart w:id="25" w:name="OLE_LINK31"/>
-            <w:bookmarkStart w:id="26" w:name="OLE_LINK32"/>
-            <w:bookmarkStart w:id="27" w:name="OLE_LINK33"/>
-            <w:r>
-              <w:rPr>
-                <w:rFonts w:ascii="Arial" w:hAnsi="Arial" w:cs="Arial"/>
-                <w:color w:val="000000"/>
-                <w:sz w:val="24"/>
-                <w:szCs w:val="24"/>
-              </w:rPr>
-              <w:t xml:space="preserve">Identifica </w:t>
-            </w:r>
-            <w:r>
-              <w:rPr>
-                <w:rFonts w:ascii="Arial" w:hAnsi="Arial" w:cs="Arial"/>
-                <w:color w:val="000000"/>
-                <w:sz w:val="24"/>
-                <w:szCs w:val="24"/>
-              </w:rPr>
-              <w:t>las fuentes de energía</w:t>
-            </w:r>
-            <w:bookmarkEnd w:id="25"/>
-            <w:bookmarkEnd w:id="26"/>
-            <w:bookmarkEnd w:id="27"/>
+            <w:r>
+              <w:rPr>
+                <w:rFonts w:ascii="Arial" w:hAnsi="Arial" w:cs="Arial"/>
+                <w:color w:val="000000"/>
+                <w:sz w:val="24"/>
+                <w:szCs w:val="24"/>
+              </w:rPr>
+              <w:t>Identifica las fuentes de energía</w:t>
+            </w:r>
           </w:p>
         </w:tc>
       </w:tr>
@@ -17926,7 +18814,51 @@
                 <w:sz w:val="24"/>
                 <w:szCs w:val="24"/>
               </w:rPr>
-              <w:t>Código Shutterstock (o URL o la ruta en AulaPlaneta)</w:t>
+              <w:t xml:space="preserve">Código </w:t>
+            </w:r>
+            <w:proofErr w:type="spellStart"/>
+            <w:r>
+              <w:rPr>
+                <w:rFonts w:ascii="Arial" w:hAnsi="Arial" w:cs="Arial"/>
+                <w:b/>
+                <w:color w:val="000000"/>
+                <w:sz w:val="24"/>
+                <w:szCs w:val="24"/>
+              </w:rPr>
+              <w:t>Shutterstock</w:t>
+            </w:r>
+            <w:proofErr w:type="spellEnd"/>
+            <w:r>
+              <w:rPr>
+                <w:rFonts w:ascii="Arial" w:hAnsi="Arial" w:cs="Arial"/>
+                <w:b/>
+                <w:color w:val="000000"/>
+                <w:sz w:val="24"/>
+                <w:szCs w:val="24"/>
+              </w:rPr>
+              <w:t xml:space="preserve"> (o URL o la ruta en </w:t>
+            </w:r>
+            <w:proofErr w:type="spellStart"/>
+            <w:r>
+              <w:rPr>
+                <w:rFonts w:ascii="Arial" w:hAnsi="Arial" w:cs="Arial"/>
+                <w:b/>
+                <w:color w:val="000000"/>
+                <w:sz w:val="24"/>
+                <w:szCs w:val="24"/>
+              </w:rPr>
+              <w:t>AulaPlaneta</w:t>
+            </w:r>
+            <w:proofErr w:type="spellEnd"/>
+            <w:r>
+              <w:rPr>
+                <w:rFonts w:ascii="Arial" w:hAnsi="Arial" w:cs="Arial"/>
+                <w:b/>
+                <w:color w:val="000000"/>
+                <w:sz w:val="24"/>
+                <w:szCs w:val="24"/>
+              </w:rPr>
+              <w:t>)</w:t>
             </w:r>
           </w:p>
         </w:tc>
@@ -18701,7 +19633,51 @@
                 <w:sz w:val="24"/>
                 <w:szCs w:val="24"/>
               </w:rPr>
-              <w:t>Código Shutterstock (o URL o la ruta en AulaPlaneta)</w:t>
+              <w:t xml:space="preserve">Código </w:t>
+            </w:r>
+            <w:proofErr w:type="spellStart"/>
+            <w:r>
+              <w:rPr>
+                <w:rFonts w:ascii="Arial" w:hAnsi="Arial" w:cs="Arial"/>
+                <w:b/>
+                <w:color w:val="000000"/>
+                <w:sz w:val="24"/>
+                <w:szCs w:val="24"/>
+              </w:rPr>
+              <w:t>Shutterstock</w:t>
+            </w:r>
+            <w:proofErr w:type="spellEnd"/>
+            <w:r>
+              <w:rPr>
+                <w:rFonts w:ascii="Arial" w:hAnsi="Arial" w:cs="Arial"/>
+                <w:b/>
+                <w:color w:val="000000"/>
+                <w:sz w:val="24"/>
+                <w:szCs w:val="24"/>
+              </w:rPr>
+              <w:t xml:space="preserve"> (o URL o la ruta en </w:t>
+            </w:r>
+            <w:proofErr w:type="spellStart"/>
+            <w:r>
+              <w:rPr>
+                <w:rFonts w:ascii="Arial" w:hAnsi="Arial" w:cs="Arial"/>
+                <w:b/>
+                <w:color w:val="000000"/>
+                <w:sz w:val="24"/>
+                <w:szCs w:val="24"/>
+              </w:rPr>
+              <w:t>AulaPlaneta</w:t>
+            </w:r>
+            <w:proofErr w:type="spellEnd"/>
+            <w:r>
+              <w:rPr>
+                <w:rFonts w:ascii="Arial" w:hAnsi="Arial" w:cs="Arial"/>
+                <w:b/>
+                <w:color w:val="000000"/>
+                <w:sz w:val="24"/>
+                <w:szCs w:val="24"/>
+              </w:rPr>
+              <w:t>)</w:t>
             </w:r>
           </w:p>
         </w:tc>
@@ -18719,8 +19695,8 @@
                 <w:shd w:val="clear" w:color="auto" w:fill="FFFFFF"/>
               </w:rPr>
             </w:pPr>
-            <w:bookmarkStart w:id="28" w:name="OLE_LINK34"/>
-            <w:bookmarkStart w:id="29" w:name="OLE_LINK35"/>
+            <w:bookmarkStart w:id="22" w:name="OLE_LINK34"/>
+            <w:bookmarkStart w:id="23" w:name="OLE_LINK35"/>
             <w:r>
               <w:rPr>
                 <w:rFonts w:ascii="Arial" w:hAnsi="Arial" w:cs="Arial"/>
@@ -18730,8 +19706,8 @@
               </w:rPr>
               <w:t>157736174</w:t>
             </w:r>
-            <w:bookmarkEnd w:id="28"/>
-            <w:bookmarkEnd w:id="29"/>
+            <w:bookmarkEnd w:id="22"/>
+            <w:bookmarkEnd w:id="23"/>
           </w:p>
           <w:p>
             <w:pPr>
@@ -19752,16 +20728,7 @@
                 <w:sz w:val="24"/>
                 <w:szCs w:val="24"/>
               </w:rPr>
-              <w:t>La e</w:t>
-            </w:r>
-            <w:r>
-              <w:rPr>
-                <w:rFonts w:ascii="Arial" w:hAnsi="Arial" w:cs="Arial"/>
-                <w:color w:val="000000"/>
-                <w:sz w:val="24"/>
-                <w:szCs w:val="24"/>
-              </w:rPr>
-              <w:t>nergía solar</w:t>
+              <w:t>La energía solar</w:t>
             </w:r>
           </w:p>
         </w:tc>
@@ -20300,16 +21267,7 @@
                 <w:sz w:val="24"/>
                 <w:szCs w:val="24"/>
               </w:rPr>
-              <w:t>C</w:t>
-            </w:r>
-            <w:r>
-              <w:rPr>
-                <w:rFonts w:ascii="Arial" w:hAnsi="Arial" w:cs="Arial"/>
-                <w:color w:val="000000"/>
-                <w:sz w:val="24"/>
-                <w:szCs w:val="24"/>
-              </w:rPr>
-              <w:t>onoce la energía solar</w:t>
+              <w:t>Conoce la energía solar</w:t>
             </w:r>
           </w:p>
         </w:tc>
@@ -20513,6 +21471,7 @@
           <w:lang w:val="es-ES"/>
         </w:rPr>
       </w:pPr>
+      <w:proofErr w:type="gramStart"/>
       <w:r>
         <w:rPr>
           <w:rStyle w:val="un"/>
@@ -20527,7 +21486,16 @@
           <w:rFonts w:ascii="Arial" w:hAnsi="Arial" w:cs="Arial"/>
           <w:lang w:val="es-ES"/>
         </w:rPr>
-        <w:t>alentamiento desigual de l</w:t>
+        <w:t>alentamiento</w:t>
+      </w:r>
+      <w:proofErr w:type="gramEnd"/>
+      <w:r>
+        <w:rPr>
+          <w:rStyle w:val="un"/>
+          <w:rFonts w:ascii="Arial" w:hAnsi="Arial" w:cs="Arial"/>
+          <w:lang w:val="es-ES"/>
+        </w:rPr>
+        <w:t xml:space="preserve"> desigual de l</w:t>
       </w:r>
       <w:r>
         <w:rPr>
@@ -20881,7 +21849,51 @@
                 <w:sz w:val="24"/>
                 <w:szCs w:val="24"/>
               </w:rPr>
-              <w:t>Código Shutterstock (o URL o la ruta en AulaPlaneta)</w:t>
+              <w:t xml:space="preserve">Código </w:t>
+            </w:r>
+            <w:proofErr w:type="spellStart"/>
+            <w:r>
+              <w:rPr>
+                <w:rFonts w:ascii="Arial" w:hAnsi="Arial" w:cs="Arial"/>
+                <w:b/>
+                <w:color w:val="000000"/>
+                <w:sz w:val="24"/>
+                <w:szCs w:val="24"/>
+              </w:rPr>
+              <w:t>Shutterstock</w:t>
+            </w:r>
+            <w:proofErr w:type="spellEnd"/>
+            <w:r>
+              <w:rPr>
+                <w:rFonts w:ascii="Arial" w:hAnsi="Arial" w:cs="Arial"/>
+                <w:b/>
+                <w:color w:val="000000"/>
+                <w:sz w:val="24"/>
+                <w:szCs w:val="24"/>
+              </w:rPr>
+              <w:t xml:space="preserve"> (o URL o la ruta en </w:t>
+            </w:r>
+            <w:proofErr w:type="spellStart"/>
+            <w:r>
+              <w:rPr>
+                <w:rFonts w:ascii="Arial" w:hAnsi="Arial" w:cs="Arial"/>
+                <w:b/>
+                <w:color w:val="000000"/>
+                <w:sz w:val="24"/>
+                <w:szCs w:val="24"/>
+              </w:rPr>
+              <w:t>AulaPlaneta</w:t>
+            </w:r>
+            <w:proofErr w:type="spellEnd"/>
+            <w:r>
+              <w:rPr>
+                <w:rFonts w:ascii="Arial" w:hAnsi="Arial" w:cs="Arial"/>
+                <w:b/>
+                <w:color w:val="000000"/>
+                <w:sz w:val="24"/>
+                <w:szCs w:val="24"/>
+              </w:rPr>
+              <w:t>)</w:t>
             </w:r>
           </w:p>
         </w:tc>
@@ -21635,25 +22647,7 @@
                 <w:sz w:val="24"/>
                 <w:szCs w:val="24"/>
               </w:rPr>
-              <w:t>Energía eólica</w:t>
-            </w:r>
-            <w:r>
-              <w:rPr>
-                <w:rFonts w:ascii="Arial" w:hAnsi="Arial" w:cs="Arial"/>
-                <w:color w:val="000000"/>
-                <w:sz w:val="24"/>
-                <w:szCs w:val="24"/>
-              </w:rPr>
-              <w:t>: m</w:t>
-            </w:r>
-            <w:r>
-              <w:rPr>
-                <w:rFonts w:ascii="Arial" w:hAnsi="Arial" w:cs="Arial"/>
-                <w:color w:val="000000"/>
-                <w:sz w:val="24"/>
-                <w:szCs w:val="24"/>
-              </w:rPr>
-              <w:t>olino</w:t>
+              <w:t>Energía eólica: molino</w:t>
             </w:r>
           </w:p>
         </w:tc>
@@ -22179,16 +23173,7 @@
                 <w:sz w:val="24"/>
                 <w:szCs w:val="24"/>
               </w:rPr>
-              <w:t>C</w:t>
-            </w:r>
-            <w:r>
-              <w:rPr>
-                <w:rFonts w:ascii="Arial" w:hAnsi="Arial" w:cs="Arial"/>
-                <w:color w:val="000000"/>
-                <w:sz w:val="24"/>
-                <w:szCs w:val="24"/>
-              </w:rPr>
-              <w:t>onoce la energía eólica</w:t>
+              <w:t>Conoce la energía eólica</w:t>
             </w:r>
           </w:p>
         </w:tc>
@@ -22242,43 +23227,7 @@
                 <w:sz w:val="24"/>
                 <w:szCs w:val="24"/>
               </w:rPr>
-              <w:t>Actividad que</w:t>
-            </w:r>
-            <w:r>
-              <w:rPr>
-                <w:rFonts w:ascii="Arial" w:hAnsi="Arial" w:cs="Arial"/>
-                <w:color w:val="000000"/>
-                <w:sz w:val="24"/>
-                <w:szCs w:val="24"/>
-              </w:rPr>
-              <w:t>,</w:t>
-            </w:r>
-            <w:r>
-              <w:rPr>
-                <w:rFonts w:ascii="Arial" w:hAnsi="Arial" w:cs="Arial"/>
-                <w:color w:val="000000"/>
-                <w:sz w:val="24"/>
-                <w:szCs w:val="24"/>
-              </w:rPr>
-              <w:t xml:space="preserve"> a partir de un video</w:t>
-            </w:r>
-            <w:r>
-              <w:rPr>
-                <w:rFonts w:ascii="Arial" w:hAnsi="Arial" w:cs="Arial"/>
-                <w:color w:val="000000"/>
-                <w:sz w:val="24"/>
-                <w:szCs w:val="24"/>
-              </w:rPr>
-              <w:t>,</w:t>
-            </w:r>
-            <w:r>
-              <w:rPr>
-                <w:rFonts w:ascii="Arial" w:hAnsi="Arial" w:cs="Arial"/>
-                <w:color w:val="000000"/>
-                <w:sz w:val="24"/>
-                <w:szCs w:val="24"/>
-              </w:rPr>
-              <w:t xml:space="preserve"> formula preguntas sobre la energía eólica</w:t>
+              <w:t>Actividad que, a partir de un video, formula preguntas sobre la energía eólica</w:t>
             </w:r>
           </w:p>
         </w:tc>
@@ -22823,7 +23772,51 @@
                 <w:sz w:val="24"/>
                 <w:szCs w:val="24"/>
               </w:rPr>
-              <w:t>Código Shutterstock (o URL o la ruta en AulaPlaneta)</w:t>
+              <w:t xml:space="preserve">Código </w:t>
+            </w:r>
+            <w:proofErr w:type="spellStart"/>
+            <w:r>
+              <w:rPr>
+                <w:rFonts w:ascii="Arial" w:hAnsi="Arial" w:cs="Arial"/>
+                <w:b/>
+                <w:color w:val="000000"/>
+                <w:sz w:val="24"/>
+                <w:szCs w:val="24"/>
+              </w:rPr>
+              <w:t>Shutterstock</w:t>
+            </w:r>
+            <w:proofErr w:type="spellEnd"/>
+            <w:r>
+              <w:rPr>
+                <w:rFonts w:ascii="Arial" w:hAnsi="Arial" w:cs="Arial"/>
+                <w:b/>
+                <w:color w:val="000000"/>
+                <w:sz w:val="24"/>
+                <w:szCs w:val="24"/>
+              </w:rPr>
+              <w:t xml:space="preserve"> (o URL o la ruta en </w:t>
+            </w:r>
+            <w:proofErr w:type="spellStart"/>
+            <w:r>
+              <w:rPr>
+                <w:rFonts w:ascii="Arial" w:hAnsi="Arial" w:cs="Arial"/>
+                <w:b/>
+                <w:color w:val="000000"/>
+                <w:sz w:val="24"/>
+                <w:szCs w:val="24"/>
+              </w:rPr>
+              <w:t>AulaPlaneta</w:t>
+            </w:r>
+            <w:proofErr w:type="spellEnd"/>
+            <w:r>
+              <w:rPr>
+                <w:rFonts w:ascii="Arial" w:hAnsi="Arial" w:cs="Arial"/>
+                <w:b/>
+                <w:color w:val="000000"/>
+                <w:sz w:val="24"/>
+                <w:szCs w:val="24"/>
+              </w:rPr>
+              <w:t>)</w:t>
             </w:r>
           </w:p>
         </w:tc>
@@ -22841,8 +23834,8 @@
                 <w:szCs w:val="24"/>
               </w:rPr>
             </w:pPr>
-            <w:bookmarkStart w:id="30" w:name="OLE_LINK36"/>
-            <w:bookmarkStart w:id="31" w:name="OLE_LINK37"/>
+            <w:bookmarkStart w:id="24" w:name="OLE_LINK36"/>
+            <w:bookmarkStart w:id="25" w:name="OLE_LINK37"/>
             <w:r>
               <w:rPr>
                 <w:rFonts w:ascii="Arial" w:hAnsi="Arial" w:cs="Arial"/>
@@ -22852,8 +23845,8 @@
               </w:rPr>
               <w:t>52898251</w:t>
             </w:r>
-            <w:bookmarkEnd w:id="30"/>
-            <w:bookmarkEnd w:id="31"/>
+            <w:bookmarkEnd w:id="24"/>
+            <w:bookmarkEnd w:id="25"/>
           </w:p>
           <w:p>
             <w:pPr>
@@ -25201,7 +26194,51 @@
                 <w:sz w:val="24"/>
                 <w:szCs w:val="24"/>
               </w:rPr>
-              <w:t>Código Shutterstock (o URL o la ruta en AulaPlaneta)</w:t>
+              <w:t xml:space="preserve">Código </w:t>
+            </w:r>
+            <w:proofErr w:type="spellStart"/>
+            <w:r>
+              <w:rPr>
+                <w:rFonts w:ascii="Arial" w:hAnsi="Arial" w:cs="Arial"/>
+                <w:b/>
+                <w:color w:val="000000"/>
+                <w:sz w:val="24"/>
+                <w:szCs w:val="24"/>
+              </w:rPr>
+              <w:t>Shutterstock</w:t>
+            </w:r>
+            <w:proofErr w:type="spellEnd"/>
+            <w:r>
+              <w:rPr>
+                <w:rFonts w:ascii="Arial" w:hAnsi="Arial" w:cs="Arial"/>
+                <w:b/>
+                <w:color w:val="000000"/>
+                <w:sz w:val="24"/>
+                <w:szCs w:val="24"/>
+              </w:rPr>
+              <w:t xml:space="preserve"> (o URL o la ruta en </w:t>
+            </w:r>
+            <w:proofErr w:type="spellStart"/>
+            <w:r>
+              <w:rPr>
+                <w:rFonts w:ascii="Arial" w:hAnsi="Arial" w:cs="Arial"/>
+                <w:b/>
+                <w:color w:val="000000"/>
+                <w:sz w:val="24"/>
+                <w:szCs w:val="24"/>
+              </w:rPr>
+              <w:t>AulaPlaneta</w:t>
+            </w:r>
+            <w:proofErr w:type="spellEnd"/>
+            <w:r>
+              <w:rPr>
+                <w:rFonts w:ascii="Arial" w:hAnsi="Arial" w:cs="Arial"/>
+                <w:b/>
+                <w:color w:val="000000"/>
+                <w:sz w:val="24"/>
+                <w:szCs w:val="24"/>
+              </w:rPr>
+              <w:t>)</w:t>
             </w:r>
           </w:p>
         </w:tc>
@@ -25219,8 +26256,8 @@
                 <w:szCs w:val="24"/>
               </w:rPr>
             </w:pPr>
-            <w:bookmarkStart w:id="32" w:name="OLE_LINK38"/>
-            <w:bookmarkStart w:id="33" w:name="OLE_LINK39"/>
+            <w:bookmarkStart w:id="26" w:name="OLE_LINK38"/>
+            <w:bookmarkStart w:id="27" w:name="OLE_LINK39"/>
             <w:r>
               <w:rPr>
                 <w:rFonts w:ascii="Arial" w:hAnsi="Arial" w:cs="Arial"/>
@@ -25230,8 +26267,8 @@
               </w:rPr>
               <w:t>158202605</w:t>
             </w:r>
-            <w:bookmarkEnd w:id="32"/>
-            <w:bookmarkEnd w:id="33"/>
+            <w:bookmarkEnd w:id="26"/>
+            <w:bookmarkEnd w:id="27"/>
           </w:p>
           <w:p>
             <w:pPr>
@@ -25438,13 +26475,13 @@
           <w:lang w:val="es-ES"/>
         </w:rPr>
       </w:pPr>
-      <w:bookmarkStart w:id="34" w:name="OLE_LINK40"/>
-      <w:bookmarkStart w:id="35" w:name="OLE_LINK41"/>
-      <w:bookmarkStart w:id="36" w:name="OLE_LINK42"/>
-      <w:bookmarkStart w:id="37" w:name="OLE_LINK43"/>
-      <w:bookmarkStart w:id="38" w:name="OLE_LINK44"/>
-      <w:bookmarkStart w:id="39" w:name="OLE_LINK45"/>
-      <w:bookmarkStart w:id="40" w:name="OLE_LINK46"/>
+      <w:bookmarkStart w:id="28" w:name="OLE_LINK40"/>
+      <w:bookmarkStart w:id="29" w:name="OLE_LINK41"/>
+      <w:bookmarkStart w:id="30" w:name="OLE_LINK42"/>
+      <w:bookmarkStart w:id="31" w:name="OLE_LINK43"/>
+      <w:bookmarkStart w:id="32" w:name="OLE_LINK44"/>
+      <w:bookmarkStart w:id="33" w:name="OLE_LINK45"/>
+      <w:bookmarkStart w:id="34" w:name="OLE_LINK46"/>
       <w:r>
         <w:rPr>
           <w:rFonts w:ascii="Arial" w:hAnsi="Arial" w:cs="Arial"/>
@@ -25454,10 +26491,10 @@
         </w:rPr>
         <w:t>[</w:t>
       </w:r>
-      <w:bookmarkEnd w:id="34"/>
-      <w:bookmarkEnd w:id="35"/>
-      <w:bookmarkEnd w:id="36"/>
-      <w:bookmarkEnd w:id="37"/>
+      <w:bookmarkEnd w:id="28"/>
+      <w:bookmarkEnd w:id="29"/>
+      <w:bookmarkEnd w:id="30"/>
+      <w:bookmarkEnd w:id="31"/>
       <w:r>
         <w:rPr>
           <w:rFonts w:ascii="Arial" w:hAnsi="Arial" w:cs="Arial"/>
@@ -25474,9 +26511,9 @@
         </w:rPr>
         <w:t xml:space="preserve"> </w:t>
       </w:r>
-      <w:bookmarkEnd w:id="38"/>
-      <w:bookmarkEnd w:id="39"/>
-      <w:bookmarkEnd w:id="40"/>
+      <w:bookmarkEnd w:id="32"/>
+      <w:bookmarkEnd w:id="33"/>
+      <w:bookmarkEnd w:id="34"/>
       <w:r>
         <w:rPr>
           <w:rFonts w:ascii="Arial" w:hAnsi="Arial" w:cs="Arial"/>
@@ -26082,7 +27119,29 @@
                 <w:sz w:val="24"/>
                 <w:szCs w:val="24"/>
               </w:rPr>
-              <w:t xml:space="preserve">Código Shutterstock (o </w:t>
+              <w:t xml:space="preserve">Código </w:t>
+            </w:r>
+            <w:proofErr w:type="spellStart"/>
+            <w:r>
+              <w:rPr>
+                <w:rFonts w:ascii="Arial" w:hAnsi="Arial" w:cs="Arial"/>
+                <w:b/>
+                <w:color w:val="000000"/>
+                <w:sz w:val="24"/>
+                <w:szCs w:val="24"/>
+              </w:rPr>
+              <w:t>Shutterstock</w:t>
+            </w:r>
+            <w:proofErr w:type="spellEnd"/>
+            <w:r>
+              <w:rPr>
+                <w:rFonts w:ascii="Arial" w:hAnsi="Arial" w:cs="Arial"/>
+                <w:b/>
+                <w:color w:val="000000"/>
+                <w:sz w:val="24"/>
+                <w:szCs w:val="24"/>
+              </w:rPr>
+              <w:t xml:space="preserve"> (o </w:t>
             </w:r>
             <w:r>
               <w:rPr>
@@ -26093,7 +27152,29 @@
                 <w:szCs w:val="24"/>
               </w:rPr>
               <w:lastRenderedPageBreak/>
-              <w:t>URL o la ruta en AulaPlaneta)</w:t>
+              <w:t xml:space="preserve">URL o la ruta en </w:t>
+            </w:r>
+            <w:proofErr w:type="spellStart"/>
+            <w:r>
+              <w:rPr>
+                <w:rFonts w:ascii="Arial" w:hAnsi="Arial" w:cs="Arial"/>
+                <w:b/>
+                <w:color w:val="000000"/>
+                <w:sz w:val="24"/>
+                <w:szCs w:val="24"/>
+              </w:rPr>
+              <w:t>AulaPlaneta</w:t>
+            </w:r>
+            <w:proofErr w:type="spellEnd"/>
+            <w:r>
+              <w:rPr>
+                <w:rFonts w:ascii="Arial" w:hAnsi="Arial" w:cs="Arial"/>
+                <w:b/>
+                <w:color w:val="000000"/>
+                <w:sz w:val="24"/>
+                <w:szCs w:val="24"/>
+              </w:rPr>
+              <w:t>)</w:t>
             </w:r>
           </w:p>
         </w:tc>
@@ -26244,6 +27325,7 @@
                 <w:lang w:val="es-ES"/>
               </w:rPr>
             </w:pPr>
+            <w:proofErr w:type="spellStart"/>
             <w:r>
               <w:rPr>
                 <w:rFonts w:ascii="Arial" w:hAnsi="Arial" w:cs="Arial"/>
@@ -26252,16 +27334,49 @@
                 <w:szCs w:val="24"/>
                 <w:lang w:val="es-ES"/>
               </w:rPr>
-              <w:t>Conventional non- assiciated gas</w:t>
-            </w:r>
-            <w:r>
-              <w:rPr>
-                <w:rFonts w:ascii="Arial" w:hAnsi="Arial" w:cs="Arial"/>
-                <w:color w:val="000000"/>
+              <w:t>Conventional</w:t>
+            </w:r>
+            <w:proofErr w:type="spellEnd"/>
+            <w:r>
+              <w:rPr>
+                <w:rFonts w:ascii="Arial" w:hAnsi="Arial" w:cs="Arial"/>
+                <w:color w:val="FF0000"/>
                 <w:sz w:val="24"/>
                 <w:szCs w:val="24"/>
                 <w:lang w:val="es-ES"/>
               </w:rPr>
+              <w:t xml:space="preserve"> non- </w:t>
+            </w:r>
+            <w:proofErr w:type="spellStart"/>
+            <w:r>
+              <w:rPr>
+                <w:rFonts w:ascii="Arial" w:hAnsi="Arial" w:cs="Arial"/>
+                <w:color w:val="FF0000"/>
+                <w:sz w:val="24"/>
+                <w:szCs w:val="24"/>
+                <w:lang w:val="es-ES"/>
+              </w:rPr>
+              <w:t>assiciated</w:t>
+            </w:r>
+            <w:proofErr w:type="spellEnd"/>
+            <w:r>
+              <w:rPr>
+                <w:rFonts w:ascii="Arial" w:hAnsi="Arial" w:cs="Arial"/>
+                <w:color w:val="FF0000"/>
+                <w:sz w:val="24"/>
+                <w:szCs w:val="24"/>
+                <w:lang w:val="es-ES"/>
+              </w:rPr>
+              <w:t xml:space="preserve"> gas</w:t>
+            </w:r>
+            <w:r>
+              <w:rPr>
+                <w:rFonts w:ascii="Arial" w:hAnsi="Arial" w:cs="Arial"/>
+                <w:color w:val="000000"/>
+                <w:sz w:val="24"/>
+                <w:szCs w:val="24"/>
+                <w:lang w:val="es-ES"/>
+              </w:rPr>
               <w:t>: Pozos de gas aislados</w:t>
             </w:r>
           </w:p>
@@ -26276,6 +27391,7 @@
                 <w:lang w:val="es-ES"/>
               </w:rPr>
             </w:pPr>
+            <w:proofErr w:type="spellStart"/>
             <w:r>
               <w:rPr>
                 <w:rFonts w:ascii="Arial" w:hAnsi="Arial" w:cs="Arial"/>
@@ -26284,16 +27400,39 @@
                 <w:szCs w:val="24"/>
                 <w:lang w:val="es-ES"/>
               </w:rPr>
-              <w:t>Land Surface</w:t>
-            </w:r>
-            <w:r>
-              <w:rPr>
-                <w:rFonts w:ascii="Arial" w:hAnsi="Arial" w:cs="Arial"/>
-                <w:color w:val="000000"/>
+              <w:t>Land</w:t>
+            </w:r>
+            <w:proofErr w:type="spellEnd"/>
+            <w:r>
+              <w:rPr>
+                <w:rFonts w:ascii="Arial" w:hAnsi="Arial" w:cs="Arial"/>
+                <w:color w:val="FF0000"/>
                 <w:sz w:val="24"/>
                 <w:szCs w:val="24"/>
                 <w:lang w:val="es-ES"/>
               </w:rPr>
+              <w:t xml:space="preserve"> </w:t>
+            </w:r>
+            <w:proofErr w:type="spellStart"/>
+            <w:r>
+              <w:rPr>
+                <w:rFonts w:ascii="Arial" w:hAnsi="Arial" w:cs="Arial"/>
+                <w:color w:val="FF0000"/>
+                <w:sz w:val="24"/>
+                <w:szCs w:val="24"/>
+                <w:lang w:val="es-ES"/>
+              </w:rPr>
+              <w:t>Surface</w:t>
+            </w:r>
+            <w:proofErr w:type="spellEnd"/>
+            <w:r>
+              <w:rPr>
+                <w:rFonts w:ascii="Arial" w:hAnsi="Arial" w:cs="Arial"/>
+                <w:color w:val="000000"/>
+                <w:sz w:val="24"/>
+                <w:szCs w:val="24"/>
+                <w:lang w:val="es-ES"/>
+              </w:rPr>
               <w:t>: Superficie de la T</w:t>
             </w:r>
             <w:r>
@@ -26318,6 +27457,7 @@
                 <w:lang w:val="es-ES"/>
               </w:rPr>
             </w:pPr>
+            <w:proofErr w:type="spellStart"/>
             <w:r>
               <w:rPr>
                 <w:rFonts w:ascii="Arial" w:hAnsi="Arial" w:cs="Arial"/>
@@ -26326,16 +27466,39 @@
                 <w:szCs w:val="24"/>
                 <w:lang w:val="es-ES"/>
               </w:rPr>
-              <w:t>Coalbed methane</w:t>
-            </w:r>
-            <w:r>
-              <w:rPr>
-                <w:rFonts w:ascii="Arial" w:hAnsi="Arial" w:cs="Arial"/>
-                <w:color w:val="000000"/>
+              <w:t>Coalbed</w:t>
+            </w:r>
+            <w:proofErr w:type="spellEnd"/>
+            <w:r>
+              <w:rPr>
+                <w:rFonts w:ascii="Arial" w:hAnsi="Arial" w:cs="Arial"/>
+                <w:color w:val="FF0000"/>
                 <w:sz w:val="24"/>
                 <w:szCs w:val="24"/>
                 <w:lang w:val="es-ES"/>
               </w:rPr>
+              <w:t xml:space="preserve"> </w:t>
+            </w:r>
+            <w:proofErr w:type="spellStart"/>
+            <w:r>
+              <w:rPr>
+                <w:rFonts w:ascii="Arial" w:hAnsi="Arial" w:cs="Arial"/>
+                <w:color w:val="FF0000"/>
+                <w:sz w:val="24"/>
+                <w:szCs w:val="24"/>
+                <w:lang w:val="es-ES"/>
+              </w:rPr>
+              <w:t>methane</w:t>
+            </w:r>
+            <w:proofErr w:type="spellEnd"/>
+            <w:r>
+              <w:rPr>
+                <w:rFonts w:ascii="Arial" w:hAnsi="Arial" w:cs="Arial"/>
+                <w:color w:val="000000"/>
+                <w:sz w:val="24"/>
+                <w:szCs w:val="24"/>
+                <w:lang w:val="es-ES"/>
+              </w:rPr>
               <w:t>: Meta</w:t>
             </w:r>
             <w:r>
@@ -26370,6 +27533,7 @@
                 <w:lang w:val="es-ES"/>
               </w:rPr>
             </w:pPr>
+            <w:proofErr w:type="spellStart"/>
             <w:r>
               <w:rPr>
                 <w:rFonts w:ascii="Arial" w:hAnsi="Arial" w:cs="Arial"/>
@@ -26378,16 +27542,49 @@
                 <w:szCs w:val="24"/>
                 <w:lang w:val="es-ES"/>
               </w:rPr>
-              <w:t>Conventional assiciated gas</w:t>
-            </w:r>
-            <w:r>
-              <w:rPr>
-                <w:rFonts w:ascii="Arial" w:hAnsi="Arial" w:cs="Arial"/>
-                <w:color w:val="000000"/>
+              <w:t>Conventional</w:t>
+            </w:r>
+            <w:proofErr w:type="spellEnd"/>
+            <w:r>
+              <w:rPr>
+                <w:rFonts w:ascii="Arial" w:hAnsi="Arial" w:cs="Arial"/>
+                <w:color w:val="FF0000"/>
                 <w:sz w:val="24"/>
                 <w:szCs w:val="24"/>
                 <w:lang w:val="es-ES"/>
               </w:rPr>
+              <w:t xml:space="preserve"> </w:t>
+            </w:r>
+            <w:proofErr w:type="spellStart"/>
+            <w:r>
+              <w:rPr>
+                <w:rFonts w:ascii="Arial" w:hAnsi="Arial" w:cs="Arial"/>
+                <w:color w:val="FF0000"/>
+                <w:sz w:val="24"/>
+                <w:szCs w:val="24"/>
+                <w:lang w:val="es-ES"/>
+              </w:rPr>
+              <w:t>assiciated</w:t>
+            </w:r>
+            <w:proofErr w:type="spellEnd"/>
+            <w:r>
+              <w:rPr>
+                <w:rFonts w:ascii="Arial" w:hAnsi="Arial" w:cs="Arial"/>
+                <w:color w:val="FF0000"/>
+                <w:sz w:val="24"/>
+                <w:szCs w:val="24"/>
+                <w:lang w:val="es-ES"/>
+              </w:rPr>
+              <w:t xml:space="preserve"> gas</w:t>
+            </w:r>
+            <w:r>
+              <w:rPr>
+                <w:rFonts w:ascii="Arial" w:hAnsi="Arial" w:cs="Arial"/>
+                <w:color w:val="000000"/>
+                <w:sz w:val="24"/>
+                <w:szCs w:val="24"/>
+                <w:lang w:val="es-ES"/>
+              </w:rPr>
               <w:t>: Pozos de gas</w:t>
             </w:r>
           </w:p>
@@ -26402,6 +27599,7 @@
                 <w:lang w:val="es-ES"/>
               </w:rPr>
             </w:pPr>
+            <w:proofErr w:type="spellStart"/>
             <w:r>
               <w:rPr>
                 <w:rFonts w:ascii="Arial" w:hAnsi="Arial" w:cs="Arial"/>
@@ -26410,16 +27608,49 @@
                 <w:szCs w:val="24"/>
                 <w:lang w:val="es-ES"/>
               </w:rPr>
-              <w:t>Tight sand gas</w:t>
-            </w:r>
-            <w:r>
-              <w:rPr>
-                <w:rFonts w:ascii="Arial" w:hAnsi="Arial" w:cs="Arial"/>
-                <w:color w:val="000000"/>
+              <w:t>Tight</w:t>
+            </w:r>
+            <w:proofErr w:type="spellEnd"/>
+            <w:r>
+              <w:rPr>
+                <w:rFonts w:ascii="Arial" w:hAnsi="Arial" w:cs="Arial"/>
+                <w:color w:val="FF0000"/>
                 <w:sz w:val="24"/>
                 <w:szCs w:val="24"/>
                 <w:lang w:val="es-ES"/>
               </w:rPr>
+              <w:t xml:space="preserve"> </w:t>
+            </w:r>
+            <w:proofErr w:type="spellStart"/>
+            <w:r>
+              <w:rPr>
+                <w:rFonts w:ascii="Arial" w:hAnsi="Arial" w:cs="Arial"/>
+                <w:color w:val="FF0000"/>
+                <w:sz w:val="24"/>
+                <w:szCs w:val="24"/>
+                <w:lang w:val="es-ES"/>
+              </w:rPr>
+              <w:t>sand</w:t>
+            </w:r>
+            <w:proofErr w:type="spellEnd"/>
+            <w:r>
+              <w:rPr>
+                <w:rFonts w:ascii="Arial" w:hAnsi="Arial" w:cs="Arial"/>
+                <w:color w:val="FF0000"/>
+                <w:sz w:val="24"/>
+                <w:szCs w:val="24"/>
+                <w:lang w:val="es-ES"/>
+              </w:rPr>
+              <w:t xml:space="preserve"> gas</w:t>
+            </w:r>
+            <w:r>
+              <w:rPr>
+                <w:rFonts w:ascii="Arial" w:hAnsi="Arial" w:cs="Arial"/>
+                <w:color w:val="000000"/>
+                <w:sz w:val="24"/>
+                <w:szCs w:val="24"/>
+                <w:lang w:val="es-ES"/>
+              </w:rPr>
               <w:t>: G</w:t>
             </w:r>
             <w:r>
@@ -26472,8 +27703,20 @@
                 <w:szCs w:val="24"/>
                 <w:lang w:val="en-US"/>
               </w:rPr>
-              <w:t>as de lutita</w:t>
-            </w:r>
+              <w:t xml:space="preserve">as de </w:t>
+            </w:r>
+            <w:proofErr w:type="spellStart"/>
+            <w:r>
+              <w:rPr>
+                <w:rFonts w:ascii="Arial" w:hAnsi="Arial" w:cs="Arial"/>
+                <w:color w:val="000000"/>
+                <w:sz w:val="24"/>
+                <w:szCs w:val="24"/>
+                <w:lang w:val="en-US"/>
+              </w:rPr>
+              <w:t>lutita</w:t>
+            </w:r>
+            <w:proofErr w:type="spellEnd"/>
             <w:r>
               <w:rPr>
                 <w:rFonts w:ascii="Arial" w:hAnsi="Arial" w:cs="Arial"/>
@@ -27758,7 +29001,51 @@
                 <w:sz w:val="24"/>
                 <w:szCs w:val="24"/>
               </w:rPr>
-              <w:t>Código Shutterstock (o URL o la ruta en AulaPlaneta)</w:t>
+              <w:t xml:space="preserve">Código </w:t>
+            </w:r>
+            <w:proofErr w:type="spellStart"/>
+            <w:r>
+              <w:rPr>
+                <w:rFonts w:ascii="Arial" w:hAnsi="Arial" w:cs="Arial"/>
+                <w:b/>
+                <w:color w:val="000000"/>
+                <w:sz w:val="24"/>
+                <w:szCs w:val="24"/>
+              </w:rPr>
+              <w:t>Shutterstock</w:t>
+            </w:r>
+            <w:proofErr w:type="spellEnd"/>
+            <w:r>
+              <w:rPr>
+                <w:rFonts w:ascii="Arial" w:hAnsi="Arial" w:cs="Arial"/>
+                <w:b/>
+                <w:color w:val="000000"/>
+                <w:sz w:val="24"/>
+                <w:szCs w:val="24"/>
+              </w:rPr>
+              <w:t xml:space="preserve"> (o URL o la ruta en </w:t>
+            </w:r>
+            <w:proofErr w:type="spellStart"/>
+            <w:r>
+              <w:rPr>
+                <w:rFonts w:ascii="Arial" w:hAnsi="Arial" w:cs="Arial"/>
+                <w:b/>
+                <w:color w:val="000000"/>
+                <w:sz w:val="24"/>
+                <w:szCs w:val="24"/>
+              </w:rPr>
+              <w:t>AulaPlaneta</w:t>
+            </w:r>
+            <w:proofErr w:type="spellEnd"/>
+            <w:r>
+              <w:rPr>
+                <w:rFonts w:ascii="Arial" w:hAnsi="Arial" w:cs="Arial"/>
+                <w:b/>
+                <w:color w:val="000000"/>
+                <w:sz w:val="24"/>
+                <w:szCs w:val="24"/>
+              </w:rPr>
+              <w:t>)</w:t>
             </w:r>
           </w:p>
         </w:tc>
@@ -27934,6 +29221,7 @@
         <w:shd w:val="clear" w:color="auto" w:fill="FFFFFF"/>
         <w:spacing w:line="360" w:lineRule="auto"/>
         <w:rPr>
+          <w:rStyle w:val="un"/>
           <w:rFonts w:ascii="Arial" w:hAnsi="Arial" w:cs="Arial"/>
           <w:lang w:val="es-ES"/>
         </w:rPr>
@@ -27970,6 +29258,396 @@
         </w:rPr>
         <w:t>normas de seguridad.</w:t>
       </w:r>
+    </w:p>
+    <w:tbl>
+      <w:tblPr>
+        <w:tblStyle w:val="Tablaconcuadrcula3"/>
+        <w:tblW w:w="0" w:type="auto"/>
+        <w:tblLook w:val="04A0" w:firstRow="1" w:lastRow="0" w:firstColumn="1" w:lastColumn="0" w:noHBand="0" w:noVBand="1"/>
+      </w:tblPr>
+      <w:tblGrid>
+        <w:gridCol w:w="2448"/>
+        <w:gridCol w:w="6380"/>
+      </w:tblGrid>
+      <w:tr>
+        <w:tc>
+          <w:tcPr>
+            <w:tcW w:w="9054" w:type="dxa"/>
+            <w:gridSpan w:val="2"/>
+            <w:shd w:val="clear" w:color="auto" w:fill="000000" w:themeFill="text1"/>
+          </w:tcPr>
+          <w:p>
+            <w:pPr>
+              <w:spacing w:line="360" w:lineRule="auto"/>
+              <w:jc w:val="center"/>
+              <w:rPr>
+                <w:rFonts w:ascii="Arial" w:hAnsi="Arial" w:cs="Arial"/>
+                <w:b/>
+                <w:color w:val="FFFFFF" w:themeColor="background1"/>
+                <w:sz w:val="24"/>
+              </w:rPr>
+            </w:pPr>
+            <w:r>
+              <w:rPr>
+                <w:rFonts w:ascii="Arial" w:hAnsi="Arial" w:cs="Arial"/>
+                <w:b/>
+                <w:color w:val="FFFFFF" w:themeColor="background1"/>
+                <w:sz w:val="24"/>
+              </w:rPr>
+              <w:t>P</w:t>
+            </w:r>
+            <w:r>
+              <w:rPr>
+                <w:rFonts w:ascii="Arial" w:hAnsi="Arial" w:cs="Arial"/>
+                <w:b/>
+                <w:color w:val="FFFFFF" w:themeColor="background1"/>
+                <w:sz w:val="24"/>
+              </w:rPr>
+              <w:t>ractica: recurso aprovechado</w:t>
+            </w:r>
+          </w:p>
+        </w:tc>
+      </w:tr>
+      <w:tr>
+        <w:tc>
+          <w:tcPr>
+            <w:tcW w:w="2518" w:type="dxa"/>
+          </w:tcPr>
+          <w:p>
+            <w:pPr>
+              <w:spacing w:line="360" w:lineRule="auto"/>
+              <w:rPr>
+                <w:rFonts w:ascii="Times New Roman" w:hAnsi="Times New Roman" w:cs="Times New Roman"/>
+                <w:b/>
+                <w:color w:val="000000"/>
+                <w:sz w:val="18"/>
+                <w:szCs w:val="18"/>
+              </w:rPr>
+            </w:pPr>
+            <w:r>
+              <w:rPr>
+                <w:rFonts w:ascii="Times New Roman" w:hAnsi="Times New Roman" w:cs="Times New Roman"/>
+                <w:b/>
+                <w:color w:val="000000"/>
+                <w:sz w:val="18"/>
+                <w:szCs w:val="18"/>
+              </w:rPr>
+              <w:t>Código</w:t>
+            </w:r>
+          </w:p>
+        </w:tc>
+        <w:tc>
+          <w:tcPr>
+            <w:tcW w:w="6536" w:type="dxa"/>
+          </w:tcPr>
+          <w:p>
+            <w:pPr>
+              <w:spacing w:line="360" w:lineRule="auto"/>
+              <w:rPr>
+                <w:rFonts w:ascii="Times New Roman" w:hAnsi="Times New Roman" w:cs="Times New Roman"/>
+                <w:b/>
+                <w:color w:val="000000"/>
+                <w:sz w:val="18"/>
+                <w:szCs w:val="18"/>
+              </w:rPr>
+            </w:pPr>
+            <w:r>
+              <w:rPr>
+                <w:rFonts w:ascii="Arial" w:hAnsi="Arial" w:cs="Arial"/>
+                <w:color w:val="000000"/>
+                <w:sz w:val="24"/>
+                <w:szCs w:val="24"/>
+              </w:rPr>
+              <w:t>CN_06_12</w:t>
+            </w:r>
+            <w:r>
+              <w:rPr>
+                <w:rFonts w:ascii="Arial" w:hAnsi="Arial" w:cs="Arial"/>
+                <w:color w:val="000000"/>
+                <w:sz w:val="24"/>
+                <w:szCs w:val="24"/>
+              </w:rPr>
+              <w:t>_REC170</w:t>
+            </w:r>
+          </w:p>
+        </w:tc>
+      </w:tr>
+      <w:tr>
+        <w:tc>
+          <w:tcPr>
+            <w:tcW w:w="2518" w:type="dxa"/>
+          </w:tcPr>
+          <w:p>
+            <w:pPr>
+              <w:spacing w:line="360" w:lineRule="auto"/>
+              <w:rPr>
+                <w:rFonts w:ascii="Times New Roman" w:hAnsi="Times New Roman" w:cs="Times New Roman"/>
+                <w:color w:val="000000"/>
+              </w:rPr>
+            </w:pPr>
+            <w:r>
+              <w:rPr>
+                <w:rFonts w:ascii="Times New Roman" w:hAnsi="Times New Roman" w:cs="Times New Roman"/>
+                <w:b/>
+                <w:color w:val="000000"/>
+                <w:sz w:val="18"/>
+                <w:szCs w:val="18"/>
+              </w:rPr>
+              <w:t>Ubicación en Aula Planeta</w:t>
+            </w:r>
+          </w:p>
+        </w:tc>
+        <w:tc>
+          <w:tcPr>
+            <w:tcW w:w="6536" w:type="dxa"/>
+          </w:tcPr>
+          <w:p>
+            <w:pPr>
+              <w:spacing w:line="360" w:lineRule="auto"/>
+              <w:rPr>
+                <w:rFonts w:ascii="Times New Roman" w:hAnsi="Times New Roman" w:cs="Times New Roman"/>
+                <w:color w:val="000000"/>
+              </w:rPr>
+            </w:pPr>
+            <w:r>
+              <w:rPr>
+                <w:rFonts w:ascii="Arial" w:hAnsi="Arial" w:cs="Arial"/>
+                <w:color w:val="000000"/>
+                <w:sz w:val="24"/>
+                <w:szCs w:val="24"/>
+              </w:rPr>
+              <w:t>5</w:t>
+            </w:r>
+            <w:r>
+              <w:rPr>
+                <w:rFonts w:ascii="Arial" w:hAnsi="Arial" w:cs="Arial"/>
+                <w:color w:val="000000"/>
+                <w:sz w:val="24"/>
+                <w:szCs w:val="24"/>
+              </w:rPr>
+              <w:t>°</w:t>
+            </w:r>
+            <w:r>
+              <w:rPr>
+                <w:rFonts w:ascii="Arial" w:hAnsi="Arial" w:cs="Arial"/>
+                <w:color w:val="000000"/>
+                <w:sz w:val="24"/>
+                <w:szCs w:val="24"/>
+              </w:rPr>
+              <w:t xml:space="preserve"> primaria/Ciencias de la naturaleza/La energía/Las fuentes de energía/Las fuentes de energía no renovable/</w:t>
+            </w:r>
+            <w:r>
+              <w:rPr>
+                <w:rFonts w:ascii="Arial" w:hAnsi="Arial" w:cs="Arial"/>
+                <w:color w:val="000000"/>
+                <w:sz w:val="24"/>
+                <w:szCs w:val="24"/>
+              </w:rPr>
+              <w:t>Los combustibles nucleares</w:t>
+            </w:r>
+            <w:r>
+              <w:rPr>
+                <w:rFonts w:ascii="Arial" w:hAnsi="Arial" w:cs="Arial"/>
+                <w:color w:val="000000"/>
+                <w:sz w:val="24"/>
+                <w:szCs w:val="24"/>
+              </w:rPr>
+              <w:t>/</w:t>
+            </w:r>
+            <w:r>
+              <w:rPr>
+                <w:rFonts w:ascii="Arial" w:hAnsi="Arial" w:cs="Arial"/>
+                <w:color w:val="000000"/>
+                <w:sz w:val="24"/>
+                <w:szCs w:val="24"/>
+              </w:rPr>
+              <w:t>Practica/Comprende las fuentes de energía</w:t>
+            </w:r>
+          </w:p>
+        </w:tc>
+      </w:tr>
+      <w:tr>
+        <w:tc>
+          <w:tcPr>
+            <w:tcW w:w="2518" w:type="dxa"/>
+          </w:tcPr>
+          <w:p>
+            <w:pPr>
+              <w:spacing w:line="360" w:lineRule="auto"/>
+              <w:rPr>
+                <w:rFonts w:ascii="Times New Roman" w:hAnsi="Times New Roman" w:cs="Times New Roman"/>
+                <w:color w:val="000000"/>
+              </w:rPr>
+            </w:pPr>
+            <w:r>
+              <w:rPr>
+                <w:rFonts w:ascii="Times New Roman" w:hAnsi="Times New Roman" w:cs="Times New Roman"/>
+                <w:b/>
+                <w:color w:val="000000"/>
+                <w:sz w:val="18"/>
+                <w:szCs w:val="18"/>
+              </w:rPr>
+              <w:t>Cambio (descripción o capturas de pantallas)</w:t>
+            </w:r>
+          </w:p>
+        </w:tc>
+        <w:tc>
+          <w:tcPr>
+            <w:tcW w:w="6536" w:type="dxa"/>
+          </w:tcPr>
+          <w:p>
+            <w:pPr>
+              <w:spacing w:line="360" w:lineRule="auto"/>
+              <w:rPr>
+                <w:rFonts w:ascii="Arial" w:hAnsi="Arial" w:cs="Arial"/>
+                <w:color w:val="000000"/>
+                <w:sz w:val="24"/>
+                <w:szCs w:val="24"/>
+              </w:rPr>
+            </w:pPr>
+            <w:r>
+              <w:rPr>
+                <w:rFonts w:ascii="Arial" w:hAnsi="Arial" w:cs="Arial"/>
+                <w:color w:val="000000"/>
+                <w:sz w:val="24"/>
+                <w:szCs w:val="24"/>
+              </w:rPr>
+              <w:t>No hay cambio</w:t>
+            </w:r>
+          </w:p>
+        </w:tc>
+      </w:tr>
+      <w:tr>
+        <w:tc>
+          <w:tcPr>
+            <w:tcW w:w="2518" w:type="dxa"/>
+          </w:tcPr>
+          <w:p>
+            <w:pPr>
+              <w:spacing w:line="360" w:lineRule="auto"/>
+              <w:rPr>
+                <w:rFonts w:ascii="Times New Roman" w:hAnsi="Times New Roman" w:cs="Times New Roman"/>
+                <w:b/>
+                <w:color w:val="000000"/>
+                <w:sz w:val="18"/>
+                <w:szCs w:val="18"/>
+              </w:rPr>
+            </w:pPr>
+            <w:r>
+              <w:rPr>
+                <w:rFonts w:ascii="Times New Roman" w:hAnsi="Times New Roman" w:cs="Times New Roman"/>
+                <w:b/>
+                <w:color w:val="000000"/>
+                <w:sz w:val="18"/>
+                <w:szCs w:val="18"/>
+              </w:rPr>
+              <w:t>Título</w:t>
+            </w:r>
+          </w:p>
+        </w:tc>
+        <w:tc>
+          <w:tcPr>
+            <w:tcW w:w="6536" w:type="dxa"/>
+          </w:tcPr>
+          <w:p>
+            <w:pPr>
+              <w:spacing w:line="360" w:lineRule="auto"/>
+              <w:rPr>
+                <w:rFonts w:ascii="Arial" w:hAnsi="Arial" w:cs="Arial"/>
+                <w:color w:val="000000"/>
+                <w:sz w:val="24"/>
+                <w:szCs w:val="24"/>
+              </w:rPr>
+            </w:pPr>
+            <w:r>
+              <w:rPr>
+                <w:rFonts w:ascii="Arial" w:hAnsi="Arial" w:cs="Arial"/>
+                <w:color w:val="000000"/>
+                <w:sz w:val="24"/>
+                <w:szCs w:val="24"/>
+              </w:rPr>
+              <w:t>Comprende las fuentes de energía</w:t>
+            </w:r>
+          </w:p>
+        </w:tc>
+      </w:tr>
+      <w:tr>
+        <w:tc>
+          <w:tcPr>
+            <w:tcW w:w="2518" w:type="dxa"/>
+          </w:tcPr>
+          <w:p>
+            <w:pPr>
+              <w:spacing w:line="360" w:lineRule="auto"/>
+              <w:rPr>
+                <w:rFonts w:ascii="Times New Roman" w:hAnsi="Times New Roman" w:cs="Times New Roman"/>
+                <w:b/>
+                <w:color w:val="000000"/>
+                <w:sz w:val="18"/>
+                <w:szCs w:val="18"/>
+              </w:rPr>
+            </w:pPr>
+            <w:r>
+              <w:rPr>
+                <w:rFonts w:ascii="Times New Roman" w:hAnsi="Times New Roman" w:cs="Times New Roman"/>
+                <w:b/>
+                <w:color w:val="000000"/>
+                <w:sz w:val="18"/>
+                <w:szCs w:val="18"/>
+              </w:rPr>
+              <w:t>Descripción</w:t>
+            </w:r>
+          </w:p>
+        </w:tc>
+        <w:tc>
+          <w:tcPr>
+            <w:tcW w:w="6536" w:type="dxa"/>
+          </w:tcPr>
+          <w:p>
+            <w:pPr>
+              <w:spacing w:line="360" w:lineRule="auto"/>
+              <w:rPr>
+                <w:rFonts w:ascii="Arial" w:hAnsi="Arial" w:cs="Arial"/>
+                <w:color w:val="000000"/>
+                <w:sz w:val="24"/>
+                <w:szCs w:val="24"/>
+              </w:rPr>
+            </w:pPr>
+            <w:r>
+              <w:rPr>
+                <w:rFonts w:ascii="Arial" w:hAnsi="Arial" w:cs="Arial"/>
+                <w:color w:val="000000"/>
+                <w:sz w:val="24"/>
+                <w:szCs w:val="24"/>
+              </w:rPr>
+              <w:t>Actividad que consiste en completar un texto relacionado con las principales fuentes de energía</w:t>
+            </w:r>
+          </w:p>
+        </w:tc>
+      </w:tr>
+    </w:tbl>
+    <w:p>
+      <w:pPr>
+        <w:pStyle w:val="u"/>
+        <w:shd w:val="clear" w:color="auto" w:fill="FFFFFF"/>
+        <w:spacing w:line="360" w:lineRule="auto"/>
+        <w:rPr>
+          <w:rStyle w:val="un"/>
+          <w:rFonts w:ascii="Arial" w:hAnsi="Arial" w:cs="Arial"/>
+          <w:lang w:val="es-ES_tradnl"/>
+        </w:rPr>
+      </w:pPr>
+    </w:p>
+    <w:p>
+      <w:pPr>
+        <w:pStyle w:val="u"/>
+        <w:shd w:val="clear" w:color="auto" w:fill="FFFFFF"/>
+        <w:spacing w:line="360" w:lineRule="auto"/>
+        <w:rPr>
+          <w:rFonts w:ascii="Arial" w:hAnsi="Arial" w:cs="Arial"/>
+          <w:lang w:val="es-ES"/>
+        </w:rPr>
+      </w:pPr>
     </w:p>
     <w:tbl>
       <w:tblPr>
@@ -27982,6 +29660,9 @@
         <w:gridCol w:w="6371"/>
       </w:tblGrid>
       <w:tr>
+        <w:trPr>
+          <w:trHeight w:val="473"/>
+        </w:trPr>
         <w:tc>
           <w:tcPr>
             <w:tcW w:w="9054" w:type="dxa"/>
@@ -28087,16 +29768,7 @@
                 <w:sz w:val="24"/>
                 <w:szCs w:val="24"/>
               </w:rPr>
-              <w:t>7</w:t>
-            </w:r>
-            <w:r>
-              <w:rPr>
-                <w:rFonts w:ascii="Arial" w:hAnsi="Arial" w:cs="Arial"/>
-                <w:color w:val="000000"/>
-                <w:sz w:val="24"/>
-                <w:szCs w:val="24"/>
-              </w:rPr>
-              <w:t>0</w:t>
+              <w:t>80</w:t>
             </w:r>
           </w:p>
         </w:tc>
@@ -28273,6 +29945,7 @@
               </w:rPr>
               <w:t>Practica</w:t>
             </w:r>
+            <w:proofErr w:type="gramStart"/>
             <w:r>
               <w:rPr>
                 <w:rFonts w:ascii="Arial" w:hAnsi="Arial" w:cs="Arial"/>
@@ -28282,6 +29955,7 @@
               </w:rPr>
               <w:t>/¿</w:t>
             </w:r>
+            <w:proofErr w:type="gramEnd"/>
             <w:r>
               <w:rPr>
                 <w:rFonts w:ascii="Arial" w:hAnsi="Arial" w:cs="Arial"/>
@@ -28376,6 +30050,7 @@
                 <w:sz w:val="18"/>
                 <w:szCs w:val="18"/>
               </w:rPr>
+              <w:lastRenderedPageBreak/>
               <w:t>Título</w:t>
             </w:r>
           </w:p>
@@ -28399,23 +30074,7 @@
                 <w:sz w:val="24"/>
                 <w:szCs w:val="24"/>
               </w:rPr>
-              <w:t xml:space="preserve">¿Qué sabes sobre </w:t>
-            </w:r>
-            <w:r>
-              <w:rPr>
-                <w:rFonts w:ascii="Arial" w:hAnsi="Arial" w:cs="Arial"/>
-                <w:sz w:val="24"/>
-                <w:szCs w:val="24"/>
-              </w:rPr>
-              <w:t xml:space="preserve">la </w:t>
-            </w:r>
-            <w:r>
-              <w:rPr>
-                <w:rFonts w:ascii="Arial" w:hAnsi="Arial" w:cs="Arial"/>
-                <w:sz w:val="24"/>
-                <w:szCs w:val="24"/>
-              </w:rPr>
-              <w:t>energía nuclear?</w:t>
+              <w:t>¿Qué sabes sobre la energía nuclear?</w:t>
             </w:r>
           </w:p>
         </w:tc>
@@ -28468,512 +30127,6 @@
                 <w:szCs w:val="24"/>
               </w:rPr>
               <w:t>Actividad que consiste en completar un texto relacionado con la energía nuclear</w:t>
-            </w:r>
-          </w:p>
-        </w:tc>
-      </w:tr>
-    </w:tbl>
-    <w:p>
-      <w:pPr>
-        <w:pStyle w:val="u"/>
-        <w:shd w:val="clear" w:color="auto" w:fill="FFFFFF"/>
-        <w:spacing w:line="360" w:lineRule="auto"/>
-        <w:rPr>
-          <w:rFonts w:ascii="Arial" w:hAnsi="Arial" w:cs="Arial"/>
-          <w:sz w:val="28"/>
-          <w:lang w:val="es-ES_tradnl"/>
-        </w:rPr>
-      </w:pPr>
-    </w:p>
-    <w:tbl>
-      <w:tblPr>
-        <w:tblStyle w:val="Tablaconcuadrcula3"/>
-        <w:tblW w:w="0" w:type="auto"/>
-        <w:tblLook w:val="04A0" w:firstRow="1" w:lastRow="0" w:firstColumn="1" w:lastColumn="0" w:noHBand="0" w:noVBand="1"/>
-      </w:tblPr>
-      <w:tblGrid>
-        <w:gridCol w:w="2448"/>
-        <w:gridCol w:w="6380"/>
-      </w:tblGrid>
-      <w:tr>
-        <w:tc>
-          <w:tcPr>
-            <w:tcW w:w="9054" w:type="dxa"/>
-            <w:gridSpan w:val="2"/>
-            <w:shd w:val="clear" w:color="auto" w:fill="000000" w:themeFill="text1"/>
-          </w:tcPr>
-          <w:p>
-            <w:pPr>
-              <w:spacing w:line="360" w:lineRule="auto"/>
-              <w:jc w:val="center"/>
-              <w:rPr>
-                <w:rFonts w:ascii="Arial" w:hAnsi="Arial" w:cs="Arial"/>
-                <w:b/>
-                <w:color w:val="FFFFFF" w:themeColor="background1"/>
-                <w:sz w:val="24"/>
-              </w:rPr>
-            </w:pPr>
-            <w:r>
-              <w:rPr>
-                <w:rFonts w:ascii="Arial" w:hAnsi="Arial" w:cs="Arial"/>
-                <w:b/>
-                <w:color w:val="FFFFFF" w:themeColor="background1"/>
-                <w:sz w:val="24"/>
-              </w:rPr>
-              <w:t>P</w:t>
-            </w:r>
-            <w:r>
-              <w:rPr>
-                <w:rFonts w:ascii="Arial" w:hAnsi="Arial" w:cs="Arial"/>
-                <w:b/>
-                <w:color w:val="FFFFFF" w:themeColor="background1"/>
-                <w:sz w:val="24"/>
-              </w:rPr>
-              <w:t>ractica: recurso aprovechado</w:t>
-            </w:r>
-          </w:p>
-        </w:tc>
-      </w:tr>
-      <w:tr>
-        <w:tc>
-          <w:tcPr>
-            <w:tcW w:w="2518" w:type="dxa"/>
-          </w:tcPr>
-          <w:p>
-            <w:pPr>
-              <w:spacing w:line="360" w:lineRule="auto"/>
-              <w:rPr>
-                <w:rFonts w:ascii="Times New Roman" w:hAnsi="Times New Roman" w:cs="Times New Roman"/>
-                <w:b/>
-                <w:color w:val="000000"/>
-                <w:sz w:val="18"/>
-                <w:szCs w:val="18"/>
-              </w:rPr>
-            </w:pPr>
-            <w:r>
-              <w:rPr>
-                <w:rFonts w:ascii="Times New Roman" w:hAnsi="Times New Roman" w:cs="Times New Roman"/>
-                <w:b/>
-                <w:color w:val="000000"/>
-                <w:sz w:val="18"/>
-                <w:szCs w:val="18"/>
-              </w:rPr>
-              <w:t>Código</w:t>
-            </w:r>
-          </w:p>
-        </w:tc>
-        <w:tc>
-          <w:tcPr>
-            <w:tcW w:w="6536" w:type="dxa"/>
-          </w:tcPr>
-          <w:p>
-            <w:pPr>
-              <w:spacing w:line="360" w:lineRule="auto"/>
-              <w:rPr>
-                <w:rFonts w:ascii="Times New Roman" w:hAnsi="Times New Roman" w:cs="Times New Roman"/>
-                <w:b/>
-                <w:color w:val="000000"/>
-                <w:sz w:val="18"/>
-                <w:szCs w:val="18"/>
-              </w:rPr>
-            </w:pPr>
-            <w:r>
-              <w:rPr>
-                <w:rFonts w:ascii="Arial" w:hAnsi="Arial" w:cs="Arial"/>
-                <w:color w:val="000000"/>
-                <w:sz w:val="24"/>
-                <w:szCs w:val="24"/>
-              </w:rPr>
-              <w:t>CN_06_12</w:t>
-            </w:r>
-            <w:r>
-              <w:rPr>
-                <w:rFonts w:ascii="Arial" w:hAnsi="Arial" w:cs="Arial"/>
-                <w:color w:val="000000"/>
-                <w:sz w:val="24"/>
-                <w:szCs w:val="24"/>
-              </w:rPr>
-              <w:t>_REC18</w:t>
-            </w:r>
-            <w:r>
-              <w:rPr>
-                <w:rFonts w:ascii="Arial" w:hAnsi="Arial" w:cs="Arial"/>
-                <w:color w:val="000000"/>
-                <w:sz w:val="24"/>
-                <w:szCs w:val="24"/>
-              </w:rPr>
-              <w:t>0</w:t>
-            </w:r>
-          </w:p>
-        </w:tc>
-      </w:tr>
-      <w:tr>
-        <w:tc>
-          <w:tcPr>
-            <w:tcW w:w="2518" w:type="dxa"/>
-          </w:tcPr>
-          <w:p>
-            <w:pPr>
-              <w:spacing w:line="360" w:lineRule="auto"/>
-              <w:rPr>
-                <w:rFonts w:ascii="Times New Roman" w:hAnsi="Times New Roman" w:cs="Times New Roman"/>
-                <w:color w:val="000000"/>
-              </w:rPr>
-            </w:pPr>
-            <w:r>
-              <w:rPr>
-                <w:rFonts w:ascii="Times New Roman" w:hAnsi="Times New Roman" w:cs="Times New Roman"/>
-                <w:b/>
-                <w:color w:val="000000"/>
-                <w:sz w:val="18"/>
-                <w:szCs w:val="18"/>
-              </w:rPr>
-              <w:t>Ubicación en Aula Planeta</w:t>
-            </w:r>
-          </w:p>
-        </w:tc>
-        <w:tc>
-          <w:tcPr>
-            <w:tcW w:w="6536" w:type="dxa"/>
-          </w:tcPr>
-          <w:p>
-            <w:pPr>
-              <w:spacing w:line="360" w:lineRule="auto"/>
-              <w:rPr>
-                <w:rFonts w:ascii="Times New Roman" w:hAnsi="Times New Roman" w:cs="Times New Roman"/>
-                <w:color w:val="000000"/>
-              </w:rPr>
-            </w:pPr>
-            <w:r>
-              <w:rPr>
-                <w:rFonts w:ascii="Arial" w:hAnsi="Arial" w:cs="Arial"/>
-                <w:color w:val="000000"/>
-                <w:sz w:val="24"/>
-                <w:szCs w:val="24"/>
-              </w:rPr>
-              <w:t>5</w:t>
-            </w:r>
-            <w:r>
-              <w:rPr>
-                <w:rFonts w:ascii="Arial" w:hAnsi="Arial" w:cs="Arial"/>
-                <w:color w:val="000000"/>
-                <w:sz w:val="24"/>
-                <w:szCs w:val="24"/>
-              </w:rPr>
-              <w:t>°</w:t>
-            </w:r>
-            <w:r>
-              <w:rPr>
-                <w:rFonts w:ascii="Arial" w:hAnsi="Arial" w:cs="Arial"/>
-                <w:color w:val="000000"/>
-                <w:sz w:val="24"/>
-                <w:szCs w:val="24"/>
-              </w:rPr>
-              <w:t xml:space="preserve"> primaria/</w:t>
-            </w:r>
-            <w:r>
-              <w:rPr>
-                <w:rFonts w:ascii="Arial" w:hAnsi="Arial" w:cs="Arial"/>
-                <w:color w:val="000000"/>
-                <w:sz w:val="24"/>
-                <w:szCs w:val="24"/>
-              </w:rPr>
-              <w:t xml:space="preserve">Ciencias </w:t>
-            </w:r>
-            <w:r>
-              <w:rPr>
-                <w:rFonts w:ascii="Arial" w:hAnsi="Arial" w:cs="Arial"/>
-                <w:color w:val="000000"/>
-                <w:sz w:val="24"/>
-                <w:szCs w:val="24"/>
-              </w:rPr>
-              <w:t>de la naturaleza/</w:t>
-            </w:r>
-            <w:r>
-              <w:rPr>
-                <w:rFonts w:ascii="Arial" w:hAnsi="Arial" w:cs="Arial"/>
-                <w:color w:val="000000"/>
-                <w:sz w:val="24"/>
-                <w:szCs w:val="24"/>
-              </w:rPr>
-              <w:t xml:space="preserve">La </w:t>
-            </w:r>
-            <w:r>
-              <w:rPr>
-                <w:rFonts w:ascii="Arial" w:hAnsi="Arial" w:cs="Arial"/>
-                <w:color w:val="000000"/>
-                <w:sz w:val="24"/>
-                <w:szCs w:val="24"/>
-              </w:rPr>
-              <w:t>energía/</w:t>
-            </w:r>
-            <w:r>
-              <w:rPr>
-                <w:rFonts w:ascii="Arial" w:hAnsi="Arial" w:cs="Arial"/>
-                <w:color w:val="000000"/>
-                <w:sz w:val="24"/>
-                <w:szCs w:val="24"/>
-              </w:rPr>
-              <w:t xml:space="preserve">Las </w:t>
-            </w:r>
-            <w:r>
-              <w:rPr>
-                <w:rFonts w:ascii="Arial" w:hAnsi="Arial" w:cs="Arial"/>
-                <w:color w:val="000000"/>
-                <w:sz w:val="24"/>
-                <w:szCs w:val="24"/>
-              </w:rPr>
-              <w:t>fuentes de energía/</w:t>
-            </w:r>
-            <w:r>
-              <w:rPr>
-                <w:rFonts w:ascii="Arial" w:hAnsi="Arial" w:cs="Arial"/>
-                <w:color w:val="000000"/>
-                <w:sz w:val="24"/>
-                <w:szCs w:val="24"/>
-              </w:rPr>
-              <w:t xml:space="preserve">Las </w:t>
-            </w:r>
-            <w:r>
-              <w:rPr>
-                <w:rFonts w:ascii="Arial" w:hAnsi="Arial" w:cs="Arial"/>
-                <w:color w:val="000000"/>
-                <w:sz w:val="24"/>
-                <w:szCs w:val="24"/>
-              </w:rPr>
-              <w:t>fuentes de energía no renovable/</w:t>
-            </w:r>
-            <w:r>
-              <w:rPr>
-                <w:rFonts w:ascii="Arial" w:hAnsi="Arial" w:cs="Arial"/>
-                <w:color w:val="000000"/>
-                <w:sz w:val="24"/>
-                <w:szCs w:val="24"/>
-              </w:rPr>
-              <w:t xml:space="preserve">Los </w:t>
-            </w:r>
-            <w:r>
-              <w:rPr>
-                <w:rFonts w:ascii="Arial" w:hAnsi="Arial" w:cs="Arial"/>
-                <w:color w:val="000000"/>
-                <w:sz w:val="24"/>
-                <w:szCs w:val="24"/>
-              </w:rPr>
-              <w:t>combustibles nucleares</w:t>
-            </w:r>
-            <w:r>
-              <w:rPr>
-                <w:rFonts w:ascii="Arial" w:hAnsi="Arial" w:cs="Arial"/>
-                <w:color w:val="000000"/>
-                <w:sz w:val="24"/>
-                <w:szCs w:val="24"/>
-              </w:rPr>
-              <w:t>/</w:t>
-            </w:r>
-            <w:r>
-              <w:rPr>
-                <w:rFonts w:ascii="Arial" w:hAnsi="Arial" w:cs="Arial"/>
-                <w:color w:val="000000"/>
-                <w:sz w:val="24"/>
-                <w:szCs w:val="24"/>
-              </w:rPr>
-              <w:t>Practica</w:t>
-            </w:r>
-            <w:r>
-              <w:rPr>
-                <w:rFonts w:ascii="Arial" w:hAnsi="Arial" w:cs="Arial"/>
-                <w:color w:val="000000"/>
-                <w:sz w:val="24"/>
-                <w:szCs w:val="24"/>
-              </w:rPr>
-              <w:t>/</w:t>
-            </w:r>
-            <w:r>
-              <w:rPr>
-                <w:rFonts w:ascii="Arial" w:hAnsi="Arial" w:cs="Arial"/>
-                <w:color w:val="000000"/>
-                <w:sz w:val="24"/>
-                <w:szCs w:val="24"/>
-              </w:rPr>
-              <w:t xml:space="preserve">Comprende </w:t>
-            </w:r>
-            <w:r>
-              <w:rPr>
-                <w:rFonts w:ascii="Arial" w:hAnsi="Arial" w:cs="Arial"/>
-                <w:color w:val="000000"/>
-                <w:sz w:val="24"/>
-                <w:szCs w:val="24"/>
-              </w:rPr>
-              <w:t>las fuentes de energía</w:t>
-            </w:r>
-          </w:p>
-        </w:tc>
-      </w:tr>
-      <w:tr>
-        <w:tc>
-          <w:tcPr>
-            <w:tcW w:w="2518" w:type="dxa"/>
-          </w:tcPr>
-          <w:p>
-            <w:pPr>
-              <w:spacing w:line="360" w:lineRule="auto"/>
-              <w:rPr>
-                <w:rFonts w:ascii="Times New Roman" w:hAnsi="Times New Roman" w:cs="Times New Roman"/>
-                <w:color w:val="000000"/>
-              </w:rPr>
-            </w:pPr>
-            <w:r>
-              <w:rPr>
-                <w:rFonts w:ascii="Times New Roman" w:hAnsi="Times New Roman" w:cs="Times New Roman"/>
-                <w:b/>
-                <w:color w:val="000000"/>
-                <w:sz w:val="18"/>
-                <w:szCs w:val="18"/>
-              </w:rPr>
-              <w:t>Cambio (descripción o capturas de pantallas)</w:t>
-            </w:r>
-          </w:p>
-        </w:tc>
-        <w:tc>
-          <w:tcPr>
-            <w:tcW w:w="6536" w:type="dxa"/>
-          </w:tcPr>
-          <w:p>
-            <w:pPr>
-              <w:spacing w:line="360" w:lineRule="auto"/>
-              <w:rPr>
-                <w:rFonts w:ascii="Arial" w:hAnsi="Arial" w:cs="Arial"/>
-                <w:color w:val="000000"/>
-                <w:sz w:val="24"/>
-                <w:szCs w:val="24"/>
-              </w:rPr>
-            </w:pPr>
-            <w:r>
-              <w:rPr>
-                <w:rFonts w:ascii="Arial" w:hAnsi="Arial" w:cs="Arial"/>
-                <w:color w:val="000000"/>
-                <w:sz w:val="24"/>
-                <w:szCs w:val="24"/>
-              </w:rPr>
-              <w:t>No hay cambio</w:t>
-            </w:r>
-          </w:p>
-        </w:tc>
-      </w:tr>
-      <w:tr>
-        <w:tc>
-          <w:tcPr>
-            <w:tcW w:w="2518" w:type="dxa"/>
-          </w:tcPr>
-          <w:p>
-            <w:pPr>
-              <w:spacing w:line="360" w:lineRule="auto"/>
-              <w:rPr>
-                <w:rFonts w:ascii="Times New Roman" w:hAnsi="Times New Roman" w:cs="Times New Roman"/>
-                <w:b/>
-                <w:color w:val="000000"/>
-                <w:sz w:val="18"/>
-                <w:szCs w:val="18"/>
-              </w:rPr>
-            </w:pPr>
-            <w:r>
-              <w:rPr>
-                <w:rFonts w:ascii="Times New Roman" w:hAnsi="Times New Roman" w:cs="Times New Roman"/>
-                <w:b/>
-                <w:color w:val="000000"/>
-                <w:sz w:val="18"/>
-                <w:szCs w:val="18"/>
-              </w:rPr>
-              <w:t>Título</w:t>
-            </w:r>
-          </w:p>
-        </w:tc>
-        <w:tc>
-          <w:tcPr>
-            <w:tcW w:w="6536" w:type="dxa"/>
-          </w:tcPr>
-          <w:p>
-            <w:pPr>
-              <w:spacing w:line="360" w:lineRule="auto"/>
-              <w:rPr>
-                <w:rFonts w:ascii="Arial" w:hAnsi="Arial" w:cs="Arial"/>
-                <w:color w:val="000000"/>
-                <w:sz w:val="24"/>
-                <w:szCs w:val="24"/>
-              </w:rPr>
-            </w:pPr>
-            <w:r>
-              <w:rPr>
-                <w:rFonts w:ascii="Arial" w:hAnsi="Arial" w:cs="Arial"/>
-                <w:color w:val="000000"/>
-                <w:sz w:val="24"/>
-                <w:szCs w:val="24"/>
-              </w:rPr>
-              <w:t>C</w:t>
-            </w:r>
-            <w:r>
-              <w:rPr>
-                <w:rFonts w:ascii="Arial" w:hAnsi="Arial" w:cs="Arial"/>
-                <w:color w:val="000000"/>
-                <w:sz w:val="24"/>
-                <w:szCs w:val="24"/>
-              </w:rPr>
-              <w:t>omprende las fuentes de energía</w:t>
-            </w:r>
-          </w:p>
-        </w:tc>
-      </w:tr>
-      <w:tr>
-        <w:tc>
-          <w:tcPr>
-            <w:tcW w:w="2518" w:type="dxa"/>
-          </w:tcPr>
-          <w:p>
-            <w:pPr>
-              <w:spacing w:line="360" w:lineRule="auto"/>
-              <w:rPr>
-                <w:rFonts w:ascii="Times New Roman" w:hAnsi="Times New Roman" w:cs="Times New Roman"/>
-                <w:b/>
-                <w:color w:val="000000"/>
-                <w:sz w:val="18"/>
-                <w:szCs w:val="18"/>
-              </w:rPr>
-            </w:pPr>
-            <w:r>
-              <w:rPr>
-                <w:rFonts w:ascii="Times New Roman" w:hAnsi="Times New Roman" w:cs="Times New Roman"/>
-                <w:b/>
-                <w:color w:val="000000"/>
-                <w:sz w:val="18"/>
-                <w:szCs w:val="18"/>
-              </w:rPr>
-              <w:lastRenderedPageBreak/>
-              <w:t>Descripción</w:t>
-            </w:r>
-          </w:p>
-        </w:tc>
-        <w:tc>
-          <w:tcPr>
-            <w:tcW w:w="6536" w:type="dxa"/>
-          </w:tcPr>
-          <w:p>
-            <w:pPr>
-              <w:spacing w:line="360" w:lineRule="auto"/>
-              <w:rPr>
-                <w:rFonts w:ascii="Arial" w:hAnsi="Arial" w:cs="Arial"/>
-                <w:color w:val="000000"/>
-                <w:sz w:val="24"/>
-                <w:szCs w:val="24"/>
-              </w:rPr>
-            </w:pPr>
-            <w:r>
-              <w:rPr>
-                <w:rFonts w:ascii="Arial" w:hAnsi="Arial" w:cs="Arial"/>
-                <w:color w:val="000000"/>
-                <w:sz w:val="24"/>
-                <w:szCs w:val="24"/>
-              </w:rPr>
-              <w:t>Actividad que consiste en completar un texto relacionado con las principales fuentes de energía</w:t>
             </w:r>
           </w:p>
         </w:tc>
@@ -29398,23 +30551,7 @@
                 <w:sz w:val="24"/>
                 <w:szCs w:val="24"/>
               </w:rPr>
-              <w:t xml:space="preserve">Interactivo que trabaja las fuentes y </w:t>
-            </w:r>
-            <w:r>
-              <w:rPr>
-                <w:rFonts w:ascii="Arial" w:hAnsi="Arial" w:cs="Arial"/>
-                <w:sz w:val="24"/>
-                <w:szCs w:val="24"/>
-              </w:rPr>
-              <w:t xml:space="preserve">los </w:t>
-            </w:r>
-            <w:r>
-              <w:rPr>
-                <w:rFonts w:ascii="Arial" w:hAnsi="Arial" w:cs="Arial"/>
-                <w:sz w:val="24"/>
-                <w:szCs w:val="24"/>
-              </w:rPr>
-              <w:t>tipos de energía renovables y no renovables</w:t>
+              <w:t>Interactivo que trabaja las fuentes y los tipos de energía renovables y no renovables</w:t>
             </w:r>
           </w:p>
         </w:tc>
@@ -29747,16 +30884,7 @@
                 <w:sz w:val="24"/>
                 <w:szCs w:val="24"/>
               </w:rPr>
-              <w:t>Refuerza tu aprendizaje: c</w:t>
-            </w:r>
-            <w:r>
-              <w:rPr>
-                <w:rFonts w:ascii="Arial" w:hAnsi="Arial" w:cs="Arial"/>
-                <w:color w:val="000000"/>
-                <w:sz w:val="24"/>
-                <w:szCs w:val="24"/>
-              </w:rPr>
-              <w:t>omparación de las fuentes de energía</w:t>
+              <w:t>Comparación de las fuentes de energía</w:t>
             </w:r>
           </w:p>
         </w:tc>
@@ -29810,16 +30938,7 @@
                 <w:sz w:val="24"/>
                 <w:szCs w:val="24"/>
               </w:rPr>
-              <w:t xml:space="preserve">Actividad </w:t>
-            </w:r>
-            <w:r>
-              <w:rPr>
-                <w:rFonts w:ascii="Arial" w:hAnsi="Arial" w:cs="Arial"/>
-                <w:color w:val="000000"/>
-                <w:sz w:val="24"/>
-                <w:szCs w:val="24"/>
-              </w:rPr>
-              <w:t>que propone el desarrollo de destrezas para comparar las diferentes fuentes de energía renovable</w:t>
+              <w:t>Actividad que propone el desarrollo de destrezas para comparar las diferentes fuentes de energía renovable</w:t>
             </w:r>
           </w:p>
         </w:tc>
@@ -30299,16 +31418,7 @@
                 <w:sz w:val="24"/>
                 <w:szCs w:val="24"/>
               </w:rPr>
-              <w:t>Refuerza tu aprendizaje: l</w:t>
-            </w:r>
-            <w:r>
-              <w:rPr>
-                <w:rFonts w:ascii="Arial" w:hAnsi="Arial" w:cs="Arial"/>
-                <w:color w:val="000000"/>
-                <w:sz w:val="24"/>
-                <w:szCs w:val="24"/>
-              </w:rPr>
-              <w:t>as fuentes de energía</w:t>
+              <w:t>Refuerza tu aprendizaje: Las fuentes de energía</w:t>
             </w:r>
           </w:p>
         </w:tc>
@@ -30436,17 +31546,6 @@
           <w:rStyle w:val="un"/>
           <w:rFonts w:ascii="Arial" w:eastAsia="Times New Roman" w:hAnsi="Arial" w:cs="Arial"/>
           <w:lang w:val="es-ES" w:eastAsia="es-ES"/>
-        </w:rPr>
-      </w:pPr>
-    </w:p>
-    <w:p>
-      <w:pPr>
-        <w:shd w:val="clear" w:color="auto" w:fill="FFFFFF"/>
-        <w:spacing w:before="100" w:beforeAutospacing="1" w:after="100" w:afterAutospacing="1" w:line="360" w:lineRule="auto"/>
-        <w:rPr>
-          <w:rStyle w:val="un"/>
-          <w:rFonts w:ascii="Arial" w:hAnsi="Arial" w:cs="Arial"/>
-          <w:lang w:val="es-ES"/>
         </w:rPr>
       </w:pPr>
     </w:p>
@@ -30457,13 +31556,13 @@
         <w:tblLook w:val="04A0" w:firstRow="1" w:lastRow="0" w:firstColumn="1" w:lastColumn="0" w:noHBand="0" w:noVBand="1"/>
       </w:tblPr>
       <w:tblGrid>
-        <w:gridCol w:w="2376"/>
-        <w:gridCol w:w="6452"/>
+        <w:gridCol w:w="1982"/>
+        <w:gridCol w:w="6846"/>
       </w:tblGrid>
       <w:tr>
         <w:tc>
           <w:tcPr>
-            <w:tcW w:w="9054" w:type="dxa"/>
+            <w:tcW w:w="8828" w:type="dxa"/>
             <w:gridSpan w:val="2"/>
             <w:shd w:val="clear" w:color="auto" w:fill="000000" w:themeFill="text1"/>
           </w:tcPr>
@@ -30495,7 +31594,7 @@
       <w:tr>
         <w:tc>
           <w:tcPr>
-            <w:tcW w:w="2518" w:type="dxa"/>
+            <w:tcW w:w="2376" w:type="dxa"/>
           </w:tcPr>
           <w:p>
             <w:pPr>
@@ -30522,7 +31621,7 @@
         </w:tc>
         <w:tc>
           <w:tcPr>
-            <w:tcW w:w="6536" w:type="dxa"/>
+            <w:tcW w:w="6452" w:type="dxa"/>
           </w:tcPr>
           <w:p>
             <w:pPr>
@@ -30559,34 +31658,33 @@
       <w:tr>
         <w:tc>
           <w:tcPr>
-            <w:tcW w:w="2518" w:type="dxa"/>
-          </w:tcPr>
-          <w:p>
-            <w:pPr>
-              <w:spacing w:line="360" w:lineRule="auto"/>
-              <w:rPr>
-                <w:rFonts w:ascii="Arial" w:hAnsi="Arial" w:cs="Arial"/>
-                <w:color w:val="000000"/>
-                <w:sz w:val="24"/>
-                <w:szCs w:val="24"/>
-              </w:rPr>
-            </w:pPr>
-            <w:r>
-              <w:rPr>
-                <w:rFonts w:ascii="Arial" w:hAnsi="Arial" w:cs="Arial"/>
-                <w:b/>
-                <w:color w:val="000000"/>
-                <w:sz w:val="24"/>
-                <w:szCs w:val="24"/>
-              </w:rPr>
-              <w:lastRenderedPageBreak/>
+            <w:tcW w:w="2376" w:type="dxa"/>
+          </w:tcPr>
+          <w:p>
+            <w:pPr>
+              <w:spacing w:line="360" w:lineRule="auto"/>
+              <w:rPr>
+                <w:rFonts w:ascii="Arial" w:hAnsi="Arial" w:cs="Arial"/>
+                <w:color w:val="000000"/>
+                <w:sz w:val="24"/>
+                <w:szCs w:val="24"/>
+              </w:rPr>
+            </w:pPr>
+            <w:r>
+              <w:rPr>
+                <w:rFonts w:ascii="Arial" w:hAnsi="Arial" w:cs="Arial"/>
+                <w:b/>
+                <w:color w:val="000000"/>
+                <w:sz w:val="24"/>
+                <w:szCs w:val="24"/>
+              </w:rPr>
               <w:t>Ubicación en Aula Planeta</w:t>
             </w:r>
           </w:p>
         </w:tc>
         <w:tc>
           <w:tcPr>
-            <w:tcW w:w="6536" w:type="dxa"/>
+            <w:tcW w:w="6452" w:type="dxa"/>
           </w:tcPr>
           <w:p>
             <w:pPr>
@@ -30721,33 +31819,34 @@
       <w:tr>
         <w:tc>
           <w:tcPr>
-            <w:tcW w:w="2518" w:type="dxa"/>
-          </w:tcPr>
-          <w:p>
-            <w:pPr>
-              <w:spacing w:line="360" w:lineRule="auto"/>
-              <w:rPr>
-                <w:rFonts w:ascii="Arial" w:hAnsi="Arial" w:cs="Arial"/>
-                <w:color w:val="000000"/>
-                <w:sz w:val="24"/>
-                <w:szCs w:val="24"/>
-              </w:rPr>
-            </w:pPr>
-            <w:r>
-              <w:rPr>
-                <w:rFonts w:ascii="Arial" w:hAnsi="Arial" w:cs="Arial"/>
-                <w:b/>
-                <w:color w:val="000000"/>
-                <w:sz w:val="24"/>
-                <w:szCs w:val="24"/>
-              </w:rPr>
+            <w:tcW w:w="2376" w:type="dxa"/>
+          </w:tcPr>
+          <w:p>
+            <w:pPr>
+              <w:spacing w:line="360" w:lineRule="auto"/>
+              <w:rPr>
+                <w:rFonts w:ascii="Arial" w:hAnsi="Arial" w:cs="Arial"/>
+                <w:color w:val="000000"/>
+                <w:sz w:val="24"/>
+                <w:szCs w:val="24"/>
+              </w:rPr>
+            </w:pPr>
+            <w:r>
+              <w:rPr>
+                <w:rFonts w:ascii="Arial" w:hAnsi="Arial" w:cs="Arial"/>
+                <w:b/>
+                <w:color w:val="000000"/>
+                <w:sz w:val="24"/>
+                <w:szCs w:val="24"/>
+              </w:rPr>
+              <w:lastRenderedPageBreak/>
               <w:t>Cambio (descripción o capturas de pantallas)</w:t>
             </w:r>
           </w:p>
         </w:tc>
         <w:tc>
           <w:tcPr>
-            <w:tcW w:w="6536" w:type="dxa"/>
+            <w:tcW w:w="6452" w:type="dxa"/>
           </w:tcPr>
           <w:p>
             <w:pPr>
@@ -30767,9 +31866,9 @@
                 <w:lang w:val="es-CO" w:eastAsia="es-CO"/>
               </w:rPr>
               <w:drawing>
-                <wp:inline distT="0" distB="0" distL="0" distR="0" wp14:anchorId="39189CC2" wp14:editId="7B5918C3">
-                  <wp:extent cx="3600000" cy="2068680"/>
-                  <wp:effectExtent l="0" t="0" r="635" b="8255"/>
+                <wp:inline distT="0" distB="0" distL="0" distR="0" wp14:anchorId="39189CC2" wp14:editId="4D7C4C6B">
+                  <wp:extent cx="4203044" cy="2415209"/>
+                  <wp:effectExtent l="0" t="0" r="7620" b="4445"/>
                   <wp:docPr id="2053" name="Imagen 2053"/>
                   <wp:cNvGraphicFramePr>
                     <a:graphicFrameLocks xmlns:a="http://schemas.openxmlformats.org/drawingml/2006/main" noChangeAspect="1"/>
@@ -30799,7 +31898,7 @@
                         <pic:spPr bwMode="auto">
                           <a:xfrm>
                             <a:off x="0" y="0"/>
-                            <a:ext cx="3600000" cy="2068680"/>
+                            <a:ext cx="4212799" cy="2420815"/>
                           </a:xfrm>
                           <a:prstGeom prst="rect">
                             <a:avLst/>
@@ -30849,7 +31948,7 @@
       <w:tr>
         <w:tc>
           <w:tcPr>
-            <w:tcW w:w="2518" w:type="dxa"/>
+            <w:tcW w:w="2376" w:type="dxa"/>
           </w:tcPr>
           <w:p>
             <w:pPr>
@@ -30876,26 +31975,26 @@
         </w:tc>
         <w:tc>
           <w:tcPr>
-            <w:tcW w:w="6536" w:type="dxa"/>
-          </w:tcPr>
-          <w:p>
-            <w:pPr>
-              <w:spacing w:line="360" w:lineRule="auto"/>
-              <w:rPr>
-                <w:rFonts w:ascii="Arial" w:hAnsi="Arial" w:cs="Arial"/>
-                <w:color w:val="000000"/>
-                <w:sz w:val="24"/>
-                <w:szCs w:val="24"/>
-              </w:rPr>
-            </w:pPr>
-            <w:r>
-              <w:rPr>
-                <w:rFonts w:ascii="Arial" w:hAnsi="Arial" w:cs="Arial"/>
-                <w:color w:val="000000"/>
-                <w:sz w:val="24"/>
-                <w:szCs w:val="24"/>
-              </w:rPr>
-              <w:t>Reconocimiento de las propiedades de la energía</w:t>
+            <w:tcW w:w="6452" w:type="dxa"/>
+          </w:tcPr>
+          <w:p>
+            <w:pPr>
+              <w:spacing w:line="360" w:lineRule="auto"/>
+              <w:rPr>
+                <w:rFonts w:ascii="Arial" w:hAnsi="Arial" w:cs="Arial"/>
+                <w:color w:val="000000"/>
+                <w:sz w:val="24"/>
+                <w:szCs w:val="24"/>
+              </w:rPr>
+            </w:pPr>
+            <w:r>
+              <w:rPr>
+                <w:rFonts w:ascii="Arial" w:hAnsi="Arial" w:cs="Arial"/>
+                <w:color w:val="000000"/>
+                <w:sz w:val="24"/>
+                <w:szCs w:val="24"/>
+              </w:rPr>
+              <w:t>Competencias: reconocimiento de las propiedades de la energía</w:t>
             </w:r>
           </w:p>
         </w:tc>
@@ -30903,7 +32002,7 @@
       <w:tr>
         <w:tc>
           <w:tcPr>
-            <w:tcW w:w="2518" w:type="dxa"/>
+            <w:tcW w:w="2376" w:type="dxa"/>
           </w:tcPr>
           <w:p>
             <w:pPr>
@@ -30930,35 +32029,26 @@
         </w:tc>
         <w:tc>
           <w:tcPr>
-            <w:tcW w:w="6536" w:type="dxa"/>
-          </w:tcPr>
-          <w:p>
-            <w:pPr>
-              <w:spacing w:line="360" w:lineRule="auto"/>
-              <w:rPr>
-                <w:rFonts w:ascii="Arial" w:hAnsi="Arial" w:cs="Arial"/>
-                <w:color w:val="000000"/>
-                <w:sz w:val="24"/>
-                <w:szCs w:val="24"/>
-              </w:rPr>
-            </w:pPr>
-            <w:r>
-              <w:rPr>
-                <w:rFonts w:ascii="Arial" w:hAnsi="Arial" w:cs="Arial"/>
-                <w:color w:val="000000"/>
-                <w:sz w:val="24"/>
-                <w:szCs w:val="24"/>
-              </w:rPr>
-              <w:t xml:space="preserve">Actividad </w:t>
-            </w:r>
-            <w:r>
-              <w:rPr>
-                <w:rFonts w:ascii="Arial" w:hAnsi="Arial" w:cs="Arial"/>
-                <w:color w:val="000000"/>
-                <w:sz w:val="24"/>
-                <w:szCs w:val="24"/>
-              </w:rPr>
-              <w:t>que propone el reconocimiento de las propiedades de la energía</w:t>
+            <w:tcW w:w="6452" w:type="dxa"/>
+          </w:tcPr>
+          <w:p>
+            <w:pPr>
+              <w:spacing w:line="360" w:lineRule="auto"/>
+              <w:rPr>
+                <w:rFonts w:ascii="Arial" w:hAnsi="Arial" w:cs="Arial"/>
+                <w:color w:val="000000"/>
+                <w:sz w:val="24"/>
+                <w:szCs w:val="24"/>
+              </w:rPr>
+            </w:pPr>
+            <w:r>
+              <w:rPr>
+                <w:rFonts w:ascii="Arial" w:hAnsi="Arial" w:cs="Arial"/>
+                <w:color w:val="000000"/>
+                <w:sz w:val="24"/>
+                <w:szCs w:val="24"/>
+              </w:rPr>
+              <w:t>Actividad que propone el reconocimiento de las propiedades de la energía</w:t>
             </w:r>
           </w:p>
         </w:tc>
@@ -31321,18 +32411,7 @@
                 <w:sz w:val="24"/>
                 <w:szCs w:val="24"/>
               </w:rPr>
-              <w:t xml:space="preserve">Cambio (descripción o </w:t>
-            </w:r>
-            <w:r>
-              <w:rPr>
-                <w:rFonts w:ascii="Arial" w:hAnsi="Arial" w:cs="Arial"/>
-                <w:b/>
-                <w:color w:val="000000"/>
-                <w:sz w:val="24"/>
-                <w:szCs w:val="24"/>
-              </w:rPr>
-              <w:lastRenderedPageBreak/>
-              <w:t>capturas de pantallas)</w:t>
+              <w:t>Cambio (descripción o capturas de pantallas)</w:t>
             </w:r>
           </w:p>
         </w:tc>
@@ -31357,7 +32436,6 @@
                 <w:sz w:val="24"/>
                 <w:szCs w:val="24"/>
               </w:rPr>
-              <w:lastRenderedPageBreak/>
               <w:t>No hay cambio</w:t>
             </w:r>
           </w:p>
@@ -31413,16 +32491,7 @@
                 <w:sz w:val="24"/>
                 <w:szCs w:val="24"/>
               </w:rPr>
-              <w:t>V</w:t>
-            </w:r>
-            <w:r>
-              <w:rPr>
-                <w:rFonts w:ascii="Arial" w:hAnsi="Arial" w:cs="Arial"/>
-                <w:color w:val="000000"/>
-                <w:sz w:val="24"/>
-                <w:szCs w:val="24"/>
-              </w:rPr>
-              <w:t>aloración del agua como fuente de energía</w:t>
+              <w:t>Competencias: valoración del agua como fuente de energía</w:t>
             </w:r>
           </w:p>
         </w:tc>
@@ -31476,16 +32545,7 @@
                 <w:sz w:val="24"/>
                 <w:szCs w:val="24"/>
               </w:rPr>
-              <w:t xml:space="preserve">Actividad </w:t>
-            </w:r>
-            <w:r>
-              <w:rPr>
-                <w:rFonts w:ascii="Arial" w:hAnsi="Arial" w:cs="Arial"/>
-                <w:color w:val="000000"/>
-                <w:sz w:val="24"/>
-                <w:szCs w:val="24"/>
-              </w:rPr>
-              <w:t>que permite descubrir el uso energético del agua en las centrales eléctricas</w:t>
+              <w:t>Actividad que permite descubrir el uso energético del agua en las centrales eléctricas</w:t>
             </w:r>
           </w:p>
         </w:tc>
@@ -31888,10 +32948,10 @@
                   <v:path o:extrusionok="f" gradientshapeok="t" o:connecttype="rect"/>
                   <o:lock v:ext="edit" aspectratio="t"/>
                 </v:shapetype>
-                <v:shape id="_x0000_i1025" type="#_x0000_t75" style="width:231.05pt;height:141.85pt" o:ole="">
+                <v:shape id="_x0000_i1025" type="#_x0000_t75" style="width:230.85pt;height:141.65pt" o:ole="">
                   <v:imagedata r:id="rId50" o:title=""/>
                 </v:shape>
-                <o:OLEObject Type="Embed" ProgID="PBrush" ShapeID="_x0000_i1025" DrawAspect="Content" ObjectID="_1499722674" r:id="rId51"/>
+                <o:OLEObject Type="Embed" ProgID="PBrush" ShapeID="_x0000_i1025" DrawAspect="Content" ObjectID="_1503248067" r:id="rId51"/>
               </w:object>
             </w:r>
           </w:p>
@@ -31905,7 +32965,6 @@
                 <w:szCs w:val="24"/>
               </w:rPr>
             </w:pPr>
-            <w:bookmarkStart w:id="41" w:name="_GoBack"/>
             <w:r>
               <w:rPr>
                 <w:color w:val="FF0000"/>
@@ -31924,7 +32983,6 @@
             <w:r>
               <w:t xml:space="preserve"> por puedes.</w:t>
             </w:r>
-            <w:bookmarkEnd w:id="41"/>
           </w:p>
         </w:tc>
       </w:tr>
@@ -31960,26 +33018,6 @@
           <w:tcPr>
             <w:tcW w:w="6536" w:type="dxa"/>
           </w:tcPr>
-          <w:p>
-            <w:pPr>
-              <w:spacing w:line="360" w:lineRule="auto"/>
-              <w:rPr>
-                <w:rFonts w:ascii="Arial" w:hAnsi="Arial" w:cs="Arial"/>
-                <w:color w:val="000000"/>
-                <w:sz w:val="24"/>
-                <w:szCs w:val="24"/>
-              </w:rPr>
-            </w:pPr>
-            <w:r>
-              <w:rPr>
-                <w:rFonts w:ascii="Arial" w:hAnsi="Arial" w:cs="Arial"/>
-                <w:color w:val="000000"/>
-                <w:sz w:val="24"/>
-                <w:szCs w:val="24"/>
-              </w:rPr>
-              <w:t>Realización de un plan de ahorro energético</w:t>
-            </w:r>
-          </w:p>
           <w:p>
             <w:pPr>
               <w:tabs>
@@ -31995,10 +33033,11 @@
             <w:r>
               <w:rPr>
                 <w:rFonts w:ascii="Arial" w:hAnsi="Arial" w:cs="Arial"/>
-                <w:sz w:val="24"/>
-                <w:szCs w:val="24"/>
-              </w:rPr>
-              <w:tab/>
+                <w:color w:val="000000"/>
+                <w:sz w:val="24"/>
+                <w:szCs w:val="24"/>
+              </w:rPr>
+              <w:t>Competencias: realización de un plan de ahorro energético</w:t>
             </w:r>
           </w:p>
         </w:tc>
@@ -32052,17 +33091,10 @@
                 <w:sz w:val="24"/>
                 <w:szCs w:val="24"/>
               </w:rPr>
-              <w:t xml:space="preserve">Actividad </w:t>
-            </w:r>
-            <w:r>
-              <w:rPr>
-                <w:rFonts w:ascii="Arial" w:hAnsi="Arial" w:cs="Arial"/>
-                <w:color w:val="000000"/>
-                <w:sz w:val="24"/>
-                <w:szCs w:val="24"/>
-              </w:rPr>
-              <w:t>que propone realizar un plan de ahorro energético para implementar en casa</w:t>
-            </w:r>
+              <w:t>Actividad que propone realizar un plan de ahorro energético para implementar en casa</w:t>
+            </w:r>
+            <w:bookmarkStart w:id="35" w:name="_GoBack"/>
+            <w:bookmarkEnd w:id="35"/>
           </w:p>
         </w:tc>
       </w:tr>
@@ -32183,7 +33215,6 @@
                 <w:sz w:val="24"/>
                 <w:szCs w:val="24"/>
               </w:rPr>
-              <w:lastRenderedPageBreak/>
               <w:tab/>
             </w:r>
             <w:r>
@@ -32236,6 +33267,7 @@
                 <w:sz w:val="24"/>
                 <w:szCs w:val="24"/>
               </w:rPr>
+              <w:lastRenderedPageBreak/>
               <w:t>Código</w:t>
             </w:r>
           </w:p>
@@ -33168,7 +34200,7 @@
         <w:rStyle w:val="Nmerodepgina"/>
         <w:noProof/>
       </w:rPr>
-      <w:t>40</w:t>
+      <w:t>39</w:t>
     </w:r>
     <w:r>
       <w:rPr>
@@ -35070,7 +36102,7 @@
 </file>
 
 <file path=customXml/itemProps1.xml><?xml version="1.0" encoding="utf-8"?>
-<ds:datastoreItem xmlns:ds="http://schemas.openxmlformats.org/officeDocument/2006/customXml" ds:itemID="{5F8B6CF0-FBAC-41A6-A58F-BE4073F6A705}">
+<ds:datastoreItem xmlns:ds="http://schemas.openxmlformats.org/officeDocument/2006/customXml" ds:itemID="{AFB16637-F597-4CCA-B595-129DC89A8EA9}">
   <ds:schemaRefs>
     <ds:schemaRef ds:uri="http://schemas.openxmlformats.org/officeDocument/2006/bibliography"/>
   </ds:schemaRefs>

</xml_diff>